<commit_message>
DMV Lec1 note update
</commit_message>
<xml_diff>
--- a/Lec/Data Mining/Note/my note.docx
+++ b/Lec/Data Mining/Note/my note.docx
@@ -1,15 +1,12 @@
 
 <file path=word/document.xml><?xml version="1.0" encoding="utf-8"?>
-<w:document xmlns:wpc="http://schemas.microsoft.com/office/word/2010/wordprocessingCanvas" xmlns:cx="http://schemas.microsoft.com/office/drawing/2014/chartex" xmlns:cx1="http://schemas.microsoft.com/office/drawing/2015/9/8/chartex" xmlns:cx2="http://schemas.microsoft.com/office/drawing/2015/10/21/chartex" xmlns:cx3="http://schemas.microsoft.com/office/drawing/2016/5/9/chartex" xmlns:cx4="http://schemas.microsoft.com/office/drawing/2016/5/10/chartex" xmlns:cx5="http://schemas.microsoft.com/office/drawing/2016/5/11/chartex" xmlns:cx6="http://schemas.microsoft.com/office/drawing/2016/5/12/chartex" xmlns:cx7="http://schemas.microsoft.com/office/drawing/2016/5/13/chartex" xmlns:cx8="http://schemas.microsoft.com/office/drawing/2016/5/14/chartex" xmlns:mc="http://schemas.openxmlformats.org/markup-compatibility/2006" xmlns:aink="http://schemas.microsoft.com/office/drawing/2016/ink" xmlns:am3d="http://schemas.microsoft.com/office/drawing/2017/model3d" xmlns:o="urn:schemas-microsoft-com:office:office" xmlns:oel="http://schemas.microsoft.com/office/2019/extlst" xmlns:r="http://schemas.openxmlformats.org/officeDocument/2006/relationships" xmlns:m="http://schemas.openxmlformats.org/officeDocument/2006/math" xmlns:v="urn:schemas-microsoft-com:vml" xmlns:wp14="http://schemas.microsoft.com/office/word/2010/wordprocessingDrawing" xmlns:wp="http://schemas.openxmlformats.org/drawingml/2006/wordprocessingDrawing" xmlns:w10="urn:schemas-microsoft-com:office:word" xmlns:w="http://schemas.openxmlformats.org/wordprocessingml/2006/main" xmlns:w14="http://schemas.microsoft.com/office/word/2010/wordml" xmlns:w15="http://schemas.microsoft.com/office/word/2012/wordml" xmlns:w16cex="http://schemas.microsoft.com/office/word/2018/wordml/cex" xmlns:w16cid="http://schemas.microsoft.com/office/word/2016/wordml/cid" xmlns:w16="http://schemas.microsoft.com/office/word/2018/wordml" xmlns:w16sdtdh="http://schemas.microsoft.com/office/word/2020/wordml/sdtdatahash" xmlns:w16se="http://schemas.microsoft.com/office/word/2015/wordml/symex" xmlns:wpg="http://schemas.microsoft.com/office/word/2010/wordprocessingGroup" xmlns:wpi="http://schemas.microsoft.com/office/word/2010/wordprocessingInk" xmlns:wne="http://schemas.microsoft.com/office/word/2006/wordml" xmlns:wps="http://schemas.microsoft.com/office/word/2010/wordprocessingShape" mc:Ignorable="w14 w15 w16se w16cid w16 w16cex w16sdtdh wp14">
+<w:document xmlns:wpc="http://schemas.microsoft.com/office/word/2010/wordprocessingCanvas" xmlns:cx="http://schemas.microsoft.com/office/drawing/2014/chartex" xmlns:cx1="http://schemas.microsoft.com/office/drawing/2015/9/8/chartex" xmlns:cx2="http://schemas.microsoft.com/office/drawing/2015/10/21/chartex" xmlns:cx3="http://schemas.microsoft.com/office/drawing/2016/5/9/chartex" xmlns:cx4="http://schemas.microsoft.com/office/drawing/2016/5/10/chartex" xmlns:cx5="http://schemas.microsoft.com/office/drawing/2016/5/11/chartex" xmlns:cx6="http://schemas.microsoft.com/office/drawing/2016/5/12/chartex" xmlns:cx7="http://schemas.microsoft.com/office/drawing/2016/5/13/chartex" xmlns:cx8="http://schemas.microsoft.com/office/drawing/2016/5/14/chartex" xmlns:mc="http://schemas.openxmlformats.org/markup-compatibility/2006" xmlns:aink="http://schemas.microsoft.com/office/drawing/2016/ink" xmlns:am3d="http://schemas.microsoft.com/office/drawing/2017/model3d" xmlns:o="urn:schemas-microsoft-com:office:office" xmlns:oel="http://schemas.microsoft.com/office/2019/extlst" xmlns:r="http://schemas.openxmlformats.org/officeDocument/2006/relationships" xmlns:m="http://schemas.openxmlformats.org/officeDocument/2006/math" xmlns:v="urn:schemas-microsoft-com:vml" xmlns:wp14="http://schemas.microsoft.com/office/word/2010/wordprocessingDrawing" xmlns:wp="http://schemas.openxmlformats.org/drawingml/2006/wordprocessingDrawing" xmlns:w10="urn:schemas-microsoft-com:office:word" xmlns:w="http://schemas.openxmlformats.org/wordprocessingml/2006/main" xmlns:w14="http://schemas.microsoft.com/office/word/2010/wordml" xmlns:w15="http://schemas.microsoft.com/office/word/2012/wordml" xmlns:w16cex="http://schemas.microsoft.com/office/word/2018/wordml/cex" xmlns:w16cid="http://schemas.microsoft.com/office/word/2016/wordml/cid" xmlns:w16="http://schemas.microsoft.com/office/word/2018/wordml" xmlns:w16du="http://schemas.microsoft.com/office/word/2023/wordml/word16du" xmlns:w16sdtdh="http://schemas.microsoft.com/office/word/2020/wordml/sdtdatahash" xmlns:w16sdtfl="http://schemas.microsoft.com/office/word/2024/wordml/sdtformatlock" xmlns:w16se="http://schemas.microsoft.com/office/word/2015/wordml/symex" xmlns:wpg="http://schemas.microsoft.com/office/word/2010/wordprocessingGroup" xmlns:wpi="http://schemas.microsoft.com/office/word/2010/wordprocessingInk" xmlns:wne="http://schemas.microsoft.com/office/word/2006/wordml" xmlns:wps="http://schemas.microsoft.com/office/word/2010/wordprocessingShape" mc:Ignorable="w14 w15 w16se w16cid w16 w16cex w16sdtdh w16sdtfl w16du wp14">
   <w:body>
     <w:p>
       <w:pPr>
         <w:pBdr>
           <w:bottom w:val="single" w:sz="6" w:space="1" w:color="auto"/>
         </w:pBdr>
-        <w:rPr>
-          <w:rFonts w:hint="eastAsia"/>
-        </w:rPr>
       </w:pPr>
       <w:r>
         <w:rPr>
@@ -19,11 +16,6 @@
       </w:r>
     </w:p>
     <w:p>
-      <w:pPr>
-        <w:rPr>
-          <w:rFonts w:hint="eastAsia"/>
-        </w:rPr>
-      </w:pPr>
       <w:r>
         <w:t>Data Mining is the process of discovering patterns</w:t>
       </w:r>
@@ -37,19 +29,8 @@
         <w:t>understanding trends, and extracting useful information from large datasets</w:t>
       </w:r>
     </w:p>
-    <w:p>
-      <w:pPr>
-        <w:rPr>
-          <w:rFonts w:hint="eastAsia"/>
-        </w:rPr>
-      </w:pPr>
-    </w:p>
-    <w:p>
-      <w:pPr>
-        <w:rPr>
-          <w:rFonts w:hint="eastAsia"/>
-        </w:rPr>
-      </w:pPr>
+    <w:p/>
+    <w:p>
       <w:r>
         <w:t>Data Visuali</w:t>
       </w:r>
@@ -63,19 +44,8 @@
         <w:t>ation is the process of designing visual representations of data.</w:t>
       </w:r>
     </w:p>
-    <w:p>
-      <w:pPr>
-        <w:rPr>
-          <w:rFonts w:hint="eastAsia"/>
-        </w:rPr>
-      </w:pPr>
-    </w:p>
-    <w:p>
-      <w:pPr>
-        <w:rPr>
-          <w:rFonts w:hint="eastAsia"/>
-        </w:rPr>
-      </w:pPr>
+    <w:p/>
+    <w:p>
       <w:r>
         <w:t>Data Types</w:t>
       </w:r>
@@ -89,9 +59,6 @@
     <w:p>
       <w:pPr>
         <w:ind w:firstLine="420"/>
-        <w:rPr>
-          <w:rFonts w:hint="eastAsia"/>
-        </w:rPr>
       </w:pPr>
       <w:r>
         <w:t>Categorical</w:t>
@@ -104,11 +71,6 @@
       </w:r>
     </w:p>
     <w:p>
-      <w:pPr>
-        <w:rPr>
-          <w:rFonts w:hint="eastAsia"/>
-        </w:rPr>
-      </w:pPr>
       <w:r>
         <w:tab/>
       </w:r>
@@ -137,9 +99,6 @@
     <w:p>
       <w:pPr>
         <w:ind w:firstLine="420"/>
-        <w:rPr>
-          <w:rFonts w:hint="eastAsia"/>
-        </w:rPr>
       </w:pPr>
       <w:r>
         <w:t>Quantitative</w:t>
@@ -161,11 +120,6 @@
       </w:r>
     </w:p>
     <w:p>
-      <w:pPr>
-        <w:rPr>
-          <w:rFonts w:hint="eastAsia"/>
-        </w:rPr>
-      </w:pPr>
       <w:r>
         <w:tab/>
       </w:r>
@@ -194,9 +148,6 @@
     <w:p>
       <w:pPr>
         <w:ind w:firstLine="420"/>
-        <w:rPr>
-          <w:rFonts w:hint="eastAsia"/>
-        </w:rPr>
       </w:pPr>
       <w:r>
         <w:t>Discrete</w:t>
@@ -209,11 +160,6 @@
       </w:r>
     </w:p>
     <w:p>
-      <w:pPr>
-        <w:rPr>
-          <w:rFonts w:hint="eastAsia"/>
-        </w:rPr>
-      </w:pPr>
       <w:r>
         <w:tab/>
       </w:r>
@@ -233,9 +179,6 @@
     <w:p>
       <w:pPr>
         <w:ind w:firstLine="420"/>
-        <w:rPr>
-          <w:rFonts w:hint="eastAsia"/>
-        </w:rPr>
       </w:pPr>
       <w:r>
         <w:t>Continuous Data</w:t>
@@ -248,11 +191,6 @@
       </w:r>
     </w:p>
     <w:p>
-      <w:pPr>
-        <w:rPr>
-          <w:rFonts w:hint="eastAsia"/>
-        </w:rPr>
-      </w:pPr>
       <w:r>
         <w:tab/>
       </w:r>
@@ -266,9 +204,6 @@
     <w:p>
       <w:pPr>
         <w:ind w:firstLine="420"/>
-        <w:rPr>
-          <w:rFonts w:hint="eastAsia"/>
-        </w:rPr>
       </w:pPr>
       <w:r>
         <w:rPr>
@@ -277,19 +212,8 @@
         <w:t>分类数据必是离散的，定量数据可离散可连续</w:t>
       </w:r>
     </w:p>
-    <w:p>
-      <w:pPr>
-        <w:rPr>
-          <w:rFonts w:hint="eastAsia"/>
-        </w:rPr>
-      </w:pPr>
-    </w:p>
-    <w:p>
-      <w:pPr>
-        <w:rPr>
-          <w:rFonts w:hint="eastAsia"/>
-        </w:rPr>
-      </w:pPr>
+    <w:p/>
+    <w:p>
       <w:r>
         <w:t>Levels of Measurement</w:t>
       </w:r>
@@ -301,11 +225,6 @@
       </w:r>
     </w:p>
     <w:p>
-      <w:pPr>
-        <w:rPr>
-          <w:rFonts w:hint="eastAsia"/>
-        </w:rPr>
-      </w:pPr>
       <w:r>
         <w:tab/>
       </w:r>
@@ -323,11 +242,6 @@
       </w:r>
     </w:p>
     <w:p>
-      <w:pPr>
-        <w:rPr>
-          <w:rFonts w:hint="eastAsia"/>
-        </w:rPr>
-      </w:pPr>
       <w:r>
         <w:tab/>
       </w:r>
@@ -342,11 +256,6 @@
       </w:r>
     </w:p>
     <w:p>
-      <w:pPr>
-        <w:rPr>
-          <w:rFonts w:hint="eastAsia"/>
-        </w:rPr>
-      </w:pPr>
       <w:r>
         <w:tab/>
       </w:r>
@@ -373,11 +282,6 @@
       </w:r>
     </w:p>
     <w:p>
-      <w:pPr>
-        <w:rPr>
-          <w:rFonts w:hint="eastAsia"/>
-        </w:rPr>
-      </w:pPr>
       <w:r>
         <w:tab/>
       </w:r>
@@ -401,11 +305,6 @@
       </w:r>
     </w:p>
     <w:p>
-      <w:pPr>
-        <w:rPr>
-          <w:rFonts w:hint="eastAsia"/>
-        </w:rPr>
-      </w:pPr>
       <w:r>
         <w:tab/>
       </w:r>
@@ -420,11 +319,6 @@
       </w:r>
     </w:p>
     <w:p>
-      <w:pPr>
-        <w:rPr>
-          <w:rFonts w:hint="eastAsia"/>
-        </w:rPr>
-      </w:pPr>
       <w:r>
         <w:tab/>
       </w:r>
@@ -439,11 +333,6 @@
       </w:r>
     </w:p>
     <w:p>
-      <w:pPr>
-        <w:rPr>
-          <w:rFonts w:hint="eastAsia"/>
-        </w:rPr>
-      </w:pPr>
       <w:r>
         <w:tab/>
       </w:r>
@@ -467,11 +356,6 @@
       </w:r>
     </w:p>
     <w:p>
-      <w:pPr>
-        <w:rPr>
-          <w:rFonts w:hint="eastAsia"/>
-        </w:rPr>
-      </w:pPr>
       <w:r>
         <w:tab/>
       </w:r>
@@ -489,11 +373,6 @@
       </w:r>
     </w:p>
     <w:p>
-      <w:pPr>
-        <w:rPr>
-          <w:rFonts w:hint="eastAsia"/>
-        </w:rPr>
-      </w:pPr>
       <w:r>
         <w:tab/>
       </w:r>
@@ -520,11 +399,6 @@
       </w:r>
     </w:p>
     <w:p>
-      <w:pPr>
-        <w:rPr>
-          <w:rFonts w:hint="eastAsia"/>
-        </w:rPr>
-      </w:pPr>
       <w:r>
         <w:tab/>
       </w:r>
@@ -539,11 +413,6 @@
       </w:r>
     </w:p>
     <w:p>
-      <w:pPr>
-        <w:rPr>
-          <w:rFonts w:hint="eastAsia"/>
-        </w:rPr>
-      </w:pPr>
       <w:r>
         <w:tab/>
       </w:r>
@@ -561,11 +430,6 @@
       </w:r>
     </w:p>
     <w:p>
-      <w:pPr>
-        <w:rPr>
-          <w:rFonts w:hint="eastAsia"/>
-        </w:rPr>
-      </w:pPr>
       <w:r>
         <w:tab/>
       </w:r>
@@ -580,11 +444,6 @@
       </w:r>
     </w:p>
     <w:p>
-      <w:pPr>
-        <w:rPr>
-          <w:rFonts w:hint="eastAsia"/>
-        </w:rPr>
-      </w:pPr>
       <w:r>
         <w:tab/>
       </w:r>
@@ -599,11 +458,6 @@
       </w:r>
     </w:p>
     <w:p>
-      <w:pPr>
-        <w:rPr>
-          <w:rFonts w:hint="eastAsia"/>
-        </w:rPr>
-      </w:pPr>
       <w:r>
         <w:tab/>
       </w:r>
@@ -627,11 +481,6 @@
       </w:r>
     </w:p>
     <w:p>
-      <w:pPr>
-        <w:rPr>
-          <w:rFonts w:hint="eastAsia"/>
-        </w:rPr>
-      </w:pPr>
       <w:r>
         <w:tab/>
       </w:r>
@@ -646,11 +495,6 @@
       </w:r>
     </w:p>
     <w:p>
-      <w:pPr>
-        <w:rPr>
-          <w:rFonts w:hint="eastAsia"/>
-        </w:rPr>
-      </w:pPr>
       <w:r>
         <w:lastRenderedPageBreak/>
         <w:tab/>
@@ -696,19 +540,8 @@
         </w:drawing>
       </w:r>
     </w:p>
-    <w:p>
-      <w:pPr>
-        <w:rPr>
-          <w:rFonts w:hint="eastAsia"/>
-        </w:rPr>
-      </w:pPr>
-    </w:p>
-    <w:p>
-      <w:pPr>
-        <w:rPr>
-          <w:rFonts w:hint="eastAsia"/>
-        </w:rPr>
-      </w:pPr>
+    <w:p/>
+    <w:p>
       <w:r>
         <w:t>Exploratory Data Analysis (EDA)</w:t>
       </w:r>
@@ -720,11 +553,6 @@
       </w:r>
     </w:p>
     <w:p>
-      <w:pPr>
-        <w:rPr>
-          <w:rFonts w:hint="eastAsia"/>
-        </w:rPr>
-      </w:pPr>
       <w:r>
         <w:tab/>
       </w:r>
@@ -765,19 +593,8 @@
         <w:t>帮助深入了解数据</w:t>
       </w:r>
     </w:p>
-    <w:p>
-      <w:pPr>
-        <w:rPr>
-          <w:rFonts w:hint="eastAsia"/>
-        </w:rPr>
-      </w:pPr>
-    </w:p>
-    <w:p>
-      <w:pPr>
-        <w:rPr>
-          <w:rFonts w:hint="eastAsia"/>
-        </w:rPr>
-      </w:pPr>
+    <w:p/>
+    <w:p>
       <w:r>
         <w:t>Descriptive Statistics</w:t>
       </w:r>
@@ -789,11 +606,6 @@
       </w:r>
     </w:p>
     <w:p>
-      <w:pPr>
-        <w:rPr>
-          <w:rFonts w:hint="eastAsia"/>
-        </w:rPr>
-      </w:pPr>
       <w:r>
         <w:tab/>
       </w:r>
@@ -808,11 +620,6 @@
       </w:r>
     </w:p>
     <w:p>
-      <w:pPr>
-        <w:rPr>
-          <w:rFonts w:hint="eastAsia"/>
-        </w:rPr>
-      </w:pPr>
       <w:r>
         <w:tab/>
       </w:r>
@@ -824,11 +631,6 @@
       </w:r>
     </w:p>
     <w:p>
-      <w:pPr>
-        <w:rPr>
-          <w:rFonts w:hint="eastAsia"/>
-        </w:rPr>
-      </w:pPr>
       <w:r>
         <w:tab/>
       </w:r>
@@ -877,191 +679,139 @@
       </w:r>
     </w:p>
     <w:p>
+      <w:r>
+        <w:tab/>
+      </w:r>
+      <w:r>
+        <w:rPr>
+          <w:rFonts w:hint="eastAsia"/>
+        </w:rPr>
+        <w:t>P</w:t>
+      </w:r>
+      <w:r>
+        <w:t>opulation</w:t>
+      </w:r>
+      <w:r>
+        <w:rPr>
+          <w:rFonts w:hint="eastAsia"/>
+        </w:rPr>
+        <w:t>：</w:t>
+      </w:r>
+    </w:p>
+    <w:p>
+      <w:r>
+        <w:tab/>
+      </w:r>
+      <w:r>
+        <w:tab/>
+      </w:r>
+      <w:r>
+        <w:t>an entire group of</w:t>
+      </w:r>
+      <w:r>
+        <w:rPr>
+          <w:rFonts w:hint="eastAsia"/>
+        </w:rPr>
+        <w:t xml:space="preserve"> </w:t>
+      </w:r>
+      <w:r>
+        <w:t>people/objects/items etc. of interest</w:t>
+      </w:r>
+    </w:p>
+    <w:p>
+      <w:r>
+        <w:tab/>
+      </w:r>
+      <w:r>
+        <w:tab/>
+      </w:r>
+      <w:r>
+        <w:rPr>
+          <w:rFonts w:hint="eastAsia"/>
+        </w:rPr>
+        <w:t>一般很难获得population数据</w:t>
+      </w:r>
+    </w:p>
+    <w:p>
+      <w:r>
+        <w:tab/>
+      </w:r>
+      <w:r>
+        <w:t>Sample</w:t>
+      </w:r>
+      <w:r>
+        <w:rPr>
+          <w:rFonts w:hint="eastAsia"/>
+        </w:rPr>
+        <w:t>：</w:t>
+      </w:r>
+    </w:p>
+    <w:p>
+      <w:r>
+        <w:tab/>
+      </w:r>
+      <w:r>
+        <w:tab/>
+      </w:r>
+      <w:r>
+        <w:t>感兴趣研究的总体的一个子集</w:t>
+      </w:r>
+      <w:r>
+        <w:t>subset</w:t>
+      </w:r>
+    </w:p>
+    <w:p>
+      <w:r>
+        <w:tab/>
+      </w:r>
+      <w:r>
+        <w:tab/>
+      </w:r>
+      <w:r>
+        <w:rPr>
+          <w:rFonts w:hint="eastAsia"/>
+        </w:rPr>
+        <w:t>可以用来估计总体，但是有误差</w:t>
+      </w:r>
+    </w:p>
+    <w:p/>
+    <w:p>
+      <w:r>
+        <w:tab/>
+        <w:t>Descriptive Statistics描述性统计</w:t>
+      </w:r>
+      <w:r>
+        <w:rPr>
+          <w:rFonts w:hint="eastAsia"/>
+        </w:rPr>
+        <w:t>：</w:t>
+      </w:r>
+    </w:p>
+    <w:p>
+      <w:r>
+        <w:tab/>
+      </w:r>
+      <w:r>
+        <w:tab/>
+      </w:r>
+      <w:r>
+        <w:t>provide a way of summarizing our data</w:t>
+      </w:r>
+    </w:p>
+    <w:p>
+      <w:r>
+        <w:tab/>
+      </w:r>
+      <w:r>
+        <w:tab/>
+      </w:r>
+      <w:r>
+        <w:t>让我们能够了解数据集的性质properties和特征characteristics，以及数据的“外观”</w:t>
+      </w:r>
+    </w:p>
+    <w:p>
       <w:pPr>
         <w:rPr>
-          <w:rFonts w:hint="eastAsia"/>
-        </w:rPr>
-      </w:pPr>
-      <w:r>
-        <w:tab/>
-      </w:r>
-      <w:r>
-        <w:rPr>
-          <w:rFonts w:hint="eastAsia"/>
-        </w:rPr>
-        <w:t>P</w:t>
-      </w:r>
-      <w:r>
-        <w:t>opulation</w:t>
-      </w:r>
-      <w:r>
-        <w:rPr>
-          <w:rFonts w:hint="eastAsia"/>
-        </w:rPr>
-        <w:t>：</w:t>
-      </w:r>
-    </w:p>
-    <w:p>
-      <w:pPr>
-        <w:rPr>
-          <w:rFonts w:hint="eastAsia"/>
-        </w:rPr>
-      </w:pPr>
-      <w:r>
-        <w:tab/>
-      </w:r>
-      <w:r>
-        <w:tab/>
-      </w:r>
-      <w:r>
-        <w:t>an entire group of</w:t>
-      </w:r>
-      <w:r>
-        <w:rPr>
-          <w:rFonts w:hint="eastAsia"/>
-        </w:rPr>
-        <w:t xml:space="preserve"> </w:t>
-      </w:r>
-      <w:r>
-        <w:t>people/objects/items etc. of interest</w:t>
-      </w:r>
-    </w:p>
-    <w:p>
-      <w:pPr>
-        <w:rPr>
-          <w:rFonts w:hint="eastAsia"/>
-        </w:rPr>
-      </w:pPr>
-      <w:r>
-        <w:tab/>
-      </w:r>
-      <w:r>
-        <w:tab/>
-      </w:r>
-      <w:r>
-        <w:rPr>
-          <w:rFonts w:hint="eastAsia"/>
-        </w:rPr>
-        <w:t>一般很难获得population数据</w:t>
-      </w:r>
-    </w:p>
-    <w:p>
-      <w:pPr>
-        <w:rPr>
-          <w:rFonts w:hint="eastAsia"/>
-        </w:rPr>
-      </w:pPr>
-      <w:r>
-        <w:tab/>
-      </w:r>
-      <w:r>
-        <w:t>Sample</w:t>
-      </w:r>
-      <w:r>
-        <w:rPr>
-          <w:rFonts w:hint="eastAsia"/>
-        </w:rPr>
-        <w:t>：</w:t>
-      </w:r>
-    </w:p>
-    <w:p>
-      <w:pPr>
-        <w:rPr>
-          <w:rFonts w:hint="eastAsia"/>
-        </w:rPr>
-      </w:pPr>
-      <w:r>
-        <w:tab/>
-      </w:r>
-      <w:r>
-        <w:tab/>
-      </w:r>
-      <w:r>
-        <w:t>感兴趣研究的总体的一个子集</w:t>
-      </w:r>
-      <w:r>
-        <w:t>subset</w:t>
-      </w:r>
-    </w:p>
-    <w:p>
-      <w:pPr>
-        <w:rPr>
-          <w:rFonts w:hint="eastAsia"/>
-        </w:rPr>
-      </w:pPr>
-      <w:r>
-        <w:tab/>
-      </w:r>
-      <w:r>
-        <w:tab/>
-      </w:r>
-      <w:r>
-        <w:rPr>
-          <w:rFonts w:hint="eastAsia"/>
-        </w:rPr>
-        <w:t>可以用来估计总体，但是有误差</w:t>
-      </w:r>
-    </w:p>
-    <w:p>
-      <w:pPr>
-        <w:rPr>
-          <w:rFonts w:hint="eastAsia"/>
-        </w:rPr>
-      </w:pPr>
-    </w:p>
-    <w:p>
-      <w:pPr>
-        <w:rPr>
-          <w:rFonts w:hint="eastAsia"/>
-        </w:rPr>
-      </w:pPr>
-      <w:r>
-        <w:tab/>
-        <w:t>Descriptive Statistics描述性统计</w:t>
-      </w:r>
-      <w:r>
-        <w:rPr>
-          <w:rFonts w:hint="eastAsia"/>
-        </w:rPr>
-        <w:t>：</w:t>
-      </w:r>
-    </w:p>
-    <w:p>
-      <w:pPr>
-        <w:rPr>
-          <w:rFonts w:hint="eastAsia"/>
-        </w:rPr>
-      </w:pPr>
-      <w:r>
-        <w:tab/>
-      </w:r>
-      <w:r>
-        <w:tab/>
-      </w:r>
-      <w:r>
-        <w:t>provide a way of summarizing our data</w:t>
-      </w:r>
-    </w:p>
-    <w:p>
-      <w:pPr>
-        <w:rPr>
-          <w:rFonts w:hint="eastAsia"/>
-        </w:rPr>
-      </w:pPr>
-      <w:r>
-        <w:tab/>
-      </w:r>
-      <w:r>
-        <w:tab/>
-      </w:r>
-      <w:r>
-        <w:t>让我们能够了解数据集的性质properties和特征characteristics，以及数据的“外观”</w:t>
-      </w:r>
-    </w:p>
-    <w:p>
-      <w:pPr>
-        <w:rPr>
-          <w:rFonts w:hint="eastAsia"/>
           <w:b/>
           <w:bCs/>
         </w:rPr>
@@ -1116,104 +866,83 @@
       </w:r>
     </w:p>
     <w:p>
+      <w:r>
+        <w:tab/>
+      </w:r>
+      <w:r>
+        <w:t>Measures of Central Tendency</w:t>
+      </w:r>
+      <w:r>
+        <w:rPr>
+          <w:rFonts w:hint="eastAsia"/>
+        </w:rPr>
+        <w:t>：</w:t>
+      </w:r>
+    </w:p>
+    <w:p>
+      <w:r>
+        <w:tab/>
+      </w:r>
+      <w:r>
+        <w:tab/>
+      </w:r>
+      <w:r>
+        <w:t>The central tendency of a set of data</w:t>
+      </w:r>
+      <w:r>
+        <w:rPr>
+          <w:rFonts w:hint="eastAsia"/>
+        </w:rPr>
+        <w:t>试图通过</w:t>
+      </w:r>
+      <w:r>
+        <w:t>其中心位置来描述数据</w:t>
+      </w:r>
+    </w:p>
+    <w:p>
+      <w:r>
+        <w:tab/>
+      </w:r>
+      <w:r>
+        <w:tab/>
+      </w:r>
+      <w:r>
+        <w:t>目标是使用一个值来准确地描述整个数据集</w:t>
+      </w:r>
+      <w:r>
+        <w:rPr>
+          <w:rFonts w:hint="eastAsia"/>
+        </w:rPr>
+        <w:t>，最常见的如平均值</w:t>
+      </w:r>
+    </w:p>
+    <w:p>
+      <w:r>
+        <w:tab/>
+      </w:r>
+      <w:r>
+        <w:rPr>
+          <w:u w:val="single"/>
+        </w:rPr>
+        <w:t>Arithmetic Mean</w:t>
+      </w:r>
+      <w:r>
+        <w:rPr>
+          <w:rFonts w:hint="eastAsia"/>
+          <w:u w:val="single"/>
+        </w:rPr>
+        <w:t>算数平均数</w:t>
+      </w:r>
+      <w:r>
+        <w:rPr>
+          <w:rFonts w:hint="eastAsia"/>
+        </w:rPr>
+        <w:t>：</w:t>
+      </w:r>
+    </w:p>
+    <w:p>
       <w:pPr>
         <w:rPr>
-          <w:rFonts w:hint="eastAsia"/>
-        </w:rPr>
-      </w:pPr>
-      <w:r>
-        <w:tab/>
-      </w:r>
-      <w:r>
-        <w:t>Measures of Central Tendency</w:t>
-      </w:r>
-      <w:r>
-        <w:rPr>
-          <w:rFonts w:hint="eastAsia"/>
-        </w:rPr>
-        <w:t>：</w:t>
-      </w:r>
-    </w:p>
-    <w:p>
-      <w:pPr>
-        <w:rPr>
-          <w:rFonts w:hint="eastAsia"/>
-        </w:rPr>
-      </w:pPr>
-      <w:r>
-        <w:tab/>
-      </w:r>
-      <w:r>
-        <w:tab/>
-      </w:r>
-      <w:r>
-        <w:t>The central tendency of a set of data</w:t>
-      </w:r>
-      <w:r>
-        <w:rPr>
-          <w:rFonts w:hint="eastAsia"/>
-        </w:rPr>
-        <w:t>试图通过</w:t>
-      </w:r>
-      <w:r>
-        <w:t>其中心位置来描述数据</w:t>
-      </w:r>
-    </w:p>
-    <w:p>
-      <w:pPr>
-        <w:rPr>
-          <w:rFonts w:hint="eastAsia"/>
-        </w:rPr>
-      </w:pPr>
-      <w:r>
-        <w:tab/>
-      </w:r>
-      <w:r>
-        <w:tab/>
-      </w:r>
-      <w:r>
-        <w:t>目标是使用一个值来准确地描述整个数据集</w:t>
-      </w:r>
-      <w:r>
-        <w:rPr>
-          <w:rFonts w:hint="eastAsia"/>
-        </w:rPr>
-        <w:t>，最常见的如平均值</w:t>
-      </w:r>
-    </w:p>
-    <w:p>
-      <w:pPr>
-        <w:rPr>
-          <w:rFonts w:hint="eastAsia"/>
-        </w:rPr>
-      </w:pPr>
-      <w:r>
-        <w:tab/>
-      </w:r>
-      <w:r>
-        <w:rPr>
-          <w:u w:val="single"/>
-        </w:rPr>
-        <w:t>Arithmetic Mean</w:t>
-      </w:r>
-      <w:r>
-        <w:rPr>
-          <w:rFonts w:hint="eastAsia"/>
-          <w:u w:val="single"/>
-        </w:rPr>
-        <w:t>算数平均数</w:t>
-      </w:r>
-      <w:r>
-        <w:rPr>
-          <w:rFonts w:hint="eastAsia"/>
-        </w:rPr>
-        <w:t>：</w:t>
-      </w:r>
-    </w:p>
-    <w:p>
-      <w:pPr>
-        <w:rPr>
-          <w:rFonts w:hint="eastAsia"/>
           <w:noProof/>
         </w:rPr>
       </w:pPr>
@@ -1322,7 +1051,6 @@
       <w:pPr>
         <w:ind w:left="420"/>
         <w:rPr>
-          <w:rFonts w:hint="eastAsia"/>
           <w:noProof/>
         </w:rPr>
       </w:pPr>
@@ -1393,7 +1121,6 @@
       <w:pPr>
         <w:ind w:left="420"/>
         <w:rPr>
-          <w:rFonts w:hint="eastAsia"/>
           <w:noProof/>
         </w:rPr>
       </w:pPr>
@@ -1570,6 +1297,9 @@
         <w:tab/>
       </w:r>
       <w:r>
+        <w:rPr>
+          <w:noProof/>
+        </w:rPr>
         <w:drawing>
           <wp:inline distT="0" distB="0" distL="0" distR="0" wp14:anchorId="2BA8BF4C" wp14:editId="7EFAAFFA">
             <wp:extent cx="1498821" cy="713562"/>
@@ -1607,6 +1337,9 @@
         </w:drawing>
       </w:r>
       <w:r>
+        <w:rPr>
+          <w:noProof/>
+        </w:rPr>
         <w:drawing>
           <wp:inline distT="0" distB="0" distL="0" distR="0" wp14:anchorId="4EC345E5" wp14:editId="7170C84C">
             <wp:extent cx="1339795" cy="714136"/>
@@ -1696,6 +1429,9 @@
         <w:tab/>
       </w:r>
       <w:r>
+        <w:rPr>
+          <w:noProof/>
+        </w:rPr>
         <w:drawing>
           <wp:inline distT="0" distB="0" distL="0" distR="0" wp14:anchorId="71231CAE" wp14:editId="5AD3189D">
             <wp:extent cx="1008226" cy="492981"/>
@@ -1826,6 +1562,9 @@
         <w:ind w:left="840" w:firstLine="420"/>
       </w:pPr>
       <w:r>
+        <w:rPr>
+          <w:noProof/>
+        </w:rPr>
         <w:drawing>
           <wp:inline distT="0" distB="0" distL="0" distR="0" wp14:anchorId="34A21DFC" wp14:editId="25C78610">
             <wp:extent cx="2468880" cy="963059"/>
@@ -1943,8 +1682,6 @@
     <w:p>
       <w:r>
         <w:tab/>
-      </w:r>
-      <w:r>
         <w:t>Skew偏度 &amp; Kurtosis</w:t>
       </w:r>
       <w:r>
@@ -1988,6 +1725,9 @@
         <w:tab/>
       </w:r>
       <w:r>
+        <w:rPr>
+          <w:noProof/>
+        </w:rPr>
         <w:drawing>
           <wp:inline distT="0" distB="0" distL="0" distR="0" wp14:anchorId="3D8C4494" wp14:editId="45230D48">
             <wp:extent cx="3395207" cy="1267173"/>
@@ -2209,111 +1949,334 @@
       </w:r>
     </w:p>
     <w:p>
+      <w:r>
+        <w:tab/>
+      </w:r>
+      <w:r>
+        <w:tab/>
+      </w:r>
+      <w:r>
+        <w:rPr>
+          <w:rFonts w:hint="eastAsia"/>
+        </w:rPr>
+        <w:t>如：描述高度时不直接表示高度，而是用tall，medium，short 1/0表示</w:t>
+      </w:r>
+    </w:p>
+    <w:p>
+      <w:r>
+        <w:tab/>
+        <w:t>Bucketing分箱</w:t>
+      </w:r>
+      <w:r>
+        <w:rPr>
+          <w:rFonts w:hint="eastAsia"/>
+        </w:rPr>
+        <w:t>：</w:t>
+      </w:r>
+    </w:p>
+    <w:p>
+      <w:r>
+        <w:tab/>
+      </w:r>
+      <w:r>
+        <w:tab/>
+      </w:r>
+      <w:r>
+        <w:t>有时我们可能希望将数值（区间或比例）数据转换为有序类别</w:t>
+      </w:r>
+    </w:p>
+    <w:p>
+      <w:r>
+        <w:tab/>
+      </w:r>
+      <w:r>
+        <w:tab/>
+      </w:r>
+      <w:r>
+        <w:t>当我们要处理共享某些相似数值属性的组时，这很有用</w:t>
+      </w:r>
+    </w:p>
+    <w:p>
+      <w:r>
+        <w:tab/>
+      </w:r>
+      <w:r>
+        <w:tab/>
+      </w:r>
+      <w:r>
+        <w:t>将数值数据放入“箱”或“桶”中</w:t>
+      </w:r>
+    </w:p>
+    <w:p>
+      <w:r>
+        <w:tab/>
+      </w:r>
+      <w:r>
+        <w:tab/>
+      </w:r>
+      <w:r>
+        <w:rPr>
+          <w:rFonts w:hint="eastAsia"/>
+        </w:rPr>
+        <w:t>如：</w:t>
+      </w:r>
+      <w:r>
+        <w:t>[15, 17, 24, 28, 33, 45]</w:t>
+      </w:r>
+      <w:r>
+        <w:rPr>
+          <w:rFonts w:hint="eastAsia"/>
+        </w:rPr>
+        <w:t>年龄，可以转换为</w:t>
+      </w:r>
+      <w:r>
+        <w:t>[11-19, 20-29, 30-39, 40+]</w:t>
+      </w:r>
+    </w:p>
+    <w:p>
+      <w:r>
+        <w:tab/>
+      </w:r>
+      <w:r>
+        <w:tab/>
+      </w:r>
+      <w:r>
+        <w:t>[青少年, 青少年, 成年人, 成年人, 成年人, 成年人]</w:t>
+      </w:r>
+    </w:p>
+    <w:p>
+      <w:r>
+        <w:t>Class Imbalance</w:t>
+      </w:r>
+      <w:r>
+        <w:rPr>
+          <w:rFonts w:hint="eastAsia"/>
+        </w:rPr>
+        <w:t>：</w:t>
+      </w:r>
+    </w:p>
+    <w:p>
+      <w:r>
+        <w:tab/>
+      </w:r>
+      <w:r>
+        <w:t>想预测数据集中很少有示例的罕见事件</w:t>
+      </w:r>
+    </w:p>
+    <w:p>
+      <w:r>
+        <w:tab/>
+      </w:r>
+      <w:r>
+        <w:t>Data Downsampling</w:t>
+      </w:r>
+      <w:r>
+        <w:rPr>
+          <w:rFonts w:hint="eastAsia"/>
+        </w:rPr>
+        <w:t>下采样：</w:t>
+      </w:r>
+    </w:p>
+    <w:p>
+      <w:r>
+        <w:tab/>
+      </w:r>
+      <w:r>
+        <w:tab/>
+      </w:r>
+      <w:r>
+        <w:t>对多数类进行采样，使其数量等于少数类的数量</w:t>
+      </w:r>
+    </w:p>
+    <w:p>
+      <w:r>
+        <w:tab/>
+      </w:r>
+      <w:r>
+        <w:tab/>
+      </w:r>
+      <w:r>
+        <w:t>好处是类别平衡。但缺点是我们现在拥有的数据少得多</w:t>
+      </w:r>
+    </w:p>
+    <w:p>
+      <w:r>
+        <w:tab/>
+      </w:r>
+      <w:r>
+        <w:t>Data Upsampling</w:t>
+      </w:r>
+      <w:r>
+        <w:rPr>
+          <w:rFonts w:hint="eastAsia"/>
+        </w:rPr>
+        <w:t>上采样：</w:t>
+      </w:r>
+    </w:p>
+    <w:p>
+      <w:r>
+        <w:tab/>
+      </w:r>
+      <w:r>
+        <w:tab/>
+      </w:r>
+      <w:r>
+        <w:t>复制少数类的实例，使其数量等于多数类的数量</w:t>
+      </w:r>
+    </w:p>
+    <w:p>
+      <w:r>
+        <w:tab/>
+      </w:r>
+      <w:r>
+        <w:tab/>
+      </w:r>
+      <w:r>
+        <w:t>获得了更多的数据，并且我们没有丢弃任何数据</w:t>
+      </w:r>
+    </w:p>
+    <w:p>
+      <w:r>
+        <w:tab/>
+      </w:r>
+      <w:r>
+        <w:tab/>
+      </w:r>
+      <w:r>
+        <w:rPr>
+          <w:rFonts w:hint="eastAsia"/>
+        </w:rPr>
+        <w:t>然而可能导致数据过拟合</w:t>
+      </w:r>
+      <w:r>
+        <w:t>overfitting</w:t>
+      </w:r>
+    </w:p>
+    <w:p/>
+    <w:p>
+      <w:r>
+        <w:lastRenderedPageBreak/>
+        <w:t>Split–Apply–Combine</w:t>
+      </w:r>
+      <w:r>
+        <w:rPr>
+          <w:rFonts w:hint="eastAsia"/>
+        </w:rPr>
+        <w:t>：</w:t>
+      </w:r>
+    </w:p>
+    <w:p>
+      <w:r>
+        <w:tab/>
+      </w:r>
+      <w:r>
+        <w:rPr>
+          <w:rFonts w:hint="eastAsia"/>
+        </w:rPr>
+        <w:t>[</w:t>
+      </w:r>
+      <w:r>
+        <w:t>Split</w:t>
+      </w:r>
+      <w:r>
+        <w:rPr>
+          <w:rFonts w:hint="eastAsia"/>
+        </w:rPr>
+        <w:t xml:space="preserve">]: </w:t>
+      </w:r>
+      <w:r>
+        <w:t>根据某些标准将数据集[分割]成组</w:t>
+      </w:r>
+    </w:p>
+    <w:p>
+      <w:r>
+        <w:tab/>
+      </w:r>
+      <w:r>
+        <w:rPr>
+          <w:rFonts w:hint="eastAsia"/>
+        </w:rPr>
+        <w:t>[</w:t>
+      </w:r>
+      <w:r>
+        <w:t>Apply</w:t>
+      </w:r>
+      <w:r>
+        <w:rPr>
+          <w:rFonts w:hint="eastAsia"/>
+        </w:rPr>
+        <w:t xml:space="preserve">]: </w:t>
+      </w:r>
+      <w:r>
+        <w:t>对每个组[应用]一些函数</w:t>
+      </w:r>
+    </w:p>
+    <w:p>
+      <w:r>
+        <w:tab/>
+      </w:r>
+      <w:r>
+        <w:rPr>
+          <w:rFonts w:hint="eastAsia"/>
+        </w:rPr>
+        <w:t>[</w:t>
+      </w:r>
+      <w:r>
+        <w:t>Combine</w:t>
+      </w:r>
+      <w:r>
+        <w:rPr>
+          <w:rFonts w:hint="eastAsia"/>
+        </w:rPr>
+        <w:t xml:space="preserve">]: </w:t>
+      </w:r>
+      <w:r>
+        <w:t>将结果[组合]成一个新转换的数据集</w:t>
+      </w:r>
+    </w:p>
+    <w:p/>
+    <w:p>
       <w:pPr>
         <w:rPr>
           <w:rFonts w:hint="eastAsia"/>
         </w:rPr>
       </w:pPr>
       <w:r>
-        <w:tab/>
-      </w:r>
-      <w:r>
-        <w:tab/>
-      </w:r>
-      <w:r>
-        <w:rPr>
-          <w:rFonts w:hint="eastAsia"/>
-        </w:rPr>
-        <w:t>如：描述高度时不直接表示高度，而是用tall，medium，short 1/0表示</w:t>
-      </w:r>
-    </w:p>
-    <w:p>
-      <w:r>
-        <w:tab/>
-      </w:r>
-      <w:r>
-        <w:t>Bucketing分箱</w:t>
-      </w:r>
-      <w:r>
-        <w:rPr>
-          <w:rFonts w:hint="eastAsia"/>
-        </w:rPr>
-        <w:t>：</w:t>
-      </w:r>
-    </w:p>
-    <w:p>
-      <w:r>
-        <w:tab/>
-      </w:r>
-      <w:r>
-        <w:tab/>
-      </w:r>
-      <w:r>
-        <w:t>有时我们可能希望将数值（区间或比例）数据转换为有序类别</w:t>
-      </w:r>
-    </w:p>
-    <w:p>
-      <w:r>
-        <w:tab/>
-      </w:r>
-      <w:r>
-        <w:tab/>
-      </w:r>
-      <w:r>
-        <w:t>当我们要处理共享某些相似数值属性的组时，这很有用</w:t>
-      </w:r>
-    </w:p>
-    <w:p>
-      <w:r>
-        <w:tab/>
-      </w:r>
-      <w:r>
-        <w:tab/>
-      </w:r>
-      <w:r>
-        <w:t>将数值数据放入“箱”或“桶”中</w:t>
-      </w:r>
-    </w:p>
-    <w:p>
-      <w:r>
-        <w:tab/>
-      </w:r>
-      <w:r>
-        <w:tab/>
-      </w:r>
-      <w:r>
-        <w:rPr>
-          <w:rFonts w:hint="eastAsia"/>
-        </w:rPr>
-        <w:t>如：</w:t>
-      </w:r>
-      <w:r>
-        <w:t>[15, 17, 24, 28, 33, 45]</w:t>
-      </w:r>
-      <w:r>
-        <w:rPr>
-          <w:rFonts w:hint="eastAsia"/>
-        </w:rPr>
-        <w:t>年龄，可以转换为</w:t>
-      </w:r>
-      <w:r>
-        <w:t>[11-19, 20-29, 30-39, 40+]</w:t>
-      </w:r>
-    </w:p>
-    <w:p>
-      <w:pPr>
-        <w:rPr>
-          <w:rFonts w:hint="eastAsia"/>
-        </w:rPr>
-      </w:pPr>
-      <w:r>
-        <w:tab/>
-      </w:r>
-      <w:r>
-        <w:tab/>
-      </w:r>
-      <w:r>
-        <w:t>[青少年, 青少年, 成年人, 成年人, 成年人, 成年人]</w:t>
+        <w:drawing>
+          <wp:inline distT="0" distB="0" distL="0" distR="0" wp14:anchorId="526F01AF" wp14:editId="4DEEE393">
+            <wp:extent cx="2188217" cy="1917917"/>
+            <wp:effectExtent l="0" t="0" r="2540" b="6350"/>
+            <wp:docPr id="1492016644" name="图片 1" descr="箭头&#10;&#10;AI 生成的内容可能不正确。"/>
+            <wp:cNvGraphicFramePr>
+              <a:graphicFrameLocks xmlns:a="http://schemas.openxmlformats.org/drawingml/2006/main" noChangeAspect="1"/>
+            </wp:cNvGraphicFramePr>
+            <a:graphic xmlns:a="http://schemas.openxmlformats.org/drawingml/2006/main">
+              <a:graphicData uri="http://schemas.openxmlformats.org/drawingml/2006/picture">
+                <pic:pic xmlns:pic="http://schemas.openxmlformats.org/drawingml/2006/picture">
+                  <pic:nvPicPr>
+                    <pic:cNvPr id="1492016644" name="图片 1" descr="箭头&#10;&#10;AI 生成的内容可能不正确。"/>
+                    <pic:cNvPicPr/>
+                  </pic:nvPicPr>
+                  <pic:blipFill>
+                    <a:blip r:embed="rId14"/>
+                    <a:stretch>
+                      <a:fillRect/>
+                    </a:stretch>
+                  </pic:blipFill>
+                  <pic:spPr>
+                    <a:xfrm>
+                      <a:off x="0" y="0"/>
+                      <a:ext cx="2193133" cy="1922225"/>
+                    </a:xfrm>
+                    <a:prstGeom prst="rect">
+                      <a:avLst/>
+                    </a:prstGeom>
+                  </pic:spPr>
+                </pic:pic>
+              </a:graphicData>
+            </a:graphic>
+          </wp:inline>
+        </w:drawing>
       </w:r>
     </w:p>
     <w:sectPr>
@@ -2327,7 +2290,7 @@
 </file>
 
 <file path=word/styles.xml><?xml version="1.0" encoding="utf-8"?>
-<w:styles xmlns:mc="http://schemas.openxmlformats.org/markup-compatibility/2006" xmlns:r="http://schemas.openxmlformats.org/officeDocument/2006/relationships" xmlns:w="http://schemas.openxmlformats.org/wordprocessingml/2006/main" xmlns:w14="http://schemas.microsoft.com/office/word/2010/wordml" xmlns:w15="http://schemas.microsoft.com/office/word/2012/wordml" xmlns:w16cex="http://schemas.microsoft.com/office/word/2018/wordml/cex" xmlns:w16cid="http://schemas.microsoft.com/office/word/2016/wordml/cid" xmlns:w16="http://schemas.microsoft.com/office/word/2018/wordml" xmlns:w16sdtdh="http://schemas.microsoft.com/office/word/2020/wordml/sdtdatahash" xmlns:w16se="http://schemas.microsoft.com/office/word/2015/wordml/symex" mc:Ignorable="w14 w15 w16se w16cid w16 w16cex w16sdtdh">
+<w:styles xmlns:mc="http://schemas.openxmlformats.org/markup-compatibility/2006" xmlns:r="http://schemas.openxmlformats.org/officeDocument/2006/relationships" xmlns:w="http://schemas.openxmlformats.org/wordprocessingml/2006/main" xmlns:w14="http://schemas.microsoft.com/office/word/2010/wordml" xmlns:w15="http://schemas.microsoft.com/office/word/2012/wordml" xmlns:w16cex="http://schemas.microsoft.com/office/word/2018/wordml/cex" xmlns:w16cid="http://schemas.microsoft.com/office/word/2016/wordml/cid" xmlns:w16="http://schemas.microsoft.com/office/word/2018/wordml" xmlns:w16du="http://schemas.microsoft.com/office/word/2023/wordml/word16du" xmlns:w16sdtdh="http://schemas.microsoft.com/office/word/2020/wordml/sdtdatahash" xmlns:w16sdtfl="http://schemas.microsoft.com/office/word/2024/wordml/sdtformatlock" xmlns:w16se="http://schemas.microsoft.com/office/word/2015/wordml/symex" mc:Ignorable="w14 w15 w16se w16cid w16 w16cex w16sdtdh w16sdtfl w16du">
   <w:docDefaults>
     <w:rPrDefault>
       <w:rPr>

</xml_diff>

<commit_message>
DMV note update 2025 4 17
</commit_message>
<xml_diff>
--- a/Lec/Data Mining/Note/my note.docx
+++ b/Lec/Data Mining/Note/my note.docx
@@ -1,12 +1,15 @@
 
 <file path=word/document.xml><?xml version="1.0" encoding="utf-8"?>
-<w:document xmlns:wpc="http://schemas.microsoft.com/office/word/2010/wordprocessingCanvas" xmlns:cx="http://schemas.microsoft.com/office/drawing/2014/chartex" xmlns:cx1="http://schemas.microsoft.com/office/drawing/2015/9/8/chartex" xmlns:cx2="http://schemas.microsoft.com/office/drawing/2015/10/21/chartex" xmlns:cx3="http://schemas.microsoft.com/office/drawing/2016/5/9/chartex" xmlns:cx4="http://schemas.microsoft.com/office/drawing/2016/5/10/chartex" xmlns:cx5="http://schemas.microsoft.com/office/drawing/2016/5/11/chartex" xmlns:cx6="http://schemas.microsoft.com/office/drawing/2016/5/12/chartex" xmlns:cx7="http://schemas.microsoft.com/office/drawing/2016/5/13/chartex" xmlns:cx8="http://schemas.microsoft.com/office/drawing/2016/5/14/chartex" xmlns:mc="http://schemas.openxmlformats.org/markup-compatibility/2006" xmlns:aink="http://schemas.microsoft.com/office/drawing/2016/ink" xmlns:am3d="http://schemas.microsoft.com/office/drawing/2017/model3d" xmlns:o="urn:schemas-microsoft-com:office:office" xmlns:oel="http://schemas.microsoft.com/office/2019/extlst" xmlns:r="http://schemas.openxmlformats.org/officeDocument/2006/relationships" xmlns:m="http://schemas.openxmlformats.org/officeDocument/2006/math" xmlns:v="urn:schemas-microsoft-com:vml" xmlns:wp14="http://schemas.microsoft.com/office/word/2010/wordprocessingDrawing" xmlns:wp="http://schemas.openxmlformats.org/drawingml/2006/wordprocessingDrawing" xmlns:w10="urn:schemas-microsoft-com:office:word" xmlns:w="http://schemas.openxmlformats.org/wordprocessingml/2006/main" xmlns:w14="http://schemas.microsoft.com/office/word/2010/wordml" xmlns:w15="http://schemas.microsoft.com/office/word/2012/wordml" xmlns:w16cex="http://schemas.microsoft.com/office/word/2018/wordml/cex" xmlns:w16cid="http://schemas.microsoft.com/office/word/2016/wordml/cid" xmlns:w16="http://schemas.microsoft.com/office/word/2018/wordml" xmlns:w16du="http://schemas.microsoft.com/office/word/2023/wordml/word16du" xmlns:w16sdtdh="http://schemas.microsoft.com/office/word/2020/wordml/sdtdatahash" xmlns:w16sdtfl="http://schemas.microsoft.com/office/word/2024/wordml/sdtformatlock" xmlns:w16se="http://schemas.microsoft.com/office/word/2015/wordml/symex" xmlns:wpg="http://schemas.microsoft.com/office/word/2010/wordprocessingGroup" xmlns:wpi="http://schemas.microsoft.com/office/word/2010/wordprocessingInk" xmlns:wne="http://schemas.microsoft.com/office/word/2006/wordml" xmlns:wps="http://schemas.microsoft.com/office/word/2010/wordprocessingShape" mc:Ignorable="w14 w15 w16se w16cid w16 w16cex w16sdtdh w16sdtfl w16du wp14">
+<w:document xmlns:wpc="http://schemas.microsoft.com/office/word/2010/wordprocessingCanvas" xmlns:cx="http://schemas.microsoft.com/office/drawing/2014/chartex" xmlns:cx1="http://schemas.microsoft.com/office/drawing/2015/9/8/chartex" xmlns:cx2="http://schemas.microsoft.com/office/drawing/2015/10/21/chartex" xmlns:cx3="http://schemas.microsoft.com/office/drawing/2016/5/9/chartex" xmlns:cx4="http://schemas.microsoft.com/office/drawing/2016/5/10/chartex" xmlns:cx5="http://schemas.microsoft.com/office/drawing/2016/5/11/chartex" xmlns:cx6="http://schemas.microsoft.com/office/drawing/2016/5/12/chartex" xmlns:cx7="http://schemas.microsoft.com/office/drawing/2016/5/13/chartex" xmlns:cx8="http://schemas.microsoft.com/office/drawing/2016/5/14/chartex" xmlns:mc="http://schemas.openxmlformats.org/markup-compatibility/2006" xmlns:aink="http://schemas.microsoft.com/office/drawing/2016/ink" xmlns:am3d="http://schemas.microsoft.com/office/drawing/2017/model3d" xmlns:o="urn:schemas-microsoft-com:office:office" xmlns:oel="http://schemas.microsoft.com/office/2019/extlst" xmlns:r="http://schemas.openxmlformats.org/officeDocument/2006/relationships" xmlns:m="http://schemas.openxmlformats.org/officeDocument/2006/math" xmlns:v="urn:schemas-microsoft-com:vml" xmlns:wp14="http://schemas.microsoft.com/office/word/2010/wordprocessingDrawing" xmlns:wp="http://schemas.openxmlformats.org/drawingml/2006/wordprocessingDrawing" xmlns:w10="urn:schemas-microsoft-com:office:word" xmlns:w="http://schemas.openxmlformats.org/wordprocessingml/2006/main" xmlns:w14="http://schemas.microsoft.com/office/word/2010/wordml" xmlns:w15="http://schemas.microsoft.com/office/word/2012/wordml" xmlns:w16cex="http://schemas.microsoft.com/office/word/2018/wordml/cex" xmlns:w16cid="http://schemas.microsoft.com/office/word/2016/wordml/cid" xmlns:w16="http://schemas.microsoft.com/office/word/2018/wordml" xmlns:w16sdtdh="http://schemas.microsoft.com/office/word/2020/wordml/sdtdatahash" xmlns:w16se="http://schemas.microsoft.com/office/word/2015/wordml/symex" xmlns:wpg="http://schemas.microsoft.com/office/word/2010/wordprocessingGroup" xmlns:wpi="http://schemas.microsoft.com/office/word/2010/wordprocessingInk" xmlns:wne="http://schemas.microsoft.com/office/word/2006/wordml" xmlns:wps="http://schemas.microsoft.com/office/word/2010/wordprocessingShape" mc:Ignorable="w14 w15 w16se w16cid w16 w16cex w16sdtdh wp14">
   <w:body>
     <w:p>
       <w:pPr>
         <w:pBdr>
           <w:bottom w:val="single" w:sz="6" w:space="1" w:color="auto"/>
         </w:pBdr>
+        <w:rPr>
+          <w:rFonts w:hint="eastAsia"/>
+        </w:rPr>
       </w:pPr>
       <w:r>
         <w:rPr>
@@ -16,6 +19,11 @@
       </w:r>
     </w:p>
     <w:p>
+      <w:pPr>
+        <w:rPr>
+          <w:rFonts w:hint="eastAsia"/>
+        </w:rPr>
+      </w:pPr>
       <w:r>
         <w:t>Data Mining is the process of discovering patterns</w:t>
       </w:r>
@@ -29,8 +37,19 @@
         <w:t>understanding trends, and extracting useful information from large datasets</w:t>
       </w:r>
     </w:p>
-    <w:p/>
-    <w:p>
+    <w:p>
+      <w:pPr>
+        <w:rPr>
+          <w:rFonts w:hint="eastAsia"/>
+        </w:rPr>
+      </w:pPr>
+    </w:p>
+    <w:p>
+      <w:pPr>
+        <w:rPr>
+          <w:rFonts w:hint="eastAsia"/>
+        </w:rPr>
+      </w:pPr>
       <w:r>
         <w:t>Data Visuali</w:t>
       </w:r>
@@ -44,8 +63,19 @@
         <w:t>ation is the process of designing visual representations of data.</w:t>
       </w:r>
     </w:p>
-    <w:p/>
-    <w:p>
+    <w:p>
+      <w:pPr>
+        <w:rPr>
+          <w:rFonts w:hint="eastAsia"/>
+        </w:rPr>
+      </w:pPr>
+    </w:p>
+    <w:p>
+      <w:pPr>
+        <w:rPr>
+          <w:rFonts w:hint="eastAsia"/>
+        </w:rPr>
+      </w:pPr>
       <w:r>
         <w:t>Data Types</w:t>
       </w:r>
@@ -59,6 +89,9 @@
     <w:p>
       <w:pPr>
         <w:ind w:firstLine="420"/>
+        <w:rPr>
+          <w:rFonts w:hint="eastAsia"/>
+        </w:rPr>
       </w:pPr>
       <w:r>
         <w:t>Categorical</w:t>
@@ -71,6 +104,11 @@
       </w:r>
     </w:p>
     <w:p>
+      <w:pPr>
+        <w:rPr>
+          <w:rFonts w:hint="eastAsia"/>
+        </w:rPr>
+      </w:pPr>
       <w:r>
         <w:tab/>
       </w:r>
@@ -99,6 +137,9 @@
     <w:p>
       <w:pPr>
         <w:ind w:firstLine="420"/>
+        <w:rPr>
+          <w:rFonts w:hint="eastAsia"/>
+        </w:rPr>
       </w:pPr>
       <w:r>
         <w:t>Quantitative</w:t>
@@ -120,6 +161,11 @@
       </w:r>
     </w:p>
     <w:p>
+      <w:pPr>
+        <w:rPr>
+          <w:rFonts w:hint="eastAsia"/>
+        </w:rPr>
+      </w:pPr>
       <w:r>
         <w:tab/>
       </w:r>
@@ -148,6 +194,9 @@
     <w:p>
       <w:pPr>
         <w:ind w:firstLine="420"/>
+        <w:rPr>
+          <w:rFonts w:hint="eastAsia"/>
+        </w:rPr>
       </w:pPr>
       <w:r>
         <w:t>Discrete</w:t>
@@ -160,6 +209,11 @@
       </w:r>
     </w:p>
     <w:p>
+      <w:pPr>
+        <w:rPr>
+          <w:rFonts w:hint="eastAsia"/>
+        </w:rPr>
+      </w:pPr>
       <w:r>
         <w:tab/>
       </w:r>
@@ -179,6 +233,9 @@
     <w:p>
       <w:pPr>
         <w:ind w:firstLine="420"/>
+        <w:rPr>
+          <w:rFonts w:hint="eastAsia"/>
+        </w:rPr>
       </w:pPr>
       <w:r>
         <w:t>Continuous Data</w:t>
@@ -191,6 +248,11 @@
       </w:r>
     </w:p>
     <w:p>
+      <w:pPr>
+        <w:rPr>
+          <w:rFonts w:hint="eastAsia"/>
+        </w:rPr>
+      </w:pPr>
       <w:r>
         <w:tab/>
       </w:r>
@@ -204,6 +266,9 @@
     <w:p>
       <w:pPr>
         <w:ind w:firstLine="420"/>
+        <w:rPr>
+          <w:rFonts w:hint="eastAsia"/>
+        </w:rPr>
       </w:pPr>
       <w:r>
         <w:rPr>
@@ -212,8 +277,19 @@
         <w:t>分类数据必是离散的，定量数据可离散可连续</w:t>
       </w:r>
     </w:p>
-    <w:p/>
-    <w:p>
+    <w:p>
+      <w:pPr>
+        <w:rPr>
+          <w:rFonts w:hint="eastAsia"/>
+        </w:rPr>
+      </w:pPr>
+    </w:p>
+    <w:p>
+      <w:pPr>
+        <w:rPr>
+          <w:rFonts w:hint="eastAsia"/>
+        </w:rPr>
+      </w:pPr>
       <w:r>
         <w:t>Levels of Measurement</w:t>
       </w:r>
@@ -225,6 +301,11 @@
       </w:r>
     </w:p>
     <w:p>
+      <w:pPr>
+        <w:rPr>
+          <w:rFonts w:hint="eastAsia"/>
+        </w:rPr>
+      </w:pPr>
       <w:r>
         <w:tab/>
       </w:r>
@@ -242,6 +323,11 @@
       </w:r>
     </w:p>
     <w:p>
+      <w:pPr>
+        <w:rPr>
+          <w:rFonts w:hint="eastAsia"/>
+        </w:rPr>
+      </w:pPr>
       <w:r>
         <w:tab/>
       </w:r>
@@ -256,6 +342,11 @@
       </w:r>
     </w:p>
     <w:p>
+      <w:pPr>
+        <w:rPr>
+          <w:rFonts w:hint="eastAsia"/>
+        </w:rPr>
+      </w:pPr>
       <w:r>
         <w:tab/>
       </w:r>
@@ -282,6 +373,11 @@
       </w:r>
     </w:p>
     <w:p>
+      <w:pPr>
+        <w:rPr>
+          <w:rFonts w:hint="eastAsia"/>
+        </w:rPr>
+      </w:pPr>
       <w:r>
         <w:tab/>
       </w:r>
@@ -301,10 +397,23 @@
         <w:t>数字</w:t>
       </w:r>
       <w:r>
-        <w:t>'dummy variables哑变量'</w:t>
-      </w:r>
-    </w:p>
-    <w:p>
+        <w:t>'dummy variables</w:t>
+      </w:r>
+      <w:proofErr w:type="gramStart"/>
+      <w:r>
+        <w:t>哑</w:t>
+      </w:r>
+      <w:proofErr w:type="gramEnd"/>
+      <w:r>
+        <w:t>变量'</w:t>
+      </w:r>
+    </w:p>
+    <w:p>
+      <w:pPr>
+        <w:rPr>
+          <w:rFonts w:hint="eastAsia"/>
+        </w:rPr>
+      </w:pPr>
       <w:r>
         <w:tab/>
       </w:r>
@@ -319,6 +428,11 @@
       </w:r>
     </w:p>
     <w:p>
+      <w:pPr>
+        <w:rPr>
+          <w:rFonts w:hint="eastAsia"/>
+        </w:rPr>
+      </w:pPr>
       <w:r>
         <w:tab/>
       </w:r>
@@ -333,6 +447,11 @@
       </w:r>
     </w:p>
     <w:p>
+      <w:pPr>
+        <w:rPr>
+          <w:rFonts w:hint="eastAsia"/>
+        </w:rPr>
+      </w:pPr>
       <w:r>
         <w:tab/>
       </w:r>
@@ -356,6 +475,11 @@
       </w:r>
     </w:p>
     <w:p>
+      <w:pPr>
+        <w:rPr>
+          <w:rFonts w:hint="eastAsia"/>
+        </w:rPr>
+      </w:pPr>
       <w:r>
         <w:tab/>
       </w:r>
@@ -373,6 +497,11 @@
       </w:r>
     </w:p>
     <w:p>
+      <w:pPr>
+        <w:rPr>
+          <w:rFonts w:hint="eastAsia"/>
+        </w:rPr>
+      </w:pPr>
       <w:r>
         <w:tab/>
       </w:r>
@@ -399,6 +528,11 @@
       </w:r>
     </w:p>
     <w:p>
+      <w:pPr>
+        <w:rPr>
+          <w:rFonts w:hint="eastAsia"/>
+        </w:rPr>
+      </w:pPr>
       <w:r>
         <w:tab/>
       </w:r>
@@ -413,6 +547,11 @@
       </w:r>
     </w:p>
     <w:p>
+      <w:pPr>
+        <w:rPr>
+          <w:rFonts w:hint="eastAsia"/>
+        </w:rPr>
+      </w:pPr>
       <w:r>
         <w:tab/>
       </w:r>
@@ -430,6 +569,11 @@
       </w:r>
     </w:p>
     <w:p>
+      <w:pPr>
+        <w:rPr>
+          <w:rFonts w:hint="eastAsia"/>
+        </w:rPr>
+      </w:pPr>
       <w:r>
         <w:tab/>
       </w:r>
@@ -444,6 +588,11 @@
       </w:r>
     </w:p>
     <w:p>
+      <w:pPr>
+        <w:rPr>
+          <w:rFonts w:hint="eastAsia"/>
+        </w:rPr>
+      </w:pPr>
       <w:r>
         <w:tab/>
       </w:r>
@@ -458,6 +607,11 @@
       </w:r>
     </w:p>
     <w:p>
+      <w:pPr>
+        <w:rPr>
+          <w:rFonts w:hint="eastAsia"/>
+        </w:rPr>
+      </w:pPr>
       <w:r>
         <w:tab/>
       </w:r>
@@ -481,6 +635,11 @@
       </w:r>
     </w:p>
     <w:p>
+      <w:pPr>
+        <w:rPr>
+          <w:rFonts w:hint="eastAsia"/>
+        </w:rPr>
+      </w:pPr>
       <w:r>
         <w:tab/>
       </w:r>
@@ -495,6 +654,11 @@
       </w:r>
     </w:p>
     <w:p>
+      <w:pPr>
+        <w:rPr>
+          <w:rFonts w:hint="eastAsia"/>
+        </w:rPr>
+      </w:pPr>
       <w:r>
         <w:lastRenderedPageBreak/>
         <w:tab/>
@@ -540,8 +704,19 @@
         </w:drawing>
       </w:r>
     </w:p>
-    <w:p/>
-    <w:p>
+    <w:p>
+      <w:pPr>
+        <w:rPr>
+          <w:rFonts w:hint="eastAsia"/>
+        </w:rPr>
+      </w:pPr>
+    </w:p>
+    <w:p>
+      <w:pPr>
+        <w:rPr>
+          <w:rFonts w:hint="eastAsia"/>
+        </w:rPr>
+      </w:pPr>
       <w:r>
         <w:t>Exploratory Data Analysis (EDA)</w:t>
       </w:r>
@@ -553,6 +728,11 @@
       </w:r>
     </w:p>
     <w:p>
+      <w:pPr>
+        <w:rPr>
+          <w:rFonts w:hint="eastAsia"/>
+        </w:rPr>
+      </w:pPr>
       <w:r>
         <w:tab/>
       </w:r>
@@ -593,8 +773,19 @@
         <w:t>帮助深入了解数据</w:t>
       </w:r>
     </w:p>
-    <w:p/>
-    <w:p>
+    <w:p>
+      <w:pPr>
+        <w:rPr>
+          <w:rFonts w:hint="eastAsia"/>
+        </w:rPr>
+      </w:pPr>
+    </w:p>
+    <w:p>
+      <w:pPr>
+        <w:rPr>
+          <w:rFonts w:hint="eastAsia"/>
+        </w:rPr>
+      </w:pPr>
       <w:r>
         <w:t>Descriptive Statistics</w:t>
       </w:r>
@@ -606,6 +797,11 @@
       </w:r>
     </w:p>
     <w:p>
+      <w:pPr>
+        <w:rPr>
+          <w:rFonts w:hint="eastAsia"/>
+        </w:rPr>
+      </w:pPr>
       <w:r>
         <w:tab/>
       </w:r>
@@ -620,17 +816,35 @@
       </w:r>
     </w:p>
     <w:p>
-      <w:r>
-        <w:tab/>
-      </w:r>
-      <w:r>
-        <w:tab/>
-      </w:r>
-      <w:r>
-        <w:t>一个给定的数据集可以代表某个总体，或者该总体的一个样本</w:t>
-      </w:r>
-    </w:p>
-    <w:p>
+      <w:pPr>
+        <w:rPr>
+          <w:rFonts w:hint="eastAsia"/>
+        </w:rPr>
+      </w:pPr>
+      <w:r>
+        <w:tab/>
+      </w:r>
+      <w:r>
+        <w:tab/>
+      </w:r>
+      <w:r>
+        <w:t>一个给定的数据集可以代表某个总体，或者</w:t>
+      </w:r>
+      <w:proofErr w:type="gramStart"/>
+      <w:r>
+        <w:t>该总体</w:t>
+      </w:r>
+      <w:proofErr w:type="gramEnd"/>
+      <w:r>
+        <w:t>的一个样本</w:t>
+      </w:r>
+    </w:p>
+    <w:p>
+      <w:pPr>
+        <w:rPr>
+          <w:rFonts w:hint="eastAsia"/>
+        </w:rPr>
+      </w:pPr>
       <w:r>
         <w:tab/>
       </w:r>
@@ -679,6 +893,11 @@
       </w:r>
     </w:p>
     <w:p>
+      <w:pPr>
+        <w:rPr>
+          <w:rFonts w:hint="eastAsia"/>
+        </w:rPr>
+      </w:pPr>
       <w:r>
         <w:tab/>
       </w:r>
@@ -699,6 +918,11 @@
       </w:r>
     </w:p>
     <w:p>
+      <w:pPr>
+        <w:rPr>
+          <w:rFonts w:hint="eastAsia"/>
+        </w:rPr>
+      </w:pPr>
       <w:r>
         <w:tab/>
       </w:r>
@@ -719,6 +943,11 @@
       </w:r>
     </w:p>
     <w:p>
+      <w:pPr>
+        <w:rPr>
+          <w:rFonts w:hint="eastAsia"/>
+        </w:rPr>
+      </w:pPr>
       <w:r>
         <w:tab/>
       </w:r>
@@ -733,6 +962,11 @@
       </w:r>
     </w:p>
     <w:p>
+      <w:pPr>
+        <w:rPr>
+          <w:rFonts w:hint="eastAsia"/>
+        </w:rPr>
+      </w:pPr>
       <w:r>
         <w:tab/>
       </w:r>
@@ -747,6 +981,11 @@
       </w:r>
     </w:p>
     <w:p>
+      <w:pPr>
+        <w:rPr>
+          <w:rFonts w:hint="eastAsia"/>
+        </w:rPr>
+      </w:pPr>
       <w:r>
         <w:tab/>
       </w:r>
@@ -761,6 +1000,11 @@
       </w:r>
     </w:p>
     <w:p>
+      <w:pPr>
+        <w:rPr>
+          <w:rFonts w:hint="eastAsia"/>
+        </w:rPr>
+      </w:pPr>
       <w:r>
         <w:tab/>
       </w:r>
@@ -774,8 +1018,19 @@
         <w:t>可以用来估计总体，但是有误差</w:t>
       </w:r>
     </w:p>
-    <w:p/>
-    <w:p>
+    <w:p>
+      <w:pPr>
+        <w:rPr>
+          <w:rFonts w:hint="eastAsia"/>
+        </w:rPr>
+      </w:pPr>
+    </w:p>
+    <w:p>
+      <w:pPr>
+        <w:rPr>
+          <w:rFonts w:hint="eastAsia"/>
+        </w:rPr>
+      </w:pPr>
       <w:r>
         <w:tab/>
         <w:t>Descriptive Statistics描述性统计</w:t>
@@ -788,6 +1043,11 @@
       </w:r>
     </w:p>
     <w:p>
+      <w:pPr>
+        <w:rPr>
+          <w:rFonts w:hint="eastAsia"/>
+        </w:rPr>
+      </w:pPr>
       <w:r>
         <w:tab/>
       </w:r>
@@ -799,6 +1059,11 @@
       </w:r>
     </w:p>
     <w:p>
+      <w:pPr>
+        <w:rPr>
+          <w:rFonts w:hint="eastAsia"/>
+        </w:rPr>
+      </w:pPr>
       <w:r>
         <w:tab/>
       </w:r>
@@ -812,6 +1077,7 @@
     <w:p>
       <w:pPr>
         <w:rPr>
+          <w:rFonts w:hint="eastAsia"/>
           <w:b/>
           <w:bCs/>
         </w:rPr>
@@ -866,6 +1132,11 @@
       </w:r>
     </w:p>
     <w:p>
+      <w:pPr>
+        <w:rPr>
+          <w:rFonts w:hint="eastAsia"/>
+        </w:rPr>
+      </w:pPr>
       <w:r>
         <w:tab/>
       </w:r>
@@ -880,6 +1151,11 @@
       </w:r>
     </w:p>
     <w:p>
+      <w:pPr>
+        <w:rPr>
+          <w:rFonts w:hint="eastAsia"/>
+        </w:rPr>
+      </w:pPr>
       <w:r>
         <w:tab/>
       </w:r>
@@ -900,6 +1176,11 @@
       </w:r>
     </w:p>
     <w:p>
+      <w:pPr>
+        <w:rPr>
+          <w:rFonts w:hint="eastAsia"/>
+        </w:rPr>
+      </w:pPr>
       <w:r>
         <w:tab/>
       </w:r>
@@ -917,6 +1198,11 @@
       </w:r>
     </w:p>
     <w:p>
+      <w:pPr>
+        <w:rPr>
+          <w:rFonts w:hint="eastAsia"/>
+        </w:rPr>
+      </w:pPr>
       <w:r>
         <w:tab/>
       </w:r>
@@ -943,6 +1229,7 @@
     <w:p>
       <w:pPr>
         <w:rPr>
+          <w:rFonts w:hint="eastAsia"/>
           <w:noProof/>
         </w:rPr>
       </w:pPr>
@@ -1051,6 +1338,7 @@
       <w:pPr>
         <w:ind w:left="420"/>
         <w:rPr>
+          <w:rFonts w:hint="eastAsia"/>
           <w:noProof/>
         </w:rPr>
       </w:pPr>
@@ -1091,6 +1379,7 @@
       <w:pPr>
         <w:ind w:left="420"/>
         <w:rPr>
+          <w:rFonts w:hint="eastAsia"/>
           <w:noProof/>
         </w:rPr>
       </w:pPr>
@@ -1121,6 +1410,7 @@
       <w:pPr>
         <w:ind w:left="420"/>
         <w:rPr>
+          <w:rFonts w:hint="eastAsia"/>
           <w:noProof/>
         </w:rPr>
       </w:pPr>
@@ -1179,6 +1469,11 @@
       </w:r>
     </w:p>
     <w:p>
+      <w:pPr>
+        <w:rPr>
+          <w:rFonts w:hint="eastAsia"/>
+        </w:rPr>
+      </w:pPr>
       <w:r>
         <w:tab/>
       </w:r>
@@ -1193,6 +1488,11 @@
       </w:r>
     </w:p>
     <w:p>
+      <w:pPr>
+        <w:rPr>
+          <w:rFonts w:hint="eastAsia"/>
+        </w:rPr>
+      </w:pPr>
       <w:r>
         <w:tab/>
       </w:r>
@@ -1217,6 +1517,11 @@
       </w:r>
     </w:p>
     <w:p>
+      <w:pPr>
+        <w:rPr>
+          <w:rFonts w:hint="eastAsia"/>
+        </w:rPr>
+      </w:pPr>
       <w:r>
         <w:tab/>
       </w:r>
@@ -1230,8 +1535,19 @@
         <w:t>出现最多的数</w:t>
       </w:r>
     </w:p>
-    <w:p/>
-    <w:p>
+    <w:p>
+      <w:pPr>
+        <w:rPr>
+          <w:rFonts w:hint="eastAsia"/>
+        </w:rPr>
+      </w:pPr>
+    </w:p>
+    <w:p>
+      <w:pPr>
+        <w:rPr>
+          <w:rFonts w:hint="eastAsia"/>
+        </w:rPr>
+      </w:pPr>
       <w:r>
         <w:tab/>
       </w:r>
@@ -1246,6 +1562,11 @@
       </w:r>
     </w:p>
     <w:p>
+      <w:pPr>
+        <w:rPr>
+          <w:rFonts w:hint="eastAsia"/>
+        </w:rPr>
+      </w:pPr>
       <w:r>
         <w:tab/>
       </w:r>
@@ -1273,6 +1594,11 @@
       </w:r>
     </w:p>
     <w:p>
+      <w:pPr>
+        <w:rPr>
+          <w:rFonts w:hint="eastAsia"/>
+        </w:rPr>
+      </w:pPr>
       <w:r>
         <w:tab/>
       </w:r>
@@ -1287,6 +1613,11 @@
       </w:r>
     </w:p>
     <w:p>
+      <w:pPr>
+        <w:rPr>
+          <w:rFonts w:hint="eastAsia"/>
+        </w:rPr>
+      </w:pPr>
       <w:r>
         <w:tab/>
       </w:r>
@@ -1378,6 +1709,11 @@
       </w:r>
     </w:p>
     <w:p>
+      <w:pPr>
+        <w:rPr>
+          <w:rFonts w:hint="eastAsia"/>
+        </w:rPr>
+      </w:pPr>
       <w:r>
         <w:tab/>
       </w:r>
@@ -1405,6 +1741,11 @@
       </w:r>
     </w:p>
     <w:p>
+      <w:pPr>
+        <w:rPr>
+          <w:rFonts w:hint="eastAsia"/>
+        </w:rPr>
+      </w:pPr>
       <w:r>
         <w:tab/>
       </w:r>
@@ -1419,6 +1760,11 @@
       </w:r>
     </w:p>
     <w:p>
+      <w:pPr>
+        <w:rPr>
+          <w:rFonts w:hint="eastAsia"/>
+        </w:rPr>
+      </w:pPr>
       <w:r>
         <w:tab/>
       </w:r>
@@ -1470,6 +1816,11 @@
       </w:r>
     </w:p>
     <w:p>
+      <w:pPr>
+        <w:rPr>
+          <w:rFonts w:hint="eastAsia"/>
+        </w:rPr>
+      </w:pPr>
       <w:r>
         <w:tab/>
       </w:r>
@@ -1490,6 +1841,11 @@
       </w:r>
     </w:p>
     <w:p>
+      <w:pPr>
+        <w:rPr>
+          <w:rFonts w:hint="eastAsia"/>
+        </w:rPr>
+      </w:pPr>
       <w:r>
         <w:tab/>
       </w:r>
@@ -1510,6 +1866,11 @@
       </w:r>
     </w:p>
     <w:p>
+      <w:pPr>
+        <w:rPr>
+          <w:rFonts w:hint="eastAsia"/>
+        </w:rPr>
+      </w:pPr>
       <w:r>
         <w:tab/>
       </w:r>
@@ -1530,6 +1891,11 @@
       </w:r>
     </w:p>
     <w:p>
+      <w:pPr>
+        <w:rPr>
+          <w:rFonts w:hint="eastAsia"/>
+        </w:rPr>
+      </w:pPr>
       <w:r>
         <w:tab/>
       </w:r>
@@ -1552,14 +1918,36 @@
     <w:p>
       <w:pPr>
         <w:ind w:left="840" w:firstLine="420"/>
-      </w:pPr>
-      <w:r>
-        <w:t>将样本分成q个相等组的一种方式，其中第k个分位数表示在k/q的数据以下的值</w:t>
+        <w:rPr>
+          <w:rFonts w:hint="eastAsia"/>
+        </w:rPr>
+      </w:pPr>
+      <w:r>
+        <w:t>将样本分成q</w:t>
+      </w:r>
+      <w:proofErr w:type="gramStart"/>
+      <w:r>
+        <w:t>个相等组</w:t>
+      </w:r>
+      <w:proofErr w:type="gramEnd"/>
+      <w:r>
+        <w:t>的一种方式，其中第k</w:t>
+      </w:r>
+      <w:proofErr w:type="gramStart"/>
+      <w:r>
+        <w:t>个</w:t>
+      </w:r>
+      <w:proofErr w:type="gramEnd"/>
+      <w:r>
+        <w:t>分位数表示在k/q的数据以下的值</w:t>
       </w:r>
     </w:p>
     <w:p>
       <w:pPr>
         <w:ind w:left="840" w:firstLine="420"/>
+        <w:rPr>
+          <w:rFonts w:hint="eastAsia"/>
+        </w:rPr>
       </w:pPr>
       <w:r>
         <w:rPr>
@@ -1611,6 +1999,9 @@
     <w:p>
       <w:pPr>
         <w:ind w:left="840" w:firstLine="420"/>
+        <w:rPr>
+          <w:rFonts w:hint="eastAsia"/>
+        </w:rPr>
       </w:pPr>
       <w:r>
         <w:rPr>
@@ -1634,12 +2025,44 @@
     <w:p>
       <w:pPr>
         <w:ind w:left="840" w:firstLine="420"/>
-      </w:pPr>
-      <w:r>
-        <w:t>中位数与提到第50百分位数、第5十分位数和第2四分位数是相同的</w:t>
-      </w:r>
-    </w:p>
-    <w:p>
+        <w:rPr>
+          <w:rFonts w:hint="eastAsia"/>
+        </w:rPr>
+      </w:pPr>
+      <w:r>
+        <w:t>中位数与提到第50</w:t>
+      </w:r>
+      <w:proofErr w:type="gramStart"/>
+      <w:r>
+        <w:t>百</w:t>
+      </w:r>
+      <w:proofErr w:type="gramEnd"/>
+      <w:r>
+        <w:t>分位数、第5</w:t>
+      </w:r>
+      <w:proofErr w:type="gramStart"/>
+      <w:r>
+        <w:t>十</w:t>
+      </w:r>
+      <w:proofErr w:type="gramEnd"/>
+      <w:r>
+        <w:t>分位数和第2</w:t>
+      </w:r>
+      <w:proofErr w:type="gramStart"/>
+      <w:r>
+        <w:t>四</w:t>
+      </w:r>
+      <w:proofErr w:type="gramEnd"/>
+      <w:r>
+        <w:t>分位数是相同的</w:t>
+      </w:r>
+    </w:p>
+    <w:p>
+      <w:pPr>
+        <w:rPr>
+          <w:rFonts w:hint="eastAsia"/>
+        </w:rPr>
+      </w:pPr>
       <w:r>
         <w:tab/>
       </w:r>
@@ -1669,6 +2092,9 @@
     <w:p>
       <w:pPr>
         <w:ind w:left="840" w:firstLine="420"/>
+        <w:rPr>
+          <w:rFonts w:hint="eastAsia"/>
+        </w:rPr>
       </w:pPr>
       <w:r>
         <w:t>使用四分位数来衡量的变异性度量，它测量第一四分位数（Q1）和第三四分位</w:t>
@@ -1678,8 +2104,19 @@
         <w:t>数（Q3）之间的差异——即 IQR = Q3 - Q1</w:t>
       </w:r>
     </w:p>
-    <w:p/>
-    <w:p>
+    <w:p>
+      <w:pPr>
+        <w:rPr>
+          <w:rFonts w:hint="eastAsia"/>
+        </w:rPr>
+      </w:pPr>
+    </w:p>
+    <w:p>
+      <w:pPr>
+        <w:rPr>
+          <w:rFonts w:hint="eastAsia"/>
+        </w:rPr>
+      </w:pPr>
       <w:r>
         <w:tab/>
         <w:t>Skew偏度 &amp; Kurtosis</w:t>
@@ -1698,6 +2135,11 @@
       </w:r>
     </w:p>
     <w:p>
+      <w:pPr>
+        <w:rPr>
+          <w:rFonts w:hint="eastAsia"/>
+        </w:rPr>
+      </w:pPr>
       <w:r>
         <w:tab/>
       </w:r>
@@ -1718,6 +2160,11 @@
       </w:r>
     </w:p>
     <w:p>
+      <w:pPr>
+        <w:rPr>
+          <w:rFonts w:hint="eastAsia"/>
+        </w:rPr>
+      </w:pPr>
       <w:r>
         <w:tab/>
       </w:r>
@@ -1766,6 +2213,11 @@
       </w:r>
     </w:p>
     <w:p>
+      <w:pPr>
+        <w:rPr>
+          <w:rFonts w:hint="eastAsia"/>
+        </w:rPr>
+      </w:pPr>
       <w:r>
         <w:tab/>
       </w:r>
@@ -1784,15 +2236,28 @@
       <w:r>
         <w:t>衡量分布“尾部特征</w:t>
       </w:r>
+      <w:proofErr w:type="spellStart"/>
       <w:r>
         <w:t>tailedness</w:t>
       </w:r>
+      <w:proofErr w:type="spellEnd"/>
       <w:r>
         <w:t>”的一个指标</w:t>
       </w:r>
     </w:p>
-    <w:p/>
-    <w:p>
+    <w:p>
+      <w:pPr>
+        <w:rPr>
+          <w:rFonts w:hint="eastAsia"/>
+        </w:rPr>
+      </w:pPr>
+    </w:p>
+    <w:p>
+      <w:pPr>
+        <w:rPr>
+          <w:rFonts w:hint="eastAsia"/>
+        </w:rPr>
+      </w:pPr>
       <w:r>
         <w:rPr>
           <w:rFonts w:hint="eastAsia"/>
@@ -1801,6 +2266,11 @@
       </w:r>
     </w:p>
     <w:p>
+      <w:pPr>
+        <w:rPr>
+          <w:rFonts w:hint="eastAsia"/>
+        </w:rPr>
+      </w:pPr>
       <w:r>
         <w:tab/>
       </w:r>
@@ -1815,6 +2285,11 @@
       </w:r>
     </w:p>
     <w:p>
+      <w:pPr>
+        <w:rPr>
+          <w:rFonts w:hint="eastAsia"/>
+        </w:rPr>
+      </w:pPr>
       <w:r>
         <w:tab/>
       </w:r>
@@ -1826,6 +2301,11 @@
       </w:r>
     </w:p>
     <w:p>
+      <w:pPr>
+        <w:rPr>
+          <w:rFonts w:hint="eastAsia"/>
+        </w:rPr>
+      </w:pPr>
       <w:r>
         <w:tab/>
       </w:r>
@@ -1840,6 +2320,11 @@
       </w:r>
     </w:p>
     <w:p>
+      <w:pPr>
+        <w:rPr>
+          <w:rFonts w:hint="eastAsia"/>
+        </w:rPr>
+      </w:pPr>
       <w:r>
         <w:tab/>
       </w:r>
@@ -1854,6 +2339,11 @@
       </w:r>
     </w:p>
     <w:p>
+      <w:pPr>
+        <w:rPr>
+          <w:rFonts w:hint="eastAsia"/>
+        </w:rPr>
+      </w:pPr>
       <w:r>
         <w:tab/>
       </w:r>
@@ -1865,6 +2355,11 @@
       </w:r>
     </w:p>
     <w:p>
+      <w:pPr>
+        <w:rPr>
+          <w:rFonts w:hint="eastAsia"/>
+        </w:rPr>
+      </w:pPr>
       <w:r>
         <w:tab/>
       </w:r>
@@ -1876,6 +2371,11 @@
       </w:r>
     </w:p>
     <w:p>
+      <w:pPr>
+        <w:rPr>
+          <w:rFonts w:hint="eastAsia"/>
+        </w:rPr>
+      </w:pPr>
       <w:r>
         <w:tab/>
       </w:r>
@@ -1887,6 +2387,11 @@
       </w:r>
     </w:p>
     <w:p>
+      <w:pPr>
+        <w:rPr>
+          <w:rFonts w:hint="eastAsia"/>
+        </w:rPr>
+      </w:pPr>
       <w:r>
         <w:tab/>
       </w:r>
@@ -1900,8 +2405,19 @@
         <w:t>但是都是有风险的</w:t>
       </w:r>
     </w:p>
-    <w:p/>
-    <w:p>
+    <w:p>
+      <w:pPr>
+        <w:rPr>
+          <w:rFonts w:hint="eastAsia"/>
+        </w:rPr>
+      </w:pPr>
+    </w:p>
+    <w:p>
+      <w:pPr>
+        <w:rPr>
+          <w:rFonts w:hint="eastAsia"/>
+        </w:rPr>
+      </w:pPr>
       <w:r>
         <w:t>Data Pre-Processing</w:t>
       </w:r>
@@ -1913,6 +2429,11 @@
       </w:r>
     </w:p>
     <w:p>
+      <w:pPr>
+        <w:rPr>
+          <w:rFonts w:hint="eastAsia"/>
+        </w:rPr>
+      </w:pPr>
       <w:r>
         <w:tab/>
       </w:r>
@@ -1927,6 +2448,11 @@
       </w:r>
     </w:p>
     <w:p>
+      <w:pPr>
+        <w:rPr>
+          <w:rFonts w:hint="eastAsia"/>
+        </w:rPr>
+      </w:pPr>
       <w:r>
         <w:tab/>
       </w:r>
@@ -1938,6 +2464,11 @@
       </w:r>
     </w:p>
     <w:p>
+      <w:pPr>
+        <w:rPr>
+          <w:rFonts w:hint="eastAsia"/>
+        </w:rPr>
+      </w:pPr>
       <w:r>
         <w:tab/>
       </w:r>
@@ -1949,6 +2480,11 @@
       </w:r>
     </w:p>
     <w:p>
+      <w:pPr>
+        <w:rPr>
+          <w:rFonts w:hint="eastAsia"/>
+        </w:rPr>
+      </w:pPr>
       <w:r>
         <w:tab/>
       </w:r>
@@ -1963,6 +2499,11 @@
       </w:r>
     </w:p>
     <w:p>
+      <w:pPr>
+        <w:rPr>
+          <w:rFonts w:hint="eastAsia"/>
+        </w:rPr>
+      </w:pPr>
       <w:r>
         <w:tab/>
         <w:t>Bucketing分箱</w:t>
@@ -1975,6 +2516,11 @@
       </w:r>
     </w:p>
     <w:p>
+      <w:pPr>
+        <w:rPr>
+          <w:rFonts w:hint="eastAsia"/>
+        </w:rPr>
+      </w:pPr>
       <w:r>
         <w:tab/>
       </w:r>
@@ -1986,6 +2532,11 @@
       </w:r>
     </w:p>
     <w:p>
+      <w:pPr>
+        <w:rPr>
+          <w:rFonts w:hint="eastAsia"/>
+        </w:rPr>
+      </w:pPr>
       <w:r>
         <w:tab/>
       </w:r>
@@ -1997,6 +2548,11 @@
       </w:r>
     </w:p>
     <w:p>
+      <w:pPr>
+        <w:rPr>
+          <w:rFonts w:hint="eastAsia"/>
+        </w:rPr>
+      </w:pPr>
       <w:r>
         <w:tab/>
       </w:r>
@@ -2008,6 +2564,11 @@
       </w:r>
     </w:p>
     <w:p>
+      <w:pPr>
+        <w:rPr>
+          <w:rFonts w:hint="eastAsia"/>
+        </w:rPr>
+      </w:pPr>
       <w:r>
         <w:tab/>
       </w:r>
@@ -2034,6 +2595,11 @@
       </w:r>
     </w:p>
     <w:p>
+      <w:pPr>
+        <w:rPr>
+          <w:rFonts w:hint="eastAsia"/>
+        </w:rPr>
+      </w:pPr>
       <w:r>
         <w:tab/>
       </w:r>
@@ -2045,6 +2611,11 @@
       </w:r>
     </w:p>
     <w:p>
+      <w:pPr>
+        <w:rPr>
+          <w:rFonts w:hint="eastAsia"/>
+        </w:rPr>
+      </w:pPr>
       <w:r>
         <w:t>Class Imbalance</w:t>
       </w:r>
@@ -2056,6 +2627,11 @@
       </w:r>
     </w:p>
     <w:p>
+      <w:pPr>
+        <w:rPr>
+          <w:rFonts w:hint="eastAsia"/>
+        </w:rPr>
+      </w:pPr>
       <w:r>
         <w:tab/>
       </w:r>
@@ -2064,12 +2640,22 @@
       </w:r>
     </w:p>
     <w:p>
-      <w:r>
-        <w:tab/>
-      </w:r>
-      <w:r>
-        <w:t>Data Downsampling</w:t>
-      </w:r>
+      <w:pPr>
+        <w:rPr>
+          <w:rFonts w:hint="eastAsia"/>
+        </w:rPr>
+      </w:pPr>
+      <w:r>
+        <w:tab/>
+      </w:r>
+      <w:r>
+        <w:t xml:space="preserve">Data </w:t>
+      </w:r>
+      <w:proofErr w:type="spellStart"/>
+      <w:r>
+        <w:t>Downsampling</w:t>
+      </w:r>
+      <w:proofErr w:type="spellEnd"/>
       <w:r>
         <w:rPr>
           <w:rFonts w:hint="eastAsia"/>
@@ -2078,6 +2664,11 @@
       </w:r>
     </w:p>
     <w:p>
+      <w:pPr>
+        <w:rPr>
+          <w:rFonts w:hint="eastAsia"/>
+        </w:rPr>
+      </w:pPr>
       <w:r>
         <w:tab/>
       </w:r>
@@ -2089,6 +2680,11 @@
       </w:r>
     </w:p>
     <w:p>
+      <w:pPr>
+        <w:rPr>
+          <w:rFonts w:hint="eastAsia"/>
+        </w:rPr>
+      </w:pPr>
       <w:r>
         <w:tab/>
       </w:r>
@@ -2100,12 +2696,22 @@
       </w:r>
     </w:p>
     <w:p>
-      <w:r>
-        <w:tab/>
-      </w:r>
-      <w:r>
-        <w:t>Data Upsampling</w:t>
-      </w:r>
+      <w:pPr>
+        <w:rPr>
+          <w:rFonts w:hint="eastAsia"/>
+        </w:rPr>
+      </w:pPr>
+      <w:r>
+        <w:tab/>
+      </w:r>
+      <w:r>
+        <w:t xml:space="preserve">Data </w:t>
+      </w:r>
+      <w:proofErr w:type="spellStart"/>
+      <w:r>
+        <w:t>Upsampling</w:t>
+      </w:r>
+      <w:proofErr w:type="spellEnd"/>
       <w:r>
         <w:rPr>
           <w:rFonts w:hint="eastAsia"/>
@@ -2114,6 +2720,11 @@
       </w:r>
     </w:p>
     <w:p>
+      <w:pPr>
+        <w:rPr>
+          <w:rFonts w:hint="eastAsia"/>
+        </w:rPr>
+      </w:pPr>
       <w:r>
         <w:tab/>
       </w:r>
@@ -2125,6 +2736,11 @@
       </w:r>
     </w:p>
     <w:p>
+      <w:pPr>
+        <w:rPr>
+          <w:rFonts w:hint="eastAsia"/>
+        </w:rPr>
+      </w:pPr>
       <w:r>
         <w:tab/>
       </w:r>
@@ -2136,6 +2752,11 @@
       </w:r>
     </w:p>
     <w:p>
+      <w:pPr>
+        <w:rPr>
+          <w:rFonts w:hint="eastAsia"/>
+        </w:rPr>
+      </w:pPr>
       <w:r>
         <w:tab/>
       </w:r>
@@ -2152,8 +2773,19 @@
         <w:t>overfitting</w:t>
       </w:r>
     </w:p>
-    <w:p/>
-    <w:p>
+    <w:p>
+      <w:pPr>
+        <w:rPr>
+          <w:rFonts w:hint="eastAsia"/>
+        </w:rPr>
+      </w:pPr>
+    </w:p>
+    <w:p>
+      <w:pPr>
+        <w:rPr>
+          <w:rFonts w:hint="eastAsia"/>
+        </w:rPr>
+      </w:pPr>
       <w:r>
         <w:lastRenderedPageBreak/>
         <w:t>Split–Apply–Combine</w:t>
@@ -2166,6 +2798,11 @@
       </w:r>
     </w:p>
     <w:p>
+      <w:pPr>
+        <w:rPr>
+          <w:rFonts w:hint="eastAsia"/>
+        </w:rPr>
+      </w:pPr>
       <w:r>
         <w:tab/>
       </w:r>
@@ -2189,6 +2826,11 @@
       </w:r>
     </w:p>
     <w:p>
+      <w:pPr>
+        <w:rPr>
+          <w:rFonts w:hint="eastAsia"/>
+        </w:rPr>
+      </w:pPr>
       <w:r>
         <w:tab/>
       </w:r>
@@ -2212,6 +2854,11 @@
       </w:r>
     </w:p>
     <w:p>
+      <w:pPr>
+        <w:rPr>
+          <w:rFonts w:hint="eastAsia"/>
+        </w:rPr>
+      </w:pPr>
       <w:r>
         <w:tab/>
       </w:r>
@@ -2234,14 +2881,18 @@
         <w:t>将结果[组合]成一个新转换的数据集</w:t>
       </w:r>
     </w:p>
-    <w:p/>
-    <w:p>
-      <w:pPr>
-        <w:rPr>
-          <w:rFonts w:hint="eastAsia"/>
-        </w:rPr>
-      </w:pPr>
-      <w:r>
+    <w:p>
+      <w:pPr>
+        <w:rPr>
+          <w:rFonts w:hint="eastAsia"/>
+        </w:rPr>
+      </w:pPr>
+    </w:p>
+    <w:p>
+      <w:r>
+        <w:rPr>
+          <w:noProof/>
+        </w:rPr>
         <w:drawing>
           <wp:inline distT="0" distB="0" distL="0" distR="0" wp14:anchorId="526F01AF" wp14:editId="4DEEE393">
             <wp:extent cx="2188217" cy="1917917"/>
@@ -2279,6 +2930,485 @@
         </w:drawing>
       </w:r>
     </w:p>
+    <w:p/>
+    <w:p>
+      <w:r>
+        <w:rPr>
+          <w:rFonts w:hint="eastAsia"/>
+        </w:rPr>
+        <w:t>R</w:t>
+      </w:r>
+      <w:r>
+        <w:t>elationships in Data</w:t>
+      </w:r>
+      <w:r>
+        <w:rPr>
+          <w:rFonts w:hint="eastAsia"/>
+        </w:rPr>
+        <w:t>:</w:t>
+      </w:r>
+    </w:p>
+    <w:p>
+      <w:r>
+        <w:tab/>
+      </w:r>
+      <w:r>
+        <w:t>当人们谈论相关系数时，他们通常指的是Pearson Correlation Coefficient (PCC)</w:t>
+      </w:r>
+    </w:p>
+    <w:p>
+      <w:r>
+        <w:tab/>
+      </w:r>
+      <w:r>
+        <w:t>介于 -1 和 1 之间</w:t>
+      </w:r>
+      <w:r>
+        <w:t>表示关联的强度</w:t>
+      </w:r>
+      <w:r>
+        <w:rPr>
+          <w:rFonts w:hint="eastAsia"/>
+        </w:rPr>
+        <w:t>,可以强或者若，</w:t>
+      </w:r>
+      <w:proofErr w:type="gramStart"/>
+      <w:r>
+        <w:rPr>
+          <w:rFonts w:hint="eastAsia"/>
+        </w:rPr>
+        <w:t>正或者负</w:t>
+      </w:r>
+      <w:proofErr w:type="gramEnd"/>
+    </w:p>
+    <w:p>
+      <w:r>
+        <w:tab/>
+      </w:r>
+      <w:r>
+        <w:rPr>
+          <w:rFonts w:hint="eastAsia"/>
+        </w:rPr>
+        <w:t>0表示不相关</w:t>
+      </w:r>
+    </w:p>
+    <w:p>
+      <w:r>
+        <w:tab/>
+      </w:r>
+      <w:r>
+        <w:rPr>
+          <w:rFonts w:hint="eastAsia"/>
+        </w:rPr>
+        <w:t>1表示最强相关</w:t>
+      </w:r>
+    </w:p>
+    <w:p>
+      <w:r>
+        <w:tab/>
+      </w:r>
+      <w:r>
+        <w:rPr>
+          <w:rFonts w:hint="eastAsia"/>
+        </w:rPr>
+        <w:t>-1表示最反相关</w:t>
+      </w:r>
+    </w:p>
+    <w:p>
+      <w:r>
+        <w:tab/>
+      </w:r>
+      <w:r>
+        <w:drawing>
+          <wp:inline distT="0" distB="0" distL="0" distR="0" wp14:anchorId="735CF206" wp14:editId="11353A34">
+            <wp:extent cx="1570382" cy="482036"/>
+            <wp:effectExtent l="0" t="0" r="0" b="0"/>
+            <wp:docPr id="11" name="图片 11"/>
+            <wp:cNvGraphicFramePr>
+              <a:graphicFrameLocks xmlns:a="http://schemas.openxmlformats.org/drawingml/2006/main" noChangeAspect="1"/>
+            </wp:cNvGraphicFramePr>
+            <a:graphic xmlns:a="http://schemas.openxmlformats.org/drawingml/2006/main">
+              <a:graphicData uri="http://schemas.openxmlformats.org/drawingml/2006/picture">
+                <pic:pic xmlns:pic="http://schemas.openxmlformats.org/drawingml/2006/picture">
+                  <pic:nvPicPr>
+                    <pic:cNvPr id="1" name=""/>
+                    <pic:cNvPicPr/>
+                  </pic:nvPicPr>
+                  <pic:blipFill>
+                    <a:blip r:embed="rId15"/>
+                    <a:stretch>
+                      <a:fillRect/>
+                    </a:stretch>
+                  </pic:blipFill>
+                  <pic:spPr>
+                    <a:xfrm>
+                      <a:off x="0" y="0"/>
+                      <a:ext cx="1582799" cy="485848"/>
+                    </a:xfrm>
+                    <a:prstGeom prst="rect">
+                      <a:avLst/>
+                    </a:prstGeom>
+                  </pic:spPr>
+                </pic:pic>
+              </a:graphicData>
+            </a:graphic>
+          </wp:inline>
+        </w:drawing>
+      </w:r>
+      <w:r>
+        <w:rPr>
+          <w:rFonts w:hint="eastAsia"/>
+        </w:rPr>
+        <w:t xml:space="preserve"> </w:t>
+      </w:r>
+      <w:r>
+        <w:drawing>
+          <wp:inline distT="0" distB="0" distL="0" distR="0" wp14:anchorId="064CB7D5" wp14:editId="4AC29706">
+            <wp:extent cx="1351722" cy="484651"/>
+            <wp:effectExtent l="0" t="0" r="1270" b="0"/>
+            <wp:docPr id="12" name="图片 12"/>
+            <wp:cNvGraphicFramePr>
+              <a:graphicFrameLocks xmlns:a="http://schemas.openxmlformats.org/drawingml/2006/main" noChangeAspect="1"/>
+            </wp:cNvGraphicFramePr>
+            <a:graphic xmlns:a="http://schemas.openxmlformats.org/drawingml/2006/main">
+              <a:graphicData uri="http://schemas.openxmlformats.org/drawingml/2006/picture">
+                <pic:pic xmlns:pic="http://schemas.openxmlformats.org/drawingml/2006/picture">
+                  <pic:nvPicPr>
+                    <pic:cNvPr id="1" name=""/>
+                    <pic:cNvPicPr/>
+                  </pic:nvPicPr>
+                  <pic:blipFill>
+                    <a:blip r:embed="rId16"/>
+                    <a:stretch>
+                      <a:fillRect/>
+                    </a:stretch>
+                  </pic:blipFill>
+                  <pic:spPr>
+                    <a:xfrm>
+                      <a:off x="0" y="0"/>
+                      <a:ext cx="1367835" cy="490428"/>
+                    </a:xfrm>
+                    <a:prstGeom prst="rect">
+                      <a:avLst/>
+                    </a:prstGeom>
+                  </pic:spPr>
+                </pic:pic>
+              </a:graphicData>
+            </a:graphic>
+          </wp:inline>
+        </w:drawing>
+      </w:r>
+      <w:r>
+        <w:rPr>
+          <w:rFonts w:hint="eastAsia"/>
+        </w:rPr>
+        <w:t>总体和样本的相关系数计算方式</w:t>
+      </w:r>
+    </w:p>
+    <w:p>
+      <w:r>
+        <w:tab/>
+      </w:r>
+      <w:r>
+        <w:drawing>
+          <wp:inline distT="0" distB="0" distL="0" distR="0" wp14:anchorId="100814A8" wp14:editId="03B8C862">
+            <wp:extent cx="3637722" cy="649061"/>
+            <wp:effectExtent l="0" t="0" r="1270" b="0"/>
+            <wp:docPr id="13" name="图片 13"/>
+            <wp:cNvGraphicFramePr>
+              <a:graphicFrameLocks xmlns:a="http://schemas.openxmlformats.org/drawingml/2006/main" noChangeAspect="1"/>
+            </wp:cNvGraphicFramePr>
+            <a:graphic xmlns:a="http://schemas.openxmlformats.org/drawingml/2006/main">
+              <a:graphicData uri="http://schemas.openxmlformats.org/drawingml/2006/picture">
+                <pic:pic xmlns:pic="http://schemas.openxmlformats.org/drawingml/2006/picture">
+                  <pic:nvPicPr>
+                    <pic:cNvPr id="1" name=""/>
+                    <pic:cNvPicPr/>
+                  </pic:nvPicPr>
+                  <pic:blipFill>
+                    <a:blip r:embed="rId17"/>
+                    <a:stretch>
+                      <a:fillRect/>
+                    </a:stretch>
+                  </pic:blipFill>
+                  <pic:spPr>
+                    <a:xfrm>
+                      <a:off x="0" y="0"/>
+                      <a:ext cx="3678770" cy="656385"/>
+                    </a:xfrm>
+                    <a:prstGeom prst="rect">
+                      <a:avLst/>
+                    </a:prstGeom>
+                  </pic:spPr>
+                </pic:pic>
+              </a:graphicData>
+            </a:graphic>
+          </wp:inline>
+        </w:drawing>
+      </w:r>
+    </w:p>
+    <w:p/>
+    <w:p>
+      <w:r>
+        <w:t>Limitations of Correlation</w:t>
+      </w:r>
+      <w:r>
+        <w:rPr>
+          <w:rFonts w:hint="eastAsia"/>
+        </w:rPr>
+        <w:t>：</w:t>
+      </w:r>
+    </w:p>
+    <w:p>
+      <w:pPr>
+        <w:rPr>
+          <w:i/>
+          <w:iCs/>
+        </w:rPr>
+      </w:pPr>
+      <w:r>
+        <w:rPr>
+          <w:i/>
+          <w:iCs/>
+        </w:rPr>
+        <w:tab/>
+      </w:r>
+      <w:proofErr w:type="gramStart"/>
+      <w:r>
+        <w:rPr>
+          <w:rFonts w:hint="eastAsia"/>
+          <w:i/>
+          <w:iCs/>
+        </w:rPr>
+        <w:t>“</w:t>
+      </w:r>
+      <w:proofErr w:type="gramEnd"/>
+      <w:r>
+        <w:rPr>
+          <w:i/>
+          <w:iCs/>
+        </w:rPr>
+        <w:t>correlation does not imply</w:t>
+      </w:r>
+      <w:r>
+        <w:rPr>
+          <w:rFonts w:hint="eastAsia"/>
+          <w:i/>
+          <w:iCs/>
+        </w:rPr>
+        <w:t xml:space="preserve"> </w:t>
+      </w:r>
+      <w:r>
+        <w:rPr>
+          <w:i/>
+          <w:iCs/>
+        </w:rPr>
+        <w:t>causation</w:t>
+      </w:r>
+      <w:r>
+        <w:rPr>
+          <w:rFonts w:hint="eastAsia"/>
+          <w:i/>
+          <w:iCs/>
+        </w:rPr>
+        <w:t>“</w:t>
+      </w:r>
+    </w:p>
+    <w:p>
+      <w:r>
+        <w:tab/>
+      </w:r>
+      <w:r>
+        <w:t>Correlation是衡量两个变量之间关联强度的指标</w:t>
+      </w:r>
+      <w:r>
+        <w:rPr>
+          <w:rFonts w:hint="eastAsia"/>
+        </w:rPr>
+        <w:t>(x变时y</w:t>
+      </w:r>
+      <w:proofErr w:type="gramStart"/>
+      <w:r>
+        <w:rPr>
+          <w:rFonts w:hint="eastAsia"/>
+        </w:rPr>
+        <w:t>变多少</w:t>
+      </w:r>
+      <w:proofErr w:type="gramEnd"/>
+      <w:r>
+        <w:rPr>
+          <w:rFonts w:hint="eastAsia"/>
+        </w:rPr>
+        <w:t>)</w:t>
+      </w:r>
+    </w:p>
+    <w:p>
+      <w:r>
+        <w:tab/>
+      </w:r>
+      <w:r>
+        <w:t>Causation是一个事件导致或产生另一个事件的过程</w:t>
+      </w:r>
+      <w:r>
+        <w:rPr>
+          <w:rFonts w:hint="eastAsia"/>
+        </w:rPr>
+        <w:t>(x变会不会导致y变)</w:t>
+      </w:r>
+    </w:p>
+    <w:p>
+      <w:r>
+        <w:tab/>
+      </w:r>
+      <w:r>
+        <w:rPr>
+          <w:u w:val="single"/>
+        </w:rPr>
+        <w:t>Direct correlation</w:t>
+      </w:r>
+      <w:r>
+        <w:rPr>
+          <w:rFonts w:hint="eastAsia"/>
+        </w:rPr>
+        <w:t>：</w:t>
+      </w:r>
+      <w:r>
+        <w:t>两个或多个变量直接相连</w:t>
+      </w:r>
+    </w:p>
+    <w:p>
+      <w:r>
+        <w:tab/>
+      </w:r>
+      <w:r>
+        <w:rPr>
+          <w:u w:val="single"/>
+        </w:rPr>
+        <w:t>Indirect correlation</w:t>
+      </w:r>
+      <w:r>
+        <w:rPr>
+          <w:rFonts w:hint="eastAsia"/>
+        </w:rPr>
+        <w:t>：</w:t>
+      </w:r>
+      <w:r>
+        <w:t>两个变量不直接相连，但有一个或多个变量将它们直接连接</w:t>
+      </w:r>
+    </w:p>
+    <w:p/>
+    <w:p>
+      <w:r>
+        <w:rPr>
+          <w:rFonts w:hint="eastAsia"/>
+        </w:rPr>
+        <w:t>D</w:t>
+      </w:r>
+      <w:r>
+        <w:t xml:space="preserve">ata </w:t>
+      </w:r>
+      <w:r>
+        <w:t>Visualization</w:t>
+      </w:r>
+      <w:r>
+        <w:rPr>
+          <w:rFonts w:hint="eastAsia"/>
+        </w:rPr>
+        <w:t>：</w:t>
+      </w:r>
+    </w:p>
+    <w:p>
+      <w:r>
+        <w:tab/>
+      </w:r>
+      <w:r>
+        <w:t>数据可视化（</w:t>
+      </w:r>
+      <w:proofErr w:type="spellStart"/>
+      <w:r>
+        <w:t>DataVis</w:t>
+      </w:r>
+      <w:proofErr w:type="spellEnd"/>
+      <w:r>
+        <w:t>）是设计易于理解的视觉表现的过程</w:t>
+      </w:r>
+    </w:p>
+    <w:p>
+      <w:r>
+        <w:tab/>
+      </w:r>
+      <w:r>
+        <w:rPr>
+          <w:rFonts w:hint="eastAsia"/>
+        </w:rPr>
+        <w:t>Types：</w:t>
+      </w:r>
+    </w:p>
+    <w:p>
+      <w:r>
+        <w:tab/>
+      </w:r>
+      <w:r>
+        <w:tab/>
+      </w:r>
+      <w:r>
+        <w:t>Bar Charts</w:t>
+      </w:r>
+      <w:r>
+        <w:rPr>
+          <w:rFonts w:hint="eastAsia"/>
+        </w:rPr>
+        <w:t>：</w:t>
+      </w:r>
+      <w:r>
+        <w:t>允许我们探索分类categorical变量和定量quantitative变量间的关系</w:t>
+      </w:r>
+    </w:p>
+    <w:p>
+      <w:r>
+        <w:tab/>
+      </w:r>
+      <w:r>
+        <w:tab/>
+      </w:r>
+      <w:r>
+        <w:t>Histogram直方图</w:t>
+      </w:r>
+      <w:r>
+        <w:rPr>
+          <w:rFonts w:hint="eastAsia"/>
+        </w:rPr>
+        <w:t>：</w:t>
+      </w:r>
+      <w:r>
+        <w:t>允许我们查看分类变量或定量变量的分布</w:t>
+      </w:r>
+    </w:p>
+    <w:p>
+      <w:pPr>
+        <w:rPr>
+          <w:rFonts w:hint="eastAsia"/>
+        </w:rPr>
+      </w:pPr>
+      <w:r>
+        <w:tab/>
+      </w:r>
+      <w:r>
+        <w:tab/>
+      </w:r>
+      <w:r>
+        <w:t>Boxplots箱线图</w:t>
+      </w:r>
+      <w:r>
+        <w:rPr>
+          <w:rFonts w:hint="eastAsia"/>
+        </w:rPr>
+        <w:t>：</w:t>
+      </w:r>
+      <w:r>
+        <w:t>用于展示定量变量在不同分类变量上的分布</w:t>
+      </w:r>
+    </w:p>
     <w:sectPr>
       <w:pgSz w:w="11906" w:h="16838"/>
       <w:pgMar w:top="1440" w:right="1800" w:bottom="1440" w:left="1800" w:header="851" w:footer="992" w:gutter="0"/>
@@ -2290,7 +3420,7 @@
 </file>
 
 <file path=word/styles.xml><?xml version="1.0" encoding="utf-8"?>
-<w:styles xmlns:mc="http://schemas.openxmlformats.org/markup-compatibility/2006" xmlns:r="http://schemas.openxmlformats.org/officeDocument/2006/relationships" xmlns:w="http://schemas.openxmlformats.org/wordprocessingml/2006/main" xmlns:w14="http://schemas.microsoft.com/office/word/2010/wordml" xmlns:w15="http://schemas.microsoft.com/office/word/2012/wordml" xmlns:w16cex="http://schemas.microsoft.com/office/word/2018/wordml/cex" xmlns:w16cid="http://schemas.microsoft.com/office/word/2016/wordml/cid" xmlns:w16="http://schemas.microsoft.com/office/word/2018/wordml" xmlns:w16du="http://schemas.microsoft.com/office/word/2023/wordml/word16du" xmlns:w16sdtdh="http://schemas.microsoft.com/office/word/2020/wordml/sdtdatahash" xmlns:w16sdtfl="http://schemas.microsoft.com/office/word/2024/wordml/sdtformatlock" xmlns:w16se="http://schemas.microsoft.com/office/word/2015/wordml/symex" mc:Ignorable="w14 w15 w16se w16cid w16 w16cex w16sdtdh w16sdtfl w16du">
+<w:styles xmlns:mc="http://schemas.openxmlformats.org/markup-compatibility/2006" xmlns:r="http://schemas.openxmlformats.org/officeDocument/2006/relationships" xmlns:w="http://schemas.openxmlformats.org/wordprocessingml/2006/main" xmlns:w14="http://schemas.microsoft.com/office/word/2010/wordml" xmlns:w15="http://schemas.microsoft.com/office/word/2012/wordml" xmlns:w16cex="http://schemas.microsoft.com/office/word/2018/wordml/cex" xmlns:w16cid="http://schemas.microsoft.com/office/word/2016/wordml/cid" xmlns:w16="http://schemas.microsoft.com/office/word/2018/wordml" xmlns:w16sdtdh="http://schemas.microsoft.com/office/word/2020/wordml/sdtdatahash" xmlns:w16se="http://schemas.microsoft.com/office/word/2015/wordml/symex" mc:Ignorable="w14 w15 w16se w16cid w16 w16cex w16sdtdh">
   <w:docDefaults>
     <w:rPrDefault>
       <w:rPr>

</xml_diff>

<commit_message>
DMV note update 2025 4 18
</commit_message>
<xml_diff>
--- a/Lec/Data Mining/Note/my note.docx
+++ b/Lec/Data Mining/Note/my note.docx
@@ -1,15 +1,12 @@
 
 <file path=word/document.xml><?xml version="1.0" encoding="utf-8"?>
-<w:document xmlns:wpc="http://schemas.microsoft.com/office/word/2010/wordprocessingCanvas" xmlns:cx="http://schemas.microsoft.com/office/drawing/2014/chartex" xmlns:cx1="http://schemas.microsoft.com/office/drawing/2015/9/8/chartex" xmlns:cx2="http://schemas.microsoft.com/office/drawing/2015/10/21/chartex" xmlns:cx3="http://schemas.microsoft.com/office/drawing/2016/5/9/chartex" xmlns:cx4="http://schemas.microsoft.com/office/drawing/2016/5/10/chartex" xmlns:cx5="http://schemas.microsoft.com/office/drawing/2016/5/11/chartex" xmlns:cx6="http://schemas.microsoft.com/office/drawing/2016/5/12/chartex" xmlns:cx7="http://schemas.microsoft.com/office/drawing/2016/5/13/chartex" xmlns:cx8="http://schemas.microsoft.com/office/drawing/2016/5/14/chartex" xmlns:mc="http://schemas.openxmlformats.org/markup-compatibility/2006" xmlns:aink="http://schemas.microsoft.com/office/drawing/2016/ink" xmlns:am3d="http://schemas.microsoft.com/office/drawing/2017/model3d" xmlns:o="urn:schemas-microsoft-com:office:office" xmlns:oel="http://schemas.microsoft.com/office/2019/extlst" xmlns:r="http://schemas.openxmlformats.org/officeDocument/2006/relationships" xmlns:m="http://schemas.openxmlformats.org/officeDocument/2006/math" xmlns:v="urn:schemas-microsoft-com:vml" xmlns:wp14="http://schemas.microsoft.com/office/word/2010/wordprocessingDrawing" xmlns:wp="http://schemas.openxmlformats.org/drawingml/2006/wordprocessingDrawing" xmlns:w10="urn:schemas-microsoft-com:office:word" xmlns:w="http://schemas.openxmlformats.org/wordprocessingml/2006/main" xmlns:w14="http://schemas.microsoft.com/office/word/2010/wordml" xmlns:w15="http://schemas.microsoft.com/office/word/2012/wordml" xmlns:w16cex="http://schemas.microsoft.com/office/word/2018/wordml/cex" xmlns:w16cid="http://schemas.microsoft.com/office/word/2016/wordml/cid" xmlns:w16="http://schemas.microsoft.com/office/word/2018/wordml" xmlns:w16sdtdh="http://schemas.microsoft.com/office/word/2020/wordml/sdtdatahash" xmlns:w16se="http://schemas.microsoft.com/office/word/2015/wordml/symex" xmlns:wpg="http://schemas.microsoft.com/office/word/2010/wordprocessingGroup" xmlns:wpi="http://schemas.microsoft.com/office/word/2010/wordprocessingInk" xmlns:wne="http://schemas.microsoft.com/office/word/2006/wordml" xmlns:wps="http://schemas.microsoft.com/office/word/2010/wordprocessingShape" mc:Ignorable="w14 w15 w16se w16cid w16 w16cex w16sdtdh wp14">
+<w:document xmlns:wpc="http://schemas.microsoft.com/office/word/2010/wordprocessingCanvas" xmlns:cx="http://schemas.microsoft.com/office/drawing/2014/chartex" xmlns:cx1="http://schemas.microsoft.com/office/drawing/2015/9/8/chartex" xmlns:cx2="http://schemas.microsoft.com/office/drawing/2015/10/21/chartex" xmlns:cx3="http://schemas.microsoft.com/office/drawing/2016/5/9/chartex" xmlns:cx4="http://schemas.microsoft.com/office/drawing/2016/5/10/chartex" xmlns:cx5="http://schemas.microsoft.com/office/drawing/2016/5/11/chartex" xmlns:cx6="http://schemas.microsoft.com/office/drawing/2016/5/12/chartex" xmlns:cx7="http://schemas.microsoft.com/office/drawing/2016/5/13/chartex" xmlns:cx8="http://schemas.microsoft.com/office/drawing/2016/5/14/chartex" xmlns:mc="http://schemas.openxmlformats.org/markup-compatibility/2006" xmlns:aink="http://schemas.microsoft.com/office/drawing/2016/ink" xmlns:am3d="http://schemas.microsoft.com/office/drawing/2017/model3d" xmlns:o="urn:schemas-microsoft-com:office:office" xmlns:oel="http://schemas.microsoft.com/office/2019/extlst" xmlns:r="http://schemas.openxmlformats.org/officeDocument/2006/relationships" xmlns:m="http://schemas.openxmlformats.org/officeDocument/2006/math" xmlns:v="urn:schemas-microsoft-com:vml" xmlns:wp14="http://schemas.microsoft.com/office/word/2010/wordprocessingDrawing" xmlns:wp="http://schemas.openxmlformats.org/drawingml/2006/wordprocessingDrawing" xmlns:w10="urn:schemas-microsoft-com:office:word" xmlns:w="http://schemas.openxmlformats.org/wordprocessingml/2006/main" xmlns:w14="http://schemas.microsoft.com/office/word/2010/wordml" xmlns:w15="http://schemas.microsoft.com/office/word/2012/wordml" xmlns:w16cex="http://schemas.microsoft.com/office/word/2018/wordml/cex" xmlns:w16cid="http://schemas.microsoft.com/office/word/2016/wordml/cid" xmlns:w16="http://schemas.microsoft.com/office/word/2018/wordml" xmlns:w16du="http://schemas.microsoft.com/office/word/2023/wordml/word16du" xmlns:w16sdtdh="http://schemas.microsoft.com/office/word/2020/wordml/sdtdatahash" xmlns:w16sdtfl="http://schemas.microsoft.com/office/word/2024/wordml/sdtformatlock" xmlns:w16se="http://schemas.microsoft.com/office/word/2015/wordml/symex" xmlns:wpg="http://schemas.microsoft.com/office/word/2010/wordprocessingGroup" xmlns:wpi="http://schemas.microsoft.com/office/word/2010/wordprocessingInk" xmlns:wne="http://schemas.microsoft.com/office/word/2006/wordml" xmlns:wps="http://schemas.microsoft.com/office/word/2010/wordprocessingShape" mc:Ignorable="w14 w15 w16se w16cid w16 w16cex w16sdtdh w16sdtfl w16du wp14">
   <w:body>
     <w:p>
       <w:pPr>
         <w:pBdr>
           <w:bottom w:val="single" w:sz="6" w:space="1" w:color="auto"/>
         </w:pBdr>
-        <w:rPr>
-          <w:rFonts w:hint="eastAsia"/>
-        </w:rPr>
       </w:pPr>
       <w:r>
         <w:rPr>
@@ -19,11 +16,6 @@
       </w:r>
     </w:p>
     <w:p>
-      <w:pPr>
-        <w:rPr>
-          <w:rFonts w:hint="eastAsia"/>
-        </w:rPr>
-      </w:pPr>
       <w:r>
         <w:t>Data Mining is the process of discovering patterns</w:t>
       </w:r>
@@ -37,19 +29,8 @@
         <w:t>understanding trends, and extracting useful information from large datasets</w:t>
       </w:r>
     </w:p>
-    <w:p>
-      <w:pPr>
-        <w:rPr>
-          <w:rFonts w:hint="eastAsia"/>
-        </w:rPr>
-      </w:pPr>
-    </w:p>
-    <w:p>
-      <w:pPr>
-        <w:rPr>
-          <w:rFonts w:hint="eastAsia"/>
-        </w:rPr>
-      </w:pPr>
+    <w:p/>
+    <w:p>
       <w:r>
         <w:t>Data Visuali</w:t>
       </w:r>
@@ -63,19 +44,8 @@
         <w:t>ation is the process of designing visual representations of data.</w:t>
       </w:r>
     </w:p>
-    <w:p>
-      <w:pPr>
-        <w:rPr>
-          <w:rFonts w:hint="eastAsia"/>
-        </w:rPr>
-      </w:pPr>
-    </w:p>
-    <w:p>
-      <w:pPr>
-        <w:rPr>
-          <w:rFonts w:hint="eastAsia"/>
-        </w:rPr>
-      </w:pPr>
+    <w:p/>
+    <w:p>
       <w:r>
         <w:t>Data Types</w:t>
       </w:r>
@@ -89,9 +59,6 @@
     <w:p>
       <w:pPr>
         <w:ind w:firstLine="420"/>
-        <w:rPr>
-          <w:rFonts w:hint="eastAsia"/>
-        </w:rPr>
       </w:pPr>
       <w:r>
         <w:t>Categorical</w:t>
@@ -104,11 +71,6 @@
       </w:r>
     </w:p>
     <w:p>
-      <w:pPr>
-        <w:rPr>
-          <w:rFonts w:hint="eastAsia"/>
-        </w:rPr>
-      </w:pPr>
       <w:r>
         <w:tab/>
       </w:r>
@@ -137,9 +99,6 @@
     <w:p>
       <w:pPr>
         <w:ind w:firstLine="420"/>
-        <w:rPr>
-          <w:rFonts w:hint="eastAsia"/>
-        </w:rPr>
       </w:pPr>
       <w:r>
         <w:t>Quantitative</w:t>
@@ -161,11 +120,6 @@
       </w:r>
     </w:p>
     <w:p>
-      <w:pPr>
-        <w:rPr>
-          <w:rFonts w:hint="eastAsia"/>
-        </w:rPr>
-      </w:pPr>
       <w:r>
         <w:tab/>
       </w:r>
@@ -194,9 +148,6 @@
     <w:p>
       <w:pPr>
         <w:ind w:firstLine="420"/>
-        <w:rPr>
-          <w:rFonts w:hint="eastAsia"/>
-        </w:rPr>
       </w:pPr>
       <w:r>
         <w:t>Discrete</w:t>
@@ -209,11 +160,6 @@
       </w:r>
     </w:p>
     <w:p>
-      <w:pPr>
-        <w:rPr>
-          <w:rFonts w:hint="eastAsia"/>
-        </w:rPr>
-      </w:pPr>
       <w:r>
         <w:tab/>
       </w:r>
@@ -233,9 +179,6 @@
     <w:p>
       <w:pPr>
         <w:ind w:firstLine="420"/>
-        <w:rPr>
-          <w:rFonts w:hint="eastAsia"/>
-        </w:rPr>
       </w:pPr>
       <w:r>
         <w:t>Continuous Data</w:t>
@@ -248,11 +191,6 @@
       </w:r>
     </w:p>
     <w:p>
-      <w:pPr>
-        <w:rPr>
-          <w:rFonts w:hint="eastAsia"/>
-        </w:rPr>
-      </w:pPr>
       <w:r>
         <w:tab/>
       </w:r>
@@ -266,9 +204,6 @@
     <w:p>
       <w:pPr>
         <w:ind w:firstLine="420"/>
-        <w:rPr>
-          <w:rFonts w:hint="eastAsia"/>
-        </w:rPr>
       </w:pPr>
       <w:r>
         <w:rPr>
@@ -277,19 +212,8 @@
         <w:t>分类数据必是离散的，定量数据可离散可连续</w:t>
       </w:r>
     </w:p>
-    <w:p>
-      <w:pPr>
-        <w:rPr>
-          <w:rFonts w:hint="eastAsia"/>
-        </w:rPr>
-      </w:pPr>
-    </w:p>
-    <w:p>
-      <w:pPr>
-        <w:rPr>
-          <w:rFonts w:hint="eastAsia"/>
-        </w:rPr>
-      </w:pPr>
+    <w:p/>
+    <w:p>
       <w:r>
         <w:t>Levels of Measurement</w:t>
       </w:r>
@@ -301,11 +225,6 @@
       </w:r>
     </w:p>
     <w:p>
-      <w:pPr>
-        <w:rPr>
-          <w:rFonts w:hint="eastAsia"/>
-        </w:rPr>
-      </w:pPr>
       <w:r>
         <w:tab/>
       </w:r>
@@ -323,11 +242,6 @@
       </w:r>
     </w:p>
     <w:p>
-      <w:pPr>
-        <w:rPr>
-          <w:rFonts w:hint="eastAsia"/>
-        </w:rPr>
-      </w:pPr>
       <w:r>
         <w:tab/>
       </w:r>
@@ -342,11 +256,6 @@
       </w:r>
     </w:p>
     <w:p>
-      <w:pPr>
-        <w:rPr>
-          <w:rFonts w:hint="eastAsia"/>
-        </w:rPr>
-      </w:pPr>
       <w:r>
         <w:tab/>
       </w:r>
@@ -373,11 +282,6 @@
       </w:r>
     </w:p>
     <w:p>
-      <w:pPr>
-        <w:rPr>
-          <w:rFonts w:hint="eastAsia"/>
-        </w:rPr>
-      </w:pPr>
       <w:r>
         <w:tab/>
       </w:r>
@@ -397,23 +301,10 @@
         <w:t>数字</w:t>
       </w:r>
       <w:r>
-        <w:t>'dummy variables</w:t>
-      </w:r>
-      <w:proofErr w:type="gramStart"/>
-      <w:r>
-        <w:t>哑</w:t>
-      </w:r>
-      <w:proofErr w:type="gramEnd"/>
-      <w:r>
-        <w:t>变量'</w:t>
-      </w:r>
-    </w:p>
-    <w:p>
-      <w:pPr>
-        <w:rPr>
-          <w:rFonts w:hint="eastAsia"/>
-        </w:rPr>
-      </w:pPr>
+        <w:t>'dummy variables哑变量'</w:t>
+      </w:r>
+    </w:p>
+    <w:p>
       <w:r>
         <w:tab/>
       </w:r>
@@ -428,11 +319,6 @@
       </w:r>
     </w:p>
     <w:p>
-      <w:pPr>
-        <w:rPr>
-          <w:rFonts w:hint="eastAsia"/>
-        </w:rPr>
-      </w:pPr>
       <w:r>
         <w:tab/>
       </w:r>
@@ -447,11 +333,6 @@
       </w:r>
     </w:p>
     <w:p>
-      <w:pPr>
-        <w:rPr>
-          <w:rFonts w:hint="eastAsia"/>
-        </w:rPr>
-      </w:pPr>
       <w:r>
         <w:tab/>
       </w:r>
@@ -475,11 +356,6 @@
       </w:r>
     </w:p>
     <w:p>
-      <w:pPr>
-        <w:rPr>
-          <w:rFonts w:hint="eastAsia"/>
-        </w:rPr>
-      </w:pPr>
       <w:r>
         <w:tab/>
       </w:r>
@@ -497,11 +373,6 @@
       </w:r>
     </w:p>
     <w:p>
-      <w:pPr>
-        <w:rPr>
-          <w:rFonts w:hint="eastAsia"/>
-        </w:rPr>
-      </w:pPr>
       <w:r>
         <w:tab/>
       </w:r>
@@ -528,11 +399,6 @@
       </w:r>
     </w:p>
     <w:p>
-      <w:pPr>
-        <w:rPr>
-          <w:rFonts w:hint="eastAsia"/>
-        </w:rPr>
-      </w:pPr>
       <w:r>
         <w:tab/>
       </w:r>
@@ -547,11 +413,6 @@
       </w:r>
     </w:p>
     <w:p>
-      <w:pPr>
-        <w:rPr>
-          <w:rFonts w:hint="eastAsia"/>
-        </w:rPr>
-      </w:pPr>
       <w:r>
         <w:tab/>
       </w:r>
@@ -569,11 +430,6 @@
       </w:r>
     </w:p>
     <w:p>
-      <w:pPr>
-        <w:rPr>
-          <w:rFonts w:hint="eastAsia"/>
-        </w:rPr>
-      </w:pPr>
       <w:r>
         <w:tab/>
       </w:r>
@@ -588,11 +444,6 @@
       </w:r>
     </w:p>
     <w:p>
-      <w:pPr>
-        <w:rPr>
-          <w:rFonts w:hint="eastAsia"/>
-        </w:rPr>
-      </w:pPr>
       <w:r>
         <w:tab/>
       </w:r>
@@ -607,11 +458,6 @@
       </w:r>
     </w:p>
     <w:p>
-      <w:pPr>
-        <w:rPr>
-          <w:rFonts w:hint="eastAsia"/>
-        </w:rPr>
-      </w:pPr>
       <w:r>
         <w:tab/>
       </w:r>
@@ -635,11 +481,6 @@
       </w:r>
     </w:p>
     <w:p>
-      <w:pPr>
-        <w:rPr>
-          <w:rFonts w:hint="eastAsia"/>
-        </w:rPr>
-      </w:pPr>
       <w:r>
         <w:tab/>
       </w:r>
@@ -654,11 +495,6 @@
       </w:r>
     </w:p>
     <w:p>
-      <w:pPr>
-        <w:rPr>
-          <w:rFonts w:hint="eastAsia"/>
-        </w:rPr>
-      </w:pPr>
       <w:r>
         <w:lastRenderedPageBreak/>
         <w:tab/>
@@ -704,19 +540,8 @@
         </w:drawing>
       </w:r>
     </w:p>
-    <w:p>
-      <w:pPr>
-        <w:rPr>
-          <w:rFonts w:hint="eastAsia"/>
-        </w:rPr>
-      </w:pPr>
-    </w:p>
-    <w:p>
-      <w:pPr>
-        <w:rPr>
-          <w:rFonts w:hint="eastAsia"/>
-        </w:rPr>
-      </w:pPr>
+    <w:p/>
+    <w:p>
       <w:r>
         <w:t>Exploratory Data Analysis (EDA)</w:t>
       </w:r>
@@ -728,11 +553,6 @@
       </w:r>
     </w:p>
     <w:p>
-      <w:pPr>
-        <w:rPr>
-          <w:rFonts w:hint="eastAsia"/>
-        </w:rPr>
-      </w:pPr>
       <w:r>
         <w:tab/>
       </w:r>
@@ -773,19 +593,8 @@
         <w:t>帮助深入了解数据</w:t>
       </w:r>
     </w:p>
-    <w:p>
-      <w:pPr>
-        <w:rPr>
-          <w:rFonts w:hint="eastAsia"/>
-        </w:rPr>
-      </w:pPr>
-    </w:p>
-    <w:p>
-      <w:pPr>
-        <w:rPr>
-          <w:rFonts w:hint="eastAsia"/>
-        </w:rPr>
-      </w:pPr>
+    <w:p/>
+    <w:p>
       <w:r>
         <w:t>Descriptive Statistics</w:t>
       </w:r>
@@ -797,11 +606,6 @@
       </w:r>
     </w:p>
     <w:p>
-      <w:pPr>
-        <w:rPr>
-          <w:rFonts w:hint="eastAsia"/>
-        </w:rPr>
-      </w:pPr>
       <w:r>
         <w:tab/>
       </w:r>
@@ -816,35 +620,17 @@
       </w:r>
     </w:p>
     <w:p>
-      <w:pPr>
-        <w:rPr>
-          <w:rFonts w:hint="eastAsia"/>
-        </w:rPr>
-      </w:pPr>
-      <w:r>
-        <w:tab/>
-      </w:r>
-      <w:r>
-        <w:tab/>
-      </w:r>
-      <w:r>
-        <w:t>一个给定的数据集可以代表某个总体，或者</w:t>
-      </w:r>
-      <w:proofErr w:type="gramStart"/>
-      <w:r>
-        <w:t>该总体</w:t>
-      </w:r>
-      <w:proofErr w:type="gramEnd"/>
-      <w:r>
-        <w:t>的一个样本</w:t>
-      </w:r>
-    </w:p>
-    <w:p>
-      <w:pPr>
-        <w:rPr>
-          <w:rFonts w:hint="eastAsia"/>
-        </w:rPr>
-      </w:pPr>
+      <w:r>
+        <w:tab/>
+      </w:r>
+      <w:r>
+        <w:tab/>
+      </w:r>
+      <w:r>
+        <w:t>一个给定的数据集可以代表某个总体，或者该总体的一个样本</w:t>
+      </w:r>
+    </w:p>
+    <w:p>
       <w:r>
         <w:tab/>
       </w:r>
@@ -893,191 +679,139 @@
       </w:r>
     </w:p>
     <w:p>
+      <w:r>
+        <w:tab/>
+      </w:r>
+      <w:r>
+        <w:rPr>
+          <w:rFonts w:hint="eastAsia"/>
+        </w:rPr>
+        <w:t>P</w:t>
+      </w:r>
+      <w:r>
+        <w:t>opulation</w:t>
+      </w:r>
+      <w:r>
+        <w:rPr>
+          <w:rFonts w:hint="eastAsia"/>
+        </w:rPr>
+        <w:t>：</w:t>
+      </w:r>
+    </w:p>
+    <w:p>
+      <w:r>
+        <w:tab/>
+      </w:r>
+      <w:r>
+        <w:tab/>
+      </w:r>
+      <w:r>
+        <w:t>an entire group of</w:t>
+      </w:r>
+      <w:r>
+        <w:rPr>
+          <w:rFonts w:hint="eastAsia"/>
+        </w:rPr>
+        <w:t xml:space="preserve"> </w:t>
+      </w:r>
+      <w:r>
+        <w:t>people/objects/items etc. of interest</w:t>
+      </w:r>
+    </w:p>
+    <w:p>
+      <w:r>
+        <w:tab/>
+      </w:r>
+      <w:r>
+        <w:tab/>
+      </w:r>
+      <w:r>
+        <w:rPr>
+          <w:rFonts w:hint="eastAsia"/>
+        </w:rPr>
+        <w:t>一般很难获得population数据</w:t>
+      </w:r>
+    </w:p>
+    <w:p>
+      <w:r>
+        <w:tab/>
+      </w:r>
+      <w:r>
+        <w:t>Sample</w:t>
+      </w:r>
+      <w:r>
+        <w:rPr>
+          <w:rFonts w:hint="eastAsia"/>
+        </w:rPr>
+        <w:t>：</w:t>
+      </w:r>
+    </w:p>
+    <w:p>
+      <w:r>
+        <w:tab/>
+      </w:r>
+      <w:r>
+        <w:tab/>
+      </w:r>
+      <w:r>
+        <w:t>感兴趣研究的总体的一个子集</w:t>
+      </w:r>
+      <w:r>
+        <w:t>subset</w:t>
+      </w:r>
+    </w:p>
+    <w:p>
+      <w:r>
+        <w:tab/>
+      </w:r>
+      <w:r>
+        <w:tab/>
+      </w:r>
+      <w:r>
+        <w:rPr>
+          <w:rFonts w:hint="eastAsia"/>
+        </w:rPr>
+        <w:t>可以用来估计总体，但是有误差</w:t>
+      </w:r>
+    </w:p>
+    <w:p/>
+    <w:p>
+      <w:r>
+        <w:tab/>
+        <w:t>Descriptive Statistics描述性统计</w:t>
+      </w:r>
+      <w:r>
+        <w:rPr>
+          <w:rFonts w:hint="eastAsia"/>
+        </w:rPr>
+        <w:t>：</w:t>
+      </w:r>
+    </w:p>
+    <w:p>
+      <w:r>
+        <w:tab/>
+      </w:r>
+      <w:r>
+        <w:tab/>
+      </w:r>
+      <w:r>
+        <w:t>provide a way of summarizing our data</w:t>
+      </w:r>
+    </w:p>
+    <w:p>
+      <w:r>
+        <w:tab/>
+      </w:r>
+      <w:r>
+        <w:tab/>
+      </w:r>
+      <w:r>
+        <w:t>让我们能够了解数据集的性质properties和特征characteristics，以及数据的“外观”</w:t>
+      </w:r>
+    </w:p>
+    <w:p>
       <w:pPr>
         <w:rPr>
-          <w:rFonts w:hint="eastAsia"/>
-        </w:rPr>
-      </w:pPr>
-      <w:r>
-        <w:tab/>
-      </w:r>
-      <w:r>
-        <w:rPr>
-          <w:rFonts w:hint="eastAsia"/>
-        </w:rPr>
-        <w:t>P</w:t>
-      </w:r>
-      <w:r>
-        <w:t>opulation</w:t>
-      </w:r>
-      <w:r>
-        <w:rPr>
-          <w:rFonts w:hint="eastAsia"/>
-        </w:rPr>
-        <w:t>：</w:t>
-      </w:r>
-    </w:p>
-    <w:p>
-      <w:pPr>
-        <w:rPr>
-          <w:rFonts w:hint="eastAsia"/>
-        </w:rPr>
-      </w:pPr>
-      <w:r>
-        <w:tab/>
-      </w:r>
-      <w:r>
-        <w:tab/>
-      </w:r>
-      <w:r>
-        <w:t>an entire group of</w:t>
-      </w:r>
-      <w:r>
-        <w:rPr>
-          <w:rFonts w:hint="eastAsia"/>
-        </w:rPr>
-        <w:t xml:space="preserve"> </w:t>
-      </w:r>
-      <w:r>
-        <w:t>people/objects/items etc. of interest</w:t>
-      </w:r>
-    </w:p>
-    <w:p>
-      <w:pPr>
-        <w:rPr>
-          <w:rFonts w:hint="eastAsia"/>
-        </w:rPr>
-      </w:pPr>
-      <w:r>
-        <w:tab/>
-      </w:r>
-      <w:r>
-        <w:tab/>
-      </w:r>
-      <w:r>
-        <w:rPr>
-          <w:rFonts w:hint="eastAsia"/>
-        </w:rPr>
-        <w:t>一般很难获得population数据</w:t>
-      </w:r>
-    </w:p>
-    <w:p>
-      <w:pPr>
-        <w:rPr>
-          <w:rFonts w:hint="eastAsia"/>
-        </w:rPr>
-      </w:pPr>
-      <w:r>
-        <w:tab/>
-      </w:r>
-      <w:r>
-        <w:t>Sample</w:t>
-      </w:r>
-      <w:r>
-        <w:rPr>
-          <w:rFonts w:hint="eastAsia"/>
-        </w:rPr>
-        <w:t>：</w:t>
-      </w:r>
-    </w:p>
-    <w:p>
-      <w:pPr>
-        <w:rPr>
-          <w:rFonts w:hint="eastAsia"/>
-        </w:rPr>
-      </w:pPr>
-      <w:r>
-        <w:tab/>
-      </w:r>
-      <w:r>
-        <w:tab/>
-      </w:r>
-      <w:r>
-        <w:t>感兴趣研究的总体的一个子集</w:t>
-      </w:r>
-      <w:r>
-        <w:t>subset</w:t>
-      </w:r>
-    </w:p>
-    <w:p>
-      <w:pPr>
-        <w:rPr>
-          <w:rFonts w:hint="eastAsia"/>
-        </w:rPr>
-      </w:pPr>
-      <w:r>
-        <w:tab/>
-      </w:r>
-      <w:r>
-        <w:tab/>
-      </w:r>
-      <w:r>
-        <w:rPr>
-          <w:rFonts w:hint="eastAsia"/>
-        </w:rPr>
-        <w:t>可以用来估计总体，但是有误差</w:t>
-      </w:r>
-    </w:p>
-    <w:p>
-      <w:pPr>
-        <w:rPr>
-          <w:rFonts w:hint="eastAsia"/>
-        </w:rPr>
-      </w:pPr>
-    </w:p>
-    <w:p>
-      <w:pPr>
-        <w:rPr>
-          <w:rFonts w:hint="eastAsia"/>
-        </w:rPr>
-      </w:pPr>
-      <w:r>
-        <w:tab/>
-        <w:t>Descriptive Statistics描述性统计</w:t>
-      </w:r>
-      <w:r>
-        <w:rPr>
-          <w:rFonts w:hint="eastAsia"/>
-        </w:rPr>
-        <w:t>：</w:t>
-      </w:r>
-    </w:p>
-    <w:p>
-      <w:pPr>
-        <w:rPr>
-          <w:rFonts w:hint="eastAsia"/>
-        </w:rPr>
-      </w:pPr>
-      <w:r>
-        <w:tab/>
-      </w:r>
-      <w:r>
-        <w:tab/>
-      </w:r>
-      <w:r>
-        <w:t>provide a way of summarizing our data</w:t>
-      </w:r>
-    </w:p>
-    <w:p>
-      <w:pPr>
-        <w:rPr>
-          <w:rFonts w:hint="eastAsia"/>
-        </w:rPr>
-      </w:pPr>
-      <w:r>
-        <w:tab/>
-      </w:r>
-      <w:r>
-        <w:tab/>
-      </w:r>
-      <w:r>
-        <w:t>让我们能够了解数据集的性质properties和特征characteristics，以及数据的“外观”</w:t>
-      </w:r>
-    </w:p>
-    <w:p>
-      <w:pPr>
-        <w:rPr>
-          <w:rFonts w:hint="eastAsia"/>
           <w:b/>
           <w:bCs/>
         </w:rPr>
@@ -1132,104 +866,83 @@
       </w:r>
     </w:p>
     <w:p>
+      <w:r>
+        <w:tab/>
+      </w:r>
+      <w:r>
+        <w:t>Measures of Central Tendency</w:t>
+      </w:r>
+      <w:r>
+        <w:rPr>
+          <w:rFonts w:hint="eastAsia"/>
+        </w:rPr>
+        <w:t>：</w:t>
+      </w:r>
+    </w:p>
+    <w:p>
+      <w:r>
+        <w:tab/>
+      </w:r>
+      <w:r>
+        <w:tab/>
+      </w:r>
+      <w:r>
+        <w:t>The central tendency of a set of data</w:t>
+      </w:r>
+      <w:r>
+        <w:rPr>
+          <w:rFonts w:hint="eastAsia"/>
+        </w:rPr>
+        <w:t>试图通过</w:t>
+      </w:r>
+      <w:r>
+        <w:t>其中心位置来描述数据</w:t>
+      </w:r>
+    </w:p>
+    <w:p>
+      <w:r>
+        <w:tab/>
+      </w:r>
+      <w:r>
+        <w:tab/>
+      </w:r>
+      <w:r>
+        <w:t>目标是使用一个值来准确地描述整个数据集</w:t>
+      </w:r>
+      <w:r>
+        <w:rPr>
+          <w:rFonts w:hint="eastAsia"/>
+        </w:rPr>
+        <w:t>，最常见的如平均值</w:t>
+      </w:r>
+    </w:p>
+    <w:p>
+      <w:r>
+        <w:tab/>
+      </w:r>
+      <w:r>
+        <w:rPr>
+          <w:u w:val="single"/>
+        </w:rPr>
+        <w:t>Arithmetic Mean</w:t>
+      </w:r>
+      <w:r>
+        <w:rPr>
+          <w:rFonts w:hint="eastAsia"/>
+          <w:u w:val="single"/>
+        </w:rPr>
+        <w:t>算数平均数</w:t>
+      </w:r>
+      <w:r>
+        <w:rPr>
+          <w:rFonts w:hint="eastAsia"/>
+        </w:rPr>
+        <w:t>：</w:t>
+      </w:r>
+    </w:p>
+    <w:p>
       <w:pPr>
         <w:rPr>
-          <w:rFonts w:hint="eastAsia"/>
-        </w:rPr>
-      </w:pPr>
-      <w:r>
-        <w:tab/>
-      </w:r>
-      <w:r>
-        <w:t>Measures of Central Tendency</w:t>
-      </w:r>
-      <w:r>
-        <w:rPr>
-          <w:rFonts w:hint="eastAsia"/>
-        </w:rPr>
-        <w:t>：</w:t>
-      </w:r>
-    </w:p>
-    <w:p>
-      <w:pPr>
-        <w:rPr>
-          <w:rFonts w:hint="eastAsia"/>
-        </w:rPr>
-      </w:pPr>
-      <w:r>
-        <w:tab/>
-      </w:r>
-      <w:r>
-        <w:tab/>
-      </w:r>
-      <w:r>
-        <w:t>The central tendency of a set of data</w:t>
-      </w:r>
-      <w:r>
-        <w:rPr>
-          <w:rFonts w:hint="eastAsia"/>
-        </w:rPr>
-        <w:t>试图通过</w:t>
-      </w:r>
-      <w:r>
-        <w:t>其中心位置来描述数据</w:t>
-      </w:r>
-    </w:p>
-    <w:p>
-      <w:pPr>
-        <w:rPr>
-          <w:rFonts w:hint="eastAsia"/>
-        </w:rPr>
-      </w:pPr>
-      <w:r>
-        <w:tab/>
-      </w:r>
-      <w:r>
-        <w:tab/>
-      </w:r>
-      <w:r>
-        <w:t>目标是使用一个值来准确地描述整个数据集</w:t>
-      </w:r>
-      <w:r>
-        <w:rPr>
-          <w:rFonts w:hint="eastAsia"/>
-        </w:rPr>
-        <w:t>，最常见的如平均值</w:t>
-      </w:r>
-    </w:p>
-    <w:p>
-      <w:pPr>
-        <w:rPr>
-          <w:rFonts w:hint="eastAsia"/>
-        </w:rPr>
-      </w:pPr>
-      <w:r>
-        <w:tab/>
-      </w:r>
-      <w:r>
-        <w:rPr>
-          <w:u w:val="single"/>
-        </w:rPr>
-        <w:t>Arithmetic Mean</w:t>
-      </w:r>
-      <w:r>
-        <w:rPr>
-          <w:rFonts w:hint="eastAsia"/>
-          <w:u w:val="single"/>
-        </w:rPr>
-        <w:t>算数平均数</w:t>
-      </w:r>
-      <w:r>
-        <w:rPr>
-          <w:rFonts w:hint="eastAsia"/>
-        </w:rPr>
-        <w:t>：</w:t>
-      </w:r>
-    </w:p>
-    <w:p>
-      <w:pPr>
-        <w:rPr>
-          <w:rFonts w:hint="eastAsia"/>
           <w:noProof/>
         </w:rPr>
       </w:pPr>
@@ -1338,7 +1051,6 @@
       <w:pPr>
         <w:ind w:left="420"/>
         <w:rPr>
-          <w:rFonts w:hint="eastAsia"/>
           <w:noProof/>
         </w:rPr>
       </w:pPr>
@@ -1379,7 +1091,6 @@
       <w:pPr>
         <w:ind w:left="420"/>
         <w:rPr>
-          <w:rFonts w:hint="eastAsia"/>
           <w:noProof/>
         </w:rPr>
       </w:pPr>
@@ -1410,7 +1121,6 @@
       <w:pPr>
         <w:ind w:left="420"/>
         <w:rPr>
-          <w:rFonts w:hint="eastAsia"/>
           <w:noProof/>
         </w:rPr>
       </w:pPr>
@@ -1469,11 +1179,6 @@
       </w:r>
     </w:p>
     <w:p>
-      <w:pPr>
-        <w:rPr>
-          <w:rFonts w:hint="eastAsia"/>
-        </w:rPr>
-      </w:pPr>
       <w:r>
         <w:tab/>
       </w:r>
@@ -1488,11 +1193,6 @@
       </w:r>
     </w:p>
     <w:p>
-      <w:pPr>
-        <w:rPr>
-          <w:rFonts w:hint="eastAsia"/>
-        </w:rPr>
-      </w:pPr>
       <w:r>
         <w:tab/>
       </w:r>
@@ -1517,11 +1217,6 @@
       </w:r>
     </w:p>
     <w:p>
-      <w:pPr>
-        <w:rPr>
-          <w:rFonts w:hint="eastAsia"/>
-        </w:rPr>
-      </w:pPr>
       <w:r>
         <w:tab/>
       </w:r>
@@ -1535,19 +1230,8 @@
         <w:t>出现最多的数</w:t>
       </w:r>
     </w:p>
-    <w:p>
-      <w:pPr>
-        <w:rPr>
-          <w:rFonts w:hint="eastAsia"/>
-        </w:rPr>
-      </w:pPr>
-    </w:p>
-    <w:p>
-      <w:pPr>
-        <w:rPr>
-          <w:rFonts w:hint="eastAsia"/>
-        </w:rPr>
-      </w:pPr>
+    <w:p/>
+    <w:p>
       <w:r>
         <w:tab/>
       </w:r>
@@ -1562,11 +1246,6 @@
       </w:r>
     </w:p>
     <w:p>
-      <w:pPr>
-        <w:rPr>
-          <w:rFonts w:hint="eastAsia"/>
-        </w:rPr>
-      </w:pPr>
       <w:r>
         <w:tab/>
       </w:r>
@@ -1594,11 +1273,6 @@
       </w:r>
     </w:p>
     <w:p>
-      <w:pPr>
-        <w:rPr>
-          <w:rFonts w:hint="eastAsia"/>
-        </w:rPr>
-      </w:pPr>
       <w:r>
         <w:tab/>
       </w:r>
@@ -1613,11 +1287,6 @@
       </w:r>
     </w:p>
     <w:p>
-      <w:pPr>
-        <w:rPr>
-          <w:rFonts w:hint="eastAsia"/>
-        </w:rPr>
-      </w:pPr>
       <w:r>
         <w:tab/>
       </w:r>
@@ -1709,11 +1378,6 @@
       </w:r>
     </w:p>
     <w:p>
-      <w:pPr>
-        <w:rPr>
-          <w:rFonts w:hint="eastAsia"/>
-        </w:rPr>
-      </w:pPr>
       <w:r>
         <w:tab/>
       </w:r>
@@ -1741,11 +1405,6 @@
       </w:r>
     </w:p>
     <w:p>
-      <w:pPr>
-        <w:rPr>
-          <w:rFonts w:hint="eastAsia"/>
-        </w:rPr>
-      </w:pPr>
       <w:r>
         <w:tab/>
       </w:r>
@@ -1760,11 +1419,6 @@
       </w:r>
     </w:p>
     <w:p>
-      <w:pPr>
-        <w:rPr>
-          <w:rFonts w:hint="eastAsia"/>
-        </w:rPr>
-      </w:pPr>
       <w:r>
         <w:tab/>
       </w:r>
@@ -1816,11 +1470,6 @@
       </w:r>
     </w:p>
     <w:p>
-      <w:pPr>
-        <w:rPr>
-          <w:rFonts w:hint="eastAsia"/>
-        </w:rPr>
-      </w:pPr>
       <w:r>
         <w:tab/>
       </w:r>
@@ -1841,11 +1490,6 @@
       </w:r>
     </w:p>
     <w:p>
-      <w:pPr>
-        <w:rPr>
-          <w:rFonts w:hint="eastAsia"/>
-        </w:rPr>
-      </w:pPr>
       <w:r>
         <w:tab/>
       </w:r>
@@ -1866,11 +1510,6 @@
       </w:r>
     </w:p>
     <w:p>
-      <w:pPr>
-        <w:rPr>
-          <w:rFonts w:hint="eastAsia"/>
-        </w:rPr>
-      </w:pPr>
       <w:r>
         <w:tab/>
       </w:r>
@@ -1891,11 +1530,6 @@
       </w:r>
     </w:p>
     <w:p>
-      <w:pPr>
-        <w:rPr>
-          <w:rFonts w:hint="eastAsia"/>
-        </w:rPr>
-      </w:pPr>
       <w:r>
         <w:tab/>
       </w:r>
@@ -1918,36 +1552,14 @@
     <w:p>
       <w:pPr>
         <w:ind w:left="840" w:firstLine="420"/>
-        <w:rPr>
-          <w:rFonts w:hint="eastAsia"/>
-        </w:rPr>
       </w:pPr>
       <w:r>
-        <w:t>将样本分成q</w:t>
-      </w:r>
-      <w:proofErr w:type="gramStart"/>
-      <w:r>
-        <w:t>个相等组</w:t>
-      </w:r>
-      <w:proofErr w:type="gramEnd"/>
-      <w:r>
-        <w:t>的一种方式，其中第k</w:t>
-      </w:r>
-      <w:proofErr w:type="gramStart"/>
-      <w:r>
-        <w:t>个</w:t>
-      </w:r>
-      <w:proofErr w:type="gramEnd"/>
-      <w:r>
-        <w:t>分位数表示在k/q的数据以下的值</w:t>
+        <w:t>将样本分成q个相等组的一种方式，其中第k个分位数表示在k/q的数据以下的值</w:t>
       </w:r>
     </w:p>
     <w:p>
       <w:pPr>
         <w:ind w:left="840" w:firstLine="420"/>
-        <w:rPr>
-          <w:rFonts w:hint="eastAsia"/>
-        </w:rPr>
       </w:pPr>
       <w:r>
         <w:rPr>
@@ -1999,9 +1611,6 @@
     <w:p>
       <w:pPr>
         <w:ind w:left="840" w:firstLine="420"/>
-        <w:rPr>
-          <w:rFonts w:hint="eastAsia"/>
-        </w:rPr>
       </w:pPr>
       <w:r>
         <w:rPr>
@@ -2025,44 +1634,12 @@
     <w:p>
       <w:pPr>
         <w:ind w:left="840" w:firstLine="420"/>
-        <w:rPr>
-          <w:rFonts w:hint="eastAsia"/>
-        </w:rPr>
       </w:pPr>
       <w:r>
-        <w:t>中位数与提到第50</w:t>
-      </w:r>
-      <w:proofErr w:type="gramStart"/>
-      <w:r>
-        <w:t>百</w:t>
-      </w:r>
-      <w:proofErr w:type="gramEnd"/>
-      <w:r>
-        <w:t>分位数、第5</w:t>
-      </w:r>
-      <w:proofErr w:type="gramStart"/>
-      <w:r>
-        <w:t>十</w:t>
-      </w:r>
-      <w:proofErr w:type="gramEnd"/>
-      <w:r>
-        <w:t>分位数和第2</w:t>
-      </w:r>
-      <w:proofErr w:type="gramStart"/>
-      <w:r>
-        <w:t>四</w:t>
-      </w:r>
-      <w:proofErr w:type="gramEnd"/>
-      <w:r>
-        <w:t>分位数是相同的</w:t>
-      </w:r>
-    </w:p>
-    <w:p>
-      <w:pPr>
-        <w:rPr>
-          <w:rFonts w:hint="eastAsia"/>
-        </w:rPr>
-      </w:pPr>
+        <w:t>中位数与提到第50百分位数、第5十分位数和第2四分位数是相同的</w:t>
+      </w:r>
+    </w:p>
+    <w:p>
       <w:r>
         <w:tab/>
       </w:r>
@@ -2092,9 +1669,6 @@
     <w:p>
       <w:pPr>
         <w:ind w:left="840" w:firstLine="420"/>
-        <w:rPr>
-          <w:rFonts w:hint="eastAsia"/>
-        </w:rPr>
       </w:pPr>
       <w:r>
         <w:t>使用四分位数来衡量的变异性度量，它测量第一四分位数（Q1）和第三四分位</w:t>
@@ -2104,19 +1678,8 @@
         <w:t>数（Q3）之间的差异——即 IQR = Q3 - Q1</w:t>
       </w:r>
     </w:p>
-    <w:p>
-      <w:pPr>
-        <w:rPr>
-          <w:rFonts w:hint="eastAsia"/>
-        </w:rPr>
-      </w:pPr>
-    </w:p>
-    <w:p>
-      <w:pPr>
-        <w:rPr>
-          <w:rFonts w:hint="eastAsia"/>
-        </w:rPr>
-      </w:pPr>
+    <w:p/>
+    <w:p>
       <w:r>
         <w:tab/>
         <w:t>Skew偏度 &amp; Kurtosis</w:t>
@@ -2135,11 +1698,6 @@
       </w:r>
     </w:p>
     <w:p>
-      <w:pPr>
-        <w:rPr>
-          <w:rFonts w:hint="eastAsia"/>
-        </w:rPr>
-      </w:pPr>
       <w:r>
         <w:tab/>
       </w:r>
@@ -2160,11 +1718,6 @@
       </w:r>
     </w:p>
     <w:p>
-      <w:pPr>
-        <w:rPr>
-          <w:rFonts w:hint="eastAsia"/>
-        </w:rPr>
-      </w:pPr>
       <w:r>
         <w:tab/>
       </w:r>
@@ -2213,11 +1766,6 @@
       </w:r>
     </w:p>
     <w:p>
-      <w:pPr>
-        <w:rPr>
-          <w:rFonts w:hint="eastAsia"/>
-        </w:rPr>
-      </w:pPr>
       <w:r>
         <w:tab/>
       </w:r>
@@ -2245,19 +1793,8 @@
         <w:t>”的一个指标</w:t>
       </w:r>
     </w:p>
-    <w:p>
-      <w:pPr>
-        <w:rPr>
-          <w:rFonts w:hint="eastAsia"/>
-        </w:rPr>
-      </w:pPr>
-    </w:p>
-    <w:p>
-      <w:pPr>
-        <w:rPr>
-          <w:rFonts w:hint="eastAsia"/>
-        </w:rPr>
-      </w:pPr>
+    <w:p/>
+    <w:p>
       <w:r>
         <w:rPr>
           <w:rFonts w:hint="eastAsia"/>
@@ -2266,11 +1803,6 @@
       </w:r>
     </w:p>
     <w:p>
-      <w:pPr>
-        <w:rPr>
-          <w:rFonts w:hint="eastAsia"/>
-        </w:rPr>
-      </w:pPr>
       <w:r>
         <w:tab/>
       </w:r>
@@ -2285,11 +1817,6 @@
       </w:r>
     </w:p>
     <w:p>
-      <w:pPr>
-        <w:rPr>
-          <w:rFonts w:hint="eastAsia"/>
-        </w:rPr>
-      </w:pPr>
       <w:r>
         <w:tab/>
       </w:r>
@@ -2301,11 +1828,6 @@
       </w:r>
     </w:p>
     <w:p>
-      <w:pPr>
-        <w:rPr>
-          <w:rFonts w:hint="eastAsia"/>
-        </w:rPr>
-      </w:pPr>
       <w:r>
         <w:tab/>
       </w:r>
@@ -2320,11 +1842,6 @@
       </w:r>
     </w:p>
     <w:p>
-      <w:pPr>
-        <w:rPr>
-          <w:rFonts w:hint="eastAsia"/>
-        </w:rPr>
-      </w:pPr>
       <w:r>
         <w:tab/>
       </w:r>
@@ -2339,11 +1856,6 @@
       </w:r>
     </w:p>
     <w:p>
-      <w:pPr>
-        <w:rPr>
-          <w:rFonts w:hint="eastAsia"/>
-        </w:rPr>
-      </w:pPr>
       <w:r>
         <w:tab/>
       </w:r>
@@ -2355,11 +1867,6 @@
       </w:r>
     </w:p>
     <w:p>
-      <w:pPr>
-        <w:rPr>
-          <w:rFonts w:hint="eastAsia"/>
-        </w:rPr>
-      </w:pPr>
       <w:r>
         <w:tab/>
       </w:r>
@@ -2371,11 +1878,6 @@
       </w:r>
     </w:p>
     <w:p>
-      <w:pPr>
-        <w:rPr>
-          <w:rFonts w:hint="eastAsia"/>
-        </w:rPr>
-      </w:pPr>
       <w:r>
         <w:tab/>
       </w:r>
@@ -2387,11 +1889,6 @@
       </w:r>
     </w:p>
     <w:p>
-      <w:pPr>
-        <w:rPr>
-          <w:rFonts w:hint="eastAsia"/>
-        </w:rPr>
-      </w:pPr>
       <w:r>
         <w:tab/>
       </w:r>
@@ -2405,19 +1902,8 @@
         <w:t>但是都是有风险的</w:t>
       </w:r>
     </w:p>
-    <w:p>
-      <w:pPr>
-        <w:rPr>
-          <w:rFonts w:hint="eastAsia"/>
-        </w:rPr>
-      </w:pPr>
-    </w:p>
-    <w:p>
-      <w:pPr>
-        <w:rPr>
-          <w:rFonts w:hint="eastAsia"/>
-        </w:rPr>
-      </w:pPr>
+    <w:p/>
+    <w:p>
       <w:r>
         <w:t>Data Pre-Processing</w:t>
       </w:r>
@@ -2429,11 +1915,6 @@
       </w:r>
     </w:p>
     <w:p>
-      <w:pPr>
-        <w:rPr>
-          <w:rFonts w:hint="eastAsia"/>
-        </w:rPr>
-      </w:pPr>
       <w:r>
         <w:tab/>
       </w:r>
@@ -2448,11 +1929,6 @@
       </w:r>
     </w:p>
     <w:p>
-      <w:pPr>
-        <w:rPr>
-          <w:rFonts w:hint="eastAsia"/>
-        </w:rPr>
-      </w:pPr>
       <w:r>
         <w:tab/>
       </w:r>
@@ -2464,11 +1940,6 @@
       </w:r>
     </w:p>
     <w:p>
-      <w:pPr>
-        <w:rPr>
-          <w:rFonts w:hint="eastAsia"/>
-        </w:rPr>
-      </w:pPr>
       <w:r>
         <w:tab/>
       </w:r>
@@ -2480,11 +1951,6 @@
       </w:r>
     </w:p>
     <w:p>
-      <w:pPr>
-        <w:rPr>
-          <w:rFonts w:hint="eastAsia"/>
-        </w:rPr>
-      </w:pPr>
       <w:r>
         <w:tab/>
       </w:r>
@@ -2499,11 +1965,6 @@
       </w:r>
     </w:p>
     <w:p>
-      <w:pPr>
-        <w:rPr>
-          <w:rFonts w:hint="eastAsia"/>
-        </w:rPr>
-      </w:pPr>
       <w:r>
         <w:tab/>
         <w:t>Bucketing分箱</w:t>
@@ -2516,11 +1977,6 @@
       </w:r>
     </w:p>
     <w:p>
-      <w:pPr>
-        <w:rPr>
-          <w:rFonts w:hint="eastAsia"/>
-        </w:rPr>
-      </w:pPr>
       <w:r>
         <w:tab/>
       </w:r>
@@ -2532,11 +1988,6 @@
       </w:r>
     </w:p>
     <w:p>
-      <w:pPr>
-        <w:rPr>
-          <w:rFonts w:hint="eastAsia"/>
-        </w:rPr>
-      </w:pPr>
       <w:r>
         <w:tab/>
       </w:r>
@@ -2548,11 +1999,6 @@
       </w:r>
     </w:p>
     <w:p>
-      <w:pPr>
-        <w:rPr>
-          <w:rFonts w:hint="eastAsia"/>
-        </w:rPr>
-      </w:pPr>
       <w:r>
         <w:tab/>
       </w:r>
@@ -2564,11 +2010,6 @@
       </w:r>
     </w:p>
     <w:p>
-      <w:pPr>
-        <w:rPr>
-          <w:rFonts w:hint="eastAsia"/>
-        </w:rPr>
-      </w:pPr>
       <w:r>
         <w:tab/>
       </w:r>
@@ -2595,11 +2036,6 @@
       </w:r>
     </w:p>
     <w:p>
-      <w:pPr>
-        <w:rPr>
-          <w:rFonts w:hint="eastAsia"/>
-        </w:rPr>
-      </w:pPr>
       <w:r>
         <w:tab/>
       </w:r>
@@ -2611,11 +2047,6 @@
       </w:r>
     </w:p>
     <w:p>
-      <w:pPr>
-        <w:rPr>
-          <w:rFonts w:hint="eastAsia"/>
-        </w:rPr>
-      </w:pPr>
       <w:r>
         <w:t>Class Imbalance</w:t>
       </w:r>
@@ -2627,11 +2058,6 @@
       </w:r>
     </w:p>
     <w:p>
-      <w:pPr>
-        <w:rPr>
-          <w:rFonts w:hint="eastAsia"/>
-        </w:rPr>
-      </w:pPr>
       <w:r>
         <w:tab/>
       </w:r>
@@ -2640,11 +2066,6 @@
       </w:r>
     </w:p>
     <w:p>
-      <w:pPr>
-        <w:rPr>
-          <w:rFonts w:hint="eastAsia"/>
-        </w:rPr>
-      </w:pPr>
       <w:r>
         <w:tab/>
       </w:r>
@@ -2664,11 +2085,6 @@
       </w:r>
     </w:p>
     <w:p>
-      <w:pPr>
-        <w:rPr>
-          <w:rFonts w:hint="eastAsia"/>
-        </w:rPr>
-      </w:pPr>
       <w:r>
         <w:tab/>
       </w:r>
@@ -2680,11 +2096,6 @@
       </w:r>
     </w:p>
     <w:p>
-      <w:pPr>
-        <w:rPr>
-          <w:rFonts w:hint="eastAsia"/>
-        </w:rPr>
-      </w:pPr>
       <w:r>
         <w:tab/>
       </w:r>
@@ -2696,11 +2107,6 @@
       </w:r>
     </w:p>
     <w:p>
-      <w:pPr>
-        <w:rPr>
-          <w:rFonts w:hint="eastAsia"/>
-        </w:rPr>
-      </w:pPr>
       <w:r>
         <w:tab/>
       </w:r>
@@ -2720,11 +2126,6 @@
       </w:r>
     </w:p>
     <w:p>
-      <w:pPr>
-        <w:rPr>
-          <w:rFonts w:hint="eastAsia"/>
-        </w:rPr>
-      </w:pPr>
       <w:r>
         <w:tab/>
       </w:r>
@@ -2736,11 +2137,6 @@
       </w:r>
     </w:p>
     <w:p>
-      <w:pPr>
-        <w:rPr>
-          <w:rFonts w:hint="eastAsia"/>
-        </w:rPr>
-      </w:pPr>
       <w:r>
         <w:tab/>
       </w:r>
@@ -2752,11 +2148,6 @@
       </w:r>
     </w:p>
     <w:p>
-      <w:pPr>
-        <w:rPr>
-          <w:rFonts w:hint="eastAsia"/>
-        </w:rPr>
-      </w:pPr>
       <w:r>
         <w:tab/>
       </w:r>
@@ -2773,19 +2164,8 @@
         <w:t>overfitting</w:t>
       </w:r>
     </w:p>
-    <w:p>
-      <w:pPr>
-        <w:rPr>
-          <w:rFonts w:hint="eastAsia"/>
-        </w:rPr>
-      </w:pPr>
-    </w:p>
-    <w:p>
-      <w:pPr>
-        <w:rPr>
-          <w:rFonts w:hint="eastAsia"/>
-        </w:rPr>
-      </w:pPr>
+    <w:p/>
+    <w:p>
       <w:r>
         <w:lastRenderedPageBreak/>
         <w:t>Split–Apply–Combine</w:t>
@@ -2798,11 +2178,6 @@
       </w:r>
     </w:p>
     <w:p>
-      <w:pPr>
-        <w:rPr>
-          <w:rFonts w:hint="eastAsia"/>
-        </w:rPr>
-      </w:pPr>
       <w:r>
         <w:tab/>
       </w:r>
@@ -2826,11 +2201,6 @@
       </w:r>
     </w:p>
     <w:p>
-      <w:pPr>
-        <w:rPr>
-          <w:rFonts w:hint="eastAsia"/>
-        </w:rPr>
-      </w:pPr>
       <w:r>
         <w:tab/>
       </w:r>
@@ -2854,11 +2224,6 @@
       </w:r>
     </w:p>
     <w:p>
-      <w:pPr>
-        <w:rPr>
-          <w:rFonts w:hint="eastAsia"/>
-        </w:rPr>
-      </w:pPr>
       <w:r>
         <w:tab/>
       </w:r>
@@ -2881,13 +2246,7 @@
         <w:t>将结果[组合]成一个新转换的数据集</w:t>
       </w:r>
     </w:p>
-    <w:p>
-      <w:pPr>
-        <w:rPr>
-          <w:rFonts w:hint="eastAsia"/>
-        </w:rPr>
-      </w:pPr>
-    </w:p>
+    <w:p/>
     <w:p>
       <w:r>
         <w:rPr>
@@ -2970,16 +2329,8 @@
         <w:rPr>
           <w:rFonts w:hint="eastAsia"/>
         </w:rPr>
-        <w:t>,可以强或者若，</w:t>
-      </w:r>
-      <w:proofErr w:type="gramStart"/>
-      <w:r>
-        <w:rPr>
-          <w:rFonts w:hint="eastAsia"/>
-        </w:rPr>
-        <w:t>正或者负</w:t>
-      </w:r>
-      <w:proofErr w:type="gramEnd"/>
+        <w:t>,可以强或者若，正或者负</w:t>
+      </w:r>
     </w:p>
     <w:p>
       <w:r>
@@ -3019,6 +2370,9 @@
         <w:tab/>
       </w:r>
       <w:r>
+        <w:rPr>
+          <w:noProof/>
+        </w:rPr>
         <w:drawing>
           <wp:inline distT="0" distB="0" distL="0" distR="0" wp14:anchorId="735CF206" wp14:editId="11353A34">
             <wp:extent cx="1570382" cy="482036"/>
@@ -3062,6 +2416,9 @@
         <w:t xml:space="preserve"> </w:t>
       </w:r>
       <w:r>
+        <w:rPr>
+          <w:noProof/>
+        </w:rPr>
         <w:drawing>
           <wp:inline distT="0" distB="0" distL="0" distR="0" wp14:anchorId="064CB7D5" wp14:editId="4AC29706">
             <wp:extent cx="1351722" cy="484651"/>
@@ -3110,6 +2467,9 @@
         <w:tab/>
       </w:r>
       <w:r>
+        <w:rPr>
+          <w:noProof/>
+        </w:rPr>
         <w:drawing>
           <wp:inline distT="0" distB="0" distL="0" distR="0" wp14:anchorId="100814A8" wp14:editId="03B8C862">
             <wp:extent cx="3637722" cy="649061"/>
@@ -3173,7 +2533,6 @@
         </w:rPr>
         <w:tab/>
       </w:r>
-      <w:proofErr w:type="gramStart"/>
       <w:r>
         <w:rPr>
           <w:rFonts w:hint="eastAsia"/>
@@ -3182,7 +2541,6 @@
         </w:rPr>
         <w:t>“</w:t>
       </w:r>
-      <w:proofErr w:type="gramEnd"/>
       <w:r>
         <w:rPr>
           <w:i/>
@@ -3225,16 +2583,397 @@
         <w:rPr>
           <w:rFonts w:hint="eastAsia"/>
         </w:rPr>
-        <w:t>(x变时y</w:t>
-      </w:r>
-      <w:proofErr w:type="gramStart"/>
-      <w:r>
-        <w:rPr>
-          <w:rFonts w:hint="eastAsia"/>
-        </w:rPr>
-        <w:t>变多少</w:t>
-      </w:r>
-      <w:proofErr w:type="gramEnd"/>
+        <w:t>(x变时y变多少)</w:t>
+      </w:r>
+    </w:p>
+    <w:p>
+      <w:r>
+        <w:tab/>
+      </w:r>
+      <w:r>
+        <w:t>Causation是一个事件导致或产生另一个事件的过程</w:t>
+      </w:r>
+      <w:r>
+        <w:rPr>
+          <w:rFonts w:hint="eastAsia"/>
+        </w:rPr>
+        <w:t>(x变会不会导致y变)</w:t>
+      </w:r>
+    </w:p>
+    <w:p>
+      <w:r>
+        <w:tab/>
+      </w:r>
+      <w:r>
+        <w:rPr>
+          <w:u w:val="single"/>
+        </w:rPr>
+        <w:t>Direct correlation</w:t>
+      </w:r>
+      <w:r>
+        <w:rPr>
+          <w:rFonts w:hint="eastAsia"/>
+        </w:rPr>
+        <w:t>：</w:t>
+      </w:r>
+      <w:r>
+        <w:t>两个或多个变量直接相连</w:t>
+      </w:r>
+    </w:p>
+    <w:p>
+      <w:r>
+        <w:tab/>
+      </w:r>
+      <w:r>
+        <w:rPr>
+          <w:u w:val="single"/>
+        </w:rPr>
+        <w:t>Indirect correlation</w:t>
+      </w:r>
+      <w:r>
+        <w:rPr>
+          <w:rFonts w:hint="eastAsia"/>
+        </w:rPr>
+        <w:t>：</w:t>
+      </w:r>
+      <w:r>
+        <w:t>两个变量不直接相连，但有一个或多个变量将它们直接连接</w:t>
+      </w:r>
+    </w:p>
+    <w:p/>
+    <w:p>
+      <w:r>
+        <w:rPr>
+          <w:rFonts w:hint="eastAsia"/>
+        </w:rPr>
+        <w:t>D</w:t>
+      </w:r>
+      <w:r>
+        <w:t>ata Visualization</w:t>
+      </w:r>
+      <w:r>
+        <w:rPr>
+          <w:rFonts w:hint="eastAsia"/>
+        </w:rPr>
+        <w:t>：</w:t>
+      </w:r>
+    </w:p>
+    <w:p>
+      <w:r>
+        <w:tab/>
+      </w:r>
+      <w:r>
+        <w:t>数据可视化（</w:t>
+      </w:r>
+      <w:proofErr w:type="spellStart"/>
+      <w:r>
+        <w:t>DataVis</w:t>
+      </w:r>
+      <w:proofErr w:type="spellEnd"/>
+      <w:r>
+        <w:t>）是设计易于理解的视觉表现的过程</w:t>
+      </w:r>
+    </w:p>
+    <w:p>
+      <w:r>
+        <w:tab/>
+      </w:r>
+      <w:r>
+        <w:rPr>
+          <w:rFonts w:hint="eastAsia"/>
+        </w:rPr>
+        <w:t>Types：</w:t>
+      </w:r>
+    </w:p>
+    <w:p>
+      <w:r>
+        <w:tab/>
+      </w:r>
+      <w:r>
+        <w:tab/>
+        <w:t>Bar Charts</w:t>
+      </w:r>
+      <w:r>
+        <w:rPr>
+          <w:rFonts w:hint="eastAsia"/>
+        </w:rPr>
+        <w:t>：</w:t>
+      </w:r>
+      <w:r>
+        <w:t>允许我们探索分类categorical变量和定量quantitative变量间的关系</w:t>
+      </w:r>
+    </w:p>
+    <w:p>
+      <w:r>
+        <w:tab/>
+      </w:r>
+      <w:r>
+        <w:tab/>
+      </w:r>
+      <w:r>
+        <w:t>Histogram直方图</w:t>
+      </w:r>
+      <w:r>
+        <w:rPr>
+          <w:rFonts w:hint="eastAsia"/>
+        </w:rPr>
+        <w:t>：</w:t>
+      </w:r>
+      <w:r>
+        <w:t>允许我们查看分类变量或定量变量的分布</w:t>
+      </w:r>
+    </w:p>
+    <w:p>
+      <w:r>
+        <w:tab/>
+      </w:r>
+      <w:r>
+        <w:tab/>
+      </w:r>
+      <w:r>
+        <w:t>Boxplots箱线图</w:t>
+      </w:r>
+      <w:r>
+        <w:rPr>
+          <w:rFonts w:hint="eastAsia"/>
+        </w:rPr>
+        <w:t>：</w:t>
+      </w:r>
+      <w:r>
+        <w:t>用于展示定量变量在不同分类变量上的分布</w:t>
+      </w:r>
+    </w:p>
+    <w:p>
+      <w:r>
+        <w:tab/>
+      </w:r>
+      <w:r>
+        <w:tab/>
+      </w:r>
+      <w:r>
+        <w:t>Scatter Plot散点图</w:t>
+      </w:r>
+      <w:r>
+        <w:rPr>
+          <w:rFonts w:hint="eastAsia"/>
+        </w:rPr>
+        <w:t>：</w:t>
+      </w:r>
+      <w:r>
+        <w:t>用于探索两个定量变量之间是否存在关系</w:t>
+      </w:r>
+    </w:p>
+    <w:p>
+      <w:r>
+        <w:lastRenderedPageBreak/>
+        <w:tab/>
+      </w:r>
+      <w:r>
+        <w:tab/>
+      </w:r>
+      <w:r>
+        <w:t>Line Graph折线图</w:t>
+      </w:r>
+      <w:r>
+        <w:rPr>
+          <w:rFonts w:hint="eastAsia"/>
+        </w:rPr>
+        <w:t>：</w:t>
+      </w:r>
+      <w:r>
+        <w:t>用于展示两个定量变量之间的关系</w:t>
+      </w:r>
+    </w:p>
+    <w:p/>
+    <w:p>
+      <w:r>
+        <w:t>The Grammar of Graphics</w:t>
+      </w:r>
+      <w:r>
+        <w:rPr>
+          <w:rFonts w:hint="eastAsia"/>
+        </w:rPr>
+        <w:t>：</w:t>
+      </w:r>
+    </w:p>
+    <w:p>
+      <w:r>
+        <w:tab/>
+      </w:r>
+      <w:r>
+        <w:t>提供了一种结构化和模块化modular的方法，用于设计和理解可视化的核心组件</w:t>
+      </w:r>
+    </w:p>
+    <w:p>
+      <w:r>
+        <w:tab/>
+      </w:r>
+      <w:r>
+        <w:t>Components</w:t>
+      </w:r>
+      <w:r>
+        <w:rPr>
+          <w:rFonts w:hint="eastAsia"/>
+        </w:rPr>
+        <w:t>：</w:t>
+      </w:r>
+    </w:p>
+    <w:p>
+      <w:pPr>
+        <w:ind w:left="420" w:firstLine="420"/>
+      </w:pPr>
+      <w:r>
+        <w:t>Data, Aesthetics</w:t>
+      </w:r>
+      <w:r>
+        <w:t>美学属性</w:t>
+      </w:r>
+      <w:r>
+        <w:t>, Geometries, Scales</w:t>
+      </w:r>
+      <w:r>
+        <w:t>比例尺</w:t>
+      </w:r>
+      <w:r>
+        <w:t>, Facets</w:t>
+      </w:r>
+      <w:r>
+        <w:t>面元</w:t>
+      </w:r>
+      <w:r>
+        <w:t>, Coordinate</w:t>
+      </w:r>
+      <w:r>
+        <w:t>坐标系</w:t>
+      </w:r>
+      <w:r>
+        <w:t xml:space="preserve"> systems, Statistical transformations</w:t>
+      </w:r>
+    </w:p>
+    <w:p>
+      <w:pPr>
+        <w:ind w:left="420" w:firstLine="420"/>
+      </w:pPr>
+      <w:r>
+        <w:t>Data</w:t>
+      </w:r>
+      <w:r>
+        <w:rPr>
+          <w:rFonts w:hint="eastAsia"/>
+        </w:rPr>
+        <w:t>：</w:t>
+      </w:r>
+      <w:r>
+        <w:t>起点始终是确定我们想要可视化的原始数据（或数据集）</w:t>
+      </w:r>
+    </w:p>
+    <w:p>
+      <w:pPr>
+        <w:ind w:left="420" w:firstLine="420"/>
+      </w:pPr>
+      <w:r>
+        <w:t>Aesthetics</w:t>
+      </w:r>
+      <w:r>
+        <w:rPr>
+          <w:rFonts w:hint="eastAsia"/>
+        </w:rPr>
+        <w:t>：x轴y轴，颜色，字体</w:t>
+      </w:r>
+    </w:p>
+    <w:p>
+      <w:pPr>
+        <w:ind w:left="420" w:firstLine="420"/>
+      </w:pPr>
+      <w:r>
+        <w:t>Geometries</w:t>
+      </w:r>
+      <w:r>
+        <w:rPr>
+          <w:rFonts w:hint="eastAsia"/>
+        </w:rPr>
+        <w:t>：</w:t>
+      </w:r>
+      <w:r>
+        <w:t>数据在图形中呈现的形状或形式。它决定了创建的图形类型</w:t>
+      </w:r>
+    </w:p>
+    <w:p>
+      <w:pPr>
+        <w:ind w:left="420" w:firstLine="420"/>
+      </w:pPr>
+      <w:r>
+        <w:t>Scales</w:t>
+      </w:r>
+      <w:r>
+        <w:rPr>
+          <w:rFonts w:hint="eastAsia"/>
+        </w:rPr>
+        <w:t>：</w:t>
+      </w:r>
+      <w:r>
+        <w:t>控制了从数据值到可视化美学属性的映射</w:t>
+      </w:r>
+    </w:p>
+    <w:p>
+      <w:pPr>
+        <w:ind w:left="420" w:firstLine="420"/>
+      </w:pPr>
+      <w:r>
+        <w:t>Facets</w:t>
+      </w:r>
+      <w:r>
+        <w:rPr>
+          <w:rFonts w:hint="eastAsia"/>
+        </w:rPr>
+        <w:t>：</w:t>
+      </w:r>
+      <w:r>
+        <w:t>可用于根据一个或多个分类变量的值生成多个子图</w:t>
+      </w:r>
+    </w:p>
+    <w:p>
+      <w:pPr>
+        <w:ind w:left="420" w:firstLine="420"/>
+      </w:pPr>
+      <w:r>
+        <w:t>Coordinates</w:t>
+      </w:r>
+      <w:r>
+        <w:rPr>
+          <w:rFonts w:hint="eastAsia"/>
+        </w:rPr>
+        <w:t>：</w:t>
+      </w:r>
+      <w:r>
+        <w:t>控制数据点在图形上的布局</w:t>
+      </w:r>
+    </w:p>
+    <w:p>
+      <w:pPr>
+        <w:ind w:left="420" w:firstLine="420"/>
+      </w:pPr>
+      <w:r>
+        <w:t>Transformation</w:t>
+      </w:r>
+      <w:r>
+        <w:rPr>
+          <w:rFonts w:hint="eastAsia"/>
+        </w:rPr>
+        <w:t>：</w:t>
+      </w:r>
+      <w:r>
+        <w:t>总结数据来转换数据</w:t>
+      </w:r>
+      <w:r>
+        <w:rPr>
+          <w:rFonts w:hint="eastAsia"/>
+        </w:rPr>
+        <w:t>(</w:t>
+      </w:r>
+      <w:r>
+        <w:t>可能包括平滑数据smoothing the data、将数据分成几个桶buckets、添加少量随机噪声random noise等</w:t>
+      </w:r>
       <w:r>
         <w:rPr>
           <w:rFonts w:hint="eastAsia"/>
@@ -3242,171 +2981,823 @@
         <w:t>)</w:t>
       </w:r>
     </w:p>
-    <w:p>
-      <w:r>
-        <w:tab/>
-      </w:r>
-      <w:r>
-        <w:t>Causation是一个事件导致或产生另一个事件的过程</w:t>
-      </w:r>
-      <w:r>
-        <w:rPr>
-          <w:rFonts w:hint="eastAsia"/>
-        </w:rPr>
-        <w:t>(x变会不会导致y变)</w:t>
-      </w:r>
-    </w:p>
-    <w:p>
-      <w:r>
-        <w:tab/>
-      </w:r>
-      <w:r>
-        <w:rPr>
-          <w:u w:val="single"/>
-        </w:rPr>
-        <w:t>Direct correlation</w:t>
-      </w:r>
-      <w:r>
-        <w:rPr>
-          <w:rFonts w:hint="eastAsia"/>
-        </w:rPr>
-        <w:t>：</w:t>
-      </w:r>
-      <w:r>
-        <w:t>两个或多个变量直接相连</w:t>
-      </w:r>
-    </w:p>
-    <w:p>
-      <w:r>
-        <w:tab/>
-      </w:r>
-      <w:r>
-        <w:rPr>
-          <w:u w:val="single"/>
-        </w:rPr>
-        <w:t>Indirect correlation</w:t>
-      </w:r>
-      <w:r>
-        <w:rPr>
-          <w:rFonts w:hint="eastAsia"/>
-        </w:rPr>
-        <w:t>：</w:t>
-      </w:r>
-      <w:r>
-        <w:t>两个变量不直接相连，但有一个或多个变量将它们直接连接</w:t>
-      </w:r>
-    </w:p>
     <w:p/>
     <w:p>
       <w:r>
-        <w:rPr>
-          <w:rFonts w:hint="eastAsia"/>
-        </w:rPr>
-        <w:t>D</w:t>
-      </w:r>
-      <w:r>
-        <w:t xml:space="preserve">ata </w:t>
-      </w:r>
-      <w:r>
-        <w:t>Visualization</w:t>
-      </w:r>
-      <w:r>
-        <w:rPr>
-          <w:rFonts w:hint="eastAsia"/>
-        </w:rPr>
-        <w:t>：</w:t>
-      </w:r>
-    </w:p>
-    <w:p>
-      <w:r>
-        <w:tab/>
-      </w:r>
-      <w:r>
-        <w:t>数据可视化（</w:t>
+        <w:t>A/B Testing</w:t>
+      </w:r>
+      <w:r>
+        <w:rPr>
+          <w:rFonts w:hint="eastAsia"/>
+        </w:rPr>
+        <w:t>：</w:t>
+      </w:r>
+    </w:p>
+    <w:p>
+      <w:r>
+        <w:tab/>
+      </w:r>
+      <w:r>
+        <w:rPr>
+          <w:rFonts w:hint="eastAsia"/>
+        </w:rPr>
+        <w:t>o</w:t>
+      </w:r>
+      <w:r>
+        <w:t>r ‘split testing’</w:t>
+      </w:r>
+      <w:r>
+        <w:rPr>
+          <w:rFonts w:hint="eastAsia"/>
+        </w:rPr>
+        <w:t>，</w:t>
+      </w:r>
+      <w:r>
+        <w:t xml:space="preserve">一种广泛用于进行受控随机实验controlled, </w:t>
       </w:r>
       <w:proofErr w:type="spellStart"/>
       <w:r>
-        <w:t>DataVis</w:t>
+        <w:t>randomised</w:t>
       </w:r>
       <w:proofErr w:type="spellEnd"/>
       <w:r>
-        <w:t>）是设计易于理解的视觉表现的过程</w:t>
-      </w:r>
-    </w:p>
-    <w:p>
-      <w:r>
-        <w:tab/>
-      </w:r>
-      <w:r>
-        <w:rPr>
-          <w:rFonts w:hint="eastAsia"/>
-        </w:rPr>
-        <w:t>Types：</w:t>
-      </w:r>
-    </w:p>
-    <w:p>
-      <w:r>
-        <w:tab/>
-      </w:r>
-      <w:r>
-        <w:tab/>
-      </w:r>
-      <w:r>
-        <w:t>Bar Charts</w:t>
-      </w:r>
-      <w:r>
-        <w:rPr>
-          <w:rFonts w:hint="eastAsia"/>
-        </w:rPr>
-        <w:t>：</w:t>
-      </w:r>
-      <w:r>
-        <w:t>允许我们探索分类categorical变量和定量quantitative变量间的关系</w:t>
-      </w:r>
-    </w:p>
-    <w:p>
-      <w:r>
-        <w:tab/>
-      </w:r>
-      <w:r>
-        <w:tab/>
-      </w:r>
-      <w:r>
-        <w:t>Histogram直方图</w:t>
-      </w:r>
-      <w:r>
-        <w:rPr>
-          <w:rFonts w:hint="eastAsia"/>
-        </w:rPr>
-        <w:t>：</w:t>
-      </w:r>
-      <w:r>
-        <w:t>允许我们查看分类变量或定量变量的分布</w:t>
+        <w:t xml:space="preserve"> experiments的方法</w:t>
+      </w:r>
+      <w:r>
+        <w:rPr>
+          <w:rFonts w:hint="eastAsia"/>
+        </w:rPr>
+        <w:t>（</w:t>
+      </w:r>
+      <w:r>
+        <w:t>比较两个或多个版本的某样东西（例如界面/设计/产品等）确定一个版本是否比另一个版本更好</w:t>
+      </w:r>
+      <w:r>
+        <w:rPr>
+          <w:rFonts w:hint="eastAsia"/>
+        </w:rPr>
+        <w:t>）</w:t>
+      </w:r>
+      <w:r>
+        <w:rPr>
+          <w:rFonts w:hint="eastAsia"/>
+        </w:rPr>
+        <w:t>但是有幸存者偏差，如何避免？</w:t>
+      </w:r>
+    </w:p>
+    <w:p/>
+    <w:p>
+      <w:r>
+        <w:t>Null Hypothesis Statistical Testing</w:t>
+      </w:r>
+      <w:r>
+        <w:rPr>
+          <w:rFonts w:hint="eastAsia"/>
+        </w:rPr>
+        <w:t>：</w:t>
+      </w:r>
+    </w:p>
+    <w:p>
+      <w:r>
+        <w:tab/>
+      </w:r>
+      <w:r>
+        <w:t>零假设统计检验（NHST）是指一组用于确定数据是否支持特定假设的统计方法</w:t>
+      </w:r>
+    </w:p>
+    <w:p>
+      <w:r>
+        <w:tab/>
+      </w:r>
+      <w:r>
+        <w:t>null hypothesis</w:t>
+      </w:r>
+      <w:r>
+        <w:rPr>
+          <w:rFonts w:hint="eastAsia"/>
+        </w:rPr>
+        <w:t>(H</w:t>
+      </w:r>
+      <w:r>
+        <w:rPr>
+          <w:rFonts w:hint="eastAsia"/>
+          <w:vertAlign w:val="subscript"/>
+        </w:rPr>
+        <w:t>0</w:t>
+      </w:r>
+      <w:r>
+        <w:rPr>
+          <w:rFonts w:hint="eastAsia"/>
+        </w:rPr>
+        <w:t>零假设)</w:t>
+      </w:r>
+      <w:r>
+        <w:t>指正在研究的效果不存在</w:t>
+      </w:r>
+    </w:p>
+    <w:p>
+      <w:r>
+        <w:tab/>
+      </w:r>
+      <w:r>
+        <w:t>alternative hypothesis</w:t>
+      </w:r>
+      <w:r>
+        <w:rPr>
+          <w:rFonts w:hint="eastAsia"/>
+        </w:rPr>
+        <w:t>(H</w:t>
+      </w:r>
+      <w:r>
+        <w:rPr>
+          <w:rFonts w:hint="eastAsia"/>
+          <w:vertAlign w:val="subscript"/>
+        </w:rPr>
+        <w:t>1</w:t>
+      </w:r>
+      <w:r>
+        <w:rPr>
+          <w:rFonts w:hint="eastAsia"/>
+        </w:rPr>
+        <w:t>;H</w:t>
+      </w:r>
+      <w:r>
+        <w:rPr>
+          <w:rFonts w:hint="eastAsia"/>
+          <w:vertAlign w:val="subscript"/>
+        </w:rPr>
+        <w:t>a</w:t>
+      </w:r>
+      <w:r>
+        <w:t>备择假设</w:t>
+      </w:r>
+      <w:r>
+        <w:rPr>
+          <w:rFonts w:hint="eastAsia"/>
+        </w:rPr>
+        <w:t>)</w:t>
+      </w:r>
+      <w:r>
+        <w:t>指你想要测试的内容</w:t>
+      </w:r>
+    </w:p>
+    <w:p>
+      <w:r>
+        <w:tab/>
+      </w:r>
+      <w:r>
+        <w:rPr>
+          <w:rFonts w:hint="eastAsia"/>
+        </w:rPr>
+        <w:t>idea:</w:t>
+      </w:r>
+    </w:p>
+    <w:p>
+      <w:r>
+        <w:tab/>
+      </w:r>
+      <w:r>
+        <w:tab/>
+      </w:r>
+      <w:r>
+        <w:t>使用统计测试计算一个“p 值”，其中 0 &lt; p &lt; 1</w:t>
       </w:r>
     </w:p>
     <w:p>
       <w:pPr>
-        <w:rPr>
-          <w:rFonts w:hint="eastAsia"/>
-        </w:rPr>
+        <w:ind w:left="420"/>
       </w:pPr>
       <w:r>
         <w:tab/>
       </w:r>
       <w:r>
-        <w:tab/>
-      </w:r>
-      <w:r>
-        <w:t>Boxplots箱线图</w:t>
-      </w:r>
-      <w:r>
-        <w:rPr>
-          <w:rFonts w:hint="eastAsia"/>
-        </w:rPr>
-        <w:t>：</w:t>
-      </w:r>
-      <w:r>
-        <w:t>用于展示定量变量在不同分类变量上的分布</w:t>
+        <w:rPr>
+          <w:rFonts w:hint="eastAsia"/>
+        </w:rPr>
+        <w:t>如果这个</w:t>
+      </w:r>
+      <w:r>
+        <w:t xml:space="preserve"> p 值低于某个阈值（通常是 0.05），我们可能会说结果是“具有统计学意义</w:t>
+      </w:r>
+      <w:r>
+        <w:rPr>
+          <w:rFonts w:hint="eastAsia"/>
+        </w:rPr>
+        <w:t>s</w:t>
+      </w:r>
+      <w:r>
+        <w:t>tatistically significant’”的</w:t>
+      </w:r>
+    </w:p>
+    <w:p>
+      <w:pPr>
+        <w:ind w:left="420"/>
+      </w:pPr>
+      <w:r>
+        <w:t>P</w:t>
+      </w:r>
+      <w:r>
+        <w:rPr>
+          <w:rFonts w:hint="eastAsia"/>
+        </w:rPr>
+        <w:t>值：</w:t>
+      </w:r>
+      <w:r>
+        <w:t>零假设为真的情况下，观察到至少与实际结果一样极端的测试结果的概率</w:t>
+      </w:r>
+    </w:p>
+    <w:p>
+      <w:pPr>
+        <w:ind w:left="420"/>
+      </w:pPr>
+      <w:r>
+        <w:t>Effect Size</w:t>
+      </w:r>
+      <w:r>
+        <w:rPr>
+          <w:rFonts w:hint="eastAsia"/>
+        </w:rPr>
+        <w:t>：</w:t>
+      </w:r>
+    </w:p>
+    <w:p>
+      <w:pPr>
+        <w:ind w:left="420"/>
+      </w:pPr>
+      <w:r>
+        <w:tab/>
+      </w:r>
+      <w:r>
+        <w:t>两个或多个变量或组之间关系强度</w:t>
+      </w:r>
+    </w:p>
+    <w:p>
+      <w:pPr>
+        <w:ind w:left="420"/>
+      </w:pPr>
+      <w:r>
+        <w:t>Sample Size</w:t>
+      </w:r>
+      <w:r>
+        <w:rPr>
+          <w:rFonts w:hint="eastAsia"/>
+        </w:rPr>
+        <w:t>：</w:t>
+      </w:r>
+    </w:p>
+    <w:p>
+      <w:pPr>
+        <w:ind w:left="420"/>
+      </w:pPr>
+      <w:r>
+        <w:tab/>
+      </w:r>
+      <w:r>
+        <w:t>NHST 的结果还将取决于样本量</w:t>
+      </w:r>
+    </w:p>
+    <w:p>
+      <w:pPr>
+        <w:ind w:left="420"/>
+      </w:pPr>
+      <w:r>
+        <w:tab/>
+      </w:r>
+      <w:r>
+        <w:rPr>
+          <w:rFonts w:hint="eastAsia"/>
+        </w:rPr>
+        <w:t>随着样本量增加，总体更加准确的反映</w:t>
+      </w:r>
+    </w:p>
+    <w:p>
+      <w:pPr>
+        <w:ind w:left="420"/>
+      </w:pPr>
+      <w:r>
+        <w:drawing>
+          <wp:inline distT="0" distB="0" distL="0" distR="0" wp14:anchorId="2975E0A4" wp14:editId="35501E45">
+            <wp:extent cx="2373211" cy="1712906"/>
+            <wp:effectExtent l="0" t="0" r="8255" b="1905"/>
+            <wp:docPr id="438584363" name="图片 1" descr="图片包含 图示&#10;&#10;AI 生成的内容可能不正确。"/>
+            <wp:cNvGraphicFramePr>
+              <a:graphicFrameLocks xmlns:a="http://schemas.openxmlformats.org/drawingml/2006/main" noChangeAspect="1"/>
+            </wp:cNvGraphicFramePr>
+            <a:graphic xmlns:a="http://schemas.openxmlformats.org/drawingml/2006/main">
+              <a:graphicData uri="http://schemas.openxmlformats.org/drawingml/2006/picture">
+                <pic:pic xmlns:pic="http://schemas.openxmlformats.org/drawingml/2006/picture">
+                  <pic:nvPicPr>
+                    <pic:cNvPr id="438584363" name="图片 1" descr="图片包含 图示&#10;&#10;AI 生成的内容可能不正确。"/>
+                    <pic:cNvPicPr/>
+                  </pic:nvPicPr>
+                  <pic:blipFill>
+                    <a:blip r:embed="rId18"/>
+                    <a:stretch>
+                      <a:fillRect/>
+                    </a:stretch>
+                  </pic:blipFill>
+                  <pic:spPr>
+                    <a:xfrm>
+                      <a:off x="0" y="0"/>
+                      <a:ext cx="2378876" cy="1716995"/>
+                    </a:xfrm>
+                    <a:prstGeom prst="rect">
+                      <a:avLst/>
+                    </a:prstGeom>
+                  </pic:spPr>
+                </pic:pic>
+              </a:graphicData>
+            </a:graphic>
+          </wp:inline>
+        </w:drawing>
+      </w:r>
+    </w:p>
+    <w:p>
+      <w:pPr>
+        <w:ind w:left="420"/>
+      </w:pPr>
+      <w:r>
+        <w:lastRenderedPageBreak/>
+        <w:t>P</w:t>
+      </w:r>
+      <w:r>
+        <w:rPr>
+          <w:rFonts w:hint="eastAsia"/>
+        </w:rPr>
+        <w:t>值固定的情况下：</w:t>
+      </w:r>
+      <w:r>
+        <w:t>较强的effect size将需要较小的</w:t>
+      </w:r>
+      <w:r>
+        <w:t>Sample Size</w:t>
+      </w:r>
+    </w:p>
+    <w:p>
+      <w:pPr>
+        <w:ind w:left="420"/>
+      </w:pPr>
+      <w:r>
+        <w:tab/>
+      </w:r>
+      <w:r>
+        <w:tab/>
+      </w:r>
+      <w:r>
+        <w:tab/>
+      </w:r>
+      <w:r>
+        <w:tab/>
+      </w:r>
+      <w:r>
+        <w:rPr>
+          <w:rFonts w:hint="eastAsia"/>
+        </w:rPr>
+        <w:t xml:space="preserve">  </w:t>
+      </w:r>
+      <w:r>
+        <w:t>较高的</w:t>
+      </w:r>
+      <w:r>
+        <w:t>Sample Size</w:t>
+      </w:r>
+      <w:r>
+        <w:t>将能够检测到较弱的effect</w:t>
+      </w:r>
+    </w:p>
+    <w:p>
+      <w:pPr>
+        <w:ind w:left="420"/>
+      </w:pPr>
+      <w:r>
+        <w:t>sample size</w:t>
+      </w:r>
+      <w:r>
+        <w:rPr>
+          <w:rFonts w:hint="eastAsia"/>
+        </w:rPr>
+        <w:t>固定的情况下：</w:t>
+      </w:r>
+      <w:r>
+        <w:t>较强的</w:t>
+      </w:r>
+      <w:r>
+        <w:t>effect size</w:t>
+      </w:r>
+      <w:r>
+        <w:t>将导致较低的 p 值</w:t>
+      </w:r>
+    </w:p>
+    <w:p>
+      <w:pPr>
+        <w:ind w:left="420"/>
+      </w:pPr>
+      <w:r>
+        <w:tab/>
+      </w:r>
+      <w:r>
+        <w:tab/>
+      </w:r>
+      <w:r>
+        <w:tab/>
+      </w:r>
+      <w:r>
+        <w:tab/>
+      </w:r>
+      <w:r>
+        <w:tab/>
+      </w:r>
+      <w:r>
+        <w:tab/>
+      </w:r>
+      <w:r>
+        <w:t>较弱的</w:t>
+      </w:r>
+      <w:r>
+        <w:t>effect size</w:t>
+      </w:r>
+      <w:r>
+        <w:t>将导致较高的 p 值</w:t>
+      </w:r>
+      <w:r>
+        <w:br/>
+        <w:t>effect size</w:t>
+      </w:r>
+      <w:r>
+        <w:rPr>
+          <w:rFonts w:hint="eastAsia"/>
+        </w:rPr>
+        <w:t>固定的情况下：</w:t>
+      </w:r>
+      <w:r>
+        <w:t>较大的</w:t>
+      </w:r>
+      <w:r>
+        <w:t>Sample Size</w:t>
+      </w:r>
+      <w:r>
+        <w:t>会降低 p 值</w:t>
+      </w:r>
+    </w:p>
+    <w:p>
+      <w:pPr>
+        <w:ind w:left="420"/>
+      </w:pPr>
+      <w:r>
+        <w:tab/>
+      </w:r>
+      <w:r>
+        <w:tab/>
+      </w:r>
+      <w:r>
+        <w:tab/>
+      </w:r>
+      <w:r>
+        <w:tab/>
+      </w:r>
+      <w:r>
+        <w:tab/>
+      </w:r>
+      <w:r>
+        <w:rPr>
+          <w:rFonts w:hint="eastAsia"/>
+        </w:rPr>
+        <w:t xml:space="preserve">   </w:t>
+      </w:r>
+      <w:r>
+        <w:t>较低的</w:t>
+      </w:r>
+      <w:r>
+        <w:t>Sample Size</w:t>
+      </w:r>
+      <w:r>
+        <w:t>会导致较高的 p 值</w:t>
+      </w:r>
+    </w:p>
+    <w:p>
+      <w:pPr>
+        <w:ind w:left="420"/>
+      </w:pPr>
+      <w:r>
+        <w:t>当 p &lt; 0.05 是我们固定的截止点时，我们可以从最小的效应量中找到具有统计学意义的结果——只要我们有足够的数据</w:t>
+      </w:r>
+    </w:p>
+    <w:p/>
+    <w:p>
+      <w:r>
+        <w:t>Independent T-test</w:t>
+      </w:r>
+      <w:r>
+        <w:rPr>
+          <w:rFonts w:hint="eastAsia"/>
+        </w:rPr>
+        <w:t>：</w:t>
+      </w:r>
+    </w:p>
+    <w:p>
+      <w:r>
+        <w:tab/>
+      </w:r>
+      <w:r>
+        <w:rPr>
+          <w:rFonts w:hint="eastAsia"/>
+        </w:rPr>
+        <w:t>公式：</w:t>
+      </w:r>
+      <w:r>
+        <w:drawing>
+          <wp:inline distT="0" distB="0" distL="0" distR="0" wp14:anchorId="77B62AEE" wp14:editId="13B958EF">
+            <wp:extent cx="911213" cy="480985"/>
+            <wp:effectExtent l="0" t="0" r="3810" b="0"/>
+            <wp:docPr id="1911957288" name="图片 1" descr="手机屏幕的截图&#10;&#10;AI 生成的内容可能不正确。"/>
+            <wp:cNvGraphicFramePr>
+              <a:graphicFrameLocks xmlns:a="http://schemas.openxmlformats.org/drawingml/2006/main" noChangeAspect="1"/>
+            </wp:cNvGraphicFramePr>
+            <a:graphic xmlns:a="http://schemas.openxmlformats.org/drawingml/2006/main">
+              <a:graphicData uri="http://schemas.openxmlformats.org/drawingml/2006/picture">
+                <pic:pic xmlns:pic="http://schemas.openxmlformats.org/drawingml/2006/picture">
+                  <pic:nvPicPr>
+                    <pic:cNvPr id="1911957288" name="图片 1" descr="手机屏幕的截图&#10;&#10;AI 生成的内容可能不正确。"/>
+                    <pic:cNvPicPr/>
+                  </pic:nvPicPr>
+                  <pic:blipFill>
+                    <a:blip r:embed="rId19"/>
+                    <a:stretch>
+                      <a:fillRect/>
+                    </a:stretch>
+                  </pic:blipFill>
+                  <pic:spPr>
+                    <a:xfrm>
+                      <a:off x="0" y="0"/>
+                      <a:ext cx="928920" cy="490332"/>
+                    </a:xfrm>
+                    <a:prstGeom prst="rect">
+                      <a:avLst/>
+                    </a:prstGeom>
+                  </pic:spPr>
+                </pic:pic>
+              </a:graphicData>
+            </a:graphic>
+          </wp:inline>
+        </w:drawing>
+      </w:r>
+      <w:r>
+        <w:rPr>
+          <w:rFonts w:hint="eastAsia"/>
+        </w:rPr>
+        <w:t>分子：</w:t>
+      </w:r>
+      <w:r>
+        <w:t>样本均值的差</w:t>
+      </w:r>
+      <w:r>
+        <w:rPr>
+          <w:rFonts w:hint="eastAsia"/>
+        </w:rPr>
+        <w:t xml:space="preserve"> 分母：</w:t>
+      </w:r>
+      <w:r>
+        <w:t>样本标准误（即方差的度量）</w:t>
+      </w:r>
+    </w:p>
+    <w:p/>
+    <w:p>
+      <w:r>
+        <w:t>Paired T-test</w:t>
+      </w:r>
+      <w:r>
+        <w:rPr>
+          <w:rFonts w:hint="eastAsia"/>
+        </w:rPr>
+        <w:t>：</w:t>
+      </w:r>
+    </w:p>
+    <w:p>
+      <w:r>
+        <w:tab/>
+      </w:r>
+      <w:r>
+        <w:rPr>
+          <w:rFonts w:hint="eastAsia"/>
+        </w:rPr>
+        <w:t>如果两个组不是独立的话</w:t>
+      </w:r>
+    </w:p>
+    <w:p/>
+    <w:p>
+      <w:r>
+        <w:t>ANOVA(Analysis of Variance)方差分析</w:t>
+      </w:r>
+      <w:r>
+        <w:rPr>
+          <w:rFonts w:hint="eastAsia"/>
+        </w:rPr>
+        <w:t>：</w:t>
+      </w:r>
+    </w:p>
+    <w:p>
+      <w:r>
+        <w:tab/>
+      </w:r>
+      <w:r>
+        <w:t>允许我们比较三个或更多的组</w:t>
+      </w:r>
+    </w:p>
+    <w:p>
+      <w:r>
+        <w:tab/>
+      </w:r>
+      <w:r>
+        <w:t>Family-Wise Error Rate</w:t>
+      </w:r>
+      <w:r>
+        <w:rPr>
+          <w:rFonts w:hint="eastAsia"/>
+        </w:rPr>
+        <w:t>(</w:t>
+      </w:r>
+      <w:r>
+        <w:t>FWER家族错误率</w:t>
+      </w:r>
+      <w:r>
+        <w:rPr>
+          <w:rFonts w:hint="eastAsia"/>
+        </w:rPr>
+        <w:t>):</w:t>
+      </w:r>
+    </w:p>
+    <w:p>
+      <w:pPr>
+        <w:ind w:left="420" w:firstLine="420"/>
+      </w:pPr>
+      <w:r>
+        <w:t>随着你运行的 NHST 数量的增加，你至少犯一个错误发现（“第一类错误”）的概率也会增加</w:t>
+      </w:r>
+    </w:p>
+    <w:p>
+      <w:pPr>
+        <w:ind w:left="420" w:firstLine="420"/>
+      </w:pPr>
+      <w:r>
+        <w:t>Bonferroni correction</w:t>
+      </w:r>
+      <w:r>
+        <w:rPr>
+          <w:rFonts w:hint="eastAsia"/>
+        </w:rPr>
+        <w:t>：</w:t>
+      </w:r>
+      <w:r>
+        <w:t>你将 p 值截止点除以你运行的测试数量</w:t>
+      </w:r>
+      <w:r>
+        <w:rPr>
+          <w:rFonts w:hint="eastAsia"/>
+        </w:rPr>
+        <w:t>，</w:t>
+      </w:r>
+      <w:r>
+        <w:t>例如，在运行我们的三个成对独立 t 检验时，我们可能会使用 0.05/3 (= 0.0167) 的 p 值截止点。</w:t>
+      </w:r>
+    </w:p>
+    <w:p/>
+    <w:p>
+      <w:r>
+        <w:t>Parametric tests</w:t>
+      </w:r>
+      <w:r>
+        <w:rPr>
+          <w:rFonts w:hint="eastAsia"/>
+        </w:rPr>
+        <w:t>：</w:t>
+      </w:r>
+    </w:p>
+    <w:p>
+      <w:r>
+        <w:tab/>
+      </w:r>
+      <w:r>
+        <w:t>做出假设，包括关于基础人群的形状和分布，以及关于数据类型</w:t>
+      </w:r>
+      <w:r>
+        <w:rPr>
+          <w:rFonts w:hint="eastAsia"/>
+        </w:rPr>
+        <w:t>，</w:t>
+      </w:r>
+      <w:r>
+        <w:t>在违反这些假设的数据集上使用参数检验可能导致误导和不准确的结果</w:t>
+      </w:r>
+    </w:p>
+    <w:p>
+      <w:r>
+        <w:tab/>
+      </w:r>
+      <w:r>
+        <w:t>与以下概念相关：</w:t>
+      </w:r>
+    </w:p>
+    <w:p>
+      <w:r>
+        <w:tab/>
+      </w:r>
+      <w:r>
+        <w:tab/>
+      </w:r>
+      <w:r>
+        <w:t>正态分布Normally distributed的数据</w:t>
+      </w:r>
+    </w:p>
+    <w:p>
+      <w:r>
+        <w:tab/>
+      </w:r>
+      <w:r>
+        <w:tab/>
+      </w:r>
+      <w:r>
+        <w:t>连续（即区间或比例水平）数据</w:t>
+      </w:r>
+    </w:p>
+    <w:p>
+      <w:r>
+        <w:tab/>
+      </w:r>
+      <w:r>
+        <w:tab/>
+      </w:r>
+      <w:r>
+        <w:t>方差的同质性Homogeneity of variance（每个组的方差应该大致相等）</w:t>
+      </w:r>
+    </w:p>
+    <w:p>
+      <w:r>
+        <w:tab/>
+      </w:r>
+      <w:r>
+        <w:tab/>
+      </w:r>
+      <w:r>
+        <w:t>观测值应该是独立的</w:t>
+      </w:r>
+    </w:p>
+    <w:p>
+      <w:r>
+        <w:tab/>
+      </w:r>
+      <w:r>
+        <w:t>每个参数检验都有自己的特定假设，上述假设在不同的上下文（即不同的测试）中意味着不同的东西</w:t>
+      </w:r>
+    </w:p>
+    <w:p/>
+    <w:p>
+      <w:r>
+        <w:t>Non-parametric tests</w:t>
+      </w:r>
+      <w:r>
+        <w:rPr>
+          <w:rFonts w:hint="eastAsia"/>
+        </w:rPr>
+        <w:t>：</w:t>
+      </w:r>
+    </w:p>
+    <w:p>
+      <w:r>
+        <w:tab/>
+      </w:r>
+      <w:r>
+        <w:t>不对数据的底层形状和分布做相同的假设</w:t>
+      </w:r>
+    </w:p>
+    <w:p>
+      <w:pPr>
+        <w:rPr>
+          <w:rFonts w:hint="eastAsia"/>
+        </w:rPr>
+      </w:pPr>
+      <w:r>
+        <w:tab/>
+      </w:r>
+      <w:r>
+        <w:t>当我们的数据违反这些</w:t>
+      </w:r>
+      <w:r>
+        <w:rPr>
+          <w:rFonts w:hint="eastAsia"/>
+        </w:rPr>
+        <w:t>(</w:t>
+      </w:r>
+      <w:r>
+        <w:t>参数检验</w:t>
+      </w:r>
+      <w:r>
+        <w:rPr>
+          <w:rFonts w:hint="eastAsia"/>
+        </w:rPr>
+        <w:t>的)</w:t>
+      </w:r>
+      <w:r>
+        <w:t>假设时，通常可以使用这些测试的非参数等效测试来替代</w:t>
       </w:r>
     </w:p>
     <w:sectPr>
@@ -3420,7 +3811,7 @@
 </file>
 
 <file path=word/styles.xml><?xml version="1.0" encoding="utf-8"?>
-<w:styles xmlns:mc="http://schemas.openxmlformats.org/markup-compatibility/2006" xmlns:r="http://schemas.openxmlformats.org/officeDocument/2006/relationships" xmlns:w="http://schemas.openxmlformats.org/wordprocessingml/2006/main" xmlns:w14="http://schemas.microsoft.com/office/word/2010/wordml" xmlns:w15="http://schemas.microsoft.com/office/word/2012/wordml" xmlns:w16cex="http://schemas.microsoft.com/office/word/2018/wordml/cex" xmlns:w16cid="http://schemas.microsoft.com/office/word/2016/wordml/cid" xmlns:w16="http://schemas.microsoft.com/office/word/2018/wordml" xmlns:w16sdtdh="http://schemas.microsoft.com/office/word/2020/wordml/sdtdatahash" xmlns:w16se="http://schemas.microsoft.com/office/word/2015/wordml/symex" mc:Ignorable="w14 w15 w16se w16cid w16 w16cex w16sdtdh">
+<w:styles xmlns:mc="http://schemas.openxmlformats.org/markup-compatibility/2006" xmlns:r="http://schemas.openxmlformats.org/officeDocument/2006/relationships" xmlns:w="http://schemas.openxmlformats.org/wordprocessingml/2006/main" xmlns:w14="http://schemas.microsoft.com/office/word/2010/wordml" xmlns:w15="http://schemas.microsoft.com/office/word/2012/wordml" xmlns:w16cex="http://schemas.microsoft.com/office/word/2018/wordml/cex" xmlns:w16cid="http://schemas.microsoft.com/office/word/2016/wordml/cid" xmlns:w16="http://schemas.microsoft.com/office/word/2018/wordml" xmlns:w16du="http://schemas.microsoft.com/office/word/2023/wordml/word16du" xmlns:w16sdtdh="http://schemas.microsoft.com/office/word/2020/wordml/sdtdatahash" xmlns:w16sdtfl="http://schemas.microsoft.com/office/word/2024/wordml/sdtformatlock" xmlns:w16se="http://schemas.microsoft.com/office/word/2015/wordml/symex" mc:Ignorable="w14 w15 w16se w16cid w16 w16cex w16sdtdh w16sdtfl w16du">
   <w:docDefaults>
     <w:rPrDefault>
       <w:rPr>

</xml_diff>

<commit_message>
DMV note update 2025 4 22
</commit_message>
<xml_diff>
--- a/Lec/Data Mining/Note/my note.docx
+++ b/Lec/Data Mining/Note/my note.docx
@@ -1,12 +1,15 @@
 
 <file path=word/document.xml><?xml version="1.0" encoding="utf-8"?>
-<w:document xmlns:wpc="http://schemas.microsoft.com/office/word/2010/wordprocessingCanvas" xmlns:cx="http://schemas.microsoft.com/office/drawing/2014/chartex" xmlns:cx1="http://schemas.microsoft.com/office/drawing/2015/9/8/chartex" xmlns:cx2="http://schemas.microsoft.com/office/drawing/2015/10/21/chartex" xmlns:cx3="http://schemas.microsoft.com/office/drawing/2016/5/9/chartex" xmlns:cx4="http://schemas.microsoft.com/office/drawing/2016/5/10/chartex" xmlns:cx5="http://schemas.microsoft.com/office/drawing/2016/5/11/chartex" xmlns:cx6="http://schemas.microsoft.com/office/drawing/2016/5/12/chartex" xmlns:cx7="http://schemas.microsoft.com/office/drawing/2016/5/13/chartex" xmlns:cx8="http://schemas.microsoft.com/office/drawing/2016/5/14/chartex" xmlns:mc="http://schemas.openxmlformats.org/markup-compatibility/2006" xmlns:aink="http://schemas.microsoft.com/office/drawing/2016/ink" xmlns:am3d="http://schemas.microsoft.com/office/drawing/2017/model3d" xmlns:o="urn:schemas-microsoft-com:office:office" xmlns:oel="http://schemas.microsoft.com/office/2019/extlst" xmlns:r="http://schemas.openxmlformats.org/officeDocument/2006/relationships" xmlns:m="http://schemas.openxmlformats.org/officeDocument/2006/math" xmlns:v="urn:schemas-microsoft-com:vml" xmlns:wp14="http://schemas.microsoft.com/office/word/2010/wordprocessingDrawing" xmlns:wp="http://schemas.openxmlformats.org/drawingml/2006/wordprocessingDrawing" xmlns:w10="urn:schemas-microsoft-com:office:word" xmlns:w="http://schemas.openxmlformats.org/wordprocessingml/2006/main" xmlns:w14="http://schemas.microsoft.com/office/word/2010/wordml" xmlns:w15="http://schemas.microsoft.com/office/word/2012/wordml" xmlns:w16cex="http://schemas.microsoft.com/office/word/2018/wordml/cex" xmlns:w16cid="http://schemas.microsoft.com/office/word/2016/wordml/cid" xmlns:w16="http://schemas.microsoft.com/office/word/2018/wordml" xmlns:w16du="http://schemas.microsoft.com/office/word/2023/wordml/word16du" xmlns:w16sdtdh="http://schemas.microsoft.com/office/word/2020/wordml/sdtdatahash" xmlns:w16sdtfl="http://schemas.microsoft.com/office/word/2024/wordml/sdtformatlock" xmlns:w16se="http://schemas.microsoft.com/office/word/2015/wordml/symex" xmlns:wpg="http://schemas.microsoft.com/office/word/2010/wordprocessingGroup" xmlns:wpi="http://schemas.microsoft.com/office/word/2010/wordprocessingInk" xmlns:wne="http://schemas.microsoft.com/office/word/2006/wordml" xmlns:wps="http://schemas.microsoft.com/office/word/2010/wordprocessingShape" mc:Ignorable="w14 w15 w16se w16cid w16 w16cex w16sdtdh w16sdtfl w16du wp14">
+<w:document xmlns:wpc="http://schemas.microsoft.com/office/word/2010/wordprocessingCanvas" xmlns:cx="http://schemas.microsoft.com/office/drawing/2014/chartex" xmlns:cx1="http://schemas.microsoft.com/office/drawing/2015/9/8/chartex" xmlns:cx2="http://schemas.microsoft.com/office/drawing/2015/10/21/chartex" xmlns:cx3="http://schemas.microsoft.com/office/drawing/2016/5/9/chartex" xmlns:cx4="http://schemas.microsoft.com/office/drawing/2016/5/10/chartex" xmlns:cx5="http://schemas.microsoft.com/office/drawing/2016/5/11/chartex" xmlns:cx6="http://schemas.microsoft.com/office/drawing/2016/5/12/chartex" xmlns:cx7="http://schemas.microsoft.com/office/drawing/2016/5/13/chartex" xmlns:cx8="http://schemas.microsoft.com/office/drawing/2016/5/14/chartex" xmlns:mc="http://schemas.openxmlformats.org/markup-compatibility/2006" xmlns:aink="http://schemas.microsoft.com/office/drawing/2016/ink" xmlns:am3d="http://schemas.microsoft.com/office/drawing/2017/model3d" xmlns:o="urn:schemas-microsoft-com:office:office" xmlns:oel="http://schemas.microsoft.com/office/2019/extlst" xmlns:r="http://schemas.openxmlformats.org/officeDocument/2006/relationships" xmlns:m="http://schemas.openxmlformats.org/officeDocument/2006/math" xmlns:v="urn:schemas-microsoft-com:vml" xmlns:wp14="http://schemas.microsoft.com/office/word/2010/wordprocessingDrawing" xmlns:wp="http://schemas.openxmlformats.org/drawingml/2006/wordprocessingDrawing" xmlns:w10="urn:schemas-microsoft-com:office:word" xmlns:w="http://schemas.openxmlformats.org/wordprocessingml/2006/main" xmlns:w14="http://schemas.microsoft.com/office/word/2010/wordml" xmlns:w15="http://schemas.microsoft.com/office/word/2012/wordml" xmlns:w16cex="http://schemas.microsoft.com/office/word/2018/wordml/cex" xmlns:w16cid="http://schemas.microsoft.com/office/word/2016/wordml/cid" xmlns:w16="http://schemas.microsoft.com/office/word/2018/wordml" xmlns:w16sdtdh="http://schemas.microsoft.com/office/word/2020/wordml/sdtdatahash" xmlns:w16se="http://schemas.microsoft.com/office/word/2015/wordml/symex" xmlns:wpg="http://schemas.microsoft.com/office/word/2010/wordprocessingGroup" xmlns:wpi="http://schemas.microsoft.com/office/word/2010/wordprocessingInk" xmlns:wne="http://schemas.microsoft.com/office/word/2006/wordml" xmlns:wps="http://schemas.microsoft.com/office/word/2010/wordprocessingShape" mc:Ignorable="w14 w15 w16se w16cid w16 w16cex w16sdtdh wp14">
   <w:body>
     <w:p>
       <w:pPr>
         <w:pBdr>
           <w:bottom w:val="single" w:sz="6" w:space="1" w:color="auto"/>
         </w:pBdr>
+        <w:rPr>
+          <w:rFonts w:hint="eastAsia"/>
+        </w:rPr>
       </w:pPr>
       <w:r>
         <w:rPr>
@@ -16,6 +19,11 @@
       </w:r>
     </w:p>
     <w:p>
+      <w:pPr>
+        <w:rPr>
+          <w:rFonts w:hint="eastAsia"/>
+        </w:rPr>
+      </w:pPr>
       <w:r>
         <w:t>Data Mining is the process of discovering patterns</w:t>
       </w:r>
@@ -29,8 +37,19 @@
         <w:t>understanding trends, and extracting useful information from large datasets</w:t>
       </w:r>
     </w:p>
-    <w:p/>
-    <w:p>
+    <w:p>
+      <w:pPr>
+        <w:rPr>
+          <w:rFonts w:hint="eastAsia"/>
+        </w:rPr>
+      </w:pPr>
+    </w:p>
+    <w:p>
+      <w:pPr>
+        <w:rPr>
+          <w:rFonts w:hint="eastAsia"/>
+        </w:rPr>
+      </w:pPr>
       <w:r>
         <w:t>Data Visuali</w:t>
       </w:r>
@@ -44,8 +63,19 @@
         <w:t>ation is the process of designing visual representations of data.</w:t>
       </w:r>
     </w:p>
-    <w:p/>
-    <w:p>
+    <w:p>
+      <w:pPr>
+        <w:rPr>
+          <w:rFonts w:hint="eastAsia"/>
+        </w:rPr>
+      </w:pPr>
+    </w:p>
+    <w:p>
+      <w:pPr>
+        <w:rPr>
+          <w:rFonts w:hint="eastAsia"/>
+        </w:rPr>
+      </w:pPr>
       <w:r>
         <w:t>Data Types</w:t>
       </w:r>
@@ -59,6 +89,9 @@
     <w:p>
       <w:pPr>
         <w:ind w:firstLine="420"/>
+        <w:rPr>
+          <w:rFonts w:hint="eastAsia"/>
+        </w:rPr>
       </w:pPr>
       <w:r>
         <w:t>Categorical</w:t>
@@ -71,6 +104,11 @@
       </w:r>
     </w:p>
     <w:p>
+      <w:pPr>
+        <w:rPr>
+          <w:rFonts w:hint="eastAsia"/>
+        </w:rPr>
+      </w:pPr>
       <w:r>
         <w:tab/>
       </w:r>
@@ -99,6 +137,9 @@
     <w:p>
       <w:pPr>
         <w:ind w:firstLine="420"/>
+        <w:rPr>
+          <w:rFonts w:hint="eastAsia"/>
+        </w:rPr>
       </w:pPr>
       <w:r>
         <w:t>Quantitative</w:t>
@@ -120,6 +161,11 @@
       </w:r>
     </w:p>
     <w:p>
+      <w:pPr>
+        <w:rPr>
+          <w:rFonts w:hint="eastAsia"/>
+        </w:rPr>
+      </w:pPr>
       <w:r>
         <w:tab/>
       </w:r>
@@ -148,6 +194,9 @@
     <w:p>
       <w:pPr>
         <w:ind w:firstLine="420"/>
+        <w:rPr>
+          <w:rFonts w:hint="eastAsia"/>
+        </w:rPr>
       </w:pPr>
       <w:r>
         <w:t>Discrete</w:t>
@@ -160,6 +209,11 @@
       </w:r>
     </w:p>
     <w:p>
+      <w:pPr>
+        <w:rPr>
+          <w:rFonts w:hint="eastAsia"/>
+        </w:rPr>
+      </w:pPr>
       <w:r>
         <w:tab/>
       </w:r>
@@ -179,6 +233,9 @@
     <w:p>
       <w:pPr>
         <w:ind w:firstLine="420"/>
+        <w:rPr>
+          <w:rFonts w:hint="eastAsia"/>
+        </w:rPr>
       </w:pPr>
       <w:r>
         <w:t>Continuous Data</w:t>
@@ -191,6 +248,11 @@
       </w:r>
     </w:p>
     <w:p>
+      <w:pPr>
+        <w:rPr>
+          <w:rFonts w:hint="eastAsia"/>
+        </w:rPr>
+      </w:pPr>
       <w:r>
         <w:tab/>
       </w:r>
@@ -204,6 +266,9 @@
     <w:p>
       <w:pPr>
         <w:ind w:firstLine="420"/>
+        <w:rPr>
+          <w:rFonts w:hint="eastAsia"/>
+        </w:rPr>
       </w:pPr>
       <w:r>
         <w:rPr>
@@ -212,8 +277,19 @@
         <w:t>分类数据必是离散的，定量数据可离散可连续</w:t>
       </w:r>
     </w:p>
-    <w:p/>
-    <w:p>
+    <w:p>
+      <w:pPr>
+        <w:rPr>
+          <w:rFonts w:hint="eastAsia"/>
+        </w:rPr>
+      </w:pPr>
+    </w:p>
+    <w:p>
+      <w:pPr>
+        <w:rPr>
+          <w:rFonts w:hint="eastAsia"/>
+        </w:rPr>
+      </w:pPr>
       <w:r>
         <w:t>Levels of Measurement</w:t>
       </w:r>
@@ -225,6 +301,11 @@
       </w:r>
     </w:p>
     <w:p>
+      <w:pPr>
+        <w:rPr>
+          <w:rFonts w:hint="eastAsia"/>
+        </w:rPr>
+      </w:pPr>
       <w:r>
         <w:tab/>
       </w:r>
@@ -242,6 +323,11 @@
       </w:r>
     </w:p>
     <w:p>
+      <w:pPr>
+        <w:rPr>
+          <w:rFonts w:hint="eastAsia"/>
+        </w:rPr>
+      </w:pPr>
       <w:r>
         <w:tab/>
       </w:r>
@@ -256,6 +342,11 @@
       </w:r>
     </w:p>
     <w:p>
+      <w:pPr>
+        <w:rPr>
+          <w:rFonts w:hint="eastAsia"/>
+        </w:rPr>
+      </w:pPr>
       <w:r>
         <w:tab/>
       </w:r>
@@ -282,6 +373,11 @@
       </w:r>
     </w:p>
     <w:p>
+      <w:pPr>
+        <w:rPr>
+          <w:rFonts w:hint="eastAsia"/>
+        </w:rPr>
+      </w:pPr>
       <w:r>
         <w:tab/>
       </w:r>
@@ -305,6 +401,11 @@
       </w:r>
     </w:p>
     <w:p>
+      <w:pPr>
+        <w:rPr>
+          <w:rFonts w:hint="eastAsia"/>
+        </w:rPr>
+      </w:pPr>
       <w:r>
         <w:tab/>
       </w:r>
@@ -319,6 +420,11 @@
       </w:r>
     </w:p>
     <w:p>
+      <w:pPr>
+        <w:rPr>
+          <w:rFonts w:hint="eastAsia"/>
+        </w:rPr>
+      </w:pPr>
       <w:r>
         <w:tab/>
       </w:r>
@@ -333,6 +439,11 @@
       </w:r>
     </w:p>
     <w:p>
+      <w:pPr>
+        <w:rPr>
+          <w:rFonts w:hint="eastAsia"/>
+        </w:rPr>
+      </w:pPr>
       <w:r>
         <w:tab/>
       </w:r>
@@ -356,6 +467,11 @@
       </w:r>
     </w:p>
     <w:p>
+      <w:pPr>
+        <w:rPr>
+          <w:rFonts w:hint="eastAsia"/>
+        </w:rPr>
+      </w:pPr>
       <w:r>
         <w:tab/>
       </w:r>
@@ -373,6 +489,11 @@
       </w:r>
     </w:p>
     <w:p>
+      <w:pPr>
+        <w:rPr>
+          <w:rFonts w:hint="eastAsia"/>
+        </w:rPr>
+      </w:pPr>
       <w:r>
         <w:tab/>
       </w:r>
@@ -399,6 +520,11 @@
       </w:r>
     </w:p>
     <w:p>
+      <w:pPr>
+        <w:rPr>
+          <w:rFonts w:hint="eastAsia"/>
+        </w:rPr>
+      </w:pPr>
       <w:r>
         <w:tab/>
       </w:r>
@@ -413,6 +539,11 @@
       </w:r>
     </w:p>
     <w:p>
+      <w:pPr>
+        <w:rPr>
+          <w:rFonts w:hint="eastAsia"/>
+        </w:rPr>
+      </w:pPr>
       <w:r>
         <w:tab/>
       </w:r>
@@ -430,6 +561,11 @@
       </w:r>
     </w:p>
     <w:p>
+      <w:pPr>
+        <w:rPr>
+          <w:rFonts w:hint="eastAsia"/>
+        </w:rPr>
+      </w:pPr>
       <w:r>
         <w:tab/>
       </w:r>
@@ -444,6 +580,11 @@
       </w:r>
     </w:p>
     <w:p>
+      <w:pPr>
+        <w:rPr>
+          <w:rFonts w:hint="eastAsia"/>
+        </w:rPr>
+      </w:pPr>
       <w:r>
         <w:tab/>
       </w:r>
@@ -458,6 +599,11 @@
       </w:r>
     </w:p>
     <w:p>
+      <w:pPr>
+        <w:rPr>
+          <w:rFonts w:hint="eastAsia"/>
+        </w:rPr>
+      </w:pPr>
       <w:r>
         <w:tab/>
       </w:r>
@@ -481,6 +627,11 @@
       </w:r>
     </w:p>
     <w:p>
+      <w:pPr>
+        <w:rPr>
+          <w:rFonts w:hint="eastAsia"/>
+        </w:rPr>
+      </w:pPr>
       <w:r>
         <w:tab/>
       </w:r>
@@ -495,6 +646,11 @@
       </w:r>
     </w:p>
     <w:p>
+      <w:pPr>
+        <w:rPr>
+          <w:rFonts w:hint="eastAsia"/>
+        </w:rPr>
+      </w:pPr>
       <w:r>
         <w:lastRenderedPageBreak/>
         <w:tab/>
@@ -540,8 +696,19 @@
         </w:drawing>
       </w:r>
     </w:p>
-    <w:p/>
-    <w:p>
+    <w:p>
+      <w:pPr>
+        <w:rPr>
+          <w:rFonts w:hint="eastAsia"/>
+        </w:rPr>
+      </w:pPr>
+    </w:p>
+    <w:p>
+      <w:pPr>
+        <w:rPr>
+          <w:rFonts w:hint="eastAsia"/>
+        </w:rPr>
+      </w:pPr>
       <w:r>
         <w:t>Exploratory Data Analysis (EDA)</w:t>
       </w:r>
@@ -553,6 +720,11 @@
       </w:r>
     </w:p>
     <w:p>
+      <w:pPr>
+        <w:rPr>
+          <w:rFonts w:hint="eastAsia"/>
+        </w:rPr>
+      </w:pPr>
       <w:r>
         <w:tab/>
       </w:r>
@@ -593,8 +765,19 @@
         <w:t>帮助深入了解数据</w:t>
       </w:r>
     </w:p>
-    <w:p/>
-    <w:p>
+    <w:p>
+      <w:pPr>
+        <w:rPr>
+          <w:rFonts w:hint="eastAsia"/>
+        </w:rPr>
+      </w:pPr>
+    </w:p>
+    <w:p>
+      <w:pPr>
+        <w:rPr>
+          <w:rFonts w:hint="eastAsia"/>
+        </w:rPr>
+      </w:pPr>
       <w:r>
         <w:t>Descriptive Statistics</w:t>
       </w:r>
@@ -606,6 +789,11 @@
       </w:r>
     </w:p>
     <w:p>
+      <w:pPr>
+        <w:rPr>
+          <w:rFonts w:hint="eastAsia"/>
+        </w:rPr>
+      </w:pPr>
       <w:r>
         <w:tab/>
       </w:r>
@@ -620,6 +808,11 @@
       </w:r>
     </w:p>
     <w:p>
+      <w:pPr>
+        <w:rPr>
+          <w:rFonts w:hint="eastAsia"/>
+        </w:rPr>
+      </w:pPr>
       <w:r>
         <w:tab/>
       </w:r>
@@ -631,6 +824,11 @@
       </w:r>
     </w:p>
     <w:p>
+      <w:pPr>
+        <w:rPr>
+          <w:rFonts w:hint="eastAsia"/>
+        </w:rPr>
+      </w:pPr>
       <w:r>
         <w:tab/>
       </w:r>
@@ -679,6 +877,11 @@
       </w:r>
     </w:p>
     <w:p>
+      <w:pPr>
+        <w:rPr>
+          <w:rFonts w:hint="eastAsia"/>
+        </w:rPr>
+      </w:pPr>
       <w:r>
         <w:tab/>
       </w:r>
@@ -699,6 +902,11 @@
       </w:r>
     </w:p>
     <w:p>
+      <w:pPr>
+        <w:rPr>
+          <w:rFonts w:hint="eastAsia"/>
+        </w:rPr>
+      </w:pPr>
       <w:r>
         <w:tab/>
       </w:r>
@@ -719,6 +927,11 @@
       </w:r>
     </w:p>
     <w:p>
+      <w:pPr>
+        <w:rPr>
+          <w:rFonts w:hint="eastAsia"/>
+        </w:rPr>
+      </w:pPr>
       <w:r>
         <w:tab/>
       </w:r>
@@ -733,6 +946,11 @@
       </w:r>
     </w:p>
     <w:p>
+      <w:pPr>
+        <w:rPr>
+          <w:rFonts w:hint="eastAsia"/>
+        </w:rPr>
+      </w:pPr>
       <w:r>
         <w:tab/>
       </w:r>
@@ -747,6 +965,11 @@
       </w:r>
     </w:p>
     <w:p>
+      <w:pPr>
+        <w:rPr>
+          <w:rFonts w:hint="eastAsia"/>
+        </w:rPr>
+      </w:pPr>
       <w:r>
         <w:tab/>
       </w:r>
@@ -761,6 +984,11 @@
       </w:r>
     </w:p>
     <w:p>
+      <w:pPr>
+        <w:rPr>
+          <w:rFonts w:hint="eastAsia"/>
+        </w:rPr>
+      </w:pPr>
       <w:r>
         <w:tab/>
       </w:r>
@@ -774,8 +1002,19 @@
         <w:t>可以用来估计总体，但是有误差</w:t>
       </w:r>
     </w:p>
-    <w:p/>
-    <w:p>
+    <w:p>
+      <w:pPr>
+        <w:rPr>
+          <w:rFonts w:hint="eastAsia"/>
+        </w:rPr>
+      </w:pPr>
+    </w:p>
+    <w:p>
+      <w:pPr>
+        <w:rPr>
+          <w:rFonts w:hint="eastAsia"/>
+        </w:rPr>
+      </w:pPr>
       <w:r>
         <w:tab/>
         <w:t>Descriptive Statistics描述性统计</w:t>
@@ -788,6 +1027,11 @@
       </w:r>
     </w:p>
     <w:p>
+      <w:pPr>
+        <w:rPr>
+          <w:rFonts w:hint="eastAsia"/>
+        </w:rPr>
+      </w:pPr>
       <w:r>
         <w:tab/>
       </w:r>
@@ -799,6 +1043,11 @@
       </w:r>
     </w:p>
     <w:p>
+      <w:pPr>
+        <w:rPr>
+          <w:rFonts w:hint="eastAsia"/>
+        </w:rPr>
+      </w:pPr>
       <w:r>
         <w:tab/>
       </w:r>
@@ -812,6 +1061,7 @@
     <w:p>
       <w:pPr>
         <w:rPr>
+          <w:rFonts w:hint="eastAsia"/>
           <w:b/>
           <w:bCs/>
         </w:rPr>
@@ -866,6 +1116,11 @@
       </w:r>
     </w:p>
     <w:p>
+      <w:pPr>
+        <w:rPr>
+          <w:rFonts w:hint="eastAsia"/>
+        </w:rPr>
+      </w:pPr>
       <w:r>
         <w:tab/>
       </w:r>
@@ -880,6 +1135,11 @@
       </w:r>
     </w:p>
     <w:p>
+      <w:pPr>
+        <w:rPr>
+          <w:rFonts w:hint="eastAsia"/>
+        </w:rPr>
+      </w:pPr>
       <w:r>
         <w:tab/>
       </w:r>
@@ -900,6 +1160,11 @@
       </w:r>
     </w:p>
     <w:p>
+      <w:pPr>
+        <w:rPr>
+          <w:rFonts w:hint="eastAsia"/>
+        </w:rPr>
+      </w:pPr>
       <w:r>
         <w:tab/>
       </w:r>
@@ -917,6 +1182,11 @@
       </w:r>
     </w:p>
     <w:p>
+      <w:pPr>
+        <w:rPr>
+          <w:rFonts w:hint="eastAsia"/>
+        </w:rPr>
+      </w:pPr>
       <w:r>
         <w:tab/>
       </w:r>
@@ -943,6 +1213,7 @@
     <w:p>
       <w:pPr>
         <w:rPr>
+          <w:rFonts w:hint="eastAsia"/>
           <w:noProof/>
         </w:rPr>
       </w:pPr>
@@ -1051,6 +1322,7 @@
       <w:pPr>
         <w:ind w:left="420"/>
         <w:rPr>
+          <w:rFonts w:hint="eastAsia"/>
           <w:noProof/>
         </w:rPr>
       </w:pPr>
@@ -1091,6 +1363,7 @@
       <w:pPr>
         <w:ind w:left="420"/>
         <w:rPr>
+          <w:rFonts w:hint="eastAsia"/>
           <w:noProof/>
         </w:rPr>
       </w:pPr>
@@ -1121,6 +1394,7 @@
       <w:pPr>
         <w:ind w:left="420"/>
         <w:rPr>
+          <w:rFonts w:hint="eastAsia"/>
           <w:noProof/>
         </w:rPr>
       </w:pPr>
@@ -1179,6 +1453,11 @@
       </w:r>
     </w:p>
     <w:p>
+      <w:pPr>
+        <w:rPr>
+          <w:rFonts w:hint="eastAsia"/>
+        </w:rPr>
+      </w:pPr>
       <w:r>
         <w:tab/>
       </w:r>
@@ -1193,6 +1472,11 @@
       </w:r>
     </w:p>
     <w:p>
+      <w:pPr>
+        <w:rPr>
+          <w:rFonts w:hint="eastAsia"/>
+        </w:rPr>
+      </w:pPr>
       <w:r>
         <w:tab/>
       </w:r>
@@ -1217,6 +1501,11 @@
       </w:r>
     </w:p>
     <w:p>
+      <w:pPr>
+        <w:rPr>
+          <w:rFonts w:hint="eastAsia"/>
+        </w:rPr>
+      </w:pPr>
       <w:r>
         <w:tab/>
       </w:r>
@@ -1230,8 +1519,19 @@
         <w:t>出现最多的数</w:t>
       </w:r>
     </w:p>
-    <w:p/>
-    <w:p>
+    <w:p>
+      <w:pPr>
+        <w:rPr>
+          <w:rFonts w:hint="eastAsia"/>
+        </w:rPr>
+      </w:pPr>
+    </w:p>
+    <w:p>
+      <w:pPr>
+        <w:rPr>
+          <w:rFonts w:hint="eastAsia"/>
+        </w:rPr>
+      </w:pPr>
       <w:r>
         <w:tab/>
       </w:r>
@@ -1246,6 +1546,11 @@
       </w:r>
     </w:p>
     <w:p>
+      <w:pPr>
+        <w:rPr>
+          <w:rFonts w:hint="eastAsia"/>
+        </w:rPr>
+      </w:pPr>
       <w:r>
         <w:tab/>
       </w:r>
@@ -1273,6 +1578,11 @@
       </w:r>
     </w:p>
     <w:p>
+      <w:pPr>
+        <w:rPr>
+          <w:rFonts w:hint="eastAsia"/>
+        </w:rPr>
+      </w:pPr>
       <w:r>
         <w:tab/>
       </w:r>
@@ -1287,6 +1597,11 @@
       </w:r>
     </w:p>
     <w:p>
+      <w:pPr>
+        <w:rPr>
+          <w:rFonts w:hint="eastAsia"/>
+        </w:rPr>
+      </w:pPr>
       <w:r>
         <w:tab/>
       </w:r>
@@ -1378,6 +1693,11 @@
       </w:r>
     </w:p>
     <w:p>
+      <w:pPr>
+        <w:rPr>
+          <w:rFonts w:hint="eastAsia"/>
+        </w:rPr>
+      </w:pPr>
       <w:r>
         <w:tab/>
       </w:r>
@@ -1405,6 +1725,11 @@
       </w:r>
     </w:p>
     <w:p>
+      <w:pPr>
+        <w:rPr>
+          <w:rFonts w:hint="eastAsia"/>
+        </w:rPr>
+      </w:pPr>
       <w:r>
         <w:tab/>
       </w:r>
@@ -1419,6 +1744,11 @@
       </w:r>
     </w:p>
     <w:p>
+      <w:pPr>
+        <w:rPr>
+          <w:rFonts w:hint="eastAsia"/>
+        </w:rPr>
+      </w:pPr>
       <w:r>
         <w:tab/>
       </w:r>
@@ -1470,6 +1800,11 @@
       </w:r>
     </w:p>
     <w:p>
+      <w:pPr>
+        <w:rPr>
+          <w:rFonts w:hint="eastAsia"/>
+        </w:rPr>
+      </w:pPr>
       <w:r>
         <w:tab/>
       </w:r>
@@ -1490,6 +1825,11 @@
       </w:r>
     </w:p>
     <w:p>
+      <w:pPr>
+        <w:rPr>
+          <w:rFonts w:hint="eastAsia"/>
+        </w:rPr>
+      </w:pPr>
       <w:r>
         <w:tab/>
       </w:r>
@@ -1510,6 +1850,11 @@
       </w:r>
     </w:p>
     <w:p>
+      <w:pPr>
+        <w:rPr>
+          <w:rFonts w:hint="eastAsia"/>
+        </w:rPr>
+      </w:pPr>
       <w:r>
         <w:tab/>
       </w:r>
@@ -1530,6 +1875,11 @@
       </w:r>
     </w:p>
     <w:p>
+      <w:pPr>
+        <w:rPr>
+          <w:rFonts w:hint="eastAsia"/>
+        </w:rPr>
+      </w:pPr>
       <w:r>
         <w:tab/>
       </w:r>
@@ -1552,6 +1902,9 @@
     <w:p>
       <w:pPr>
         <w:ind w:left="840" w:firstLine="420"/>
+        <w:rPr>
+          <w:rFonts w:hint="eastAsia"/>
+        </w:rPr>
       </w:pPr>
       <w:r>
         <w:t>将样本分成q个相等组的一种方式，其中第k个分位数表示在k/q的数据以下的值</w:t>
@@ -1560,6 +1913,9 @@
     <w:p>
       <w:pPr>
         <w:ind w:left="840" w:firstLine="420"/>
+        <w:rPr>
+          <w:rFonts w:hint="eastAsia"/>
+        </w:rPr>
       </w:pPr>
       <w:r>
         <w:rPr>
@@ -1611,6 +1967,9 @@
     <w:p>
       <w:pPr>
         <w:ind w:left="840" w:firstLine="420"/>
+        <w:rPr>
+          <w:rFonts w:hint="eastAsia"/>
+        </w:rPr>
       </w:pPr>
       <w:r>
         <w:rPr>
@@ -1634,12 +1993,20 @@
     <w:p>
       <w:pPr>
         <w:ind w:left="840" w:firstLine="420"/>
+        <w:rPr>
+          <w:rFonts w:hint="eastAsia"/>
+        </w:rPr>
       </w:pPr>
       <w:r>
         <w:t>中位数与提到第50百分位数、第5十分位数和第2四分位数是相同的</w:t>
       </w:r>
     </w:p>
     <w:p>
+      <w:pPr>
+        <w:rPr>
+          <w:rFonts w:hint="eastAsia"/>
+        </w:rPr>
+      </w:pPr>
       <w:r>
         <w:tab/>
       </w:r>
@@ -1669,6 +2036,9 @@
     <w:p>
       <w:pPr>
         <w:ind w:left="840" w:firstLine="420"/>
+        <w:rPr>
+          <w:rFonts w:hint="eastAsia"/>
+        </w:rPr>
       </w:pPr>
       <w:r>
         <w:t>使用四分位数来衡量的变异性度量，它测量第一四分位数（Q1）和第三四分位</w:t>
@@ -1678,8 +2048,19 @@
         <w:t>数（Q3）之间的差异——即 IQR = Q3 - Q1</w:t>
       </w:r>
     </w:p>
-    <w:p/>
-    <w:p>
+    <w:p>
+      <w:pPr>
+        <w:rPr>
+          <w:rFonts w:hint="eastAsia"/>
+        </w:rPr>
+      </w:pPr>
+    </w:p>
+    <w:p>
+      <w:pPr>
+        <w:rPr>
+          <w:rFonts w:hint="eastAsia"/>
+        </w:rPr>
+      </w:pPr>
       <w:r>
         <w:tab/>
         <w:t>Skew偏度 &amp; Kurtosis</w:t>
@@ -1698,6 +2079,11 @@
       </w:r>
     </w:p>
     <w:p>
+      <w:pPr>
+        <w:rPr>
+          <w:rFonts w:hint="eastAsia"/>
+        </w:rPr>
+      </w:pPr>
       <w:r>
         <w:tab/>
       </w:r>
@@ -1718,6 +2104,11 @@
       </w:r>
     </w:p>
     <w:p>
+      <w:pPr>
+        <w:rPr>
+          <w:rFonts w:hint="eastAsia"/>
+        </w:rPr>
+      </w:pPr>
       <w:r>
         <w:tab/>
       </w:r>
@@ -1766,6 +2157,11 @@
       </w:r>
     </w:p>
     <w:p>
+      <w:pPr>
+        <w:rPr>
+          <w:rFonts w:hint="eastAsia"/>
+        </w:rPr>
+      </w:pPr>
       <w:r>
         <w:tab/>
       </w:r>
@@ -1784,17 +2180,26 @@
       <w:r>
         <w:t>衡量分布“尾部特征</w:t>
       </w:r>
-      <w:proofErr w:type="spellStart"/>
       <w:r>
         <w:t>tailedness</w:t>
       </w:r>
-      <w:proofErr w:type="spellEnd"/>
       <w:r>
         <w:t>”的一个指标</w:t>
       </w:r>
     </w:p>
-    <w:p/>
-    <w:p>
+    <w:p>
+      <w:pPr>
+        <w:rPr>
+          <w:rFonts w:hint="eastAsia"/>
+        </w:rPr>
+      </w:pPr>
+    </w:p>
+    <w:p>
+      <w:pPr>
+        <w:rPr>
+          <w:rFonts w:hint="eastAsia"/>
+        </w:rPr>
+      </w:pPr>
       <w:r>
         <w:rPr>
           <w:rFonts w:hint="eastAsia"/>
@@ -1803,6 +2208,11 @@
       </w:r>
     </w:p>
     <w:p>
+      <w:pPr>
+        <w:rPr>
+          <w:rFonts w:hint="eastAsia"/>
+        </w:rPr>
+      </w:pPr>
       <w:r>
         <w:tab/>
       </w:r>
@@ -1817,6 +2227,11 @@
       </w:r>
     </w:p>
     <w:p>
+      <w:pPr>
+        <w:rPr>
+          <w:rFonts w:hint="eastAsia"/>
+        </w:rPr>
+      </w:pPr>
       <w:r>
         <w:tab/>
       </w:r>
@@ -1828,6 +2243,11 @@
       </w:r>
     </w:p>
     <w:p>
+      <w:pPr>
+        <w:rPr>
+          <w:rFonts w:hint="eastAsia"/>
+        </w:rPr>
+      </w:pPr>
       <w:r>
         <w:tab/>
       </w:r>
@@ -1842,6 +2262,11 @@
       </w:r>
     </w:p>
     <w:p>
+      <w:pPr>
+        <w:rPr>
+          <w:rFonts w:hint="eastAsia"/>
+        </w:rPr>
+      </w:pPr>
       <w:r>
         <w:tab/>
       </w:r>
@@ -1856,6 +2281,11 @@
       </w:r>
     </w:p>
     <w:p>
+      <w:pPr>
+        <w:rPr>
+          <w:rFonts w:hint="eastAsia"/>
+        </w:rPr>
+      </w:pPr>
       <w:r>
         <w:tab/>
       </w:r>
@@ -1867,6 +2297,11 @@
       </w:r>
     </w:p>
     <w:p>
+      <w:pPr>
+        <w:rPr>
+          <w:rFonts w:hint="eastAsia"/>
+        </w:rPr>
+      </w:pPr>
       <w:r>
         <w:tab/>
       </w:r>
@@ -1878,6 +2313,11 @@
       </w:r>
     </w:p>
     <w:p>
+      <w:pPr>
+        <w:rPr>
+          <w:rFonts w:hint="eastAsia"/>
+        </w:rPr>
+      </w:pPr>
       <w:r>
         <w:tab/>
       </w:r>
@@ -1889,6 +2329,11 @@
       </w:r>
     </w:p>
     <w:p>
+      <w:pPr>
+        <w:rPr>
+          <w:rFonts w:hint="eastAsia"/>
+        </w:rPr>
+      </w:pPr>
       <w:r>
         <w:tab/>
       </w:r>
@@ -1902,8 +2347,19 @@
         <w:t>但是都是有风险的</w:t>
       </w:r>
     </w:p>
-    <w:p/>
-    <w:p>
+    <w:p>
+      <w:pPr>
+        <w:rPr>
+          <w:rFonts w:hint="eastAsia"/>
+        </w:rPr>
+      </w:pPr>
+    </w:p>
+    <w:p>
+      <w:pPr>
+        <w:rPr>
+          <w:rFonts w:hint="eastAsia"/>
+        </w:rPr>
+      </w:pPr>
       <w:r>
         <w:t>Data Pre-Processing</w:t>
       </w:r>
@@ -1915,6 +2371,11 @@
       </w:r>
     </w:p>
     <w:p>
+      <w:pPr>
+        <w:rPr>
+          <w:rFonts w:hint="eastAsia"/>
+        </w:rPr>
+      </w:pPr>
       <w:r>
         <w:tab/>
       </w:r>
@@ -1929,6 +2390,11 @@
       </w:r>
     </w:p>
     <w:p>
+      <w:pPr>
+        <w:rPr>
+          <w:rFonts w:hint="eastAsia"/>
+        </w:rPr>
+      </w:pPr>
       <w:r>
         <w:tab/>
       </w:r>
@@ -1940,6 +2406,11 @@
       </w:r>
     </w:p>
     <w:p>
+      <w:pPr>
+        <w:rPr>
+          <w:rFonts w:hint="eastAsia"/>
+        </w:rPr>
+      </w:pPr>
       <w:r>
         <w:tab/>
       </w:r>
@@ -1951,6 +2422,11 @@
       </w:r>
     </w:p>
     <w:p>
+      <w:pPr>
+        <w:rPr>
+          <w:rFonts w:hint="eastAsia"/>
+        </w:rPr>
+      </w:pPr>
       <w:r>
         <w:tab/>
       </w:r>
@@ -1965,6 +2441,11 @@
       </w:r>
     </w:p>
     <w:p>
+      <w:pPr>
+        <w:rPr>
+          <w:rFonts w:hint="eastAsia"/>
+        </w:rPr>
+      </w:pPr>
       <w:r>
         <w:tab/>
         <w:t>Bucketing分箱</w:t>
@@ -1977,6 +2458,11 @@
       </w:r>
     </w:p>
     <w:p>
+      <w:pPr>
+        <w:rPr>
+          <w:rFonts w:hint="eastAsia"/>
+        </w:rPr>
+      </w:pPr>
       <w:r>
         <w:tab/>
       </w:r>
@@ -1988,6 +2474,11 @@
       </w:r>
     </w:p>
     <w:p>
+      <w:pPr>
+        <w:rPr>
+          <w:rFonts w:hint="eastAsia"/>
+        </w:rPr>
+      </w:pPr>
       <w:r>
         <w:tab/>
       </w:r>
@@ -1999,6 +2490,11 @@
       </w:r>
     </w:p>
     <w:p>
+      <w:pPr>
+        <w:rPr>
+          <w:rFonts w:hint="eastAsia"/>
+        </w:rPr>
+      </w:pPr>
       <w:r>
         <w:tab/>
       </w:r>
@@ -2010,6 +2506,11 @@
       </w:r>
     </w:p>
     <w:p>
+      <w:pPr>
+        <w:rPr>
+          <w:rFonts w:hint="eastAsia"/>
+        </w:rPr>
+      </w:pPr>
       <w:r>
         <w:tab/>
       </w:r>
@@ -2036,6 +2537,11 @@
       </w:r>
     </w:p>
     <w:p>
+      <w:pPr>
+        <w:rPr>
+          <w:rFonts w:hint="eastAsia"/>
+        </w:rPr>
+      </w:pPr>
       <w:r>
         <w:tab/>
       </w:r>
@@ -2047,6 +2553,11 @@
       </w:r>
     </w:p>
     <w:p>
+      <w:pPr>
+        <w:rPr>
+          <w:rFonts w:hint="eastAsia"/>
+        </w:rPr>
+      </w:pPr>
       <w:r>
         <w:t>Class Imbalance</w:t>
       </w:r>
@@ -2058,6 +2569,11 @@
       </w:r>
     </w:p>
     <w:p>
+      <w:pPr>
+        <w:rPr>
+          <w:rFonts w:hint="eastAsia"/>
+        </w:rPr>
+      </w:pPr>
       <w:r>
         <w:tab/>
       </w:r>
@@ -2066,17 +2582,17 @@
       </w:r>
     </w:p>
     <w:p>
-      <w:r>
-        <w:tab/>
-      </w:r>
-      <w:r>
-        <w:t xml:space="preserve">Data </w:t>
-      </w:r>
-      <w:proofErr w:type="spellStart"/>
-      <w:r>
-        <w:t>Downsampling</w:t>
-      </w:r>
-      <w:proofErr w:type="spellEnd"/>
+      <w:pPr>
+        <w:rPr>
+          <w:rFonts w:hint="eastAsia"/>
+        </w:rPr>
+      </w:pPr>
+      <w:r>
+        <w:tab/>
+      </w:r>
+      <w:r>
+        <w:t>Data Downsampling</w:t>
+      </w:r>
       <w:r>
         <w:rPr>
           <w:rFonts w:hint="eastAsia"/>
@@ -2085,6 +2601,11 @@
       </w:r>
     </w:p>
     <w:p>
+      <w:pPr>
+        <w:rPr>
+          <w:rFonts w:hint="eastAsia"/>
+        </w:rPr>
+      </w:pPr>
       <w:r>
         <w:tab/>
       </w:r>
@@ -2096,6 +2617,11 @@
       </w:r>
     </w:p>
     <w:p>
+      <w:pPr>
+        <w:rPr>
+          <w:rFonts w:hint="eastAsia"/>
+        </w:rPr>
+      </w:pPr>
       <w:r>
         <w:tab/>
       </w:r>
@@ -2107,17 +2633,17 @@
       </w:r>
     </w:p>
     <w:p>
-      <w:r>
-        <w:tab/>
-      </w:r>
-      <w:r>
-        <w:t xml:space="preserve">Data </w:t>
-      </w:r>
-      <w:proofErr w:type="spellStart"/>
-      <w:r>
-        <w:t>Upsampling</w:t>
-      </w:r>
-      <w:proofErr w:type="spellEnd"/>
+      <w:pPr>
+        <w:rPr>
+          <w:rFonts w:hint="eastAsia"/>
+        </w:rPr>
+      </w:pPr>
+      <w:r>
+        <w:tab/>
+      </w:r>
+      <w:r>
+        <w:t>Data Upsampling</w:t>
+      </w:r>
       <w:r>
         <w:rPr>
           <w:rFonts w:hint="eastAsia"/>
@@ -2126,6 +2652,11 @@
       </w:r>
     </w:p>
     <w:p>
+      <w:pPr>
+        <w:rPr>
+          <w:rFonts w:hint="eastAsia"/>
+        </w:rPr>
+      </w:pPr>
       <w:r>
         <w:tab/>
       </w:r>
@@ -2137,6 +2668,11 @@
       </w:r>
     </w:p>
     <w:p>
+      <w:pPr>
+        <w:rPr>
+          <w:rFonts w:hint="eastAsia"/>
+        </w:rPr>
+      </w:pPr>
       <w:r>
         <w:tab/>
       </w:r>
@@ -2148,6 +2684,11 @@
       </w:r>
     </w:p>
     <w:p>
+      <w:pPr>
+        <w:rPr>
+          <w:rFonts w:hint="eastAsia"/>
+        </w:rPr>
+      </w:pPr>
       <w:r>
         <w:tab/>
       </w:r>
@@ -2164,8 +2705,19 @@
         <w:t>overfitting</w:t>
       </w:r>
     </w:p>
-    <w:p/>
-    <w:p>
+    <w:p>
+      <w:pPr>
+        <w:rPr>
+          <w:rFonts w:hint="eastAsia"/>
+        </w:rPr>
+      </w:pPr>
+    </w:p>
+    <w:p>
+      <w:pPr>
+        <w:rPr>
+          <w:rFonts w:hint="eastAsia"/>
+        </w:rPr>
+      </w:pPr>
       <w:r>
         <w:lastRenderedPageBreak/>
         <w:t>Split–Apply–Combine</w:t>
@@ -2178,6 +2730,11 @@
       </w:r>
     </w:p>
     <w:p>
+      <w:pPr>
+        <w:rPr>
+          <w:rFonts w:hint="eastAsia"/>
+        </w:rPr>
+      </w:pPr>
       <w:r>
         <w:tab/>
       </w:r>
@@ -2201,6 +2758,11 @@
       </w:r>
     </w:p>
     <w:p>
+      <w:pPr>
+        <w:rPr>
+          <w:rFonts w:hint="eastAsia"/>
+        </w:rPr>
+      </w:pPr>
       <w:r>
         <w:tab/>
       </w:r>
@@ -2224,6 +2786,11 @@
       </w:r>
     </w:p>
     <w:p>
+      <w:pPr>
+        <w:rPr>
+          <w:rFonts w:hint="eastAsia"/>
+        </w:rPr>
+      </w:pPr>
       <w:r>
         <w:tab/>
       </w:r>
@@ -2246,8 +2813,19 @@
         <w:t>将结果[组合]成一个新转换的数据集</w:t>
       </w:r>
     </w:p>
-    <w:p/>
-    <w:p>
+    <w:p>
+      <w:pPr>
+        <w:rPr>
+          <w:rFonts w:hint="eastAsia"/>
+        </w:rPr>
+      </w:pPr>
+    </w:p>
+    <w:p>
+      <w:pPr>
+        <w:rPr>
+          <w:rFonts w:hint="eastAsia"/>
+        </w:rPr>
+      </w:pPr>
       <w:r>
         <w:rPr>
           <w:noProof/>
@@ -2289,8 +2867,19 @@
         </w:drawing>
       </w:r>
     </w:p>
-    <w:p/>
-    <w:p>
+    <w:p>
+      <w:pPr>
+        <w:rPr>
+          <w:rFonts w:hint="eastAsia"/>
+        </w:rPr>
+      </w:pPr>
+    </w:p>
+    <w:p>
+      <w:pPr>
+        <w:rPr>
+          <w:rFonts w:hint="eastAsia"/>
+        </w:rPr>
+      </w:pPr>
       <w:r>
         <w:rPr>
           <w:rFonts w:hint="eastAsia"/>
@@ -2308,6 +2897,11 @@
       </w:r>
     </w:p>
     <w:p>
+      <w:pPr>
+        <w:rPr>
+          <w:rFonts w:hint="eastAsia"/>
+        </w:rPr>
+      </w:pPr>
       <w:r>
         <w:tab/>
       </w:r>
@@ -2316,6 +2910,11 @@
       </w:r>
     </w:p>
     <w:p>
+      <w:pPr>
+        <w:rPr>
+          <w:rFonts w:hint="eastAsia"/>
+        </w:rPr>
+      </w:pPr>
       <w:r>
         <w:tab/>
       </w:r>
@@ -2333,6 +2932,11 @@
       </w:r>
     </w:p>
     <w:p>
+      <w:pPr>
+        <w:rPr>
+          <w:rFonts w:hint="eastAsia"/>
+        </w:rPr>
+      </w:pPr>
       <w:r>
         <w:tab/>
       </w:r>
@@ -2344,6 +2948,11 @@
       </w:r>
     </w:p>
     <w:p>
+      <w:pPr>
+        <w:rPr>
+          <w:rFonts w:hint="eastAsia"/>
+        </w:rPr>
+      </w:pPr>
       <w:r>
         <w:tab/>
       </w:r>
@@ -2355,6 +2964,11 @@
       </w:r>
     </w:p>
     <w:p>
+      <w:pPr>
+        <w:rPr>
+          <w:rFonts w:hint="eastAsia"/>
+        </w:rPr>
+      </w:pPr>
       <w:r>
         <w:tab/>
       </w:r>
@@ -2366,6 +2980,11 @@
       </w:r>
     </w:p>
     <w:p>
+      <w:pPr>
+        <w:rPr>
+          <w:rFonts w:hint="eastAsia"/>
+        </w:rPr>
+      </w:pPr>
       <w:r>
         <w:tab/>
       </w:r>
@@ -2463,6 +3082,11 @@
       </w:r>
     </w:p>
     <w:p>
+      <w:pPr>
+        <w:rPr>
+          <w:rFonts w:hint="eastAsia"/>
+        </w:rPr>
+      </w:pPr>
       <w:r>
         <w:tab/>
       </w:r>
@@ -2507,8 +3131,19 @@
         </w:drawing>
       </w:r>
     </w:p>
-    <w:p/>
-    <w:p>
+    <w:p>
+      <w:pPr>
+        <w:rPr>
+          <w:rFonts w:hint="eastAsia"/>
+        </w:rPr>
+      </w:pPr>
+    </w:p>
+    <w:p>
+      <w:pPr>
+        <w:rPr>
+          <w:rFonts w:hint="eastAsia"/>
+        </w:rPr>
+      </w:pPr>
       <w:r>
         <w:t>Limitations of Correlation</w:t>
       </w:r>
@@ -2522,6 +3157,7 @@
     <w:p>
       <w:pPr>
         <w:rPr>
+          <w:rFonts w:hint="eastAsia"/>
           <w:i/>
           <w:iCs/>
         </w:rPr>
@@ -2573,6 +3209,11 @@
       </w:r>
     </w:p>
     <w:p>
+      <w:pPr>
+        <w:rPr>
+          <w:rFonts w:hint="eastAsia"/>
+        </w:rPr>
+      </w:pPr>
       <w:r>
         <w:tab/>
       </w:r>
@@ -2587,6 +3228,11 @@
       </w:r>
     </w:p>
     <w:p>
+      <w:pPr>
+        <w:rPr>
+          <w:rFonts w:hint="eastAsia"/>
+        </w:rPr>
+      </w:pPr>
       <w:r>
         <w:tab/>
       </w:r>
@@ -2601,6 +3247,11 @@
       </w:r>
     </w:p>
     <w:p>
+      <w:pPr>
+        <w:rPr>
+          <w:rFonts w:hint="eastAsia"/>
+        </w:rPr>
+      </w:pPr>
       <w:r>
         <w:tab/>
       </w:r>
@@ -2621,6 +3272,11 @@
       </w:r>
     </w:p>
     <w:p>
+      <w:pPr>
+        <w:rPr>
+          <w:rFonts w:hint="eastAsia"/>
+        </w:rPr>
+      </w:pPr>
       <w:r>
         <w:tab/>
       </w:r>
@@ -2640,8 +3296,19 @@
         <w:t>两个变量不直接相连，但有一个或多个变量将它们直接连接</w:t>
       </w:r>
     </w:p>
-    <w:p/>
-    <w:p>
+    <w:p>
+      <w:pPr>
+        <w:rPr>
+          <w:rFonts w:hint="eastAsia"/>
+        </w:rPr>
+      </w:pPr>
+    </w:p>
+    <w:p>
+      <w:pPr>
+        <w:rPr>
+          <w:rFonts w:hint="eastAsia"/>
+        </w:rPr>
+      </w:pPr>
       <w:r>
         <w:rPr>
           <w:rFonts w:hint="eastAsia"/>
@@ -2659,22 +3326,24 @@
       </w:r>
     </w:p>
     <w:p>
-      <w:r>
-        <w:tab/>
-      </w:r>
-      <w:r>
-        <w:t>数据可视化（</w:t>
-      </w:r>
-      <w:proofErr w:type="spellStart"/>
-      <w:r>
-        <w:t>DataVis</w:t>
-      </w:r>
-      <w:proofErr w:type="spellEnd"/>
-      <w:r>
-        <w:t>）是设计易于理解的视觉表现的过程</w:t>
-      </w:r>
-    </w:p>
-    <w:p>
+      <w:pPr>
+        <w:rPr>
+          <w:rFonts w:hint="eastAsia"/>
+        </w:rPr>
+      </w:pPr>
+      <w:r>
+        <w:tab/>
+      </w:r>
+      <w:r>
+        <w:t>数据可视化（DataVis）是设计易于理解的视觉表现的过程</w:t>
+      </w:r>
+    </w:p>
+    <w:p>
+      <w:pPr>
+        <w:rPr>
+          <w:rFonts w:hint="eastAsia"/>
+        </w:rPr>
+      </w:pPr>
       <w:r>
         <w:tab/>
       </w:r>
@@ -2686,6 +3355,11 @@
       </w:r>
     </w:p>
     <w:p>
+      <w:pPr>
+        <w:rPr>
+          <w:rFonts w:hint="eastAsia"/>
+        </w:rPr>
+      </w:pPr>
       <w:r>
         <w:tab/>
       </w:r>
@@ -2704,6 +3378,11 @@
       </w:r>
     </w:p>
     <w:p>
+      <w:pPr>
+        <w:rPr>
+          <w:rFonts w:hint="eastAsia"/>
+        </w:rPr>
+      </w:pPr>
       <w:r>
         <w:tab/>
       </w:r>
@@ -2724,6 +3403,11 @@
       </w:r>
     </w:p>
     <w:p>
+      <w:pPr>
+        <w:rPr>
+          <w:rFonts w:hint="eastAsia"/>
+        </w:rPr>
+      </w:pPr>
       <w:r>
         <w:tab/>
       </w:r>
@@ -2744,6 +3428,11 @@
       </w:r>
     </w:p>
     <w:p>
+      <w:pPr>
+        <w:rPr>
+          <w:rFonts w:hint="eastAsia"/>
+        </w:rPr>
+      </w:pPr>
       <w:r>
         <w:tab/>
       </w:r>
@@ -2764,6 +3453,11 @@
       </w:r>
     </w:p>
     <w:p>
+      <w:pPr>
+        <w:rPr>
+          <w:rFonts w:hint="eastAsia"/>
+        </w:rPr>
+      </w:pPr>
       <w:r>
         <w:lastRenderedPageBreak/>
         <w:tab/>
@@ -2784,8 +3478,19 @@
         <w:t>用于展示两个定量变量之间的关系</w:t>
       </w:r>
     </w:p>
-    <w:p/>
-    <w:p>
+    <w:p>
+      <w:pPr>
+        <w:rPr>
+          <w:rFonts w:hint="eastAsia"/>
+        </w:rPr>
+      </w:pPr>
+    </w:p>
+    <w:p>
+      <w:pPr>
+        <w:rPr>
+          <w:rFonts w:hint="eastAsia"/>
+        </w:rPr>
+      </w:pPr>
       <w:r>
         <w:t>The Grammar of Graphics</w:t>
       </w:r>
@@ -2797,6 +3502,11 @@
       </w:r>
     </w:p>
     <w:p>
+      <w:pPr>
+        <w:rPr>
+          <w:rFonts w:hint="eastAsia"/>
+        </w:rPr>
+      </w:pPr>
       <w:r>
         <w:tab/>
       </w:r>
@@ -2805,6 +3515,11 @@
       </w:r>
     </w:p>
     <w:p>
+      <w:pPr>
+        <w:rPr>
+          <w:rFonts w:hint="eastAsia"/>
+        </w:rPr>
+      </w:pPr>
       <w:r>
         <w:tab/>
       </w:r>
@@ -2821,6 +3536,9 @@
     <w:p>
       <w:pPr>
         <w:ind w:left="420" w:firstLine="420"/>
+        <w:rPr>
+          <w:rFonts w:hint="eastAsia"/>
+        </w:rPr>
       </w:pPr>
       <w:r>
         <w:t>Data, Aesthetics</w:t>
@@ -2853,6 +3571,9 @@
     <w:p>
       <w:pPr>
         <w:ind w:left="420" w:firstLine="420"/>
+        <w:rPr>
+          <w:rFonts w:hint="eastAsia"/>
+        </w:rPr>
       </w:pPr>
       <w:r>
         <w:t>Data</w:t>
@@ -2870,6 +3591,9 @@
     <w:p>
       <w:pPr>
         <w:ind w:left="420" w:firstLine="420"/>
+        <w:rPr>
+          <w:rFonts w:hint="eastAsia"/>
+        </w:rPr>
       </w:pPr>
       <w:r>
         <w:t>Aesthetics</w:t>
@@ -2884,6 +3608,9 @@
     <w:p>
       <w:pPr>
         <w:ind w:left="420" w:firstLine="420"/>
+        <w:rPr>
+          <w:rFonts w:hint="eastAsia"/>
+        </w:rPr>
       </w:pPr>
       <w:r>
         <w:t>Geometries</w:t>
@@ -2901,6 +3628,9 @@
     <w:p>
       <w:pPr>
         <w:ind w:left="420" w:firstLine="420"/>
+        <w:rPr>
+          <w:rFonts w:hint="eastAsia"/>
+        </w:rPr>
       </w:pPr>
       <w:r>
         <w:t>Scales</w:t>
@@ -2918,6 +3648,9 @@
     <w:p>
       <w:pPr>
         <w:ind w:left="420" w:firstLine="420"/>
+        <w:rPr>
+          <w:rFonts w:hint="eastAsia"/>
+        </w:rPr>
       </w:pPr>
       <w:r>
         <w:t>Facets</w:t>
@@ -2935,6 +3668,9 @@
     <w:p>
       <w:pPr>
         <w:ind w:left="420" w:firstLine="420"/>
+        <w:rPr>
+          <w:rFonts w:hint="eastAsia"/>
+        </w:rPr>
       </w:pPr>
       <w:r>
         <w:t>Coordinates</w:t>
@@ -2952,6 +3688,9 @@
     <w:p>
       <w:pPr>
         <w:ind w:left="420" w:firstLine="420"/>
+        <w:rPr>
+          <w:rFonts w:hint="eastAsia"/>
+        </w:rPr>
       </w:pPr>
       <w:r>
         <w:t>Transformation</w:t>
@@ -2981,8 +3720,19 @@
         <w:t>)</w:t>
       </w:r>
     </w:p>
-    <w:p/>
-    <w:p>
+    <w:p>
+      <w:pPr>
+        <w:rPr>
+          <w:rFonts w:hint="eastAsia"/>
+        </w:rPr>
+      </w:pPr>
+    </w:p>
+    <w:p>
+      <w:pPr>
+        <w:rPr>
+          <w:rFonts w:hint="eastAsia"/>
+        </w:rPr>
+      </w:pPr>
       <w:r>
         <w:t>A/B Testing</w:t>
       </w:r>
@@ -2994,6 +3744,11 @@
       </w:r>
     </w:p>
     <w:p>
+      <w:pPr>
+        <w:rPr>
+          <w:rFonts w:hint="eastAsia"/>
+        </w:rPr>
+      </w:pPr>
       <w:r>
         <w:tab/>
       </w:r>
@@ -3013,15 +3768,7 @@
         <w:t>，</w:t>
       </w:r>
       <w:r>
-        <w:t xml:space="preserve">一种广泛用于进行受控随机实验controlled, </w:t>
-      </w:r>
-      <w:proofErr w:type="spellStart"/>
-      <w:r>
-        <w:t>randomised</w:t>
-      </w:r>
-      <w:proofErr w:type="spellEnd"/>
-      <w:r>
-        <w:t xml:space="preserve"> experiments的方法</w:t>
+        <w:t>一种广泛用于进行受控随机实验controlled, randomised experiments的方法</w:t>
       </w:r>
       <w:r>
         <w:rPr>
@@ -3045,8 +3792,19 @@
         <w:t>但是有幸存者偏差，如何避免？</w:t>
       </w:r>
     </w:p>
-    <w:p/>
-    <w:p>
+    <w:p>
+      <w:pPr>
+        <w:rPr>
+          <w:rFonts w:hint="eastAsia"/>
+        </w:rPr>
+      </w:pPr>
+    </w:p>
+    <w:p>
+      <w:pPr>
+        <w:rPr>
+          <w:rFonts w:hint="eastAsia"/>
+        </w:rPr>
+      </w:pPr>
       <w:r>
         <w:t>Null Hypothesis Statistical Testing</w:t>
       </w:r>
@@ -3058,6 +3816,11 @@
       </w:r>
     </w:p>
     <w:p>
+      <w:pPr>
+        <w:rPr>
+          <w:rFonts w:hint="eastAsia"/>
+        </w:rPr>
+      </w:pPr>
       <w:r>
         <w:tab/>
       </w:r>
@@ -3066,6 +3829,11 @@
       </w:r>
     </w:p>
     <w:p>
+      <w:pPr>
+        <w:rPr>
+          <w:rFonts w:hint="eastAsia"/>
+        </w:rPr>
+      </w:pPr>
       <w:r>
         <w:tab/>
       </w:r>
@@ -3096,6 +3864,11 @@
       </w:r>
     </w:p>
     <w:p>
+      <w:pPr>
+        <w:rPr>
+          <w:rFonts w:hint="eastAsia"/>
+        </w:rPr>
+      </w:pPr>
       <w:r>
         <w:tab/>
       </w:r>
@@ -3142,6 +3915,11 @@
       </w:r>
     </w:p>
     <w:p>
+      <w:pPr>
+        <w:rPr>
+          <w:rFonts w:hint="eastAsia"/>
+        </w:rPr>
+      </w:pPr>
       <w:r>
         <w:tab/>
       </w:r>
@@ -3153,6 +3931,11 @@
       </w:r>
     </w:p>
     <w:p>
+      <w:pPr>
+        <w:rPr>
+          <w:rFonts w:hint="eastAsia"/>
+        </w:rPr>
+      </w:pPr>
       <w:r>
         <w:tab/>
       </w:r>
@@ -3166,6 +3949,9 @@
     <w:p>
       <w:pPr>
         <w:ind w:left="420"/>
+        <w:rPr>
+          <w:rFonts w:hint="eastAsia"/>
+        </w:rPr>
       </w:pPr>
       <w:r>
         <w:tab/>
@@ -3192,6 +3978,9 @@
     <w:p>
       <w:pPr>
         <w:ind w:left="420"/>
+        <w:rPr>
+          <w:rFonts w:hint="eastAsia"/>
+        </w:rPr>
       </w:pPr>
       <w:r>
         <w:t>P</w:t>
@@ -3209,6 +3998,9 @@
     <w:p>
       <w:pPr>
         <w:ind w:left="420"/>
+        <w:rPr>
+          <w:rFonts w:hint="eastAsia"/>
+        </w:rPr>
       </w:pPr>
       <w:r>
         <w:t>Effect Size</w:t>
@@ -3223,6 +4015,9 @@
     <w:p>
       <w:pPr>
         <w:ind w:left="420"/>
+        <w:rPr>
+          <w:rFonts w:hint="eastAsia"/>
+        </w:rPr>
       </w:pPr>
       <w:r>
         <w:tab/>
@@ -3234,6 +4029,9 @@
     <w:p>
       <w:pPr>
         <w:ind w:left="420"/>
+        <w:rPr>
+          <w:rFonts w:hint="eastAsia"/>
+        </w:rPr>
       </w:pPr>
       <w:r>
         <w:t>Sample Size</w:t>
@@ -3248,6 +4046,9 @@
     <w:p>
       <w:pPr>
         <w:ind w:left="420"/>
+        <w:rPr>
+          <w:rFonts w:hint="eastAsia"/>
+        </w:rPr>
       </w:pPr>
       <w:r>
         <w:tab/>
@@ -3259,6 +4060,9 @@
     <w:p>
       <w:pPr>
         <w:ind w:left="420"/>
+        <w:rPr>
+          <w:rFonts w:hint="eastAsia"/>
+        </w:rPr>
       </w:pPr>
       <w:r>
         <w:tab/>
@@ -3273,8 +4077,14 @@
     <w:p>
       <w:pPr>
         <w:ind w:left="420"/>
-      </w:pPr>
-      <w:r>
+        <w:rPr>
+          <w:rFonts w:hint="eastAsia"/>
+        </w:rPr>
+      </w:pPr>
+      <w:r>
+        <w:rPr>
+          <w:noProof/>
+        </w:rPr>
         <w:drawing>
           <wp:inline distT="0" distB="0" distL="0" distR="0" wp14:anchorId="2975E0A4" wp14:editId="35501E45">
             <wp:extent cx="2373211" cy="1712906"/>
@@ -3315,6 +4125,9 @@
     <w:p>
       <w:pPr>
         <w:ind w:left="420"/>
+        <w:rPr>
+          <w:rFonts w:hint="eastAsia"/>
+        </w:rPr>
       </w:pPr>
       <w:r>
         <w:lastRenderedPageBreak/>
@@ -3336,6 +4149,9 @@
     <w:p>
       <w:pPr>
         <w:ind w:left="420"/>
+        <w:rPr>
+          <w:rFonts w:hint="eastAsia"/>
+        </w:rPr>
       </w:pPr>
       <w:r>
         <w:tab/>
@@ -3368,6 +4184,9 @@
     <w:p>
       <w:pPr>
         <w:ind w:left="420"/>
+        <w:rPr>
+          <w:rFonts w:hint="eastAsia"/>
+        </w:rPr>
       </w:pPr>
       <w:r>
         <w:t>sample size</w:t>
@@ -3391,6 +4210,9 @@
     <w:p>
       <w:pPr>
         <w:ind w:left="420"/>
+        <w:rPr>
+          <w:rFonts w:hint="eastAsia"/>
+        </w:rPr>
       </w:pPr>
       <w:r>
         <w:tab/>
@@ -3442,6 +4264,9 @@
     <w:p>
       <w:pPr>
         <w:ind w:left="420"/>
+        <w:rPr>
+          <w:rFonts w:hint="eastAsia"/>
+        </w:rPr>
       </w:pPr>
       <w:r>
         <w:tab/>
@@ -3477,13 +4302,27 @@
     <w:p>
       <w:pPr>
         <w:ind w:left="420"/>
+        <w:rPr>
+          <w:rFonts w:hint="eastAsia"/>
+        </w:rPr>
       </w:pPr>
       <w:r>
         <w:t>当 p &lt; 0.05 是我们固定的截止点时，我们可以从最小的效应量中找到具有统计学意义的结果——只要我们有足够的数据</w:t>
       </w:r>
     </w:p>
-    <w:p/>
-    <w:p>
+    <w:p>
+      <w:pPr>
+        <w:rPr>
+          <w:rFonts w:hint="eastAsia"/>
+        </w:rPr>
+      </w:pPr>
+    </w:p>
+    <w:p>
+      <w:pPr>
+        <w:rPr>
+          <w:rFonts w:hint="eastAsia"/>
+        </w:rPr>
+      </w:pPr>
       <w:r>
         <w:t>Independent T-test</w:t>
       </w:r>
@@ -3495,6 +4334,11 @@
       </w:r>
     </w:p>
     <w:p>
+      <w:pPr>
+        <w:rPr>
+          <w:rFonts w:hint="eastAsia"/>
+        </w:rPr>
+      </w:pPr>
       <w:r>
         <w:tab/>
       </w:r>
@@ -3505,6 +4349,9 @@
         <w:t>公式：</w:t>
       </w:r>
       <w:r>
+        <w:rPr>
+          <w:noProof/>
+        </w:rPr>
         <w:drawing>
           <wp:inline distT="0" distB="0" distL="0" distR="0" wp14:anchorId="77B62AEE" wp14:editId="13B958EF">
             <wp:extent cx="911213" cy="480985"/>
@@ -3560,10 +4407,378 @@
         <w:t>样本标准误（即方差的度量）</w:t>
       </w:r>
     </w:p>
+    <w:p>
+      <w:pPr>
+        <w:rPr>
+          <w:rFonts w:hint="eastAsia"/>
+        </w:rPr>
+      </w:pPr>
+    </w:p>
+    <w:p>
+      <w:pPr>
+        <w:rPr>
+          <w:rFonts w:hint="eastAsia"/>
+        </w:rPr>
+      </w:pPr>
+      <w:r>
+        <w:t>Paired T-test</w:t>
+      </w:r>
+      <w:r>
+        <w:rPr>
+          <w:rFonts w:hint="eastAsia"/>
+        </w:rPr>
+        <w:t>：</w:t>
+      </w:r>
+    </w:p>
+    <w:p>
+      <w:pPr>
+        <w:rPr>
+          <w:rFonts w:hint="eastAsia"/>
+        </w:rPr>
+      </w:pPr>
+      <w:r>
+        <w:tab/>
+      </w:r>
+      <w:r>
+        <w:rPr>
+          <w:rFonts w:hint="eastAsia"/>
+        </w:rPr>
+        <w:t>如果两个组不是独立的话</w:t>
+      </w:r>
+    </w:p>
+    <w:p>
+      <w:pPr>
+        <w:rPr>
+          <w:rFonts w:hint="eastAsia"/>
+        </w:rPr>
+      </w:pPr>
+    </w:p>
+    <w:p>
+      <w:pPr>
+        <w:rPr>
+          <w:rFonts w:hint="eastAsia"/>
+        </w:rPr>
+      </w:pPr>
+      <w:r>
+        <w:t>ANOVA(Analysis of Variance)方差分析</w:t>
+      </w:r>
+      <w:r>
+        <w:rPr>
+          <w:rFonts w:hint="eastAsia"/>
+        </w:rPr>
+        <w:t>：</w:t>
+      </w:r>
+    </w:p>
+    <w:p>
+      <w:pPr>
+        <w:rPr>
+          <w:rFonts w:hint="eastAsia"/>
+        </w:rPr>
+      </w:pPr>
+      <w:r>
+        <w:tab/>
+      </w:r>
+      <w:r>
+        <w:t>允许我们比较三个或更多的组</w:t>
+      </w:r>
+    </w:p>
+    <w:p>
+      <w:pPr>
+        <w:rPr>
+          <w:rFonts w:hint="eastAsia"/>
+        </w:rPr>
+      </w:pPr>
+      <w:r>
+        <w:tab/>
+      </w:r>
+      <w:r>
+        <w:t>Family-Wise Error Rate</w:t>
+      </w:r>
+      <w:r>
+        <w:rPr>
+          <w:rFonts w:hint="eastAsia"/>
+        </w:rPr>
+        <w:t>(</w:t>
+      </w:r>
+      <w:r>
+        <w:t>FWER家族错误率</w:t>
+      </w:r>
+      <w:r>
+        <w:rPr>
+          <w:rFonts w:hint="eastAsia"/>
+        </w:rPr>
+        <w:t>):</w:t>
+      </w:r>
+    </w:p>
+    <w:p>
+      <w:pPr>
+        <w:ind w:left="420" w:firstLine="420"/>
+        <w:rPr>
+          <w:rFonts w:hint="eastAsia"/>
+        </w:rPr>
+      </w:pPr>
+      <w:r>
+        <w:t>随着你运行的 NHST 数量的增加，你至少犯一个错误发现（“第一类错误”）的概率也会增加</w:t>
+      </w:r>
+    </w:p>
+    <w:p>
+      <w:pPr>
+        <w:ind w:left="420" w:firstLine="420"/>
+        <w:rPr>
+          <w:rFonts w:hint="eastAsia"/>
+        </w:rPr>
+      </w:pPr>
+      <w:r>
+        <w:t>Bonferroni correction</w:t>
+      </w:r>
+      <w:r>
+        <w:rPr>
+          <w:rFonts w:hint="eastAsia"/>
+        </w:rPr>
+        <w:t>：</w:t>
+      </w:r>
+      <w:r>
+        <w:t>你将 p 值截止点除以你运行的测试数量</w:t>
+      </w:r>
+      <w:r>
+        <w:rPr>
+          <w:rFonts w:hint="eastAsia"/>
+        </w:rPr>
+        <w:t>，</w:t>
+      </w:r>
+      <w:r>
+        <w:t>例如，在运行我们的三个成对独立 t 检验时，我们可能会使用 0.05/3 (= 0.0167) 的 p 值截止点。</w:t>
+      </w:r>
+    </w:p>
+    <w:p>
+      <w:pPr>
+        <w:rPr>
+          <w:rFonts w:hint="eastAsia"/>
+        </w:rPr>
+      </w:pPr>
+    </w:p>
+    <w:p>
+      <w:pPr>
+        <w:rPr>
+          <w:rFonts w:hint="eastAsia"/>
+        </w:rPr>
+      </w:pPr>
+      <w:r>
+        <w:t>Parametric tests</w:t>
+      </w:r>
+      <w:r>
+        <w:rPr>
+          <w:rFonts w:hint="eastAsia"/>
+        </w:rPr>
+        <w:t>：</w:t>
+      </w:r>
+    </w:p>
+    <w:p>
+      <w:pPr>
+        <w:rPr>
+          <w:rFonts w:hint="eastAsia"/>
+        </w:rPr>
+      </w:pPr>
+      <w:r>
+        <w:tab/>
+      </w:r>
+      <w:r>
+        <w:t>做出假设，包括关于基础人群的形状和分布，以及关于数据类型</w:t>
+      </w:r>
+      <w:r>
+        <w:rPr>
+          <w:rFonts w:hint="eastAsia"/>
+        </w:rPr>
+        <w:t>，</w:t>
+      </w:r>
+      <w:r>
+        <w:t>在违反这些假设的数据集上使用参数检验可能导致误导和不准确的结果</w:t>
+      </w:r>
+    </w:p>
+    <w:p>
+      <w:pPr>
+        <w:rPr>
+          <w:rFonts w:hint="eastAsia"/>
+        </w:rPr>
+      </w:pPr>
+      <w:r>
+        <w:tab/>
+      </w:r>
+      <w:r>
+        <w:t>与以下概念相关：</w:t>
+      </w:r>
+    </w:p>
+    <w:p>
+      <w:pPr>
+        <w:rPr>
+          <w:rFonts w:hint="eastAsia"/>
+        </w:rPr>
+      </w:pPr>
+      <w:r>
+        <w:tab/>
+      </w:r>
+      <w:r>
+        <w:tab/>
+      </w:r>
+      <w:r>
+        <w:t>正态分布Normally distributed的数据</w:t>
+      </w:r>
+    </w:p>
+    <w:p>
+      <w:pPr>
+        <w:rPr>
+          <w:rFonts w:hint="eastAsia"/>
+        </w:rPr>
+      </w:pPr>
+      <w:r>
+        <w:tab/>
+      </w:r>
+      <w:r>
+        <w:tab/>
+      </w:r>
+      <w:r>
+        <w:t>连续（即区间或比例水平）数据</w:t>
+      </w:r>
+    </w:p>
+    <w:p>
+      <w:pPr>
+        <w:rPr>
+          <w:rFonts w:hint="eastAsia"/>
+        </w:rPr>
+      </w:pPr>
+      <w:r>
+        <w:tab/>
+      </w:r>
+      <w:r>
+        <w:tab/>
+      </w:r>
+      <w:r>
+        <w:t>方差的同质性Homogeneity of variance（每个组的方差应该大致相等）</w:t>
+      </w:r>
+    </w:p>
+    <w:p>
+      <w:pPr>
+        <w:rPr>
+          <w:rFonts w:hint="eastAsia"/>
+        </w:rPr>
+      </w:pPr>
+      <w:r>
+        <w:tab/>
+      </w:r>
+      <w:r>
+        <w:tab/>
+      </w:r>
+      <w:r>
+        <w:t>观测值应该是独立的</w:t>
+      </w:r>
+    </w:p>
+    <w:p>
+      <w:pPr>
+        <w:rPr>
+          <w:rFonts w:hint="eastAsia"/>
+        </w:rPr>
+      </w:pPr>
+      <w:r>
+        <w:tab/>
+      </w:r>
+      <w:r>
+        <w:t>每个参数检验都有自己的特定假设，上述假设在不同的上下文（即不同的测试）中意味着不同的东西</w:t>
+      </w:r>
+    </w:p>
+    <w:p>
+      <w:pPr>
+        <w:rPr>
+          <w:rFonts w:hint="eastAsia"/>
+        </w:rPr>
+      </w:pPr>
+    </w:p>
+    <w:p>
+      <w:pPr>
+        <w:rPr>
+          <w:rFonts w:hint="eastAsia"/>
+        </w:rPr>
+      </w:pPr>
+      <w:r>
+        <w:t>Non-parametric tests</w:t>
+      </w:r>
+      <w:r>
+        <w:rPr>
+          <w:rFonts w:hint="eastAsia"/>
+        </w:rPr>
+        <w:t>：</w:t>
+      </w:r>
+    </w:p>
+    <w:p>
+      <w:pPr>
+        <w:rPr>
+          <w:rFonts w:hint="eastAsia"/>
+        </w:rPr>
+      </w:pPr>
+      <w:r>
+        <w:tab/>
+      </w:r>
+      <w:r>
+        <w:t>不对数据的底层形状和分布做相同的假设</w:t>
+      </w:r>
+    </w:p>
+    <w:p>
+      <w:r>
+        <w:tab/>
+      </w:r>
+      <w:r>
+        <w:t>当我们的数据违反这些</w:t>
+      </w:r>
+      <w:r>
+        <w:rPr>
+          <w:rFonts w:hint="eastAsia"/>
+        </w:rPr>
+        <w:t>(</w:t>
+      </w:r>
+      <w:r>
+        <w:t>参数检验</w:t>
+      </w:r>
+      <w:r>
+        <w:rPr>
+          <w:rFonts w:hint="eastAsia"/>
+        </w:rPr>
+        <w:t>的)</w:t>
+      </w:r>
+      <w:r>
+        <w:t>假设时，通常可以使用这些测试的非参数等效测试来替代</w:t>
+      </w:r>
+    </w:p>
     <w:p/>
     <w:p>
-      <w:r>
-        <w:t>Paired T-test</w:t>
+      <w:pPr>
+        <w:pBdr>
+          <w:bottom w:val="single" w:sz="6" w:space="1" w:color="auto"/>
+        </w:pBdr>
+        <w:rPr>
+          <w:rFonts w:hint="eastAsia"/>
+        </w:rPr>
+      </w:pPr>
+      <w:r>
+        <w:rPr>
+          <w:rFonts w:hint="eastAsia"/>
+        </w:rPr>
+        <w:t>Week</w:t>
+      </w:r>
+      <w:r>
+        <w:rPr>
+          <w:rFonts w:hint="eastAsia"/>
+        </w:rPr>
+        <w:t>2</w:t>
+      </w:r>
+      <w:r>
+        <w:rPr>
+          <w:rFonts w:hint="eastAsia"/>
+        </w:rPr>
+        <w:t>:</w:t>
+      </w:r>
+    </w:p>
+    <w:p>
+      <w:r>
+        <w:t>Supervised Learning</w:t>
       </w:r>
       <w:r>
         <w:rPr>
@@ -3577,16 +4792,209 @@
         <w:tab/>
       </w:r>
       <w:r>
-        <w:rPr>
-          <w:rFonts w:hint="eastAsia"/>
-        </w:rPr>
-        <w:t>如果两个组不是独立的话</w:t>
+        <w:t>一种机器学习类型，它使用标记的训练数据来训练模型</w:t>
+      </w:r>
+    </w:p>
+    <w:p>
+      <w:r>
+        <w:lastRenderedPageBreak/>
+        <w:tab/>
+      </w:r>
+      <w:r>
+        <w:t>dependent variable</w:t>
+      </w:r>
+      <w:r>
+        <w:t>(DV)</w:t>
+      </w:r>
+      <w:r>
+        <w:rPr>
+          <w:rFonts w:hint="eastAsia"/>
+        </w:rPr>
+        <w:t>因变量</w:t>
+      </w:r>
+    </w:p>
+    <w:p>
+      <w:r>
+        <w:tab/>
+      </w:r>
+      <w:r>
+        <w:t>independent variable (IV)</w:t>
+      </w:r>
+      <w:r>
+        <w:rPr>
+          <w:rFonts w:hint="eastAsia"/>
+        </w:rPr>
+        <w:t>自变量</w:t>
+      </w:r>
+    </w:p>
+    <w:p>
+      <w:r>
+        <w:tab/>
+      </w:r>
+      <w:r>
+        <w:rPr>
+          <w:u w:val="single"/>
+        </w:rPr>
+        <w:t>Prediction</w:t>
+      </w:r>
+      <w:r>
+        <w:rPr>
+          <w:rFonts w:hint="eastAsia"/>
+        </w:rPr>
+        <w:t>：</w:t>
+      </w:r>
+    </w:p>
+    <w:p>
+      <w:pPr>
+        <w:ind w:left="420" w:firstLine="420"/>
+      </w:pPr>
+      <w:r>
+        <w:t>“典型”的机器学习环境中，我们可能希望确定我们的模型在预测新的（未见过的</w:t>
+      </w:r>
+      <w:r>
+        <w:t>unseen</w:t>
+      </w:r>
+      <w:r>
+        <w:t>）数据方面的效果如何</w:t>
+      </w:r>
+      <w:r>
+        <w:rPr>
+          <w:rFonts w:hint="eastAsia"/>
+        </w:rPr>
+        <w:t>，</w:t>
+      </w:r>
+      <w:r>
+        <w:t>我们可能首先训练一个模型，使用保留的withheld数据集对其进行测试，然后将其部署来预测新的数据。</w:t>
+      </w:r>
+    </w:p>
+    <w:p>
+      <w:r>
+        <w:tab/>
+      </w:r>
+      <w:r>
+        <w:rPr>
+          <w:u w:val="single"/>
+        </w:rPr>
+        <w:t>Interpretation</w:t>
+      </w:r>
+      <w:r>
+        <w:rPr>
+          <w:rFonts w:hint="eastAsia"/>
+        </w:rPr>
+        <w:t>解释</w:t>
+      </w:r>
+      <w:r>
+        <w:rPr>
+          <w:rFonts w:hint="eastAsia"/>
+        </w:rPr>
+        <w:t>：</w:t>
+      </w:r>
+    </w:p>
+    <w:p>
+      <w:pPr>
+        <w:ind w:left="420" w:firstLine="420"/>
+      </w:pPr>
+      <w:r>
+        <w:t>然而，在进行数据分析时，我们可能更感兴趣的是从模型中可以推断出什么。可能想要了解数据中潜在的关系可以教给我们什么</w:t>
+      </w:r>
+    </w:p>
+    <w:p>
+      <w:r>
+        <w:tab/>
+      </w:r>
+      <w:r>
+        <w:rPr>
+          <w:rFonts w:hint="eastAsia"/>
+        </w:rPr>
+        <w:t>实践中既要</w:t>
+      </w:r>
+      <w:r>
+        <w:t>Interpretation</w:t>
+      </w:r>
+      <w:r>
+        <w:rPr>
+          <w:rFonts w:hint="eastAsia"/>
+        </w:rPr>
+        <w:t>又要</w:t>
+      </w:r>
+      <w:r>
+        <w:t>Prediction</w:t>
+      </w:r>
+    </w:p>
+    <w:p>
+      <w:r>
+        <w:tab/>
+      </w:r>
+      <w:r>
+        <w:t>Regression problems</w:t>
+      </w:r>
+      <w:r>
+        <w:rPr>
+          <w:rFonts w:hint="eastAsia"/>
+        </w:rPr>
+        <w:t>回归问题：</w:t>
+      </w:r>
+      <w:r>
+        <w:t>其中我们的因变量是定量变量</w:t>
+      </w:r>
+      <w:r>
+        <w:t>quantitative</w:t>
+      </w:r>
+    </w:p>
+    <w:p>
+      <w:r>
+        <w:tab/>
+      </w:r>
+      <w:r>
+        <w:t>Classification problems</w:t>
+      </w:r>
+      <w:r>
+        <w:rPr>
+          <w:rFonts w:hint="eastAsia"/>
+        </w:rPr>
+        <w:t>分类问题：</w:t>
+      </w:r>
+      <w:r>
+        <w:t>其中我们的因变量是分类变量categorical</w:t>
       </w:r>
     </w:p>
     <w:p/>
     <w:p>
       <w:r>
-        <w:t>ANOVA(Analysis of Variance)方差分析</w:t>
+        <w:t>Regression Analysis</w:t>
+      </w:r>
+      <w:r>
+        <w:rPr>
+          <w:rFonts w:hint="eastAsia"/>
+        </w:rPr>
+        <w:t>回归分析：</w:t>
+      </w:r>
+    </w:p>
+    <w:p>
+      <w:pPr>
+        <w:rPr>
+          <w:rFonts w:hint="eastAsia"/>
+        </w:rPr>
+      </w:pPr>
+      <w:r>
+        <w:tab/>
+      </w:r>
+      <w:r>
+        <w:t>一组用于量化变量之间关系的统计方法</w:t>
+      </w:r>
+    </w:p>
+    <w:p>
+      <w:r>
+        <w:tab/>
+      </w:r>
+      <w:r>
+        <w:t>回归允许我们拥有任意多的自变量</w:t>
+      </w:r>
+    </w:p>
+    <w:p/>
+    <w:p>
+      <w:r>
+        <w:t>误差平方和Sum of Squared Errors (SSE)</w:t>
       </w:r>
       <w:r>
         <w:rPr>
@@ -3600,46 +5008,75 @@
         <w:tab/>
       </w:r>
       <w:r>
-        <w:t>允许我们比较三个或更多的组</w:t>
-      </w:r>
-    </w:p>
-    <w:p>
-      <w:r>
-        <w:tab/>
-      </w:r>
-      <w:r>
-        <w:t>Family-Wise Error Rate</w:t>
-      </w:r>
-      <w:r>
-        <w:rPr>
-          <w:rFonts w:hint="eastAsia"/>
-        </w:rPr>
-        <w:t>(</w:t>
-      </w:r>
-      <w:r>
-        <w:t>FWER家族错误率</w:t>
-      </w:r>
-      <w:r>
-        <w:rPr>
-          <w:rFonts w:hint="eastAsia"/>
-        </w:rPr>
-        <w:t>):</w:t>
-      </w:r>
-    </w:p>
-    <w:p>
-      <w:pPr>
-        <w:ind w:left="420" w:firstLine="420"/>
-      </w:pPr>
-      <w:r>
-        <w:t>随着你运行的 NHST 数量的增加，你至少犯一个错误发现（“第一类错误”）的概率也会增加</w:t>
-      </w:r>
-    </w:p>
-    <w:p>
-      <w:pPr>
-        <w:ind w:left="420" w:firstLine="420"/>
-      </w:pPr>
-      <w:r>
-        <w:t>Bonferroni correction</w:t>
+        <w:t>线性回归模型中的系数通常使用“普通最小二乘法”(Ordinary Least Squares</w:t>
+      </w:r>
+      <w:r>
+        <w:t xml:space="preserve"> </w:t>
+      </w:r>
+      <w:r>
+        <w:t>OLS)来估计</w:t>
+      </w:r>
+    </w:p>
+    <w:p>
+      <w:r>
+        <w:tab/>
+      </w:r>
+      <w:r>
+        <w:t>对于每个数据点，我们计算实际值和估计值之间的差的平方</w:t>
+      </w:r>
+      <w:r>
+        <w:rPr>
+          <w:rFonts w:hint="eastAsia"/>
+        </w:rPr>
+        <w:t>，然后加起来</w:t>
+      </w:r>
+    </w:p>
+    <w:p>
+      <w:r>
+        <w:tab/>
+      </w:r>
+      <w:r>
+        <w:drawing>
+          <wp:inline distT="0" distB="0" distL="0" distR="0" wp14:anchorId="443A17CA" wp14:editId="7AC2410D">
+            <wp:extent cx="1578333" cy="220317"/>
+            <wp:effectExtent l="0" t="0" r="3175" b="8890"/>
+            <wp:docPr id="14" name="图片 14"/>
+            <wp:cNvGraphicFramePr>
+              <a:graphicFrameLocks xmlns:a="http://schemas.openxmlformats.org/drawingml/2006/main" noChangeAspect="1"/>
+            </wp:cNvGraphicFramePr>
+            <a:graphic xmlns:a="http://schemas.openxmlformats.org/drawingml/2006/main">
+              <a:graphicData uri="http://schemas.openxmlformats.org/drawingml/2006/picture">
+                <pic:pic xmlns:pic="http://schemas.openxmlformats.org/drawingml/2006/picture">
+                  <pic:nvPicPr>
+                    <pic:cNvPr id="1" name=""/>
+                    <pic:cNvPicPr/>
+                  </pic:nvPicPr>
+                  <pic:blipFill>
+                    <a:blip r:embed="rId20"/>
+                    <a:stretch>
+                      <a:fillRect/>
+                    </a:stretch>
+                  </pic:blipFill>
+                  <pic:spPr>
+                    <a:xfrm>
+                      <a:off x="0" y="0"/>
+                      <a:ext cx="1602442" cy="223682"/>
+                    </a:xfrm>
+                    <a:prstGeom prst="rect">
+                      <a:avLst/>
+                    </a:prstGeom>
+                  </pic:spPr>
+                </pic:pic>
+              </a:graphicData>
+            </a:graphic>
+          </wp:inline>
+        </w:drawing>
+      </w:r>
+    </w:p>
+    <w:p/>
+    <w:p>
+      <w:r>
+        <w:t>均方误差Mean Squared Error (MSE)</w:t>
       </w:r>
       <w:r>
         <w:rPr>
@@ -3647,8 +5084,98 @@
         </w:rPr>
         <w:t>：</w:t>
       </w:r>
-      <w:r>
-        <w:t>你将 p 值截止点除以你运行的测试数量</w:t>
+    </w:p>
+    <w:p>
+      <w:r>
+        <w:tab/>
+      </w:r>
+      <w:r>
+        <w:t>SSE 适合用于比较不同回归模型与数据集，但 SSE 值会随着 n 的增加而增加</w:t>
+      </w:r>
+    </w:p>
+    <w:p>
+      <w:r>
+        <w:tab/>
+      </w:r>
+      <w:r>
+        <w:rPr>
+          <w:rFonts w:hint="eastAsia"/>
+        </w:rPr>
+        <w:t>所以可以使用MSE将SSE乘以</w:t>
+      </w:r>
+      <w:r>
+        <w:t>1 / (n – p – 1)</w:t>
+      </w:r>
+      <w:r>
+        <w:rPr>
+          <w:rFonts w:hint="eastAsia"/>
+        </w:rPr>
+        <w:t xml:space="preserve"> p是</w:t>
+      </w:r>
+      <w:r>
+        <w:t>预测变量（自变量）的数量</w:t>
+      </w:r>
+    </w:p>
+    <w:p>
+      <w:r>
+        <w:tab/>
+      </w:r>
+      <w:r>
+        <w:drawing>
+          <wp:inline distT="0" distB="0" distL="0" distR="0" wp14:anchorId="46D58BF1" wp14:editId="6B47BB3A">
+            <wp:extent cx="1991802" cy="250594"/>
+            <wp:effectExtent l="0" t="0" r="0" b="0"/>
+            <wp:docPr id="15" name="图片 15"/>
+            <wp:cNvGraphicFramePr>
+              <a:graphicFrameLocks xmlns:a="http://schemas.openxmlformats.org/drawingml/2006/main" noChangeAspect="1"/>
+            </wp:cNvGraphicFramePr>
+            <a:graphic xmlns:a="http://schemas.openxmlformats.org/drawingml/2006/main">
+              <a:graphicData uri="http://schemas.openxmlformats.org/drawingml/2006/picture">
+                <pic:pic xmlns:pic="http://schemas.openxmlformats.org/drawingml/2006/picture">
+                  <pic:nvPicPr>
+                    <pic:cNvPr id="1" name=""/>
+                    <pic:cNvPicPr/>
+                  </pic:nvPicPr>
+                  <pic:blipFill>
+                    <a:blip r:embed="rId21"/>
+                    <a:stretch>
+                      <a:fillRect/>
+                    </a:stretch>
+                  </pic:blipFill>
+                  <pic:spPr>
+                    <a:xfrm>
+                      <a:off x="0" y="0"/>
+                      <a:ext cx="2042371" cy="256956"/>
+                    </a:xfrm>
+                    <a:prstGeom prst="rect">
+                      <a:avLst/>
+                    </a:prstGeom>
+                  </pic:spPr>
+                </pic:pic>
+              </a:graphicData>
+            </a:graphic>
+          </wp:inline>
+        </w:drawing>
+      </w:r>
+    </w:p>
+    <w:p/>
+    <w:p>
+      <w:r>
+        <w:t>Root Mean Squared Error (RMSE)</w:t>
+      </w:r>
+      <w:r>
+        <w:rPr>
+          <w:rFonts w:hint="eastAsia"/>
+        </w:rPr>
+        <w:t>：</w:t>
+      </w:r>
+    </w:p>
+    <w:p>
+      <w:r>
+        <w:tab/>
+      </w:r>
+      <w:r>
+        <w:t>MSE 代表平均平方误差</w:t>
       </w:r>
       <w:r>
         <w:rPr>
@@ -3657,13 +5184,70 @@
         <w:t>，</w:t>
       </w:r>
       <w:r>
-        <w:t>例如，在运行我们的三个成对独立 t 检验时，我们可能会使用 0.05/3 (= 0.0167) 的 p 值截止点。</w:t>
+        <w:t>如果我们找到这个值的平方根，我们就找到了平均误差</w:t>
+      </w:r>
+    </w:p>
+    <w:p>
+      <w:r>
+        <w:tab/>
+      </w:r>
+      <w:r>
+        <w:drawing>
+          <wp:inline distT="0" distB="0" distL="0" distR="0" wp14:anchorId="02B6C8D3" wp14:editId="431032E4">
+            <wp:extent cx="2178657" cy="281185"/>
+            <wp:effectExtent l="0" t="0" r="0" b="5080"/>
+            <wp:docPr id="16" name="图片 16"/>
+            <wp:cNvGraphicFramePr>
+              <a:graphicFrameLocks xmlns:a="http://schemas.openxmlformats.org/drawingml/2006/main" noChangeAspect="1"/>
+            </wp:cNvGraphicFramePr>
+            <a:graphic xmlns:a="http://schemas.openxmlformats.org/drawingml/2006/main">
+              <a:graphicData uri="http://schemas.openxmlformats.org/drawingml/2006/picture">
+                <pic:pic xmlns:pic="http://schemas.openxmlformats.org/drawingml/2006/picture">
+                  <pic:nvPicPr>
+                    <pic:cNvPr id="1" name=""/>
+                    <pic:cNvPicPr/>
+                  </pic:nvPicPr>
+                  <pic:blipFill>
+                    <a:blip r:embed="rId22"/>
+                    <a:stretch>
+                      <a:fillRect/>
+                    </a:stretch>
+                  </pic:blipFill>
+                  <pic:spPr>
+                    <a:xfrm>
+                      <a:off x="0" y="0"/>
+                      <a:ext cx="2241617" cy="289311"/>
+                    </a:xfrm>
+                    <a:prstGeom prst="rect">
+                      <a:avLst/>
+                    </a:prstGeom>
+                  </pic:spPr>
+                </pic:pic>
+              </a:graphicData>
+            </a:graphic>
+          </wp:inline>
+        </w:drawing>
       </w:r>
     </w:p>
     <w:p/>
     <w:p>
       <w:r>
-        <w:t>Parametric tests</w:t>
+        <w:rPr>
+          <w:rFonts w:hint="eastAsia"/>
+        </w:rPr>
+        <w:t>总平方和</w:t>
+      </w:r>
+      <w:r>
+        <w:t>Sum</w:t>
+      </w:r>
+      <w:r>
+        <w:rPr>
+          <w:rFonts w:hint="eastAsia"/>
+        </w:rPr>
+        <w:t xml:space="preserve"> </w:t>
+      </w:r>
+      <w:r>
+        <w:t>of Squares Total (SST)</w:t>
       </w:r>
       <w:r>
         <w:rPr>
@@ -3677,7 +5261,142 @@
         <w:tab/>
       </w:r>
       <w:r>
-        <w:t>做出假设，包括关于基础人群的形状和分布，以及关于数据类型</w:t>
+        <w:drawing>
+          <wp:inline distT="0" distB="0" distL="0" distR="0" wp14:anchorId="004AC220" wp14:editId="5E692401">
+            <wp:extent cx="2122998" cy="312041"/>
+            <wp:effectExtent l="0" t="0" r="0" b="0"/>
+            <wp:docPr id="17" name="图片 17"/>
+            <wp:cNvGraphicFramePr>
+              <a:graphicFrameLocks xmlns:a="http://schemas.openxmlformats.org/drawingml/2006/main" noChangeAspect="1"/>
+            </wp:cNvGraphicFramePr>
+            <a:graphic xmlns:a="http://schemas.openxmlformats.org/drawingml/2006/main">
+              <a:graphicData uri="http://schemas.openxmlformats.org/drawingml/2006/picture">
+                <pic:pic xmlns:pic="http://schemas.openxmlformats.org/drawingml/2006/picture">
+                  <pic:nvPicPr>
+                    <pic:cNvPr id="1" name=""/>
+                    <pic:cNvPicPr/>
+                  </pic:nvPicPr>
+                  <pic:blipFill>
+                    <a:blip r:embed="rId23"/>
+                    <a:stretch>
+                      <a:fillRect/>
+                    </a:stretch>
+                  </pic:blipFill>
+                  <pic:spPr>
+                    <a:xfrm>
+                      <a:off x="0" y="0"/>
+                      <a:ext cx="2181897" cy="320698"/>
+                    </a:xfrm>
+                    <a:prstGeom prst="rect">
+                      <a:avLst/>
+                    </a:prstGeom>
+                  </pic:spPr>
+                </pic:pic>
+              </a:graphicData>
+            </a:graphic>
+          </wp:inline>
+        </w:drawing>
+      </w:r>
+    </w:p>
+    <w:p/>
+    <w:p>
+      <w:r>
+        <w:t>R</w:t>
+      </w:r>
+      <w:r>
+        <w:rPr>
+          <w:rFonts w:hint="eastAsia"/>
+          <w:vertAlign w:val="superscript"/>
+        </w:rPr>
+        <w:t>2</w:t>
+      </w:r>
+      <w:r>
+        <w:t xml:space="preserve"> Value</w:t>
+      </w:r>
+      <w:r>
+        <w:rPr>
+          <w:rFonts w:hint="eastAsia"/>
+        </w:rPr>
+        <w:t>：</w:t>
+      </w:r>
+    </w:p>
+    <w:p>
+      <w:r>
+        <w:tab/>
+      </w:r>
+      <w:r>
+        <w:t>告诉我们回归模型解释了总变异性的比例</w:t>
+      </w:r>
+    </w:p>
+    <w:p>
+      <w:r>
+        <w:tab/>
+      </w:r>
+      <w:r>
+        <w:t>用于评估回归模型拟合程度的指标。它表示因变量的变异性中有多少可以被模型解释</w:t>
+      </w:r>
+    </w:p>
+    <w:p>
+      <w:r>
+        <w:tab/>
+      </w:r>
+      <w:r>
+        <w:drawing>
+          <wp:inline distT="0" distB="0" distL="0" distR="0" wp14:anchorId="45FB5B17" wp14:editId="24C74D38">
+            <wp:extent cx="1037645" cy="378823"/>
+            <wp:effectExtent l="0" t="0" r="0" b="2540"/>
+            <wp:docPr id="18" name="图片 18"/>
+            <wp:cNvGraphicFramePr>
+              <a:graphicFrameLocks xmlns:a="http://schemas.openxmlformats.org/drawingml/2006/main" noChangeAspect="1"/>
+            </wp:cNvGraphicFramePr>
+            <a:graphic xmlns:a="http://schemas.openxmlformats.org/drawingml/2006/main">
+              <a:graphicData uri="http://schemas.openxmlformats.org/drawingml/2006/picture">
+                <pic:pic xmlns:pic="http://schemas.openxmlformats.org/drawingml/2006/picture">
+                  <pic:nvPicPr>
+                    <pic:cNvPr id="1" name=""/>
+                    <pic:cNvPicPr/>
+                  </pic:nvPicPr>
+                  <pic:blipFill>
+                    <a:blip r:embed="rId24"/>
+                    <a:stretch>
+                      <a:fillRect/>
+                    </a:stretch>
+                  </pic:blipFill>
+                  <pic:spPr>
+                    <a:xfrm>
+                      <a:off x="0" y="0"/>
+                      <a:ext cx="1045390" cy="381651"/>
+                    </a:xfrm>
+                    <a:prstGeom prst="rect">
+                      <a:avLst/>
+                    </a:prstGeom>
+                  </pic:spPr>
+                </pic:pic>
+              </a:graphicData>
+            </a:graphic>
+          </wp:inline>
+        </w:drawing>
+      </w:r>
+    </w:p>
+    <w:p>
+      <w:r>
+        <w:t>R</w:t>
+      </w:r>
+      <w:r>
+        <w:rPr>
+          <w:rFonts w:hint="eastAsia"/>
+          <w:vertAlign w:val="superscript"/>
+        </w:rPr>
+        <w:t>2</w:t>
+      </w:r>
+      <w:r>
+        <w:rPr>
+          <w:rFonts w:hint="eastAsia"/>
+        </w:rPr>
+        <w:t>告诉我们</w:t>
+      </w:r>
+      <w:r>
+        <w:t>回归模型解释了总变异性比例</w:t>
       </w:r>
       <w:r>
         <w:rPr>
@@ -3686,73 +5405,13 @@
         <w:t>，</w:t>
       </w:r>
       <w:r>
-        <w:t>在违反这些假设的数据集上使用参数检验可能导致误导和不准确的结果</w:t>
-      </w:r>
-    </w:p>
-    <w:p>
-      <w:r>
-        <w:tab/>
-      </w:r>
-      <w:r>
-        <w:t>与以下概念相关：</w:t>
-      </w:r>
-    </w:p>
-    <w:p>
-      <w:r>
-        <w:tab/>
-      </w:r>
-      <w:r>
-        <w:tab/>
-      </w:r>
-      <w:r>
-        <w:t>正态分布Normally distributed的数据</w:t>
-      </w:r>
-    </w:p>
-    <w:p>
-      <w:r>
-        <w:tab/>
-      </w:r>
-      <w:r>
-        <w:tab/>
-      </w:r>
-      <w:r>
-        <w:t>连续（即区间或比例水平）数据</w:t>
-      </w:r>
-    </w:p>
-    <w:p>
-      <w:r>
-        <w:tab/>
-      </w:r>
-      <w:r>
-        <w:tab/>
-      </w:r>
-      <w:r>
-        <w:t>方差的同质性Homogeneity of variance（每个组的方差应该大致相等）</w:t>
-      </w:r>
-    </w:p>
-    <w:p>
-      <w:r>
-        <w:tab/>
-      </w:r>
-      <w:r>
-        <w:tab/>
-      </w:r>
-      <w:r>
-        <w:t>观测值应该是独立的</w:t>
-      </w:r>
-    </w:p>
-    <w:p>
-      <w:r>
-        <w:tab/>
-      </w:r>
-      <w:r>
-        <w:t>每个参数检验都有自己的特定假设，上述假设在不同的上下文（即不同的测试）中意味着不同的东西</w:t>
+        <w:t>RMSE 告诉我们预测值和实际值之间的平均误差</w:t>
       </w:r>
     </w:p>
     <w:p/>
     <w:p>
       <w:r>
-        <w:t>Non-parametric tests</w:t>
+        <w:t>Multiple Linear Regression多重线性回归</w:t>
       </w:r>
       <w:r>
         <w:rPr>
@@ -3766,38 +5425,447 @@
         <w:tab/>
       </w:r>
       <w:r>
-        <w:t>不对数据的底层形状和分布做相同的假设</w:t>
-      </w:r>
-    </w:p>
-    <w:p>
-      <w:pPr>
-        <w:rPr>
-          <w:rFonts w:hint="eastAsia"/>
-        </w:rPr>
-      </w:pPr>
-      <w:r>
-        <w:tab/>
-      </w:r>
-      <w:r>
-        <w:t>当我们的数据违反这些</w:t>
-      </w:r>
-      <w:r>
-        <w:rPr>
-          <w:rFonts w:hint="eastAsia"/>
-        </w:rPr>
-        <w:t>(</w:t>
-      </w:r>
-      <w:r>
-        <w:t>参数检验</w:t>
-      </w:r>
-      <w:r>
-        <w:rPr>
-          <w:rFonts w:hint="eastAsia"/>
-        </w:rPr>
-        <w:t>的)</w:t>
-      </w:r>
-      <w:r>
-        <w:t>假设时，通常可以使用这些测试的非参数等效测试来替代</w:t>
+        <w:t>多个自变量（预测变量）对因变量的影响</w:t>
+      </w:r>
+      <w:r>
+        <w:rPr>
+          <w:rFonts w:hint="eastAsia"/>
+        </w:rPr>
+        <w:t>，</w:t>
+      </w:r>
+      <w:r>
+        <w:t>通常被称为“多重线性回归”，并且在数学上，理念是相同的</w:t>
+      </w:r>
+      <w:r>
+        <w:rPr>
+          <w:rFonts w:hint="eastAsia"/>
+        </w:rPr>
+        <w:t>：</w:t>
+      </w:r>
+    </w:p>
+    <w:p>
+      <w:r>
+        <w:tab/>
+      </w:r>
+      <w:r>
+        <w:drawing>
+          <wp:inline distT="0" distB="0" distL="0" distR="0" wp14:anchorId="2E6DCA80" wp14:editId="2FDF8311">
+            <wp:extent cx="3061252" cy="535148"/>
+            <wp:effectExtent l="0" t="0" r="6350" b="0"/>
+            <wp:docPr id="19" name="图片 19"/>
+            <wp:cNvGraphicFramePr>
+              <a:graphicFrameLocks xmlns:a="http://schemas.openxmlformats.org/drawingml/2006/main" noChangeAspect="1"/>
+            </wp:cNvGraphicFramePr>
+            <a:graphic xmlns:a="http://schemas.openxmlformats.org/drawingml/2006/main">
+              <a:graphicData uri="http://schemas.openxmlformats.org/drawingml/2006/picture">
+                <pic:pic xmlns:pic="http://schemas.openxmlformats.org/drawingml/2006/picture">
+                  <pic:nvPicPr>
+                    <pic:cNvPr id="1" name=""/>
+                    <pic:cNvPicPr/>
+                  </pic:nvPicPr>
+                  <pic:blipFill>
+                    <a:blip r:embed="rId25"/>
+                    <a:stretch>
+                      <a:fillRect/>
+                    </a:stretch>
+                  </pic:blipFill>
+                  <pic:spPr>
+                    <a:xfrm>
+                      <a:off x="0" y="0"/>
+                      <a:ext cx="3097265" cy="541444"/>
+                    </a:xfrm>
+                    <a:prstGeom prst="rect">
+                      <a:avLst/>
+                    </a:prstGeom>
+                  </pic:spPr>
+                </pic:pic>
+              </a:graphicData>
+            </a:graphic>
+          </wp:inline>
+        </w:drawing>
+      </w:r>
+    </w:p>
+    <w:p/>
+    <w:p>
+      <w:r>
+        <w:t>Non-Linear Regression</w:t>
+      </w:r>
+      <w:r>
+        <w:t>非线性回归</w:t>
+      </w:r>
+      <w:r>
+        <w:rPr>
+          <w:rFonts w:hint="eastAsia"/>
+        </w:rPr>
+        <w:t>：</w:t>
+      </w:r>
+    </w:p>
+    <w:p>
+      <w:r>
+        <w:tab/>
+      </w:r>
+      <w:r>
+        <w:t>可能导致更好的“拟合”。然而，可解释性变得更加具有挑战性</w:t>
+      </w:r>
+      <w:r>
+        <w:rPr>
+          <w:rFonts w:hint="eastAsia"/>
+        </w:rPr>
+        <w:t>，</w:t>
+      </w:r>
+      <w:r>
+        <w:t>也面临着过度拟合数据的风险</w:t>
+      </w:r>
+    </w:p>
+    <w:p/>
+    <w:p>
+      <w:r>
+        <w:t>Logistic Regression</w:t>
+      </w:r>
+      <w:r>
+        <w:rPr>
+          <w:rFonts w:hint="eastAsia"/>
+        </w:rPr>
+        <w:t>：</w:t>
+      </w:r>
+    </w:p>
+    <w:p>
+      <w:r>
+        <w:tab/>
+      </w:r>
+      <w:r>
+        <w:t>目标是构建一个模型，以便我们可以从我们的自变量中估计出因变量</w:t>
+      </w:r>
+    </w:p>
+    <w:p>
+      <w:r>
+        <w:tab/>
+      </w:r>
+      <w:r>
+        <w:t>逻辑回归让我们可以使用自变量来估计因变量为1（或0）的概率</w:t>
+      </w:r>
+    </w:p>
+    <w:p>
+      <w:r>
+        <w:tab/>
+      </w:r>
+      <w:r>
+        <w:t>我们可以将这种方法应用于某些分类任务——只要我们的自变量是二元的（它只有两个可能的结果）</w:t>
+      </w:r>
+    </w:p>
+    <w:p>
+      <w:r>
+        <w:tab/>
+      </w:r>
+      <w:r>
+        <w:t>我们试图估计：</w:t>
+      </w:r>
+      <w:r>
+        <w:drawing>
+          <wp:inline distT="0" distB="0" distL="0" distR="0" wp14:anchorId="7E170B2B" wp14:editId="43C58600">
+            <wp:extent cx="1065475" cy="222727"/>
+            <wp:effectExtent l="0" t="0" r="1905" b="6350"/>
+            <wp:docPr id="20" name="图片 20"/>
+            <wp:cNvGraphicFramePr>
+              <a:graphicFrameLocks xmlns:a="http://schemas.openxmlformats.org/drawingml/2006/main" noChangeAspect="1"/>
+            </wp:cNvGraphicFramePr>
+            <a:graphic xmlns:a="http://schemas.openxmlformats.org/drawingml/2006/main">
+              <a:graphicData uri="http://schemas.openxmlformats.org/drawingml/2006/picture">
+                <pic:pic xmlns:pic="http://schemas.openxmlformats.org/drawingml/2006/picture">
+                  <pic:nvPicPr>
+                    <pic:cNvPr id="1" name=""/>
+                    <pic:cNvPicPr/>
+                  </pic:nvPicPr>
+                  <pic:blipFill>
+                    <a:blip r:embed="rId26"/>
+                    <a:stretch>
+                      <a:fillRect/>
+                    </a:stretch>
+                  </pic:blipFill>
+                  <pic:spPr>
+                    <a:xfrm>
+                      <a:off x="0" y="0"/>
+                      <a:ext cx="1099297" cy="229797"/>
+                    </a:xfrm>
+                    <a:prstGeom prst="rect">
+                      <a:avLst/>
+                    </a:prstGeom>
+                  </pic:spPr>
+                </pic:pic>
+              </a:graphicData>
+            </a:graphic>
+          </wp:inline>
+        </w:drawing>
+      </w:r>
+      <w:r>
+        <w:t>在给定自变量的情况下，因变量被估计为特定类别（在这种情况下，y = 1）的概率</w:t>
+      </w:r>
+      <w:r>
+        <w:rPr>
+          <w:rFonts w:hint="eastAsia"/>
+        </w:rPr>
+        <w:t>，</w:t>
+      </w:r>
+      <w:r>
+        <w:t>通常在概率大于0.5时估计y = 1</w:t>
+      </w:r>
+    </w:p>
+    <w:p>
+      <w:r>
+        <w:tab/>
+      </w:r>
+      <w:r>
+        <w:t>使用我们的逻辑回归模型：</w:t>
+      </w:r>
+    </w:p>
+    <w:p>
+      <w:r>
+        <w:tab/>
+      </w:r>
+      <w:r>
+        <w:tab/>
+      </w:r>
+      <w:r>
+        <w:t>可以使用模型来预测Y为类别1的概率（预测）</w:t>
+      </w:r>
+    </w:p>
+    <w:p>
+      <w:r>
+        <w:tab/>
+      </w:r>
+      <w:r>
+        <w:tab/>
+      </w:r>
+      <w:r>
+        <w:t>理解自变量如何影响Y值（解释）</w:t>
+      </w:r>
+    </w:p>
+    <w:p/>
+    <w:p>
+      <w:r>
+        <w:t>Confusion Matrix</w:t>
+      </w:r>
+      <w:r>
+        <w:rPr>
+          <w:rFonts w:hint="eastAsia"/>
+        </w:rPr>
+        <w:t>混淆矩阵：</w:t>
+      </w:r>
+    </w:p>
+    <w:p>
+      <w:r>
+        <w:tab/>
+      </w:r>
+      <w:r>
+        <w:t>使用二元分类模型进行预测时，你可以有四种类型的结果：</w:t>
+      </w:r>
+    </w:p>
+    <w:p>
+      <w:r>
+        <w:tab/>
+      </w:r>
+      <w:r>
+        <w:tab/>
+      </w:r>
+      <w:r>
+        <w:t>True positive真阳性（正确预测1为1）</w:t>
+      </w:r>
+    </w:p>
+    <w:p>
+      <w:r>
+        <w:tab/>
+      </w:r>
+      <w:r>
+        <w:tab/>
+      </w:r>
+      <w:r>
+        <w:t>False positive假阳性（错误预测0为1</w:t>
+      </w:r>
+      <w:r>
+        <w:rPr>
+          <w:rFonts w:hint="eastAsia"/>
+        </w:rPr>
+        <w:t>）</w:t>
+      </w:r>
+    </w:p>
+    <w:p>
+      <w:r>
+        <w:tab/>
+      </w:r>
+      <w:r>
+        <w:tab/>
+      </w:r>
+      <w:r>
+        <w:t>True negative真阴性（正确预测0为0）</w:t>
+      </w:r>
+    </w:p>
+    <w:p>
+      <w:r>
+        <w:tab/>
+      </w:r>
+      <w:r>
+        <w:tab/>
+      </w:r>
+      <w:r>
+        <w:t>False negative假阴性（错误预测1为0）</w:t>
+      </w:r>
+    </w:p>
+    <w:p>
+      <w:r>
+        <w:tab/>
+      </w:r>
+      <w:r>
+        <w:tab/>
+      </w:r>
+      <w:r>
+        <w:drawing>
+          <wp:inline distT="0" distB="0" distL="0" distR="0" wp14:anchorId="76A039DC" wp14:editId="21123305">
+            <wp:extent cx="1677725" cy="1259318"/>
+            <wp:effectExtent l="0" t="0" r="0" b="0"/>
+            <wp:docPr id="21" name="图片 21"/>
+            <wp:cNvGraphicFramePr>
+              <a:graphicFrameLocks xmlns:a="http://schemas.openxmlformats.org/drawingml/2006/main" noChangeAspect="1"/>
+            </wp:cNvGraphicFramePr>
+            <a:graphic xmlns:a="http://schemas.openxmlformats.org/drawingml/2006/main">
+              <a:graphicData uri="http://schemas.openxmlformats.org/drawingml/2006/picture">
+                <pic:pic xmlns:pic="http://schemas.openxmlformats.org/drawingml/2006/picture">
+                  <pic:nvPicPr>
+                    <pic:cNvPr id="1" name=""/>
+                    <pic:cNvPicPr/>
+                  </pic:nvPicPr>
+                  <pic:blipFill>
+                    <a:blip r:embed="rId27"/>
+                    <a:stretch>
+                      <a:fillRect/>
+                    </a:stretch>
+                  </pic:blipFill>
+                  <pic:spPr>
+                    <a:xfrm>
+                      <a:off x="0" y="0"/>
+                      <a:ext cx="1694815" cy="1272146"/>
+                    </a:xfrm>
+                    <a:prstGeom prst="rect">
+                      <a:avLst/>
+                    </a:prstGeom>
+                  </pic:spPr>
+                </pic:pic>
+              </a:graphicData>
+            </a:graphic>
+          </wp:inline>
+        </w:drawing>
+      </w:r>
+    </w:p>
+    <w:p>
+      <w:r>
+        <w:tab/>
+      </w:r>
+      <w:r>
+        <w:tab/>
+      </w:r>
+      <w:r>
+        <w:t>Accuracy</w:t>
+      </w:r>
+      <w:r>
+        <w:rPr>
+          <w:rFonts w:hint="eastAsia"/>
+        </w:rPr>
+        <w:t xml:space="preserve"> </w:t>
+      </w:r>
+      <w:r>
+        <w:t>= (TP + TN) / (TP + FP + FN + TN)</w:t>
+      </w:r>
+      <w:r>
+        <w:rPr>
+          <w:rFonts w:hint="eastAsia"/>
+        </w:rPr>
+        <w:t>预测对的概率</w:t>
+      </w:r>
+    </w:p>
+    <w:p>
+      <w:pPr>
+        <w:ind w:left="420"/>
+      </w:pPr>
+      <w:r>
+        <w:tab/>
+      </w:r>
+      <w:r>
+        <w:rPr>
+          <w:rFonts w:hint="eastAsia"/>
+        </w:rPr>
+        <w:t>Precision = TP / (TP + FP)</w:t>
+      </w:r>
+      <w:r>
+        <w:t>被预测为{1}的结果中，预测正确的比例</w:t>
+      </w:r>
+      <w:r>
+        <w:t>known as Positive Predictive Value</w:t>
+      </w:r>
+      <w:r>
+        <w:t>阳性预测值</w:t>
+      </w:r>
+    </w:p>
+    <w:p>
+      <w:pPr>
+        <w:ind w:left="420"/>
+      </w:pPr>
+      <w:r>
+        <w:tab/>
+      </w:r>
+      <w:r>
+        <w:rPr>
+          <w:rFonts w:hint="eastAsia"/>
+        </w:rPr>
+        <w:t>Recall / Sensitivity</w:t>
+      </w:r>
+      <w:r>
+        <w:t>召回率</w:t>
+      </w:r>
+      <w:r>
+        <w:rPr>
+          <w:rFonts w:hint="eastAsia"/>
+        </w:rPr>
+        <w:t xml:space="preserve"> = TP / (TP + FN)</w:t>
+      </w:r>
+      <w:r>
+        <w:t>实际上是{1}的结果中，预测正确的比例</w:t>
+      </w:r>
+      <w:r>
+        <w:rPr>
+          <w:rFonts w:hint="eastAsia"/>
+        </w:rPr>
+        <w:t>，</w:t>
+      </w:r>
+      <w:r>
+        <w:t>也称为真阳性率True Positive Rate</w:t>
+      </w:r>
+    </w:p>
+    <w:p>
+      <w:pPr>
+        <w:ind w:left="420"/>
+        <w:rPr>
+          <w:rFonts w:hint="eastAsia"/>
+        </w:rPr>
+      </w:pPr>
+      <w:r>
+        <w:tab/>
+      </w:r>
+      <w:r>
+        <w:rPr>
+          <w:rFonts w:hint="eastAsia"/>
+        </w:rPr>
+        <w:t>Specificity</w:t>
+      </w:r>
+      <w:r>
+        <w:t>特异性</w:t>
+      </w:r>
+      <w:r>
+        <w:rPr>
+          <w:rFonts w:hint="eastAsia"/>
+        </w:rPr>
+        <w:t xml:space="preserve"> = TN / (TN + FP)</w:t>
+      </w:r>
+      <w:r>
+        <w:t>实际上是{0}的结果中，预测正确的比例</w:t>
       </w:r>
     </w:p>
     <w:sectPr>
@@ -3811,7 +5879,7 @@
 </file>
 
 <file path=word/styles.xml><?xml version="1.0" encoding="utf-8"?>
-<w:styles xmlns:mc="http://schemas.openxmlformats.org/markup-compatibility/2006" xmlns:r="http://schemas.openxmlformats.org/officeDocument/2006/relationships" xmlns:w="http://schemas.openxmlformats.org/wordprocessingml/2006/main" xmlns:w14="http://schemas.microsoft.com/office/word/2010/wordml" xmlns:w15="http://schemas.microsoft.com/office/word/2012/wordml" xmlns:w16cex="http://schemas.microsoft.com/office/word/2018/wordml/cex" xmlns:w16cid="http://schemas.microsoft.com/office/word/2016/wordml/cid" xmlns:w16="http://schemas.microsoft.com/office/word/2018/wordml" xmlns:w16du="http://schemas.microsoft.com/office/word/2023/wordml/word16du" xmlns:w16sdtdh="http://schemas.microsoft.com/office/word/2020/wordml/sdtdatahash" xmlns:w16sdtfl="http://schemas.microsoft.com/office/word/2024/wordml/sdtformatlock" xmlns:w16se="http://schemas.microsoft.com/office/word/2015/wordml/symex" mc:Ignorable="w14 w15 w16se w16cid w16 w16cex w16sdtdh w16sdtfl w16du">
+<w:styles xmlns:mc="http://schemas.openxmlformats.org/markup-compatibility/2006" xmlns:r="http://schemas.openxmlformats.org/officeDocument/2006/relationships" xmlns:w="http://schemas.openxmlformats.org/wordprocessingml/2006/main" xmlns:w14="http://schemas.microsoft.com/office/word/2010/wordml" xmlns:w15="http://schemas.microsoft.com/office/word/2012/wordml" xmlns:w16cex="http://schemas.microsoft.com/office/word/2018/wordml/cex" xmlns:w16cid="http://schemas.microsoft.com/office/word/2016/wordml/cid" xmlns:w16="http://schemas.microsoft.com/office/word/2018/wordml" xmlns:w16sdtdh="http://schemas.microsoft.com/office/word/2020/wordml/sdtdatahash" xmlns:w16se="http://schemas.microsoft.com/office/word/2015/wordml/symex" mc:Ignorable="w14 w15 w16se w16cid w16 w16cex w16sdtdh">
   <w:docDefaults>
     <w:rPrDefault>
       <w:rPr>
@@ -4730,6 +6798,19 @@
       <w:spacing w:val="5"/>
     </w:rPr>
   </w:style>
+  <w:style w:type="paragraph" w:styleId="ae">
+    <w:name w:val="Normal (Web)"/>
+    <w:basedOn w:val="a"/>
+    <w:uiPriority w:val="99"/>
+    <w:semiHidden/>
+    <w:unhideWhenUsed/>
+    <w:rsid w:val="007E0F93"/>
+    <w:rPr>
+      <w:rFonts w:ascii="Times New Roman" w:hAnsi="Times New Roman" w:cs="Times New Roman"/>
+      <w:sz w:val="24"/>
+      <w:szCs w:val="24"/>
+    </w:rPr>
+  </w:style>
 </w:styles>
 </file>
 

</xml_diff>

<commit_message>
DMV note update 2025 4 24
</commit_message>
<xml_diff>
--- a/Lec/Data Mining/Note/my note.docx
+++ b/Lec/Data Mining/Note/my note.docx
@@ -1,15 +1,12 @@
 
 <file path=word/document.xml><?xml version="1.0" encoding="utf-8"?>
-<w:document xmlns:wpc="http://schemas.microsoft.com/office/word/2010/wordprocessingCanvas" xmlns:cx="http://schemas.microsoft.com/office/drawing/2014/chartex" xmlns:cx1="http://schemas.microsoft.com/office/drawing/2015/9/8/chartex" xmlns:cx2="http://schemas.microsoft.com/office/drawing/2015/10/21/chartex" xmlns:cx3="http://schemas.microsoft.com/office/drawing/2016/5/9/chartex" xmlns:cx4="http://schemas.microsoft.com/office/drawing/2016/5/10/chartex" xmlns:cx5="http://schemas.microsoft.com/office/drawing/2016/5/11/chartex" xmlns:cx6="http://schemas.microsoft.com/office/drawing/2016/5/12/chartex" xmlns:cx7="http://schemas.microsoft.com/office/drawing/2016/5/13/chartex" xmlns:cx8="http://schemas.microsoft.com/office/drawing/2016/5/14/chartex" xmlns:mc="http://schemas.openxmlformats.org/markup-compatibility/2006" xmlns:aink="http://schemas.microsoft.com/office/drawing/2016/ink" xmlns:am3d="http://schemas.microsoft.com/office/drawing/2017/model3d" xmlns:o="urn:schemas-microsoft-com:office:office" xmlns:oel="http://schemas.microsoft.com/office/2019/extlst" xmlns:r="http://schemas.openxmlformats.org/officeDocument/2006/relationships" xmlns:m="http://schemas.openxmlformats.org/officeDocument/2006/math" xmlns:v="urn:schemas-microsoft-com:vml" xmlns:wp14="http://schemas.microsoft.com/office/word/2010/wordprocessingDrawing" xmlns:wp="http://schemas.openxmlformats.org/drawingml/2006/wordprocessingDrawing" xmlns:w10="urn:schemas-microsoft-com:office:word" xmlns:w="http://schemas.openxmlformats.org/wordprocessingml/2006/main" xmlns:w14="http://schemas.microsoft.com/office/word/2010/wordml" xmlns:w15="http://schemas.microsoft.com/office/word/2012/wordml" xmlns:w16cex="http://schemas.microsoft.com/office/word/2018/wordml/cex" xmlns:w16cid="http://schemas.microsoft.com/office/word/2016/wordml/cid" xmlns:w16="http://schemas.microsoft.com/office/word/2018/wordml" xmlns:w16sdtdh="http://schemas.microsoft.com/office/word/2020/wordml/sdtdatahash" xmlns:w16se="http://schemas.microsoft.com/office/word/2015/wordml/symex" xmlns:wpg="http://schemas.microsoft.com/office/word/2010/wordprocessingGroup" xmlns:wpi="http://schemas.microsoft.com/office/word/2010/wordprocessingInk" xmlns:wne="http://schemas.microsoft.com/office/word/2006/wordml" xmlns:wps="http://schemas.microsoft.com/office/word/2010/wordprocessingShape" mc:Ignorable="w14 w15 w16se w16cid w16 w16cex w16sdtdh wp14">
+<w:document xmlns:wpc="http://schemas.microsoft.com/office/word/2010/wordprocessingCanvas" xmlns:cx="http://schemas.microsoft.com/office/drawing/2014/chartex" xmlns:cx1="http://schemas.microsoft.com/office/drawing/2015/9/8/chartex" xmlns:cx2="http://schemas.microsoft.com/office/drawing/2015/10/21/chartex" xmlns:cx3="http://schemas.microsoft.com/office/drawing/2016/5/9/chartex" xmlns:cx4="http://schemas.microsoft.com/office/drawing/2016/5/10/chartex" xmlns:cx5="http://schemas.microsoft.com/office/drawing/2016/5/11/chartex" xmlns:cx6="http://schemas.microsoft.com/office/drawing/2016/5/12/chartex" xmlns:cx7="http://schemas.microsoft.com/office/drawing/2016/5/13/chartex" xmlns:cx8="http://schemas.microsoft.com/office/drawing/2016/5/14/chartex" xmlns:mc="http://schemas.openxmlformats.org/markup-compatibility/2006" xmlns:aink="http://schemas.microsoft.com/office/drawing/2016/ink" xmlns:am3d="http://schemas.microsoft.com/office/drawing/2017/model3d" xmlns:o="urn:schemas-microsoft-com:office:office" xmlns:oel="http://schemas.microsoft.com/office/2019/extlst" xmlns:r="http://schemas.openxmlformats.org/officeDocument/2006/relationships" xmlns:m="http://schemas.openxmlformats.org/officeDocument/2006/math" xmlns:v="urn:schemas-microsoft-com:vml" xmlns:wp14="http://schemas.microsoft.com/office/word/2010/wordprocessingDrawing" xmlns:wp="http://schemas.openxmlformats.org/drawingml/2006/wordprocessingDrawing" xmlns:w10="urn:schemas-microsoft-com:office:word" xmlns:w="http://schemas.openxmlformats.org/wordprocessingml/2006/main" xmlns:w14="http://schemas.microsoft.com/office/word/2010/wordml" xmlns:w15="http://schemas.microsoft.com/office/word/2012/wordml" xmlns:w16cex="http://schemas.microsoft.com/office/word/2018/wordml/cex" xmlns:w16cid="http://schemas.microsoft.com/office/word/2016/wordml/cid" xmlns:w16="http://schemas.microsoft.com/office/word/2018/wordml" xmlns:w16du="http://schemas.microsoft.com/office/word/2023/wordml/word16du" xmlns:w16sdtdh="http://schemas.microsoft.com/office/word/2020/wordml/sdtdatahash" xmlns:w16sdtfl="http://schemas.microsoft.com/office/word/2024/wordml/sdtformatlock" xmlns:w16se="http://schemas.microsoft.com/office/word/2015/wordml/symex" xmlns:wpg="http://schemas.microsoft.com/office/word/2010/wordprocessingGroup" xmlns:wpi="http://schemas.microsoft.com/office/word/2010/wordprocessingInk" xmlns:wne="http://schemas.microsoft.com/office/word/2006/wordml" xmlns:wps="http://schemas.microsoft.com/office/word/2010/wordprocessingShape" mc:Ignorable="w14 w15 w16se w16cid w16 w16cex w16sdtdh w16sdtfl w16du wp14">
   <w:body>
     <w:p>
       <w:pPr>
         <w:pBdr>
           <w:bottom w:val="single" w:sz="6" w:space="1" w:color="auto"/>
         </w:pBdr>
-        <w:rPr>
-          <w:rFonts w:hint="eastAsia"/>
-        </w:rPr>
       </w:pPr>
       <w:r>
         <w:rPr>
@@ -19,11 +16,6 @@
       </w:r>
     </w:p>
     <w:p>
-      <w:pPr>
-        <w:rPr>
-          <w:rFonts w:hint="eastAsia"/>
-        </w:rPr>
-      </w:pPr>
       <w:r>
         <w:t>Data Mining is the process of discovering patterns</w:t>
       </w:r>
@@ -37,19 +29,8 @@
         <w:t>understanding trends, and extracting useful information from large datasets</w:t>
       </w:r>
     </w:p>
-    <w:p>
-      <w:pPr>
-        <w:rPr>
-          <w:rFonts w:hint="eastAsia"/>
-        </w:rPr>
-      </w:pPr>
-    </w:p>
-    <w:p>
-      <w:pPr>
-        <w:rPr>
-          <w:rFonts w:hint="eastAsia"/>
-        </w:rPr>
-      </w:pPr>
+    <w:p/>
+    <w:p>
       <w:r>
         <w:t>Data Visuali</w:t>
       </w:r>
@@ -63,19 +44,8 @@
         <w:t>ation is the process of designing visual representations of data.</w:t>
       </w:r>
     </w:p>
-    <w:p>
-      <w:pPr>
-        <w:rPr>
-          <w:rFonts w:hint="eastAsia"/>
-        </w:rPr>
-      </w:pPr>
-    </w:p>
-    <w:p>
-      <w:pPr>
-        <w:rPr>
-          <w:rFonts w:hint="eastAsia"/>
-        </w:rPr>
-      </w:pPr>
+    <w:p/>
+    <w:p>
       <w:r>
         <w:t>Data Types</w:t>
       </w:r>
@@ -89,9 +59,6 @@
     <w:p>
       <w:pPr>
         <w:ind w:firstLine="420"/>
-        <w:rPr>
-          <w:rFonts w:hint="eastAsia"/>
-        </w:rPr>
       </w:pPr>
       <w:r>
         <w:t>Categorical</w:t>
@@ -104,11 +71,6 @@
       </w:r>
     </w:p>
     <w:p>
-      <w:pPr>
-        <w:rPr>
-          <w:rFonts w:hint="eastAsia"/>
-        </w:rPr>
-      </w:pPr>
       <w:r>
         <w:tab/>
       </w:r>
@@ -137,9 +99,6 @@
     <w:p>
       <w:pPr>
         <w:ind w:firstLine="420"/>
-        <w:rPr>
-          <w:rFonts w:hint="eastAsia"/>
-        </w:rPr>
       </w:pPr>
       <w:r>
         <w:t>Quantitative</w:t>
@@ -161,11 +120,6 @@
       </w:r>
     </w:p>
     <w:p>
-      <w:pPr>
-        <w:rPr>
-          <w:rFonts w:hint="eastAsia"/>
-        </w:rPr>
-      </w:pPr>
       <w:r>
         <w:tab/>
       </w:r>
@@ -194,9 +148,6 @@
     <w:p>
       <w:pPr>
         <w:ind w:firstLine="420"/>
-        <w:rPr>
-          <w:rFonts w:hint="eastAsia"/>
-        </w:rPr>
       </w:pPr>
       <w:r>
         <w:t>Discrete</w:t>
@@ -209,11 +160,6 @@
       </w:r>
     </w:p>
     <w:p>
-      <w:pPr>
-        <w:rPr>
-          <w:rFonts w:hint="eastAsia"/>
-        </w:rPr>
-      </w:pPr>
       <w:r>
         <w:tab/>
       </w:r>
@@ -233,9 +179,6 @@
     <w:p>
       <w:pPr>
         <w:ind w:firstLine="420"/>
-        <w:rPr>
-          <w:rFonts w:hint="eastAsia"/>
-        </w:rPr>
       </w:pPr>
       <w:r>
         <w:t>Continuous Data</w:t>
@@ -248,11 +191,6 @@
       </w:r>
     </w:p>
     <w:p>
-      <w:pPr>
-        <w:rPr>
-          <w:rFonts w:hint="eastAsia"/>
-        </w:rPr>
-      </w:pPr>
       <w:r>
         <w:tab/>
       </w:r>
@@ -266,9 +204,6 @@
     <w:p>
       <w:pPr>
         <w:ind w:firstLine="420"/>
-        <w:rPr>
-          <w:rFonts w:hint="eastAsia"/>
-        </w:rPr>
       </w:pPr>
       <w:r>
         <w:rPr>
@@ -277,19 +212,8 @@
         <w:t>分类数据必是离散的，定量数据可离散可连续</w:t>
       </w:r>
     </w:p>
-    <w:p>
-      <w:pPr>
-        <w:rPr>
-          <w:rFonts w:hint="eastAsia"/>
-        </w:rPr>
-      </w:pPr>
-    </w:p>
-    <w:p>
-      <w:pPr>
-        <w:rPr>
-          <w:rFonts w:hint="eastAsia"/>
-        </w:rPr>
-      </w:pPr>
+    <w:p/>
+    <w:p>
       <w:r>
         <w:t>Levels of Measurement</w:t>
       </w:r>
@@ -301,11 +225,6 @@
       </w:r>
     </w:p>
     <w:p>
-      <w:pPr>
-        <w:rPr>
-          <w:rFonts w:hint="eastAsia"/>
-        </w:rPr>
-      </w:pPr>
       <w:r>
         <w:tab/>
       </w:r>
@@ -323,11 +242,6 @@
       </w:r>
     </w:p>
     <w:p>
-      <w:pPr>
-        <w:rPr>
-          <w:rFonts w:hint="eastAsia"/>
-        </w:rPr>
-      </w:pPr>
       <w:r>
         <w:tab/>
       </w:r>
@@ -342,11 +256,6 @@
       </w:r>
     </w:p>
     <w:p>
-      <w:pPr>
-        <w:rPr>
-          <w:rFonts w:hint="eastAsia"/>
-        </w:rPr>
-      </w:pPr>
       <w:r>
         <w:tab/>
       </w:r>
@@ -373,11 +282,6 @@
       </w:r>
     </w:p>
     <w:p>
-      <w:pPr>
-        <w:rPr>
-          <w:rFonts w:hint="eastAsia"/>
-        </w:rPr>
-      </w:pPr>
       <w:r>
         <w:tab/>
       </w:r>
@@ -409,11 +313,6 @@
       </w:r>
     </w:p>
     <w:p>
-      <w:pPr>
-        <w:rPr>
-          <w:rFonts w:hint="eastAsia"/>
-        </w:rPr>
-      </w:pPr>
       <w:r>
         <w:tab/>
       </w:r>
@@ -428,11 +327,6 @@
       </w:r>
     </w:p>
     <w:p>
-      <w:pPr>
-        <w:rPr>
-          <w:rFonts w:hint="eastAsia"/>
-        </w:rPr>
-      </w:pPr>
       <w:r>
         <w:tab/>
       </w:r>
@@ -447,11 +341,6 @@
       </w:r>
     </w:p>
     <w:p>
-      <w:pPr>
-        <w:rPr>
-          <w:rFonts w:hint="eastAsia"/>
-        </w:rPr>
-      </w:pPr>
       <w:r>
         <w:tab/>
       </w:r>
@@ -475,11 +364,6 @@
       </w:r>
     </w:p>
     <w:p>
-      <w:pPr>
-        <w:rPr>
-          <w:rFonts w:hint="eastAsia"/>
-        </w:rPr>
-      </w:pPr>
       <w:r>
         <w:tab/>
       </w:r>
@@ -497,11 +381,6 @@
       </w:r>
     </w:p>
     <w:p>
-      <w:pPr>
-        <w:rPr>
-          <w:rFonts w:hint="eastAsia"/>
-        </w:rPr>
-      </w:pPr>
       <w:r>
         <w:tab/>
       </w:r>
@@ -528,11 +407,6 @@
       </w:r>
     </w:p>
     <w:p>
-      <w:pPr>
-        <w:rPr>
-          <w:rFonts w:hint="eastAsia"/>
-        </w:rPr>
-      </w:pPr>
       <w:r>
         <w:tab/>
       </w:r>
@@ -547,11 +421,6 @@
       </w:r>
     </w:p>
     <w:p>
-      <w:pPr>
-        <w:rPr>
-          <w:rFonts w:hint="eastAsia"/>
-        </w:rPr>
-      </w:pPr>
       <w:r>
         <w:tab/>
       </w:r>
@@ -569,11 +438,6 @@
       </w:r>
     </w:p>
     <w:p>
-      <w:pPr>
-        <w:rPr>
-          <w:rFonts w:hint="eastAsia"/>
-        </w:rPr>
-      </w:pPr>
       <w:r>
         <w:tab/>
       </w:r>
@@ -588,11 +452,6 @@
       </w:r>
     </w:p>
     <w:p>
-      <w:pPr>
-        <w:rPr>
-          <w:rFonts w:hint="eastAsia"/>
-        </w:rPr>
-      </w:pPr>
       <w:r>
         <w:tab/>
       </w:r>
@@ -607,11 +466,6 @@
       </w:r>
     </w:p>
     <w:p>
-      <w:pPr>
-        <w:rPr>
-          <w:rFonts w:hint="eastAsia"/>
-        </w:rPr>
-      </w:pPr>
       <w:r>
         <w:tab/>
       </w:r>
@@ -635,11 +489,6 @@
       </w:r>
     </w:p>
     <w:p>
-      <w:pPr>
-        <w:rPr>
-          <w:rFonts w:hint="eastAsia"/>
-        </w:rPr>
-      </w:pPr>
       <w:r>
         <w:tab/>
       </w:r>
@@ -654,11 +503,6 @@
       </w:r>
     </w:p>
     <w:p>
-      <w:pPr>
-        <w:rPr>
-          <w:rFonts w:hint="eastAsia"/>
-        </w:rPr>
-      </w:pPr>
       <w:r>
         <w:lastRenderedPageBreak/>
         <w:tab/>
@@ -704,19 +548,8 @@
         </w:drawing>
       </w:r>
     </w:p>
-    <w:p>
-      <w:pPr>
-        <w:rPr>
-          <w:rFonts w:hint="eastAsia"/>
-        </w:rPr>
-      </w:pPr>
-    </w:p>
-    <w:p>
-      <w:pPr>
-        <w:rPr>
-          <w:rFonts w:hint="eastAsia"/>
-        </w:rPr>
-      </w:pPr>
+    <w:p/>
+    <w:p>
       <w:r>
         <w:t>Exploratory Data Analysis (EDA)</w:t>
       </w:r>
@@ -728,11 +561,6 @@
       </w:r>
     </w:p>
     <w:p>
-      <w:pPr>
-        <w:rPr>
-          <w:rFonts w:hint="eastAsia"/>
-        </w:rPr>
-      </w:pPr>
       <w:r>
         <w:tab/>
       </w:r>
@@ -773,19 +601,8 @@
         <w:t>帮助深入了解数据</w:t>
       </w:r>
     </w:p>
-    <w:p>
-      <w:pPr>
-        <w:rPr>
-          <w:rFonts w:hint="eastAsia"/>
-        </w:rPr>
-      </w:pPr>
-    </w:p>
-    <w:p>
-      <w:pPr>
-        <w:rPr>
-          <w:rFonts w:hint="eastAsia"/>
-        </w:rPr>
-      </w:pPr>
+    <w:p/>
+    <w:p>
       <w:r>
         <w:t>Descriptive Statistics</w:t>
       </w:r>
@@ -797,11 +614,6 @@
       </w:r>
     </w:p>
     <w:p>
-      <w:pPr>
-        <w:rPr>
-          <w:rFonts w:hint="eastAsia"/>
-        </w:rPr>
-      </w:pPr>
       <w:r>
         <w:tab/>
       </w:r>
@@ -816,11 +628,6 @@
       </w:r>
     </w:p>
     <w:p>
-      <w:pPr>
-        <w:rPr>
-          <w:rFonts w:hint="eastAsia"/>
-        </w:rPr>
-      </w:pPr>
       <w:r>
         <w:tab/>
       </w:r>
@@ -840,11 +647,6 @@
       </w:r>
     </w:p>
     <w:p>
-      <w:pPr>
-        <w:rPr>
-          <w:rFonts w:hint="eastAsia"/>
-        </w:rPr>
-      </w:pPr>
       <w:r>
         <w:tab/>
       </w:r>
@@ -893,11 +695,6 @@
       </w:r>
     </w:p>
     <w:p>
-      <w:pPr>
-        <w:rPr>
-          <w:rFonts w:hint="eastAsia"/>
-        </w:rPr>
-      </w:pPr>
       <w:r>
         <w:tab/>
       </w:r>
@@ -918,11 +715,6 @@
       </w:r>
     </w:p>
     <w:p>
-      <w:pPr>
-        <w:rPr>
-          <w:rFonts w:hint="eastAsia"/>
-        </w:rPr>
-      </w:pPr>
       <w:r>
         <w:tab/>
       </w:r>
@@ -943,11 +735,6 @@
       </w:r>
     </w:p>
     <w:p>
-      <w:pPr>
-        <w:rPr>
-          <w:rFonts w:hint="eastAsia"/>
-        </w:rPr>
-      </w:pPr>
       <w:r>
         <w:tab/>
       </w:r>
@@ -962,11 +749,6 @@
       </w:r>
     </w:p>
     <w:p>
-      <w:pPr>
-        <w:rPr>
-          <w:rFonts w:hint="eastAsia"/>
-        </w:rPr>
-      </w:pPr>
       <w:r>
         <w:tab/>
       </w:r>
@@ -981,11 +763,6 @@
       </w:r>
     </w:p>
     <w:p>
-      <w:pPr>
-        <w:rPr>
-          <w:rFonts w:hint="eastAsia"/>
-        </w:rPr>
-      </w:pPr>
       <w:r>
         <w:tab/>
       </w:r>
@@ -1000,11 +777,6 @@
       </w:r>
     </w:p>
     <w:p>
-      <w:pPr>
-        <w:rPr>
-          <w:rFonts w:hint="eastAsia"/>
-        </w:rPr>
-      </w:pPr>
       <w:r>
         <w:tab/>
       </w:r>
@@ -1018,19 +790,8 @@
         <w:t>可以用来估计总体，但是有误差</w:t>
       </w:r>
     </w:p>
-    <w:p>
-      <w:pPr>
-        <w:rPr>
-          <w:rFonts w:hint="eastAsia"/>
-        </w:rPr>
-      </w:pPr>
-    </w:p>
-    <w:p>
-      <w:pPr>
-        <w:rPr>
-          <w:rFonts w:hint="eastAsia"/>
-        </w:rPr>
-      </w:pPr>
+    <w:p/>
+    <w:p>
       <w:r>
         <w:tab/>
         <w:t>Descriptive Statistics描述性统计</w:t>
@@ -1043,11 +804,6 @@
       </w:r>
     </w:p>
     <w:p>
-      <w:pPr>
-        <w:rPr>
-          <w:rFonts w:hint="eastAsia"/>
-        </w:rPr>
-      </w:pPr>
       <w:r>
         <w:tab/>
       </w:r>
@@ -1059,11 +815,6 @@
       </w:r>
     </w:p>
     <w:p>
-      <w:pPr>
-        <w:rPr>
-          <w:rFonts w:hint="eastAsia"/>
-        </w:rPr>
-      </w:pPr>
       <w:r>
         <w:tab/>
       </w:r>
@@ -1077,7 +828,6 @@
     <w:p>
       <w:pPr>
         <w:rPr>
-          <w:rFonts w:hint="eastAsia"/>
           <w:b/>
           <w:bCs/>
         </w:rPr>
@@ -1132,11 +882,6 @@
       </w:r>
     </w:p>
     <w:p>
-      <w:pPr>
-        <w:rPr>
-          <w:rFonts w:hint="eastAsia"/>
-        </w:rPr>
-      </w:pPr>
       <w:r>
         <w:tab/>
       </w:r>
@@ -1151,11 +896,6 @@
       </w:r>
     </w:p>
     <w:p>
-      <w:pPr>
-        <w:rPr>
-          <w:rFonts w:hint="eastAsia"/>
-        </w:rPr>
-      </w:pPr>
       <w:r>
         <w:tab/>
       </w:r>
@@ -1176,11 +916,6 @@
       </w:r>
     </w:p>
     <w:p>
-      <w:pPr>
-        <w:rPr>
-          <w:rFonts w:hint="eastAsia"/>
-        </w:rPr>
-      </w:pPr>
       <w:r>
         <w:tab/>
       </w:r>
@@ -1198,11 +933,6 @@
       </w:r>
     </w:p>
     <w:p>
-      <w:pPr>
-        <w:rPr>
-          <w:rFonts w:hint="eastAsia"/>
-        </w:rPr>
-      </w:pPr>
       <w:r>
         <w:tab/>
       </w:r>
@@ -1229,7 +959,6 @@
     <w:p>
       <w:pPr>
         <w:rPr>
-          <w:rFonts w:hint="eastAsia"/>
           <w:noProof/>
         </w:rPr>
       </w:pPr>
@@ -1338,7 +1067,6 @@
       <w:pPr>
         <w:ind w:left="420"/>
         <w:rPr>
-          <w:rFonts w:hint="eastAsia"/>
           <w:noProof/>
         </w:rPr>
       </w:pPr>
@@ -1379,7 +1107,6 @@
       <w:pPr>
         <w:ind w:left="420"/>
         <w:rPr>
-          <w:rFonts w:hint="eastAsia"/>
           <w:noProof/>
         </w:rPr>
       </w:pPr>
@@ -1410,7 +1137,6 @@
       <w:pPr>
         <w:ind w:left="420"/>
         <w:rPr>
-          <w:rFonts w:hint="eastAsia"/>
           <w:noProof/>
         </w:rPr>
       </w:pPr>
@@ -1469,11 +1195,6 @@
       </w:r>
     </w:p>
     <w:p>
-      <w:pPr>
-        <w:rPr>
-          <w:rFonts w:hint="eastAsia"/>
-        </w:rPr>
-      </w:pPr>
       <w:r>
         <w:tab/>
       </w:r>
@@ -1488,11 +1209,6 @@
       </w:r>
     </w:p>
     <w:p>
-      <w:pPr>
-        <w:rPr>
-          <w:rFonts w:hint="eastAsia"/>
-        </w:rPr>
-      </w:pPr>
       <w:r>
         <w:tab/>
       </w:r>
@@ -1517,11 +1233,6 @@
       </w:r>
     </w:p>
     <w:p>
-      <w:pPr>
-        <w:rPr>
-          <w:rFonts w:hint="eastAsia"/>
-        </w:rPr>
-      </w:pPr>
       <w:r>
         <w:tab/>
       </w:r>
@@ -1535,19 +1246,8 @@
         <w:t>出现最多的数</w:t>
       </w:r>
     </w:p>
-    <w:p>
-      <w:pPr>
-        <w:rPr>
-          <w:rFonts w:hint="eastAsia"/>
-        </w:rPr>
-      </w:pPr>
-    </w:p>
-    <w:p>
-      <w:pPr>
-        <w:rPr>
-          <w:rFonts w:hint="eastAsia"/>
-        </w:rPr>
-      </w:pPr>
+    <w:p/>
+    <w:p>
       <w:r>
         <w:tab/>
       </w:r>
@@ -1562,11 +1262,6 @@
       </w:r>
     </w:p>
     <w:p>
-      <w:pPr>
-        <w:rPr>
-          <w:rFonts w:hint="eastAsia"/>
-        </w:rPr>
-      </w:pPr>
       <w:r>
         <w:tab/>
       </w:r>
@@ -1594,11 +1289,6 @@
       </w:r>
     </w:p>
     <w:p>
-      <w:pPr>
-        <w:rPr>
-          <w:rFonts w:hint="eastAsia"/>
-        </w:rPr>
-      </w:pPr>
       <w:r>
         <w:tab/>
       </w:r>
@@ -1613,11 +1303,6 @@
       </w:r>
     </w:p>
     <w:p>
-      <w:pPr>
-        <w:rPr>
-          <w:rFonts w:hint="eastAsia"/>
-        </w:rPr>
-      </w:pPr>
       <w:r>
         <w:tab/>
       </w:r>
@@ -1709,11 +1394,6 @@
       </w:r>
     </w:p>
     <w:p>
-      <w:pPr>
-        <w:rPr>
-          <w:rFonts w:hint="eastAsia"/>
-        </w:rPr>
-      </w:pPr>
       <w:r>
         <w:tab/>
       </w:r>
@@ -1741,11 +1421,6 @@
       </w:r>
     </w:p>
     <w:p>
-      <w:pPr>
-        <w:rPr>
-          <w:rFonts w:hint="eastAsia"/>
-        </w:rPr>
-      </w:pPr>
       <w:r>
         <w:tab/>
       </w:r>
@@ -1760,11 +1435,6 @@
       </w:r>
     </w:p>
     <w:p>
-      <w:pPr>
-        <w:rPr>
-          <w:rFonts w:hint="eastAsia"/>
-        </w:rPr>
-      </w:pPr>
       <w:r>
         <w:tab/>
       </w:r>
@@ -1816,11 +1486,6 @@
       </w:r>
     </w:p>
     <w:p>
-      <w:pPr>
-        <w:rPr>
-          <w:rFonts w:hint="eastAsia"/>
-        </w:rPr>
-      </w:pPr>
       <w:r>
         <w:tab/>
       </w:r>
@@ -1841,11 +1506,6 @@
       </w:r>
     </w:p>
     <w:p>
-      <w:pPr>
-        <w:rPr>
-          <w:rFonts w:hint="eastAsia"/>
-        </w:rPr>
-      </w:pPr>
       <w:r>
         <w:tab/>
       </w:r>
@@ -1866,11 +1526,6 @@
       </w:r>
     </w:p>
     <w:p>
-      <w:pPr>
-        <w:rPr>
-          <w:rFonts w:hint="eastAsia"/>
-        </w:rPr>
-      </w:pPr>
       <w:r>
         <w:tab/>
       </w:r>
@@ -1891,11 +1546,6 @@
       </w:r>
     </w:p>
     <w:p>
-      <w:pPr>
-        <w:rPr>
-          <w:rFonts w:hint="eastAsia"/>
-        </w:rPr>
-      </w:pPr>
       <w:r>
         <w:tab/>
       </w:r>
@@ -1918,9 +1568,6 @@
     <w:p>
       <w:pPr>
         <w:ind w:left="840" w:firstLine="420"/>
-        <w:rPr>
-          <w:rFonts w:hint="eastAsia"/>
-        </w:rPr>
       </w:pPr>
       <w:r>
         <w:t>将样本分成q</w:t>
@@ -1945,9 +1592,6 @@
     <w:p>
       <w:pPr>
         <w:ind w:left="840" w:firstLine="420"/>
-        <w:rPr>
-          <w:rFonts w:hint="eastAsia"/>
-        </w:rPr>
       </w:pPr>
       <w:r>
         <w:rPr>
@@ -1999,9 +1643,6 @@
     <w:p>
       <w:pPr>
         <w:ind w:left="840" w:firstLine="420"/>
-        <w:rPr>
-          <w:rFonts w:hint="eastAsia"/>
-        </w:rPr>
       </w:pPr>
       <w:r>
         <w:rPr>
@@ -2025,9 +1666,6 @@
     <w:p>
       <w:pPr>
         <w:ind w:left="840" w:firstLine="420"/>
-        <w:rPr>
-          <w:rFonts w:hint="eastAsia"/>
-        </w:rPr>
       </w:pPr>
       <w:r>
         <w:t>中位数与提到第50</w:t>
@@ -2058,11 +1696,6 @@
       </w:r>
     </w:p>
     <w:p>
-      <w:pPr>
-        <w:rPr>
-          <w:rFonts w:hint="eastAsia"/>
-        </w:rPr>
-      </w:pPr>
       <w:r>
         <w:tab/>
       </w:r>
@@ -2092,9 +1725,6 @@
     <w:p>
       <w:pPr>
         <w:ind w:left="840" w:firstLine="420"/>
-        <w:rPr>
-          <w:rFonts w:hint="eastAsia"/>
-        </w:rPr>
       </w:pPr>
       <w:r>
         <w:t>使用四分位数来衡量的变异性度量，它测量第一四分位数（Q1）和第三四分位</w:t>
@@ -2104,19 +1734,8 @@
         <w:t>数（Q3）之间的差异——即 IQR = Q3 - Q1</w:t>
       </w:r>
     </w:p>
-    <w:p>
-      <w:pPr>
-        <w:rPr>
-          <w:rFonts w:hint="eastAsia"/>
-        </w:rPr>
-      </w:pPr>
-    </w:p>
-    <w:p>
-      <w:pPr>
-        <w:rPr>
-          <w:rFonts w:hint="eastAsia"/>
-        </w:rPr>
-      </w:pPr>
+    <w:p/>
+    <w:p>
       <w:r>
         <w:tab/>
         <w:t>Skew偏度 &amp; Kurtosis</w:t>
@@ -2135,11 +1754,6 @@
       </w:r>
     </w:p>
     <w:p>
-      <w:pPr>
-        <w:rPr>
-          <w:rFonts w:hint="eastAsia"/>
-        </w:rPr>
-      </w:pPr>
       <w:r>
         <w:tab/>
       </w:r>
@@ -2160,11 +1774,6 @@
       </w:r>
     </w:p>
     <w:p>
-      <w:pPr>
-        <w:rPr>
-          <w:rFonts w:hint="eastAsia"/>
-        </w:rPr>
-      </w:pPr>
       <w:r>
         <w:tab/>
       </w:r>
@@ -2213,11 +1822,6 @@
       </w:r>
     </w:p>
     <w:p>
-      <w:pPr>
-        <w:rPr>
-          <w:rFonts w:hint="eastAsia"/>
-        </w:rPr>
-      </w:pPr>
       <w:r>
         <w:tab/>
       </w:r>
@@ -2245,19 +1849,8 @@
         <w:t>”的一个指标</w:t>
       </w:r>
     </w:p>
-    <w:p>
-      <w:pPr>
-        <w:rPr>
-          <w:rFonts w:hint="eastAsia"/>
-        </w:rPr>
-      </w:pPr>
-    </w:p>
-    <w:p>
-      <w:pPr>
-        <w:rPr>
-          <w:rFonts w:hint="eastAsia"/>
-        </w:rPr>
-      </w:pPr>
+    <w:p/>
+    <w:p>
       <w:r>
         <w:rPr>
           <w:rFonts w:hint="eastAsia"/>
@@ -2266,11 +1859,6 @@
       </w:r>
     </w:p>
     <w:p>
-      <w:pPr>
-        <w:rPr>
-          <w:rFonts w:hint="eastAsia"/>
-        </w:rPr>
-      </w:pPr>
       <w:r>
         <w:tab/>
       </w:r>
@@ -2285,11 +1873,6 @@
       </w:r>
     </w:p>
     <w:p>
-      <w:pPr>
-        <w:rPr>
-          <w:rFonts w:hint="eastAsia"/>
-        </w:rPr>
-      </w:pPr>
       <w:r>
         <w:tab/>
       </w:r>
@@ -2301,11 +1884,6 @@
       </w:r>
     </w:p>
     <w:p>
-      <w:pPr>
-        <w:rPr>
-          <w:rFonts w:hint="eastAsia"/>
-        </w:rPr>
-      </w:pPr>
       <w:r>
         <w:tab/>
       </w:r>
@@ -2320,11 +1898,6 @@
       </w:r>
     </w:p>
     <w:p>
-      <w:pPr>
-        <w:rPr>
-          <w:rFonts w:hint="eastAsia"/>
-        </w:rPr>
-      </w:pPr>
       <w:r>
         <w:tab/>
       </w:r>
@@ -2339,11 +1912,6 @@
       </w:r>
     </w:p>
     <w:p>
-      <w:pPr>
-        <w:rPr>
-          <w:rFonts w:hint="eastAsia"/>
-        </w:rPr>
-      </w:pPr>
       <w:r>
         <w:tab/>
       </w:r>
@@ -2355,11 +1923,6 @@
       </w:r>
     </w:p>
     <w:p>
-      <w:pPr>
-        <w:rPr>
-          <w:rFonts w:hint="eastAsia"/>
-        </w:rPr>
-      </w:pPr>
       <w:r>
         <w:tab/>
       </w:r>
@@ -2371,11 +1934,6 @@
       </w:r>
     </w:p>
     <w:p>
-      <w:pPr>
-        <w:rPr>
-          <w:rFonts w:hint="eastAsia"/>
-        </w:rPr>
-      </w:pPr>
       <w:r>
         <w:tab/>
       </w:r>
@@ -2387,11 +1945,6 @@
       </w:r>
     </w:p>
     <w:p>
-      <w:pPr>
-        <w:rPr>
-          <w:rFonts w:hint="eastAsia"/>
-        </w:rPr>
-      </w:pPr>
       <w:r>
         <w:tab/>
       </w:r>
@@ -2405,19 +1958,8 @@
         <w:t>但是都是有风险的</w:t>
       </w:r>
     </w:p>
-    <w:p>
-      <w:pPr>
-        <w:rPr>
-          <w:rFonts w:hint="eastAsia"/>
-        </w:rPr>
-      </w:pPr>
-    </w:p>
-    <w:p>
-      <w:pPr>
-        <w:rPr>
-          <w:rFonts w:hint="eastAsia"/>
-        </w:rPr>
-      </w:pPr>
+    <w:p/>
+    <w:p>
       <w:r>
         <w:t>Data Pre-Processing</w:t>
       </w:r>
@@ -2429,11 +1971,6 @@
       </w:r>
     </w:p>
     <w:p>
-      <w:pPr>
-        <w:rPr>
-          <w:rFonts w:hint="eastAsia"/>
-        </w:rPr>
-      </w:pPr>
       <w:r>
         <w:tab/>
       </w:r>
@@ -2448,11 +1985,6 @@
       </w:r>
     </w:p>
     <w:p>
-      <w:pPr>
-        <w:rPr>
-          <w:rFonts w:hint="eastAsia"/>
-        </w:rPr>
-      </w:pPr>
       <w:r>
         <w:tab/>
       </w:r>
@@ -2464,11 +1996,6 @@
       </w:r>
     </w:p>
     <w:p>
-      <w:pPr>
-        <w:rPr>
-          <w:rFonts w:hint="eastAsia"/>
-        </w:rPr>
-      </w:pPr>
       <w:r>
         <w:tab/>
       </w:r>
@@ -2480,11 +2007,6 @@
       </w:r>
     </w:p>
     <w:p>
-      <w:pPr>
-        <w:rPr>
-          <w:rFonts w:hint="eastAsia"/>
-        </w:rPr>
-      </w:pPr>
       <w:r>
         <w:tab/>
       </w:r>
@@ -2499,11 +2021,6 @@
       </w:r>
     </w:p>
     <w:p>
-      <w:pPr>
-        <w:rPr>
-          <w:rFonts w:hint="eastAsia"/>
-        </w:rPr>
-      </w:pPr>
       <w:r>
         <w:tab/>
         <w:t>Bucketing分箱</w:t>
@@ -2516,11 +2033,6 @@
       </w:r>
     </w:p>
     <w:p>
-      <w:pPr>
-        <w:rPr>
-          <w:rFonts w:hint="eastAsia"/>
-        </w:rPr>
-      </w:pPr>
       <w:r>
         <w:tab/>
       </w:r>
@@ -2532,11 +2044,6 @@
       </w:r>
     </w:p>
     <w:p>
-      <w:pPr>
-        <w:rPr>
-          <w:rFonts w:hint="eastAsia"/>
-        </w:rPr>
-      </w:pPr>
       <w:r>
         <w:tab/>
       </w:r>
@@ -2548,11 +2055,6 @@
       </w:r>
     </w:p>
     <w:p>
-      <w:pPr>
-        <w:rPr>
-          <w:rFonts w:hint="eastAsia"/>
-        </w:rPr>
-      </w:pPr>
       <w:r>
         <w:tab/>
       </w:r>
@@ -2564,11 +2066,6 @@
       </w:r>
     </w:p>
     <w:p>
-      <w:pPr>
-        <w:rPr>
-          <w:rFonts w:hint="eastAsia"/>
-        </w:rPr>
-      </w:pPr>
       <w:r>
         <w:tab/>
       </w:r>
@@ -2595,11 +2092,6 @@
       </w:r>
     </w:p>
     <w:p>
-      <w:pPr>
-        <w:rPr>
-          <w:rFonts w:hint="eastAsia"/>
-        </w:rPr>
-      </w:pPr>
       <w:r>
         <w:tab/>
       </w:r>
@@ -2611,11 +2103,6 @@
       </w:r>
     </w:p>
     <w:p>
-      <w:pPr>
-        <w:rPr>
-          <w:rFonts w:hint="eastAsia"/>
-        </w:rPr>
-      </w:pPr>
       <w:r>
         <w:t>Class Imbalance</w:t>
       </w:r>
@@ -2627,11 +2114,6 @@
       </w:r>
     </w:p>
     <w:p>
-      <w:pPr>
-        <w:rPr>
-          <w:rFonts w:hint="eastAsia"/>
-        </w:rPr>
-      </w:pPr>
       <w:r>
         <w:tab/>
       </w:r>
@@ -2640,11 +2122,6 @@
       </w:r>
     </w:p>
     <w:p>
-      <w:pPr>
-        <w:rPr>
-          <w:rFonts w:hint="eastAsia"/>
-        </w:rPr>
-      </w:pPr>
       <w:r>
         <w:tab/>
       </w:r>
@@ -2664,11 +2141,6 @@
       </w:r>
     </w:p>
     <w:p>
-      <w:pPr>
-        <w:rPr>
-          <w:rFonts w:hint="eastAsia"/>
-        </w:rPr>
-      </w:pPr>
       <w:r>
         <w:tab/>
       </w:r>
@@ -2680,11 +2152,6 @@
       </w:r>
     </w:p>
     <w:p>
-      <w:pPr>
-        <w:rPr>
-          <w:rFonts w:hint="eastAsia"/>
-        </w:rPr>
-      </w:pPr>
       <w:r>
         <w:tab/>
       </w:r>
@@ -2696,11 +2163,6 @@
       </w:r>
     </w:p>
     <w:p>
-      <w:pPr>
-        <w:rPr>
-          <w:rFonts w:hint="eastAsia"/>
-        </w:rPr>
-      </w:pPr>
       <w:r>
         <w:tab/>
       </w:r>
@@ -2720,11 +2182,6 @@
       </w:r>
     </w:p>
     <w:p>
-      <w:pPr>
-        <w:rPr>
-          <w:rFonts w:hint="eastAsia"/>
-        </w:rPr>
-      </w:pPr>
       <w:r>
         <w:tab/>
       </w:r>
@@ -2736,11 +2193,6 @@
       </w:r>
     </w:p>
     <w:p>
-      <w:pPr>
-        <w:rPr>
-          <w:rFonts w:hint="eastAsia"/>
-        </w:rPr>
-      </w:pPr>
       <w:r>
         <w:tab/>
       </w:r>
@@ -2752,11 +2204,6 @@
       </w:r>
     </w:p>
     <w:p>
-      <w:pPr>
-        <w:rPr>
-          <w:rFonts w:hint="eastAsia"/>
-        </w:rPr>
-      </w:pPr>
       <w:r>
         <w:tab/>
       </w:r>
@@ -2773,19 +2220,8 @@
         <w:t>overfitting</w:t>
       </w:r>
     </w:p>
-    <w:p>
-      <w:pPr>
-        <w:rPr>
-          <w:rFonts w:hint="eastAsia"/>
-        </w:rPr>
-      </w:pPr>
-    </w:p>
-    <w:p>
-      <w:pPr>
-        <w:rPr>
-          <w:rFonts w:hint="eastAsia"/>
-        </w:rPr>
-      </w:pPr>
+    <w:p/>
+    <w:p>
       <w:r>
         <w:lastRenderedPageBreak/>
         <w:t>Split–Apply–Combine</w:t>
@@ -2798,11 +2234,6 @@
       </w:r>
     </w:p>
     <w:p>
-      <w:pPr>
-        <w:rPr>
-          <w:rFonts w:hint="eastAsia"/>
-        </w:rPr>
-      </w:pPr>
       <w:r>
         <w:tab/>
       </w:r>
@@ -2826,11 +2257,6 @@
       </w:r>
     </w:p>
     <w:p>
-      <w:pPr>
-        <w:rPr>
-          <w:rFonts w:hint="eastAsia"/>
-        </w:rPr>
-      </w:pPr>
       <w:r>
         <w:tab/>
       </w:r>
@@ -2854,11 +2280,6 @@
       </w:r>
     </w:p>
     <w:p>
-      <w:pPr>
-        <w:rPr>
-          <w:rFonts w:hint="eastAsia"/>
-        </w:rPr>
-      </w:pPr>
       <w:r>
         <w:tab/>
       </w:r>
@@ -2881,19 +2302,8 @@
         <w:t>将结果[组合]成一个新转换的数据集</w:t>
       </w:r>
     </w:p>
-    <w:p>
-      <w:pPr>
-        <w:rPr>
-          <w:rFonts w:hint="eastAsia"/>
-        </w:rPr>
-      </w:pPr>
-    </w:p>
-    <w:p>
-      <w:pPr>
-        <w:rPr>
-          <w:rFonts w:hint="eastAsia"/>
-        </w:rPr>
-      </w:pPr>
+    <w:p/>
+    <w:p>
       <w:r>
         <w:rPr>
           <w:noProof/>
@@ -2935,19 +2345,8 @@
         </w:drawing>
       </w:r>
     </w:p>
-    <w:p>
-      <w:pPr>
-        <w:rPr>
-          <w:rFonts w:hint="eastAsia"/>
-        </w:rPr>
-      </w:pPr>
-    </w:p>
-    <w:p>
-      <w:pPr>
-        <w:rPr>
-          <w:rFonts w:hint="eastAsia"/>
-        </w:rPr>
-      </w:pPr>
+    <w:p/>
+    <w:p>
       <w:r>
         <w:rPr>
           <w:rFonts w:hint="eastAsia"/>
@@ -2965,11 +2364,6 @@
       </w:r>
     </w:p>
     <w:p>
-      <w:pPr>
-        <w:rPr>
-          <w:rFonts w:hint="eastAsia"/>
-        </w:rPr>
-      </w:pPr>
       <w:r>
         <w:tab/>
       </w:r>
@@ -2978,11 +2372,6 @@
       </w:r>
     </w:p>
     <w:p>
-      <w:pPr>
-        <w:rPr>
-          <w:rFonts w:hint="eastAsia"/>
-        </w:rPr>
-      </w:pPr>
       <w:r>
         <w:tab/>
       </w:r>
@@ -3008,11 +2397,6 @@
       <w:proofErr w:type="gramEnd"/>
     </w:p>
     <w:p>
-      <w:pPr>
-        <w:rPr>
-          <w:rFonts w:hint="eastAsia"/>
-        </w:rPr>
-      </w:pPr>
       <w:r>
         <w:tab/>
       </w:r>
@@ -3024,11 +2408,6 @@
       </w:r>
     </w:p>
     <w:p>
-      <w:pPr>
-        <w:rPr>
-          <w:rFonts w:hint="eastAsia"/>
-        </w:rPr>
-      </w:pPr>
       <w:r>
         <w:tab/>
       </w:r>
@@ -3040,11 +2419,6 @@
       </w:r>
     </w:p>
     <w:p>
-      <w:pPr>
-        <w:rPr>
-          <w:rFonts w:hint="eastAsia"/>
-        </w:rPr>
-      </w:pPr>
       <w:r>
         <w:tab/>
       </w:r>
@@ -3056,11 +2430,6 @@
       </w:r>
     </w:p>
     <w:p>
-      <w:pPr>
-        <w:rPr>
-          <w:rFonts w:hint="eastAsia"/>
-        </w:rPr>
-      </w:pPr>
       <w:r>
         <w:tab/>
       </w:r>
@@ -3158,11 +2527,6 @@
       </w:r>
     </w:p>
     <w:p>
-      <w:pPr>
-        <w:rPr>
-          <w:rFonts w:hint="eastAsia"/>
-        </w:rPr>
-      </w:pPr>
       <w:r>
         <w:tab/>
       </w:r>
@@ -3207,19 +2571,8 @@
         </w:drawing>
       </w:r>
     </w:p>
-    <w:p>
-      <w:pPr>
-        <w:rPr>
-          <w:rFonts w:hint="eastAsia"/>
-        </w:rPr>
-      </w:pPr>
-    </w:p>
-    <w:p>
-      <w:pPr>
-        <w:rPr>
-          <w:rFonts w:hint="eastAsia"/>
-        </w:rPr>
-      </w:pPr>
+    <w:p/>
+    <w:p>
       <w:r>
         <w:t>Limitations of Correlation</w:t>
       </w:r>
@@ -3233,7 +2586,6 @@
     <w:p>
       <w:pPr>
         <w:rPr>
-          <w:rFonts w:hint="eastAsia"/>
           <w:i/>
           <w:iCs/>
         </w:rPr>
@@ -3287,11 +2639,6 @@
       </w:r>
     </w:p>
     <w:p>
-      <w:pPr>
-        <w:rPr>
-          <w:rFonts w:hint="eastAsia"/>
-        </w:rPr>
-      </w:pPr>
       <w:r>
         <w:tab/>
       </w:r>
@@ -3320,11 +2667,6 @@
       </w:r>
     </w:p>
     <w:p>
-      <w:pPr>
-        <w:rPr>
-          <w:rFonts w:hint="eastAsia"/>
-        </w:rPr>
-      </w:pPr>
       <w:r>
         <w:tab/>
       </w:r>
@@ -3339,11 +2681,6 @@
       </w:r>
     </w:p>
     <w:p>
-      <w:pPr>
-        <w:rPr>
-          <w:rFonts w:hint="eastAsia"/>
-        </w:rPr>
-      </w:pPr>
       <w:r>
         <w:tab/>
       </w:r>
@@ -3364,11 +2701,6 @@
       </w:r>
     </w:p>
     <w:p>
-      <w:pPr>
-        <w:rPr>
-          <w:rFonts w:hint="eastAsia"/>
-        </w:rPr>
-      </w:pPr>
       <w:r>
         <w:tab/>
       </w:r>
@@ -3388,19 +2720,8 @@
         <w:t>两个变量不直接相连，但有一个或多个变量将它们直接连接</w:t>
       </w:r>
     </w:p>
-    <w:p>
-      <w:pPr>
-        <w:rPr>
-          <w:rFonts w:hint="eastAsia"/>
-        </w:rPr>
-      </w:pPr>
-    </w:p>
-    <w:p>
-      <w:pPr>
-        <w:rPr>
-          <w:rFonts w:hint="eastAsia"/>
-        </w:rPr>
-      </w:pPr>
+    <w:p/>
+    <w:p>
       <w:r>
         <w:rPr>
           <w:rFonts w:hint="eastAsia"/>
@@ -3418,11 +2739,6 @@
       </w:r>
     </w:p>
     <w:p>
-      <w:pPr>
-        <w:rPr>
-          <w:rFonts w:hint="eastAsia"/>
-        </w:rPr>
-      </w:pPr>
       <w:r>
         <w:tab/>
       </w:r>
@@ -3439,11 +2755,6 @@
       </w:r>
     </w:p>
     <w:p>
-      <w:pPr>
-        <w:rPr>
-          <w:rFonts w:hint="eastAsia"/>
-        </w:rPr>
-      </w:pPr>
       <w:r>
         <w:tab/>
       </w:r>
@@ -3455,11 +2766,6 @@
       </w:r>
     </w:p>
     <w:p>
-      <w:pPr>
-        <w:rPr>
-          <w:rFonts w:hint="eastAsia"/>
-        </w:rPr>
-      </w:pPr>
       <w:r>
         <w:tab/>
       </w:r>
@@ -3478,11 +2784,6 @@
       </w:r>
     </w:p>
     <w:p>
-      <w:pPr>
-        <w:rPr>
-          <w:rFonts w:hint="eastAsia"/>
-        </w:rPr>
-      </w:pPr>
       <w:r>
         <w:tab/>
       </w:r>
@@ -3503,11 +2804,6 @@
       </w:r>
     </w:p>
     <w:p>
-      <w:pPr>
-        <w:rPr>
-          <w:rFonts w:hint="eastAsia"/>
-        </w:rPr>
-      </w:pPr>
       <w:r>
         <w:tab/>
       </w:r>
@@ -3528,11 +2824,6 @@
       </w:r>
     </w:p>
     <w:p>
-      <w:pPr>
-        <w:rPr>
-          <w:rFonts w:hint="eastAsia"/>
-        </w:rPr>
-      </w:pPr>
       <w:r>
         <w:tab/>
       </w:r>
@@ -3553,11 +2844,6 @@
       </w:r>
     </w:p>
     <w:p>
-      <w:pPr>
-        <w:rPr>
-          <w:rFonts w:hint="eastAsia"/>
-        </w:rPr>
-      </w:pPr>
       <w:r>
         <w:lastRenderedPageBreak/>
         <w:tab/>
@@ -3578,19 +2864,8 @@
         <w:t>用于展示两个定量变量之间的关系</w:t>
       </w:r>
     </w:p>
-    <w:p>
-      <w:pPr>
-        <w:rPr>
-          <w:rFonts w:hint="eastAsia"/>
-        </w:rPr>
-      </w:pPr>
-    </w:p>
-    <w:p>
-      <w:pPr>
-        <w:rPr>
-          <w:rFonts w:hint="eastAsia"/>
-        </w:rPr>
-      </w:pPr>
+    <w:p/>
+    <w:p>
       <w:r>
         <w:t>The Grammar of Graphics</w:t>
       </w:r>
@@ -3602,11 +2877,6 @@
       </w:r>
     </w:p>
     <w:p>
-      <w:pPr>
-        <w:rPr>
-          <w:rFonts w:hint="eastAsia"/>
-        </w:rPr>
-      </w:pPr>
       <w:r>
         <w:tab/>
       </w:r>
@@ -3615,11 +2885,6 @@
       </w:r>
     </w:p>
     <w:p>
-      <w:pPr>
-        <w:rPr>
-          <w:rFonts w:hint="eastAsia"/>
-        </w:rPr>
-      </w:pPr>
       <w:r>
         <w:tab/>
       </w:r>
@@ -3636,9 +2901,6 @@
     <w:p>
       <w:pPr>
         <w:ind w:left="420" w:firstLine="420"/>
-        <w:rPr>
-          <w:rFonts w:hint="eastAsia"/>
-        </w:rPr>
       </w:pPr>
       <w:r>
         <w:t>Data, Aesthetics</w:t>
@@ -3671,9 +2933,6 @@
     <w:p>
       <w:pPr>
         <w:ind w:left="420" w:firstLine="420"/>
-        <w:rPr>
-          <w:rFonts w:hint="eastAsia"/>
-        </w:rPr>
       </w:pPr>
       <w:r>
         <w:t>Data</w:t>
@@ -3691,9 +2950,6 @@
     <w:p>
       <w:pPr>
         <w:ind w:left="420" w:firstLine="420"/>
-        <w:rPr>
-          <w:rFonts w:hint="eastAsia"/>
-        </w:rPr>
       </w:pPr>
       <w:r>
         <w:t>Aesthetics</w:t>
@@ -3708,9 +2964,6 @@
     <w:p>
       <w:pPr>
         <w:ind w:left="420" w:firstLine="420"/>
-        <w:rPr>
-          <w:rFonts w:hint="eastAsia"/>
-        </w:rPr>
       </w:pPr>
       <w:r>
         <w:t>Geometries</w:t>
@@ -3728,9 +2981,6 @@
     <w:p>
       <w:pPr>
         <w:ind w:left="420" w:firstLine="420"/>
-        <w:rPr>
-          <w:rFonts w:hint="eastAsia"/>
-        </w:rPr>
       </w:pPr>
       <w:r>
         <w:t>Scales</w:t>
@@ -3748,9 +2998,6 @@
     <w:p>
       <w:pPr>
         <w:ind w:left="420" w:firstLine="420"/>
-        <w:rPr>
-          <w:rFonts w:hint="eastAsia"/>
-        </w:rPr>
       </w:pPr>
       <w:r>
         <w:t>Facets</w:t>
@@ -3768,9 +3015,6 @@
     <w:p>
       <w:pPr>
         <w:ind w:left="420" w:firstLine="420"/>
-        <w:rPr>
-          <w:rFonts w:hint="eastAsia"/>
-        </w:rPr>
       </w:pPr>
       <w:r>
         <w:t>Coordinates</w:t>
@@ -3788,9 +3032,6 @@
     <w:p>
       <w:pPr>
         <w:ind w:left="420" w:firstLine="420"/>
-        <w:rPr>
-          <w:rFonts w:hint="eastAsia"/>
-        </w:rPr>
       </w:pPr>
       <w:r>
         <w:t>Transformation</w:t>
@@ -3820,19 +3061,8 @@
         <w:t>)</w:t>
       </w:r>
     </w:p>
-    <w:p>
-      <w:pPr>
-        <w:rPr>
-          <w:rFonts w:hint="eastAsia"/>
-        </w:rPr>
-      </w:pPr>
-    </w:p>
-    <w:p>
-      <w:pPr>
-        <w:rPr>
-          <w:rFonts w:hint="eastAsia"/>
-        </w:rPr>
-      </w:pPr>
+    <w:p/>
+    <w:p>
       <w:r>
         <w:t>A/B Testing</w:t>
       </w:r>
@@ -3844,11 +3074,6 @@
       </w:r>
     </w:p>
     <w:p>
-      <w:pPr>
-        <w:rPr>
-          <w:rFonts w:hint="eastAsia"/>
-        </w:rPr>
-      </w:pPr>
       <w:r>
         <w:tab/>
       </w:r>
@@ -3900,19 +3125,8 @@
         <w:t>但是有幸存者偏差，如何避免？</w:t>
       </w:r>
     </w:p>
-    <w:p>
-      <w:pPr>
-        <w:rPr>
-          <w:rFonts w:hint="eastAsia"/>
-        </w:rPr>
-      </w:pPr>
-    </w:p>
-    <w:p>
-      <w:pPr>
-        <w:rPr>
-          <w:rFonts w:hint="eastAsia"/>
-        </w:rPr>
-      </w:pPr>
+    <w:p/>
+    <w:p>
       <w:r>
         <w:t>Null Hypothesis Statistical Testing</w:t>
       </w:r>
@@ -3924,11 +3138,6 @@
       </w:r>
     </w:p>
     <w:p>
-      <w:pPr>
-        <w:rPr>
-          <w:rFonts w:hint="eastAsia"/>
-        </w:rPr>
-      </w:pPr>
       <w:r>
         <w:tab/>
       </w:r>
@@ -3937,11 +3146,6 @@
       </w:r>
     </w:p>
     <w:p>
-      <w:pPr>
-        <w:rPr>
-          <w:rFonts w:hint="eastAsia"/>
-        </w:rPr>
-      </w:pPr>
       <w:r>
         <w:tab/>
       </w:r>
@@ -3972,11 +3176,6 @@
       </w:r>
     </w:p>
     <w:p>
-      <w:pPr>
-        <w:rPr>
-          <w:rFonts w:hint="eastAsia"/>
-        </w:rPr>
-      </w:pPr>
       <w:r>
         <w:tab/>
       </w:r>
@@ -4023,11 +3222,6 @@
       </w:r>
     </w:p>
     <w:p>
-      <w:pPr>
-        <w:rPr>
-          <w:rFonts w:hint="eastAsia"/>
-        </w:rPr>
-      </w:pPr>
       <w:r>
         <w:tab/>
       </w:r>
@@ -4039,11 +3233,6 @@
       </w:r>
     </w:p>
     <w:p>
-      <w:pPr>
-        <w:rPr>
-          <w:rFonts w:hint="eastAsia"/>
-        </w:rPr>
-      </w:pPr>
       <w:r>
         <w:tab/>
       </w:r>
@@ -4057,9 +3246,6 @@
     <w:p>
       <w:pPr>
         <w:ind w:left="420"/>
-        <w:rPr>
-          <w:rFonts w:hint="eastAsia"/>
-        </w:rPr>
       </w:pPr>
       <w:r>
         <w:tab/>
@@ -4086,9 +3272,6 @@
     <w:p>
       <w:pPr>
         <w:ind w:left="420"/>
-        <w:rPr>
-          <w:rFonts w:hint="eastAsia"/>
-        </w:rPr>
       </w:pPr>
       <w:r>
         <w:t>P</w:t>
@@ -4106,9 +3289,6 @@
     <w:p>
       <w:pPr>
         <w:ind w:left="420"/>
-        <w:rPr>
-          <w:rFonts w:hint="eastAsia"/>
-        </w:rPr>
       </w:pPr>
       <w:r>
         <w:t>Effect Size</w:t>
@@ -4123,9 +3303,6 @@
     <w:p>
       <w:pPr>
         <w:ind w:left="420"/>
-        <w:rPr>
-          <w:rFonts w:hint="eastAsia"/>
-        </w:rPr>
       </w:pPr>
       <w:r>
         <w:tab/>
@@ -4137,9 +3314,6 @@
     <w:p>
       <w:pPr>
         <w:ind w:left="420"/>
-        <w:rPr>
-          <w:rFonts w:hint="eastAsia"/>
-        </w:rPr>
       </w:pPr>
       <w:r>
         <w:t>Sample Size</w:t>
@@ -4154,9 +3328,6 @@
     <w:p>
       <w:pPr>
         <w:ind w:left="420"/>
-        <w:rPr>
-          <w:rFonts w:hint="eastAsia"/>
-        </w:rPr>
       </w:pPr>
       <w:r>
         <w:tab/>
@@ -4168,9 +3339,6 @@
     <w:p>
       <w:pPr>
         <w:ind w:left="420"/>
-        <w:rPr>
-          <w:rFonts w:hint="eastAsia"/>
-        </w:rPr>
       </w:pPr>
       <w:r>
         <w:tab/>
@@ -4185,9 +3353,6 @@
     <w:p>
       <w:pPr>
         <w:ind w:left="420"/>
-        <w:rPr>
-          <w:rFonts w:hint="eastAsia"/>
-        </w:rPr>
       </w:pPr>
       <w:r>
         <w:rPr>
@@ -4233,9 +3398,6 @@
     <w:p>
       <w:pPr>
         <w:ind w:left="420"/>
-        <w:rPr>
-          <w:rFonts w:hint="eastAsia"/>
-        </w:rPr>
       </w:pPr>
       <w:r>
         <w:lastRenderedPageBreak/>
@@ -4257,9 +3419,6 @@
     <w:p>
       <w:pPr>
         <w:ind w:left="420"/>
-        <w:rPr>
-          <w:rFonts w:hint="eastAsia"/>
-        </w:rPr>
       </w:pPr>
       <w:r>
         <w:tab/>
@@ -4292,9 +3451,6 @@
     <w:p>
       <w:pPr>
         <w:ind w:left="420"/>
-        <w:rPr>
-          <w:rFonts w:hint="eastAsia"/>
-        </w:rPr>
       </w:pPr>
       <w:r>
         <w:t>sample size</w:t>
@@ -4318,9 +3474,6 @@
     <w:p>
       <w:pPr>
         <w:ind w:left="420"/>
-        <w:rPr>
-          <w:rFonts w:hint="eastAsia"/>
-        </w:rPr>
       </w:pPr>
       <w:r>
         <w:tab/>
@@ -4372,9 +3525,6 @@
     <w:p>
       <w:pPr>
         <w:ind w:left="420"/>
-        <w:rPr>
-          <w:rFonts w:hint="eastAsia"/>
-        </w:rPr>
       </w:pPr>
       <w:r>
         <w:tab/>
@@ -4410,27 +3560,13 @@
     <w:p>
       <w:pPr>
         <w:ind w:left="420"/>
-        <w:rPr>
-          <w:rFonts w:hint="eastAsia"/>
-        </w:rPr>
       </w:pPr>
       <w:r>
         <w:t>当 p &lt; 0.05 是我们固定的截止点时，我们可以从最小的效应量中找到具有统计学意义的结果——只要我们有足够的数据</w:t>
       </w:r>
     </w:p>
-    <w:p>
-      <w:pPr>
-        <w:rPr>
-          <w:rFonts w:hint="eastAsia"/>
-        </w:rPr>
-      </w:pPr>
-    </w:p>
-    <w:p>
-      <w:pPr>
-        <w:rPr>
-          <w:rFonts w:hint="eastAsia"/>
-        </w:rPr>
-      </w:pPr>
+    <w:p/>
+    <w:p>
       <w:r>
         <w:t>Independent T-test</w:t>
       </w:r>
@@ -4442,11 +3578,6 @@
       </w:r>
     </w:p>
     <w:p>
-      <w:pPr>
-        <w:rPr>
-          <w:rFonts w:hint="eastAsia"/>
-        </w:rPr>
-      </w:pPr>
       <w:r>
         <w:tab/>
       </w:r>
@@ -4515,19 +3646,8 @@
         <w:t>样本标准误（即方差的度量）</w:t>
       </w:r>
     </w:p>
-    <w:p>
-      <w:pPr>
-        <w:rPr>
-          <w:rFonts w:hint="eastAsia"/>
-        </w:rPr>
-      </w:pPr>
-    </w:p>
-    <w:p>
-      <w:pPr>
-        <w:rPr>
-          <w:rFonts w:hint="eastAsia"/>
-        </w:rPr>
-      </w:pPr>
+    <w:p/>
+    <w:p>
       <w:r>
         <w:t>Paired T-test</w:t>
       </w:r>
@@ -4539,11 +3659,6 @@
       </w:r>
     </w:p>
     <w:p>
-      <w:pPr>
-        <w:rPr>
-          <w:rFonts w:hint="eastAsia"/>
-        </w:rPr>
-      </w:pPr>
       <w:r>
         <w:tab/>
       </w:r>
@@ -4568,19 +3683,8 @@
         <w:t>独立的话</w:t>
       </w:r>
     </w:p>
-    <w:p>
-      <w:pPr>
-        <w:rPr>
-          <w:rFonts w:hint="eastAsia"/>
-        </w:rPr>
-      </w:pPr>
-    </w:p>
-    <w:p>
-      <w:pPr>
-        <w:rPr>
-          <w:rFonts w:hint="eastAsia"/>
-        </w:rPr>
-      </w:pPr>
+    <w:p/>
+    <w:p>
       <w:r>
         <w:t>ANOVA(Analysis of Variance)方差分析</w:t>
       </w:r>
@@ -4592,11 +3696,6 @@
       </w:r>
     </w:p>
     <w:p>
-      <w:pPr>
-        <w:rPr>
-          <w:rFonts w:hint="eastAsia"/>
-        </w:rPr>
-      </w:pPr>
       <w:r>
         <w:tab/>
       </w:r>
@@ -4605,11 +3704,6 @@
       </w:r>
     </w:p>
     <w:p>
-      <w:pPr>
-        <w:rPr>
-          <w:rFonts w:hint="eastAsia"/>
-        </w:rPr>
-      </w:pPr>
       <w:r>
         <w:tab/>
       </w:r>
@@ -4635,9 +3729,6 @@
     <w:p>
       <w:pPr>
         <w:ind w:left="420" w:firstLine="420"/>
-        <w:rPr>
-          <w:rFonts w:hint="eastAsia"/>
-        </w:rPr>
       </w:pPr>
       <w:r>
         <w:t>随着你运行的 NHST 数量的增加，你至少犯一个错误发现（“第一类错误”）的概率也会增加</w:t>
@@ -4646,9 +3737,6 @@
     <w:p>
       <w:pPr>
         <w:ind w:left="420" w:firstLine="420"/>
-        <w:rPr>
-          <w:rFonts w:hint="eastAsia"/>
-        </w:rPr>
       </w:pPr>
       <w:r>
         <w:t>Bonferroni correction</w:t>
@@ -4672,19 +3760,8 @@
         <w:t>例如，在运行我们的三个成对独立 t 检验时，我们可能会使用 0.05/3 (= 0.0167) 的 p 值截止点。</w:t>
       </w:r>
     </w:p>
-    <w:p>
-      <w:pPr>
-        <w:rPr>
-          <w:rFonts w:hint="eastAsia"/>
-        </w:rPr>
-      </w:pPr>
-    </w:p>
-    <w:p>
-      <w:pPr>
-        <w:rPr>
-          <w:rFonts w:hint="eastAsia"/>
-        </w:rPr>
-      </w:pPr>
+    <w:p/>
+    <w:p>
       <w:r>
         <w:t>Parametric tests</w:t>
       </w:r>
@@ -4696,11 +3773,6 @@
       </w:r>
     </w:p>
     <w:p>
-      <w:pPr>
-        <w:rPr>
-          <w:rFonts w:hint="eastAsia"/>
-        </w:rPr>
-      </w:pPr>
       <w:r>
         <w:tab/>
       </w:r>
@@ -4718,11 +3790,6 @@
       </w:r>
     </w:p>
     <w:p>
-      <w:pPr>
-        <w:rPr>
-          <w:rFonts w:hint="eastAsia"/>
-        </w:rPr>
-      </w:pPr>
       <w:r>
         <w:tab/>
       </w:r>
@@ -4731,11 +3798,6 @@
       </w:r>
     </w:p>
     <w:p>
-      <w:pPr>
-        <w:rPr>
-          <w:rFonts w:hint="eastAsia"/>
-        </w:rPr>
-      </w:pPr>
       <w:r>
         <w:tab/>
       </w:r>
@@ -4747,11 +3809,6 @@
       </w:r>
     </w:p>
     <w:p>
-      <w:pPr>
-        <w:rPr>
-          <w:rFonts w:hint="eastAsia"/>
-        </w:rPr>
-      </w:pPr>
       <w:r>
         <w:tab/>
       </w:r>
@@ -4763,11 +3820,6 @@
       </w:r>
     </w:p>
     <w:p>
-      <w:pPr>
-        <w:rPr>
-          <w:rFonts w:hint="eastAsia"/>
-        </w:rPr>
-      </w:pPr>
       <w:r>
         <w:tab/>
       </w:r>
@@ -4779,11 +3831,6 @@
       </w:r>
     </w:p>
     <w:p>
-      <w:pPr>
-        <w:rPr>
-          <w:rFonts w:hint="eastAsia"/>
-        </w:rPr>
-      </w:pPr>
       <w:r>
         <w:tab/>
       </w:r>
@@ -4795,11 +3842,6 @@
       </w:r>
     </w:p>
     <w:p>
-      <w:pPr>
-        <w:rPr>
-          <w:rFonts w:hint="eastAsia"/>
-        </w:rPr>
-      </w:pPr>
       <w:r>
         <w:tab/>
       </w:r>
@@ -4807,19 +3849,8 @@
         <w:t>每个参数检验都有自己的特定假设，上述假设在不同的上下文（即不同的测试）中意味着不同的东西</w:t>
       </w:r>
     </w:p>
-    <w:p>
-      <w:pPr>
-        <w:rPr>
-          <w:rFonts w:hint="eastAsia"/>
-        </w:rPr>
-      </w:pPr>
-    </w:p>
-    <w:p>
-      <w:pPr>
-        <w:rPr>
-          <w:rFonts w:hint="eastAsia"/>
-        </w:rPr>
-      </w:pPr>
+    <w:p/>
+    <w:p>
       <w:r>
         <w:t>Non-parametric tests</w:t>
       </w:r>
@@ -4831,11 +3862,6 @@
       </w:r>
     </w:p>
     <w:p>
-      <w:pPr>
-        <w:rPr>
-          <w:rFonts w:hint="eastAsia"/>
-        </w:rPr>
-      </w:pPr>
       <w:r>
         <w:tab/>
       </w:r>
@@ -4844,11 +3870,6 @@
       </w:r>
     </w:p>
     <w:p>
-      <w:pPr>
-        <w:rPr>
-          <w:rFonts w:hint="eastAsia"/>
-        </w:rPr>
-      </w:pPr>
       <w:r>
         <w:tab/>
       </w:r>
@@ -4874,21 +3895,12 @@
         <w:t>假设时，通常可以使用这些测试的非参数等效测试来替代</w:t>
       </w:r>
     </w:p>
-    <w:p>
-      <w:pPr>
-        <w:rPr>
-          <w:rFonts w:hint="eastAsia"/>
-        </w:rPr>
-      </w:pPr>
-    </w:p>
+    <w:p/>
     <w:p>
       <w:pPr>
         <w:pBdr>
           <w:bottom w:val="single" w:sz="6" w:space="1" w:color="auto"/>
         </w:pBdr>
-        <w:rPr>
-          <w:rFonts w:hint="eastAsia"/>
-        </w:rPr>
       </w:pPr>
       <w:r>
         <w:rPr>
@@ -4898,11 +3910,6 @@
       </w:r>
     </w:p>
     <w:p>
-      <w:pPr>
-        <w:rPr>
-          <w:rFonts w:hint="eastAsia"/>
-        </w:rPr>
-      </w:pPr>
       <w:r>
         <w:t>Supervised Learning</w:t>
       </w:r>
@@ -4914,11 +3921,6 @@
       </w:r>
     </w:p>
     <w:p>
-      <w:pPr>
-        <w:rPr>
-          <w:rFonts w:hint="eastAsia"/>
-        </w:rPr>
-      </w:pPr>
       <w:r>
         <w:tab/>
       </w:r>
@@ -4927,11 +3929,6 @@
       </w:r>
     </w:p>
     <w:p>
-      <w:pPr>
-        <w:rPr>
-          <w:rFonts w:hint="eastAsia"/>
-        </w:rPr>
-      </w:pPr>
       <w:r>
         <w:lastRenderedPageBreak/>
         <w:tab/>
@@ -4950,11 +3947,6 @@
       </w:r>
     </w:p>
     <w:p>
-      <w:pPr>
-        <w:rPr>
-          <w:rFonts w:hint="eastAsia"/>
-        </w:rPr>
-      </w:pPr>
       <w:r>
         <w:tab/>
       </w:r>
@@ -4969,11 +3961,6 @@
       </w:r>
     </w:p>
     <w:p>
-      <w:pPr>
-        <w:rPr>
-          <w:rFonts w:hint="eastAsia"/>
-        </w:rPr>
-      </w:pPr>
       <w:r>
         <w:tab/>
       </w:r>
@@ -4993,9 +3980,6 @@
     <w:p>
       <w:pPr>
         <w:ind w:left="420" w:firstLine="420"/>
-        <w:rPr>
-          <w:rFonts w:hint="eastAsia"/>
-        </w:rPr>
       </w:pPr>
       <w:r>
         <w:t>“典型”的机器学习环境中，我们可能希望确定我们的模型在预测新的（未见过的</w:t>
@@ -5017,11 +4001,6 @@
       </w:r>
     </w:p>
     <w:p>
-      <w:pPr>
-        <w:rPr>
-          <w:rFonts w:hint="eastAsia"/>
-        </w:rPr>
-      </w:pPr>
       <w:r>
         <w:tab/>
       </w:r>
@@ -5047,20 +4026,12 @@
     <w:p>
       <w:pPr>
         <w:ind w:left="420" w:firstLine="420"/>
-        <w:rPr>
-          <w:rFonts w:hint="eastAsia"/>
-        </w:rPr>
       </w:pPr>
       <w:r>
         <w:t>然而，在进行数据分析时，我们可能更感兴趣的是从模型中可以推断出什么。可能想要了解数据中潜在的关系可以教给我们什么</w:t>
       </w:r>
     </w:p>
     <w:p>
-      <w:pPr>
-        <w:rPr>
-          <w:rFonts w:hint="eastAsia"/>
-        </w:rPr>
-      </w:pPr>
       <w:r>
         <w:tab/>
       </w:r>
@@ -5084,11 +4055,6 @@
       </w:r>
     </w:p>
     <w:p>
-      <w:pPr>
-        <w:rPr>
-          <w:rFonts w:hint="eastAsia"/>
-        </w:rPr>
-      </w:pPr>
       <w:r>
         <w:tab/>
       </w:r>
@@ -5109,11 +4075,6 @@
       </w:r>
     </w:p>
     <w:p>
-      <w:pPr>
-        <w:rPr>
-          <w:rFonts w:hint="eastAsia"/>
-        </w:rPr>
-      </w:pPr>
       <w:r>
         <w:tab/>
       </w:r>
@@ -5130,19 +4091,8 @@
         <w:t>其中我们的因变量是分类变量categorical</w:t>
       </w:r>
     </w:p>
-    <w:p>
-      <w:pPr>
-        <w:rPr>
-          <w:rFonts w:hint="eastAsia"/>
-        </w:rPr>
-      </w:pPr>
-    </w:p>
-    <w:p>
-      <w:pPr>
-        <w:rPr>
-          <w:rFonts w:hint="eastAsia"/>
-        </w:rPr>
-      </w:pPr>
+    <w:p/>
+    <w:p>
       <w:r>
         <w:t>Regression Analysis</w:t>
       </w:r>
@@ -5154,11 +4104,6 @@
       </w:r>
     </w:p>
     <w:p>
-      <w:pPr>
-        <w:rPr>
-          <w:rFonts w:hint="eastAsia"/>
-        </w:rPr>
-      </w:pPr>
       <w:r>
         <w:tab/>
       </w:r>
@@ -5167,11 +4112,6 @@
       </w:r>
     </w:p>
     <w:p>
-      <w:pPr>
-        <w:rPr>
-          <w:rFonts w:hint="eastAsia"/>
-        </w:rPr>
-      </w:pPr>
       <w:r>
         <w:tab/>
       </w:r>
@@ -5179,19 +4119,8 @@
         <w:t>回归允许我们拥有任意多的自变量</w:t>
       </w:r>
     </w:p>
-    <w:p>
-      <w:pPr>
-        <w:rPr>
-          <w:rFonts w:hint="eastAsia"/>
-        </w:rPr>
-      </w:pPr>
-    </w:p>
-    <w:p>
-      <w:pPr>
-        <w:rPr>
-          <w:rFonts w:hint="eastAsia"/>
-        </w:rPr>
-      </w:pPr>
+    <w:p/>
+    <w:p>
       <w:r>
         <w:t>误差平方和Sum of Squared Errors (SSE)</w:t>
       </w:r>
@@ -5203,11 +4132,6 @@
       </w:r>
     </w:p>
     <w:p>
-      <w:pPr>
-        <w:rPr>
-          <w:rFonts w:hint="eastAsia"/>
-        </w:rPr>
-      </w:pPr>
       <w:r>
         <w:tab/>
       </w:r>
@@ -5216,11 +4140,6 @@
       </w:r>
     </w:p>
     <w:p>
-      <w:pPr>
-        <w:rPr>
-          <w:rFonts w:hint="eastAsia"/>
-        </w:rPr>
-      </w:pPr>
       <w:r>
         <w:tab/>
       </w:r>
@@ -5235,11 +4154,6 @@
       </w:r>
     </w:p>
     <w:p>
-      <w:pPr>
-        <w:rPr>
-          <w:rFonts w:hint="eastAsia"/>
-        </w:rPr>
-      </w:pPr>
       <w:r>
         <w:tab/>
       </w:r>
@@ -5284,19 +4198,8 @@
         </w:drawing>
       </w:r>
     </w:p>
-    <w:p>
-      <w:pPr>
-        <w:rPr>
-          <w:rFonts w:hint="eastAsia"/>
-        </w:rPr>
-      </w:pPr>
-    </w:p>
-    <w:p>
-      <w:pPr>
-        <w:rPr>
-          <w:rFonts w:hint="eastAsia"/>
-        </w:rPr>
-      </w:pPr>
+    <w:p/>
+    <w:p>
       <w:r>
         <w:t>均方误差Mean Squared Error (MSE)</w:t>
       </w:r>
@@ -5308,11 +4211,6 @@
       </w:r>
     </w:p>
     <w:p>
-      <w:pPr>
-        <w:rPr>
-          <w:rFonts w:hint="eastAsia"/>
-        </w:rPr>
-      </w:pPr>
       <w:r>
         <w:tab/>
       </w:r>
@@ -5329,11 +4227,6 @@
       </w:r>
     </w:p>
     <w:p>
-      <w:pPr>
-        <w:rPr>
-          <w:rFonts w:hint="eastAsia"/>
-        </w:rPr>
-      </w:pPr>
       <w:r>
         <w:tab/>
       </w:r>
@@ -5357,11 +4250,6 @@
       </w:r>
     </w:p>
     <w:p>
-      <w:pPr>
-        <w:rPr>
-          <w:rFonts w:hint="eastAsia"/>
-        </w:rPr>
-      </w:pPr>
       <w:r>
         <w:tab/>
       </w:r>
@@ -5406,19 +4294,8 @@
         </w:drawing>
       </w:r>
     </w:p>
-    <w:p>
-      <w:pPr>
-        <w:rPr>
-          <w:rFonts w:hint="eastAsia"/>
-        </w:rPr>
-      </w:pPr>
-    </w:p>
-    <w:p>
-      <w:pPr>
-        <w:rPr>
-          <w:rFonts w:hint="eastAsia"/>
-        </w:rPr>
-      </w:pPr>
+    <w:p/>
+    <w:p>
       <w:r>
         <w:t>Root Mean Squared Error (RMSE)</w:t>
       </w:r>
@@ -5430,11 +4307,6 @@
       </w:r>
     </w:p>
     <w:p>
-      <w:pPr>
-        <w:rPr>
-          <w:rFonts w:hint="eastAsia"/>
-        </w:rPr>
-      </w:pPr>
       <w:r>
         <w:tab/>
       </w:r>
@@ -5452,11 +4324,6 @@
       </w:r>
     </w:p>
     <w:p>
-      <w:pPr>
-        <w:rPr>
-          <w:rFonts w:hint="eastAsia"/>
-        </w:rPr>
-      </w:pPr>
       <w:r>
         <w:tab/>
       </w:r>
@@ -5501,19 +4368,8 @@
         </w:drawing>
       </w:r>
     </w:p>
-    <w:p>
-      <w:pPr>
-        <w:rPr>
-          <w:rFonts w:hint="eastAsia"/>
-        </w:rPr>
-      </w:pPr>
-    </w:p>
-    <w:p>
-      <w:pPr>
-        <w:rPr>
-          <w:rFonts w:hint="eastAsia"/>
-        </w:rPr>
-      </w:pPr>
+    <w:p/>
+    <w:p>
       <w:r>
         <w:rPr>
           <w:rFonts w:hint="eastAsia"/>
@@ -5540,11 +4396,6 @@
       </w:r>
     </w:p>
     <w:p>
-      <w:pPr>
-        <w:rPr>
-          <w:rFonts w:hint="eastAsia"/>
-        </w:rPr>
-      </w:pPr>
       <w:r>
         <w:tab/>
       </w:r>
@@ -5589,19 +4440,8 @@
         </w:drawing>
       </w:r>
     </w:p>
-    <w:p>
-      <w:pPr>
-        <w:rPr>
-          <w:rFonts w:hint="eastAsia"/>
-        </w:rPr>
-      </w:pPr>
-    </w:p>
-    <w:p>
-      <w:pPr>
-        <w:rPr>
-          <w:rFonts w:hint="eastAsia"/>
-        </w:rPr>
-      </w:pPr>
+    <w:p/>
+    <w:p>
       <w:r>
         <w:t>R</w:t>
       </w:r>
@@ -5623,11 +4463,6 @@
       </w:r>
     </w:p>
     <w:p>
-      <w:pPr>
-        <w:rPr>
-          <w:rFonts w:hint="eastAsia"/>
-        </w:rPr>
-      </w:pPr>
       <w:r>
         <w:tab/>
       </w:r>
@@ -5636,11 +4471,6 @@
       </w:r>
     </w:p>
     <w:p>
-      <w:pPr>
-        <w:rPr>
-          <w:rFonts w:hint="eastAsia"/>
-        </w:rPr>
-      </w:pPr>
       <w:r>
         <w:tab/>
       </w:r>
@@ -5649,11 +4479,6 @@
       </w:r>
     </w:p>
     <w:p>
-      <w:pPr>
-        <w:rPr>
-          <w:rFonts w:hint="eastAsia"/>
-        </w:rPr>
-      </w:pPr>
       <w:r>
         <w:tab/>
       </w:r>
@@ -5699,11 +4524,6 @@
       </w:r>
     </w:p>
     <w:p>
-      <w:pPr>
-        <w:rPr>
-          <w:rFonts w:hint="eastAsia"/>
-        </w:rPr>
-      </w:pPr>
       <w:r>
         <w:t>R</w:t>
       </w:r>
@@ -5733,19 +4553,8 @@
         <w:t>RMSE 告诉我们预测值和实际值之间的平均误差</w:t>
       </w:r>
     </w:p>
-    <w:p>
-      <w:pPr>
-        <w:rPr>
-          <w:rFonts w:hint="eastAsia"/>
-        </w:rPr>
-      </w:pPr>
-    </w:p>
-    <w:p>
-      <w:pPr>
-        <w:rPr>
-          <w:rFonts w:hint="eastAsia"/>
-        </w:rPr>
-      </w:pPr>
+    <w:p/>
+    <w:p>
       <w:r>
         <w:t>Multiple Linear Regression多重线性回归</w:t>
       </w:r>
@@ -5757,11 +4566,6 @@
       </w:r>
     </w:p>
     <w:p>
-      <w:pPr>
-        <w:rPr>
-          <w:rFonts w:hint="eastAsia"/>
-        </w:rPr>
-      </w:pPr>
       <w:r>
         <w:tab/>
       </w:r>
@@ -5785,11 +4589,6 @@
       </w:r>
     </w:p>
     <w:p>
-      <w:pPr>
-        <w:rPr>
-          <w:rFonts w:hint="eastAsia"/>
-        </w:rPr>
-      </w:pPr>
       <w:r>
         <w:tab/>
       </w:r>
@@ -5834,19 +4633,8 @@
         </w:drawing>
       </w:r>
     </w:p>
-    <w:p>
-      <w:pPr>
-        <w:rPr>
-          <w:rFonts w:hint="eastAsia"/>
-        </w:rPr>
-      </w:pPr>
-    </w:p>
-    <w:p>
-      <w:pPr>
-        <w:rPr>
-          <w:rFonts w:hint="eastAsia"/>
-        </w:rPr>
-      </w:pPr>
+    <w:p/>
+    <w:p>
       <w:r>
         <w:t>Non-Linear Regression</w:t>
       </w:r>
@@ -5861,11 +4649,6 @@
       </w:r>
     </w:p>
     <w:p>
-      <w:pPr>
-        <w:rPr>
-          <w:rFonts w:hint="eastAsia"/>
-        </w:rPr>
-      </w:pPr>
       <w:r>
         <w:tab/>
       </w:r>
@@ -5882,19 +4665,8 @@
         <w:t>也面临着过度拟合数据的风险</w:t>
       </w:r>
     </w:p>
-    <w:p>
-      <w:pPr>
-        <w:rPr>
-          <w:rFonts w:hint="eastAsia"/>
-        </w:rPr>
-      </w:pPr>
-    </w:p>
-    <w:p>
-      <w:pPr>
-        <w:rPr>
-          <w:rFonts w:hint="eastAsia"/>
-        </w:rPr>
-      </w:pPr>
+    <w:p/>
+    <w:p>
       <w:r>
         <w:t>Logistic Regression</w:t>
       </w:r>
@@ -5906,11 +4678,6 @@
       </w:r>
     </w:p>
     <w:p>
-      <w:pPr>
-        <w:rPr>
-          <w:rFonts w:hint="eastAsia"/>
-        </w:rPr>
-      </w:pPr>
       <w:r>
         <w:tab/>
       </w:r>
@@ -5919,11 +4686,6 @@
       </w:r>
     </w:p>
     <w:p>
-      <w:pPr>
-        <w:rPr>
-          <w:rFonts w:hint="eastAsia"/>
-        </w:rPr>
-      </w:pPr>
       <w:r>
         <w:tab/>
       </w:r>
@@ -5932,11 +4694,6 @@
       </w:r>
     </w:p>
     <w:p>
-      <w:pPr>
-        <w:rPr>
-          <w:rFonts w:hint="eastAsia"/>
-        </w:rPr>
-      </w:pPr>
       <w:r>
         <w:tab/>
       </w:r>
@@ -5945,11 +4702,6 @@
       </w:r>
     </w:p>
     <w:p>
-      <w:pPr>
-        <w:rPr>
-          <w:rFonts w:hint="eastAsia"/>
-        </w:rPr>
-      </w:pPr>
       <w:r>
         <w:tab/>
       </w:r>
@@ -6010,11 +4762,6 @@
       </w:r>
     </w:p>
     <w:p>
-      <w:pPr>
-        <w:rPr>
-          <w:rFonts w:hint="eastAsia"/>
-        </w:rPr>
-      </w:pPr>
       <w:r>
         <w:tab/>
       </w:r>
@@ -6023,11 +4770,6 @@
       </w:r>
     </w:p>
     <w:p>
-      <w:pPr>
-        <w:rPr>
-          <w:rFonts w:hint="eastAsia"/>
-        </w:rPr>
-      </w:pPr>
       <w:r>
         <w:tab/>
       </w:r>
@@ -6039,11 +4781,6 @@
       </w:r>
     </w:p>
     <w:p>
-      <w:pPr>
-        <w:rPr>
-          <w:rFonts w:hint="eastAsia"/>
-        </w:rPr>
-      </w:pPr>
       <w:r>
         <w:tab/>
       </w:r>
@@ -6054,19 +4791,8 @@
         <w:t>理解自变量如何影响Y值（解释）</w:t>
       </w:r>
     </w:p>
-    <w:p>
-      <w:pPr>
-        <w:rPr>
-          <w:rFonts w:hint="eastAsia"/>
-        </w:rPr>
-      </w:pPr>
-    </w:p>
-    <w:p>
-      <w:pPr>
-        <w:rPr>
-          <w:rFonts w:hint="eastAsia"/>
-        </w:rPr>
-      </w:pPr>
+    <w:p/>
+    <w:p>
       <w:r>
         <w:t>Confusion Matrix</w:t>
       </w:r>
@@ -6078,11 +4804,6 @@
       </w:r>
     </w:p>
     <w:p>
-      <w:pPr>
-        <w:rPr>
-          <w:rFonts w:hint="eastAsia"/>
-        </w:rPr>
-      </w:pPr>
       <w:r>
         <w:tab/>
       </w:r>
@@ -6091,11 +4812,6 @@
       </w:r>
     </w:p>
     <w:p>
-      <w:pPr>
-        <w:rPr>
-          <w:rFonts w:hint="eastAsia"/>
-        </w:rPr>
-      </w:pPr>
       <w:r>
         <w:tab/>
       </w:r>
@@ -6107,11 +4823,6 @@
       </w:r>
     </w:p>
     <w:p>
-      <w:pPr>
-        <w:rPr>
-          <w:rFonts w:hint="eastAsia"/>
-        </w:rPr>
-      </w:pPr>
       <w:r>
         <w:tab/>
       </w:r>
@@ -6129,11 +4840,6 @@
       </w:r>
     </w:p>
     <w:p>
-      <w:pPr>
-        <w:rPr>
-          <w:rFonts w:hint="eastAsia"/>
-        </w:rPr>
-      </w:pPr>
       <w:r>
         <w:tab/>
       </w:r>
@@ -6145,11 +4851,6 @@
       </w:r>
     </w:p>
     <w:p>
-      <w:pPr>
-        <w:rPr>
-          <w:rFonts w:hint="eastAsia"/>
-        </w:rPr>
-      </w:pPr>
       <w:r>
         <w:tab/>
       </w:r>
@@ -6161,11 +4862,6 @@
       </w:r>
     </w:p>
     <w:p>
-      <w:pPr>
-        <w:rPr>
-          <w:rFonts w:hint="eastAsia"/>
-        </w:rPr>
-      </w:pPr>
       <w:r>
         <w:tab/>
       </w:r>
@@ -6214,11 +4910,6 @@
       </w:r>
     </w:p>
     <w:p>
-      <w:pPr>
-        <w:rPr>
-          <w:rFonts w:hint="eastAsia"/>
-        </w:rPr>
-      </w:pPr>
       <w:r>
         <w:tab/>
       </w:r>
@@ -6247,9 +4938,6 @@
     <w:p>
       <w:pPr>
         <w:ind w:left="420"/>
-        <w:rPr>
-          <w:rFonts w:hint="eastAsia"/>
-        </w:rPr>
       </w:pPr>
       <w:r>
         <w:tab/>
@@ -6273,9 +4961,6 @@
     <w:p>
       <w:pPr>
         <w:ind w:left="420"/>
-        <w:rPr>
-          <w:rFonts w:hint="eastAsia"/>
-        </w:rPr>
       </w:pPr>
       <w:r>
         <w:tab/>
@@ -6312,7 +4997,6 @@
       <w:pPr>
         <w:ind w:left="420"/>
         <w:rPr>
-          <w:rFonts w:hint="eastAsia"/>
           <w:b/>
           <w:bCs/>
         </w:rPr>
@@ -6351,9 +5035,6 @@
     <w:p>
       <w:pPr>
         <w:ind w:left="420"/>
-        <w:rPr>
-          <w:rFonts w:hint="eastAsia"/>
-        </w:rPr>
       </w:pPr>
       <w:r>
         <w:lastRenderedPageBreak/>
@@ -6384,9 +5065,6 @@
     <w:p>
       <w:pPr>
         <w:ind w:left="420"/>
-        <w:rPr>
-          <w:rFonts w:hint="eastAsia"/>
-        </w:rPr>
       </w:pPr>
       <w:r>
         <w:tab/>
@@ -6410,9 +5088,6 @@
     <w:p>
       <w:pPr>
         <w:ind w:left="420"/>
-        <w:rPr>
-          <w:rFonts w:hint="eastAsia"/>
-        </w:rPr>
       </w:pPr>
       <w:r>
         <w:tab/>
@@ -6424,9 +5099,6 @@
     <w:p>
       <w:pPr>
         <w:ind w:left="420"/>
-        <w:rPr>
-          <w:rFonts w:hint="eastAsia"/>
-        </w:rPr>
       </w:pPr>
       <w:r>
         <w:tab/>
@@ -6513,11 +5185,6 @@
       </w:r>
     </w:p>
     <w:p>
-      <w:pPr>
-        <w:rPr>
-          <w:rFonts w:hint="eastAsia"/>
-        </w:rPr>
-      </w:pPr>
       <w:r>
         <w:t>ROC</w:t>
       </w:r>
@@ -6535,11 +5202,6 @@
       </w:r>
     </w:p>
     <w:p>
-      <w:pPr>
-        <w:rPr>
-          <w:rFonts w:hint="eastAsia"/>
-        </w:rPr>
-      </w:pPr>
       <w:r>
         <w:tab/>
       </w:r>
@@ -6547,13 +5209,7 @@
         <w:t>一种直观展示二元分类器预测性能的方法。它绘制了不同分类阈值下的真阳性率与假阳性率。理想情况下，你希望ROC曲线接近左上角</w:t>
       </w:r>
     </w:p>
-    <w:p>
-      <w:pPr>
-        <w:rPr>
-          <w:rFonts w:hint="eastAsia"/>
-        </w:rPr>
-      </w:pPr>
-    </w:p>
+    <w:p/>
     <w:p>
       <w:r>
         <w:rPr>
@@ -6683,6 +5339,9 @@
         <w:t>计算：</w:t>
       </w:r>
       <w:r>
+        <w:rPr>
+          <w:noProof/>
+        </w:rPr>
         <w:drawing>
           <wp:inline distT="0" distB="0" distL="0" distR="0" wp14:anchorId="2A52E4A6" wp14:editId="2896D4CD">
             <wp:extent cx="2039509" cy="529644"/>
@@ -7334,7 +5993,6 @@
     <w:p>
       <w:pPr>
         <w:rPr>
-          <w:rFonts w:hint="eastAsia"/>
           <w:lang w:val="en-GB"/>
         </w:rPr>
       </w:pPr>
@@ -7470,14 +6128,654 @@
       </w:r>
     </w:p>
     <w:p>
-      <w:pPr>
-        <w:rPr>
-          <w:rFonts w:hint="eastAsia"/>
-        </w:rPr>
-      </w:pPr>
-      <w:r>
-        <w:tab/>
-      </w:r>
+      <w:r>
+        <w:tab/>
+      </w:r>
+      <w:r>
+        <w:t>它们通过估计参数来实现</w:t>
+      </w:r>
+      <w:r>
+        <w:rPr>
+          <w:rFonts w:hint="eastAsia"/>
+        </w:rPr>
+        <w:t>P(X|Y),P(Y)</w:t>
+      </w:r>
+    </w:p>
+    <w:p>
+      <w:r>
+        <w:tab/>
+      </w:r>
+      <w:r>
+        <w:t>然后使用贝叶斯定理进行计算</w:t>
+      </w:r>
+      <w:r>
+        <w:rPr>
+          <w:rFonts w:hint="eastAsia"/>
+        </w:rPr>
+        <w:t>P(Y|X=x)</w:t>
+      </w:r>
+    </w:p>
+    <w:p/>
+    <w:p>
+      <w:r>
+        <w:t>Bayes’ Theorem</w:t>
+      </w:r>
+      <w:r>
+        <w:rPr>
+          <w:rFonts w:hint="eastAsia"/>
+        </w:rPr>
+        <w:t>:</w:t>
+      </w:r>
+    </w:p>
+    <w:p>
+      <w:r>
+        <w:tab/>
+      </w:r>
+      <w:r>
+        <w:drawing>
+          <wp:inline distT="0" distB="0" distL="0" distR="0" wp14:anchorId="3D4C61A9" wp14:editId="0D4E4343">
+            <wp:extent cx="2341498" cy="622727"/>
+            <wp:effectExtent l="0" t="0" r="1905" b="6350"/>
+            <wp:docPr id="905270375" name="图片 1" descr="文本&#10;&#10;AI 生成的内容可能不正确。"/>
+            <wp:cNvGraphicFramePr>
+              <a:graphicFrameLocks xmlns:a="http://schemas.openxmlformats.org/drawingml/2006/main" noChangeAspect="1"/>
+            </wp:cNvGraphicFramePr>
+            <a:graphic xmlns:a="http://schemas.openxmlformats.org/drawingml/2006/main">
+              <a:graphicData uri="http://schemas.openxmlformats.org/drawingml/2006/picture">
+                <pic:pic xmlns:pic="http://schemas.openxmlformats.org/drawingml/2006/picture">
+                  <pic:nvPicPr>
+                    <pic:cNvPr id="905270375" name="图片 1" descr="文本&#10;&#10;AI 生成的内容可能不正确。"/>
+                    <pic:cNvPicPr/>
+                  </pic:nvPicPr>
+                  <pic:blipFill>
+                    <a:blip r:embed="rId32"/>
+                    <a:stretch>
+                      <a:fillRect/>
+                    </a:stretch>
+                  </pic:blipFill>
+                  <pic:spPr>
+                    <a:xfrm>
+                      <a:off x="0" y="0"/>
+                      <a:ext cx="2370391" cy="630411"/>
+                    </a:xfrm>
+                    <a:prstGeom prst="rect">
+                      <a:avLst/>
+                    </a:prstGeom>
+                  </pic:spPr>
+                </pic:pic>
+              </a:graphicData>
+            </a:graphic>
+          </wp:inline>
+        </w:drawing>
+      </w:r>
+    </w:p>
+    <w:p/>
+    <w:p>
+      <w:r>
+        <w:t>Naïve Bayes</w:t>
+      </w:r>
+      <w:r>
+        <w:rPr>
+          <w:rFonts w:hint="eastAsia"/>
+        </w:rPr>
+        <w:t>:</w:t>
+      </w:r>
+    </w:p>
+    <w:p>
+      <w:r>
+        <w:tab/>
+      </w:r>
+      <w:r>
+        <w:t>朴素贝叶斯是指一类用于分类的监督学习算法</w:t>
+      </w:r>
+    </w:p>
+    <w:p>
+      <w:r>
+        <w:tab/>
+      </w:r>
+      <w:r>
+        <w:t>假设在给定类别的情况下，所有特征都是条件独立的</w:t>
+      </w:r>
+    </w:p>
+    <w:p>
+      <w:r>
+        <w:t>‘Bag of Words’ Model</w:t>
+      </w:r>
+      <w:r>
+        <w:rPr>
+          <w:rFonts w:hint="eastAsia"/>
+        </w:rPr>
+        <w:t>:</w:t>
+      </w:r>
+    </w:p>
+    <w:p>
+      <w:r>
+        <w:tab/>
+      </w:r>
+      <w:r>
+        <w:t>取文档中的每一个词，把它放入一个“袋”中，然后摇一摇。我们丢弃所有的顺序、上下文等。这本质上就是假设所有特征彼此完全独立的意思</w:t>
+      </w:r>
+    </w:p>
+    <w:p/>
+    <w:p>
+      <w:pPr>
+        <w:rPr>
+          <w:rFonts w:hint="eastAsia"/>
+        </w:rPr>
+      </w:pPr>
+      <w:r>
+        <w:drawing>
+          <wp:inline distT="0" distB="0" distL="0" distR="0" wp14:anchorId="1CC3133D" wp14:editId="6C4C06E4">
+            <wp:extent cx="1405956" cy="1376907"/>
+            <wp:effectExtent l="0" t="0" r="3810" b="0"/>
+            <wp:docPr id="1606053753" name="图片 1" descr="图表, 散点图&#10;&#10;AI 生成的内容可能不正确。"/>
+            <wp:cNvGraphicFramePr>
+              <a:graphicFrameLocks xmlns:a="http://schemas.openxmlformats.org/drawingml/2006/main" noChangeAspect="1"/>
+            </wp:cNvGraphicFramePr>
+            <a:graphic xmlns:a="http://schemas.openxmlformats.org/drawingml/2006/main">
+              <a:graphicData uri="http://schemas.openxmlformats.org/drawingml/2006/picture">
+                <pic:pic xmlns:pic="http://schemas.openxmlformats.org/drawingml/2006/picture">
+                  <pic:nvPicPr>
+                    <pic:cNvPr id="1606053753" name="图片 1" descr="图表, 散点图&#10;&#10;AI 生成的内容可能不正确。"/>
+                    <pic:cNvPicPr/>
+                  </pic:nvPicPr>
+                  <pic:blipFill>
+                    <a:blip r:embed="rId33"/>
+                    <a:stretch>
+                      <a:fillRect/>
+                    </a:stretch>
+                  </pic:blipFill>
+                  <pic:spPr>
+                    <a:xfrm>
+                      <a:off x="0" y="0"/>
+                      <a:ext cx="1410558" cy="1381414"/>
+                    </a:xfrm>
+                    <a:prstGeom prst="rect">
+                      <a:avLst/>
+                    </a:prstGeom>
+                  </pic:spPr>
+                </pic:pic>
+              </a:graphicData>
+            </a:graphic>
+          </wp:inline>
+        </w:drawing>
+      </w:r>
+    </w:p>
+    <w:p>
+      <w:r>
+        <w:t>Support Vector Machines</w:t>
+      </w:r>
+      <w:r>
+        <w:rPr>
+          <w:rFonts w:hint="eastAsia"/>
+        </w:rPr>
+        <w:t>:</w:t>
+      </w:r>
+    </w:p>
+    <w:p>
+      <w:r>
+        <w:tab/>
+      </w:r>
+      <w:r>
+        <w:t>支持向量机（SVM）是一种监督学习算法，通过寻找最佳分离边界来对数据进行分类</w:t>
+      </w:r>
+    </w:p>
+    <w:p>
+      <w:r>
+        <w:tab/>
+      </w:r>
+      <w:r>
+        <w:t>通过最大化决策边界来实现这一点，从而最大化每个类别之间的距离</w:t>
+      </w:r>
+    </w:p>
+    <w:p>
+      <w:r>
+        <w:t>为什么要最大化边界</w:t>
+      </w:r>
+      <w:r>
+        <w:rPr>
+          <w:rFonts w:hint="eastAsia"/>
+        </w:rPr>
+        <w:t>:</w:t>
+      </w:r>
+    </w:p>
+    <w:p>
+      <w:r>
+        <w:tab/>
+      </w:r>
+      <w:r>
+        <w:rPr>
+          <w:rFonts w:hint="eastAsia"/>
+        </w:rPr>
+        <w:t xml:space="preserve">1. </w:t>
+      </w:r>
+      <w:r>
+        <w:t>更宽的间隔意味着我们的线性分隔器</w:t>
+      </w:r>
+      <w:r>
+        <w:t>linear separator</w:t>
+      </w:r>
+      <w:r>
+        <w:t>离任何不确定的点更远，这使我们对其分类更有信心</w:t>
+      </w:r>
+      <w:r>
+        <w:rPr>
+          <w:rFonts w:hint="eastAsia"/>
+        </w:rPr>
+        <w:t xml:space="preserve">2. </w:t>
+      </w:r>
+      <w:r>
+        <w:t>由于这个原因，我们的分隔器通常能更好地泛化</w:t>
+      </w:r>
+      <w:r>
+        <w:t>generalize</w:t>
+      </w:r>
+      <w:r>
+        <w:t>到未见过的数据</w:t>
+      </w:r>
+      <w:r>
+        <w:rPr>
+          <w:rFonts w:hint="eastAsia"/>
+        </w:rPr>
+        <w:t>，</w:t>
+      </w:r>
+      <w:r>
+        <w:rPr>
+          <w:rFonts w:hint="eastAsia"/>
+        </w:rPr>
+        <w:t xml:space="preserve">3. </w:t>
+      </w:r>
+      <w:r>
+        <w:t>我们的模型更加鲁棒和稳定，因为我们的间隔只依赖于更少的训练数据点</w:t>
+      </w:r>
+      <w:r>
+        <w:rPr>
+          <w:rFonts w:hint="eastAsia"/>
+        </w:rPr>
+        <w:t>，</w:t>
+      </w:r>
+      <w:r>
+        <w:t>换句话说，该模型对噪声noise</w:t>
+      </w:r>
+      <w:proofErr w:type="gramStart"/>
+      <w:r>
+        <w:t>更鲁棒</w:t>
+      </w:r>
+      <w:proofErr w:type="gramEnd"/>
+      <w:r>
+        <w:t>robust，并且不受immune任何非支持向量删除的影响</w:t>
+      </w:r>
+      <w:r>
+        <w:rPr>
+          <w:rFonts w:hint="eastAsia"/>
+        </w:rPr>
+        <w:t xml:space="preserve">4. </w:t>
+      </w:r>
+      <w:r>
+        <w:t>最大化间隔是一个</w:t>
+      </w:r>
+      <w:proofErr w:type="gramStart"/>
+      <w:r>
+        <w:t>凸</w:t>
+      </w:r>
+      <w:proofErr w:type="gramEnd"/>
+      <w:r>
+        <w:t>convex优化问题。因此，当我们最大化间隔时，我们保证能找到一个最优解，而没有局部最小值</w:t>
+      </w:r>
+    </w:p>
+    <w:p/>
+    <w:p>
+      <w:r>
+        <w:t>Hard Margin</w:t>
+      </w:r>
+      <w:r>
+        <w:t>硬间隔</w:t>
+      </w:r>
+      <w:r>
+        <w:t xml:space="preserve"> SVMs</w:t>
+      </w:r>
+      <w:r>
+        <w:rPr>
+          <w:rFonts w:hint="eastAsia"/>
+        </w:rPr>
+        <w:t>：</w:t>
+      </w:r>
+    </w:p>
+    <w:p>
+      <w:pPr>
+        <w:rPr>
+          <w:rFonts w:hint="eastAsia"/>
+        </w:rPr>
+      </w:pPr>
+      <w:r>
+        <w:lastRenderedPageBreak/>
+        <w:tab/>
+      </w:r>
+      <w:r>
+        <w:t>我们的数据点将被间隔完美地分隔开</w:t>
+      </w:r>
+      <w:r>
+        <w:rPr>
+          <w:rFonts w:hint="eastAsia"/>
+        </w:rPr>
+        <w:t>，</w:t>
+      </w:r>
+      <w:r>
+        <w:t>不允许任何数据点落在我们的间隔内</w:t>
+      </w:r>
+    </w:p>
+    <w:p>
+      <w:r>
+        <w:tab/>
+      </w:r>
+      <w:r>
+        <w:rPr>
+          <w:color w:val="FF0000"/>
+          <w:u w:val="single"/>
+        </w:rPr>
+        <w:t>Advantages</w:t>
+      </w:r>
+      <w:r>
+        <w:rPr>
+          <w:rFonts w:hint="eastAsia"/>
+        </w:rPr>
+        <w:t>：</w:t>
+      </w:r>
+    </w:p>
+    <w:p>
+      <w:pPr>
+        <w:rPr>
+          <w:rFonts w:hint="eastAsia"/>
+        </w:rPr>
+      </w:pPr>
+      <w:r>
+        <w:tab/>
+      </w:r>
+      <w:r>
+        <w:rPr>
+          <w:rFonts w:hint="eastAsia"/>
+        </w:rPr>
+        <w:t xml:space="preserve">  </w:t>
+      </w:r>
+      <w:r>
+        <w:rPr>
+          <w:b/>
+          <w:bCs/>
+        </w:rPr>
+        <w:t>简单性Simplicity</w:t>
+      </w:r>
+      <w:r>
+        <w:t>：硬间隔 SVM 确保类别被间隔完美地分隔开</w:t>
+      </w:r>
+    </w:p>
+    <w:p>
+      <w:r>
+        <w:tab/>
+      </w:r>
+      <w:r>
+        <w:rPr>
+          <w:rFonts w:hint="eastAsia"/>
+        </w:rPr>
+        <w:t xml:space="preserve">  </w:t>
+      </w:r>
+      <w:r>
+        <w:rPr>
+          <w:b/>
+          <w:bCs/>
+        </w:rPr>
+        <w:t>计算效率Computational Efficiency</w:t>
+      </w:r>
+      <w:r>
+        <w:t>：</w:t>
+      </w:r>
+      <w:proofErr w:type="gramStart"/>
+      <w:r>
+        <w:t>找硬间隔</w:t>
+      </w:r>
+      <w:proofErr w:type="gramEnd"/>
+      <w:r>
+        <w:t xml:space="preserve"> SVM 的最优间隔简单且数学上高效</w:t>
+      </w:r>
+    </w:p>
+    <w:p>
+      <w:r>
+        <w:tab/>
+      </w:r>
+      <w:r>
+        <w:rPr>
+          <w:color w:val="FF0000"/>
+          <w:u w:val="single"/>
+        </w:rPr>
+        <w:t>Disadvantages</w:t>
+      </w:r>
+      <w:r>
+        <w:rPr>
+          <w:rFonts w:hint="eastAsia"/>
+        </w:rPr>
+        <w:t>：</w:t>
+      </w:r>
+    </w:p>
+    <w:p>
+      <w:r>
+        <w:tab/>
+      </w:r>
+      <w:r>
+        <w:rPr>
+          <w:rFonts w:hint="eastAsia"/>
+        </w:rPr>
+        <w:t xml:space="preserve">  </w:t>
+      </w:r>
+      <w:r>
+        <w:rPr>
+          <w:b/>
+          <w:bCs/>
+        </w:rPr>
+        <w:t>对异常值Outliers敏感</w:t>
+      </w:r>
+      <w:r>
+        <w:t>：单个数据点可能会显著影响决策边界的位置</w:t>
+      </w:r>
+    </w:p>
+    <w:p>
+      <w:r>
+        <w:tab/>
+      </w:r>
+      <w:r>
+        <w:rPr>
+          <w:rFonts w:hint="eastAsia"/>
+        </w:rPr>
+        <w:t xml:space="preserve">  </w:t>
+      </w:r>
+      <w:r>
+        <w:rPr>
+          <w:b/>
+          <w:bCs/>
+        </w:rPr>
+        <w:t>不适用于非线性non-linear数据</w:t>
+      </w:r>
+      <w:r>
+        <w:t>：如果数据不能线性分隔，硬间隔 SVM 将会失败</w:t>
+      </w:r>
+    </w:p>
+    <w:p/>
+    <w:p>
+      <w:r>
+        <w:t xml:space="preserve">Soft Margin </w:t>
+      </w:r>
+      <w:r>
+        <w:rPr>
+          <w:rFonts w:hint="eastAsia"/>
+        </w:rPr>
+        <w:t>软</w:t>
+      </w:r>
+      <w:r>
+        <w:t>间隔</w:t>
+      </w:r>
+      <w:r>
+        <w:t>SVMs</w:t>
+      </w:r>
+      <w:r>
+        <w:rPr>
+          <w:rFonts w:hint="eastAsia"/>
+        </w:rPr>
+        <w:t>：</w:t>
+      </w:r>
+    </w:p>
+    <w:p>
+      <w:r>
+        <w:tab/>
+      </w:r>
+      <w:r>
+        <w:t>允许我们的 SVM 在允许一些数据点被错误分类方面更加灵活</w:t>
+      </w:r>
+      <w:r>
+        <w:rPr>
+          <w:rFonts w:hint="eastAsia"/>
+        </w:rPr>
+        <w:t>，</w:t>
+      </w:r>
+      <w:r>
+        <w:t>允许一些数据点落在间隔内，甚至落在分类区域的错误一侧</w:t>
+      </w:r>
+      <w:r>
+        <w:rPr>
+          <w:rFonts w:hint="eastAsia"/>
+        </w:rPr>
+        <w:t>，这样可以有更宽的间隔</w:t>
+      </w:r>
+      <w:r>
+        <w:rPr>
+          <w:rFonts w:hint="eastAsia"/>
+        </w:rPr>
+        <w:t>，代价是少量错误分类</w:t>
+      </w:r>
+    </w:p>
+    <w:p>
+      <w:r>
+        <w:tab/>
+      </w:r>
+      <w:r>
+        <w:rPr>
+          <w:color w:val="FF0000"/>
+          <w:u w:val="single"/>
+        </w:rPr>
+        <w:t>Advantages</w:t>
+      </w:r>
+      <w:r>
+        <w:rPr>
+          <w:rFonts w:hint="eastAsia"/>
+        </w:rPr>
+        <w:t>：</w:t>
+      </w:r>
+    </w:p>
+    <w:p>
+      <w:r>
+        <w:tab/>
+      </w:r>
+      <w:r>
+        <w:rPr>
+          <w:rFonts w:hint="eastAsia"/>
+        </w:rPr>
+        <w:t xml:space="preserve">  </w:t>
+      </w:r>
+      <w:r>
+        <w:rPr>
+          <w:b/>
+          <w:bCs/>
+        </w:rPr>
+        <w:t>对异常值的鲁棒性</w:t>
+      </w:r>
+      <w:r>
+        <w:t>：软间隔 SVM 比硬间隔 SVM 对异常值和噪声更加鲁棒</w:t>
+      </w:r>
+    </w:p>
+    <w:p>
+      <w:pPr>
+        <w:ind w:left="420" w:firstLineChars="100" w:firstLine="210"/>
+      </w:pPr>
+      <w:r>
+        <w:rPr>
+          <w:b/>
+          <w:bCs/>
+        </w:rPr>
+        <w:t>适用于非线性数据</w:t>
+      </w:r>
+      <w:r>
+        <w:t>：由于允许一些错误分类，软间隔 SVM 可以处理无法线性分隔的数据</w:t>
+      </w:r>
+    </w:p>
+    <w:p>
+      <w:pPr>
+        <w:ind w:firstLine="420"/>
+      </w:pPr>
+      <w:r>
+        <w:rPr>
+          <w:color w:val="FF0000"/>
+          <w:u w:val="single"/>
+        </w:rPr>
+        <w:t>Disadvantages</w:t>
+      </w:r>
+      <w:r>
+        <w:rPr>
+          <w:rFonts w:hint="eastAsia"/>
+        </w:rPr>
+        <w:t>：</w:t>
+      </w:r>
+    </w:p>
+    <w:p>
+      <w:pPr>
+        <w:ind w:firstLine="420"/>
+      </w:pPr>
+      <w:r>
+        <w:rPr>
+          <w:rFonts w:hint="eastAsia"/>
+        </w:rPr>
+        <w:t xml:space="preserve">  </w:t>
+      </w:r>
+      <w:r>
+        <w:rPr>
+          <w:b/>
+          <w:bCs/>
+        </w:rPr>
+        <w:t>参数调整Parameter tuning</w:t>
+      </w:r>
+      <w:r>
+        <w:t>：更多的参数可能需要仔细调整以找到最佳值</w:t>
+      </w:r>
+    </w:p>
+    <w:p>
+      <w:pPr>
+        <w:ind w:left="420"/>
+      </w:pPr>
+      <w:r>
+        <w:rPr>
+          <w:rFonts w:hint="eastAsia"/>
+        </w:rPr>
+        <w:t xml:space="preserve">  </w:t>
+      </w:r>
+      <w:r>
+        <w:rPr>
+          <w:b/>
+          <w:bCs/>
+        </w:rPr>
+        <w:t>更容易过拟合overfitting</w:t>
+      </w:r>
+      <w:r>
+        <w:t>：如果软间隔 SVM 允许太多错误分类</w:t>
+      </w:r>
+      <w:r>
+        <w:t>misclassifications</w:t>
+      </w:r>
+      <w:r>
+        <w:t>，这可能导致模型过拟合</w:t>
+      </w:r>
+    </w:p>
+    <w:p>
+      <w:pPr>
+        <w:rPr>
+          <w:rFonts w:hint="eastAsia"/>
+        </w:rPr>
+      </w:pPr>
     </w:p>
     <w:sectPr>
       <w:pgSz w:w="11906" w:h="16838"/>
@@ -7490,7 +6788,7 @@
 </file>
 
 <file path=word/numbering.xml><?xml version="1.0" encoding="utf-8"?>
-<w:numbering xmlns:wpc="http://schemas.microsoft.com/office/word/2010/wordprocessingCanvas" xmlns:cx="http://schemas.microsoft.com/office/drawing/2014/chartex" xmlns:cx1="http://schemas.microsoft.com/office/drawing/2015/9/8/chartex" xmlns:cx2="http://schemas.microsoft.com/office/drawing/2015/10/21/chartex" xmlns:cx3="http://schemas.microsoft.com/office/drawing/2016/5/9/chartex" xmlns:cx4="http://schemas.microsoft.com/office/drawing/2016/5/10/chartex" xmlns:cx5="http://schemas.microsoft.com/office/drawing/2016/5/11/chartex" xmlns:cx6="http://schemas.microsoft.com/office/drawing/2016/5/12/chartex" xmlns:cx7="http://schemas.microsoft.com/office/drawing/2016/5/13/chartex" xmlns:cx8="http://schemas.microsoft.com/office/drawing/2016/5/14/chartex" xmlns:mc="http://schemas.openxmlformats.org/markup-compatibility/2006" xmlns:aink="http://schemas.microsoft.com/office/drawing/2016/ink" xmlns:am3d="http://schemas.microsoft.com/office/drawing/2017/model3d" xmlns:o="urn:schemas-microsoft-com:office:office" xmlns:oel="http://schemas.microsoft.com/office/2019/extlst" xmlns:r="http://schemas.openxmlformats.org/officeDocument/2006/relationships" xmlns:m="http://schemas.openxmlformats.org/officeDocument/2006/math" xmlns:v="urn:schemas-microsoft-com:vml" xmlns:wp14="http://schemas.microsoft.com/office/word/2010/wordprocessingDrawing" xmlns:wp="http://schemas.openxmlformats.org/drawingml/2006/wordprocessingDrawing" xmlns:w10="urn:schemas-microsoft-com:office:word" xmlns:w="http://schemas.openxmlformats.org/wordprocessingml/2006/main" xmlns:w14="http://schemas.microsoft.com/office/word/2010/wordml" xmlns:w15="http://schemas.microsoft.com/office/word/2012/wordml" xmlns:w16cex="http://schemas.microsoft.com/office/word/2018/wordml/cex" xmlns:w16cid="http://schemas.microsoft.com/office/word/2016/wordml/cid" xmlns:w16="http://schemas.microsoft.com/office/word/2018/wordml" xmlns:w16sdtdh="http://schemas.microsoft.com/office/word/2020/wordml/sdtdatahash" xmlns:w16se="http://schemas.microsoft.com/office/word/2015/wordml/symex" xmlns:wpg="http://schemas.microsoft.com/office/word/2010/wordprocessingGroup" xmlns:wpi="http://schemas.microsoft.com/office/word/2010/wordprocessingInk" xmlns:wne="http://schemas.microsoft.com/office/word/2006/wordml" xmlns:wps="http://schemas.microsoft.com/office/word/2010/wordprocessingShape" mc:Ignorable="w14 w15 w16se w16cid w16 w16cex w16sdtdh wp14">
+<w:numbering xmlns:wpc="http://schemas.microsoft.com/office/word/2010/wordprocessingCanvas" xmlns:cx="http://schemas.microsoft.com/office/drawing/2014/chartex" xmlns:cx1="http://schemas.microsoft.com/office/drawing/2015/9/8/chartex" xmlns:cx2="http://schemas.microsoft.com/office/drawing/2015/10/21/chartex" xmlns:cx3="http://schemas.microsoft.com/office/drawing/2016/5/9/chartex" xmlns:cx4="http://schemas.microsoft.com/office/drawing/2016/5/10/chartex" xmlns:cx5="http://schemas.microsoft.com/office/drawing/2016/5/11/chartex" xmlns:cx6="http://schemas.microsoft.com/office/drawing/2016/5/12/chartex" xmlns:cx7="http://schemas.microsoft.com/office/drawing/2016/5/13/chartex" xmlns:cx8="http://schemas.microsoft.com/office/drawing/2016/5/14/chartex" xmlns:mc="http://schemas.openxmlformats.org/markup-compatibility/2006" xmlns:aink="http://schemas.microsoft.com/office/drawing/2016/ink" xmlns:am3d="http://schemas.microsoft.com/office/drawing/2017/model3d" xmlns:o="urn:schemas-microsoft-com:office:office" xmlns:oel="http://schemas.microsoft.com/office/2019/extlst" xmlns:r="http://schemas.openxmlformats.org/officeDocument/2006/relationships" xmlns:m="http://schemas.openxmlformats.org/officeDocument/2006/math" xmlns:v="urn:schemas-microsoft-com:vml" xmlns:wp14="http://schemas.microsoft.com/office/word/2010/wordprocessingDrawing" xmlns:wp="http://schemas.openxmlformats.org/drawingml/2006/wordprocessingDrawing" xmlns:w10="urn:schemas-microsoft-com:office:word" xmlns:w="http://schemas.openxmlformats.org/wordprocessingml/2006/main" xmlns:w14="http://schemas.microsoft.com/office/word/2010/wordml" xmlns:w15="http://schemas.microsoft.com/office/word/2012/wordml" xmlns:w16cex="http://schemas.microsoft.com/office/word/2018/wordml/cex" xmlns:w16cid="http://schemas.microsoft.com/office/word/2016/wordml/cid" xmlns:w16="http://schemas.microsoft.com/office/word/2018/wordml" xmlns:w16du="http://schemas.microsoft.com/office/word/2023/wordml/word16du" xmlns:w16sdtdh="http://schemas.microsoft.com/office/word/2020/wordml/sdtdatahash" xmlns:w16sdtfl="http://schemas.microsoft.com/office/word/2024/wordml/sdtformatlock" xmlns:w16se="http://schemas.microsoft.com/office/word/2015/wordml/symex" xmlns:wpg="http://schemas.microsoft.com/office/word/2010/wordprocessingGroup" xmlns:wpi="http://schemas.microsoft.com/office/word/2010/wordprocessingInk" xmlns:wne="http://schemas.microsoft.com/office/word/2006/wordml" xmlns:wps="http://schemas.microsoft.com/office/word/2010/wordprocessingShape" mc:Ignorable="w14 w15 w16se w16cid w16 w16cex w16sdtdh w16sdtfl w16du wp14">
   <w:abstractNum w:abstractNumId="0" w15:restartNumberingAfterBreak="0">
     <w:nsid w:val="24CB2B99"/>
     <w:multiLevelType w:val="hybridMultilevel"/>
@@ -7923,7 +7221,7 @@
 </file>
 
 <file path=word/styles.xml><?xml version="1.0" encoding="utf-8"?>
-<w:styles xmlns:mc="http://schemas.openxmlformats.org/markup-compatibility/2006" xmlns:r="http://schemas.openxmlformats.org/officeDocument/2006/relationships" xmlns:w="http://schemas.openxmlformats.org/wordprocessingml/2006/main" xmlns:w14="http://schemas.microsoft.com/office/word/2010/wordml" xmlns:w15="http://schemas.microsoft.com/office/word/2012/wordml" xmlns:w16cex="http://schemas.microsoft.com/office/word/2018/wordml/cex" xmlns:w16cid="http://schemas.microsoft.com/office/word/2016/wordml/cid" xmlns:w16="http://schemas.microsoft.com/office/word/2018/wordml" xmlns:w16sdtdh="http://schemas.microsoft.com/office/word/2020/wordml/sdtdatahash" xmlns:w16se="http://schemas.microsoft.com/office/word/2015/wordml/symex" mc:Ignorable="w14 w15 w16se w16cid w16 w16cex w16sdtdh">
+<w:styles xmlns:mc="http://schemas.openxmlformats.org/markup-compatibility/2006" xmlns:r="http://schemas.openxmlformats.org/officeDocument/2006/relationships" xmlns:w="http://schemas.openxmlformats.org/wordprocessingml/2006/main" xmlns:w14="http://schemas.microsoft.com/office/word/2010/wordml" xmlns:w15="http://schemas.microsoft.com/office/word/2012/wordml" xmlns:w16cex="http://schemas.microsoft.com/office/word/2018/wordml/cex" xmlns:w16cid="http://schemas.microsoft.com/office/word/2016/wordml/cid" xmlns:w16="http://schemas.microsoft.com/office/word/2018/wordml" xmlns:w16du="http://schemas.microsoft.com/office/word/2023/wordml/word16du" xmlns:w16sdtdh="http://schemas.microsoft.com/office/word/2020/wordml/sdtdatahash" xmlns:w16sdtfl="http://schemas.microsoft.com/office/word/2024/wordml/sdtformatlock" xmlns:w16se="http://schemas.microsoft.com/office/word/2015/wordml/symex" mc:Ignorable="w14 w15 w16se w16cid w16 w16cex w16sdtdh w16sdtfl w16du">
   <w:docDefaults>
     <w:rPrDefault>
       <w:rPr>

</xml_diff>